<commit_message>
added rainfall intensity analyses.  more progress on technical paper.
</commit_message>
<xml_diff>
--- a/docs/Thurston County Water Resources Technical Memorandum #7.docx
+++ b/docs/Thurston County Water Resources Technical Memorandum #7.docx
@@ -157,49 +157,17 @@
         <w:t>Results</w:t>
       </w:r>
     </w:p>
-    <w:p>
-      <w:r>
-        <w:t>Lake St. Clair water elevation displays a clear annual cycle</w:t>
-      </w:r>
-      <w:r>
-        <w:t>, rising during the wet season and lowering during the dry season</w:t>
-      </w:r>
-      <w:r>
-        <w:t xml:space="preserve"> by about 2 feet over the course of the year</w:t>
-      </w:r>
-      <w:r>
-        <w:t>.  It is also strongly effected by long-term trends that account for at least as much of the variation in elevation as the seasonal variation.</w:t>
-      </w:r>
-      <w:r>
-        <w:t xml:space="preserve">  These long term trends have varied </w:t>
-      </w:r>
-      <w:r>
-        <w:t xml:space="preserve">going back to 1992, but </w:t>
-      </w:r>
-      <w:r>
-        <w:t xml:space="preserve">since at least 2005 the overall trend has </w:t>
-      </w:r>
-      <w:r>
-        <w:t>been an increase in w</w:t>
-      </w:r>
-      <w:r>
-        <w:t>ater level of about 3 feet</w:t>
-      </w:r>
-      <w:r>
-        <w:t>.</w:t>
-      </w:r>
-    </w:p>
+    <w:p/>
     <w:p>
       <w:r>
         <w:rPr>
           <w:noProof/>
         </w:rPr>
-        <w:lastRenderedPageBreak/>
         <w:drawing>
-          <wp:inline distT="0" distB="0" distL="0" distR="0" wp14:anchorId="25765F84" wp14:editId="2D97711B">
-            <wp:extent cx="5943600" cy="4457700"/>
-            <wp:effectExtent l="0" t="0" r="0" b="0"/>
-            <wp:docPr id="1" name="Picture 1"/>
+          <wp:inline distT="0" distB="0" distL="0" distR="0" wp14:anchorId="699803BB" wp14:editId="7E52BF13">
+            <wp:extent cx="5943600" cy="4203065"/>
+            <wp:effectExtent l="19050" t="19050" r="19050" b="26035"/>
+            <wp:docPr id="6" name="Picture 6"/>
             <wp:cNvGraphicFramePr>
               <a:graphicFrameLocks xmlns:a="http://schemas.openxmlformats.org/drawingml/2006/main" noChangeAspect="1"/>
             </wp:cNvGraphicFramePr>
@@ -207,11 +175,111 @@
               <a:graphicData uri="http://schemas.openxmlformats.org/drawingml/2006/picture">
                 <pic:pic xmlns:pic="http://schemas.openxmlformats.org/drawingml/2006/picture">
                   <pic:nvPicPr>
-                    <pic:cNvPr id="1" name="lsc_decompose.png"/>
+                    <pic:cNvPr id="6" name="map_overview.png"/>
                     <pic:cNvPicPr/>
                   </pic:nvPicPr>
                   <pic:blipFill>
-                    <a:blip r:embed="rId8">
+                    <a:blip r:embed="rId8" cstate="print">
+                      <a:extLst>
+                        <a:ext uri="{28A0092B-C50C-407E-A947-70E740481C1C}">
+                          <a14:useLocalDpi xmlns:a14="http://schemas.microsoft.com/office/drawing/2010/main"/>
+                        </a:ext>
+                      </a:extLst>
+                    </a:blip>
+                    <a:stretch>
+                      <a:fillRect/>
+                    </a:stretch>
+                  </pic:blipFill>
+                  <pic:spPr>
+                    <a:xfrm>
+                      <a:off x="0" y="0"/>
+                      <a:ext cx="5943600" cy="4203065"/>
+                    </a:xfrm>
+                    <a:prstGeom prst="rect">
+                      <a:avLst/>
+                    </a:prstGeom>
+                    <a:ln>
+                      <a:solidFill>
+                        <a:schemeClr val="tx1"/>
+                      </a:solidFill>
+                    </a:ln>
+                  </pic:spPr>
+                </pic:pic>
+              </a:graphicData>
+            </a:graphic>
+          </wp:inline>
+        </w:drawing>
+      </w:r>
+    </w:p>
+    <w:p>
+      <w:r>
+        <w:lastRenderedPageBreak/>
+        <w:t>Lake St. Clair water elevation displays a clear annual cycle</w:t>
+      </w:r>
+      <w:r>
+        <w:t>, rising during the wet season and lowering during the dry season</w:t>
+      </w:r>
+      <w:r>
+        <w:t xml:space="preserve"> by about 2 feet over the course of the year</w:t>
+      </w:r>
+      <w:r>
+        <w:t>.  It is also strongly effected by long-term trends that account for at least as much of the variation in elevation as the seasonal variation.</w:t>
+      </w:r>
+      <w:r>
+        <w:t xml:space="preserve">  These long term trends have varied </w:t>
+      </w:r>
+      <w:r>
+        <w:t xml:space="preserve">going back to 1992, but </w:t>
+      </w:r>
+      <w:r>
+        <w:t xml:space="preserve">since at least 2005 the overall trend has </w:t>
+      </w:r>
+      <w:r>
+        <w:t>been an increase in w</w:t>
+      </w:r>
+      <w:r>
+        <w:t>ater level of about 3 feet</w:t>
+      </w:r>
+      <w:r>
+        <w:t>.</w:t>
+      </w:r>
+    </w:p>
+    <w:p>
+      <w:pPr>
+        <w:pStyle w:val="FigureHeader"/>
+      </w:pPr>
+      <w:r>
+        <w:t xml:space="preserve">Figure 1: Water </w:t>
+      </w:r>
+      <w:r>
+        <w:t>Elevation</w:t>
+      </w:r>
+      <w:r>
+        <w:t xml:space="preserve"> Decomposition</w:t>
+      </w:r>
+    </w:p>
+    <w:p>
+      <w:r>
+        <w:rPr>
+          <w:noProof/>
+        </w:rPr>
+        <w:drawing>
+          <wp:inline distT="0" distB="0" distL="0" distR="0" wp14:anchorId="13C52B17" wp14:editId="418F1EE6">
+            <wp:extent cx="5943600" cy="4457700"/>
+            <wp:effectExtent l="0" t="0" r="0" b="0"/>
+            <wp:docPr id="7" name="Picture 7"/>
+            <wp:cNvGraphicFramePr>
+              <a:graphicFrameLocks xmlns:a="http://schemas.openxmlformats.org/drawingml/2006/main" noChangeAspect="1"/>
+            </wp:cNvGraphicFramePr>
+            <a:graphic xmlns:a="http://schemas.openxmlformats.org/drawingml/2006/main">
+              <a:graphicData uri="http://schemas.openxmlformats.org/drawingml/2006/picture">
+                <pic:pic xmlns:pic="http://schemas.openxmlformats.org/drawingml/2006/picture">
+                  <pic:nvPicPr>
+                    <pic:cNvPr id="7" name="lsc_decompose.png"/>
+                    <pic:cNvPicPr/>
+                  </pic:nvPicPr>
+                  <pic:blipFill>
+                    <a:blip r:embed="rId9">
                       <a:extLst>
                         <a:ext uri="{28A0092B-C50C-407E-A947-70E740481C1C}">
                           <a14:useLocalDpi xmlns:a14="http://schemas.microsoft.com/office/drawing/2010/main" val="0"/>
@@ -240,142 +308,851 @@
     </w:p>
     <w:p>
       <w:r>
-        <w:t xml:space="preserve">Water elevations in Lake St. Clair also follow historical precipitation patterns. </w:t>
-      </w:r>
-      <w:r>
-        <w:t xml:space="preserve"> Since 2008 water elevations have closely tracked </w:t>
-      </w:r>
-      <w:r>
-        <w:t xml:space="preserve">a combination of 0.5 and 3.25 cumulative precipitation values.  This means that with an approximately 80% accuracy, lake elevations from that period can be predicted by looking at both the total rainfall over the approximately three year period preceding the date, and the total rainfall </w:t>
-      </w:r>
-      <w:r>
-        <w:t>over the approximately six month period preceding the date.</w:t>
-      </w:r>
-    </w:p>
-    <w:p>
+        <w:t>Note that in Figure 1, missing data in the “seasonal” and “trend” series are in p</w:t>
+      </w:r>
+      <w:r>
+        <w:t>ink; those values are estimated, whereas values in blue are derived directly from the data.</w:t>
+      </w:r>
+    </w:p>
+    <w:p>
+      <w:r>
+        <w:t xml:space="preserve">Water elevations in Lake St. Clair also follow precipitation patterns. </w:t>
+      </w:r>
+      <w:r>
+        <w:t xml:space="preserve"> </w:t>
+      </w:r>
+      <w:r>
+        <w:t xml:space="preserve">It is possible to predict lake elevations by calculating the cumulative precipitation of the preceding 5 months, and </w:t>
+      </w:r>
+      <w:r>
+        <w:t>the preceding 4 years.</w:t>
+      </w:r>
+    </w:p>
+    <w:p>
+      <w:r>
+        <w:t xml:space="preserve">The relationship between Lake St. Clair and precipitation has changed over time, with a significant break occurring in </w:t>
+      </w:r>
+      <w:r>
+        <w:t>mid-</w:t>
+      </w:r>
+      <w:r>
+        <w:t xml:space="preserve">2004.  </w:t>
+      </w:r>
+      <w:r>
+        <w:t>Before 2004 the seasonal precipitation fluctuation (represented by the 5 month cumulative precipitation) drives the elevation, with the long-term trend (represented by the 4 year cumulative precipitation) making less of an impact; after 2004, the long-term</w:t>
+      </w:r>
+      <w:r>
+        <w:t xml:space="preserve"> precipitation</w:t>
+      </w:r>
+      <w:r>
+        <w:t xml:space="preserve"> trend is more important</w:t>
+      </w:r>
+      <w:r>
+        <w:t>.</w:t>
+      </w:r>
+    </w:p>
+    <w:p>
+      <w:pPr>
+        <w:pStyle w:val="FigureHeader"/>
+      </w:pPr>
+      <w:r>
+        <w:lastRenderedPageBreak/>
+        <w:t xml:space="preserve">Figure 2: </w:t>
+      </w:r>
+      <w:r>
+        <w:t>Water Elevation Correlation with Precipitation</w:t>
+      </w:r>
+      <w:r>
+        <w:t xml:space="preserve"> </w:t>
+      </w:r>
+    </w:p>
+    <w:p>
+      <w:r>
+        <w:rPr>
+          <w:noProof/>
+        </w:rPr>
+        <w:drawing>
+          <wp:inline distT="0" distB="0" distL="0" distR="0" wp14:anchorId="3E450463" wp14:editId="2D1D5022">
+            <wp:extent cx="5943600" cy="3396615"/>
+            <wp:effectExtent l="0" t="0" r="0" b="0"/>
+            <wp:docPr id="5" name="Picture 5"/>
+            <wp:cNvGraphicFramePr>
+              <a:graphicFrameLocks xmlns:a="http://schemas.openxmlformats.org/drawingml/2006/main" noChangeAspect="1"/>
+            </wp:cNvGraphicFramePr>
+            <a:graphic xmlns:a="http://schemas.openxmlformats.org/drawingml/2006/main">
+              <a:graphicData uri="http://schemas.openxmlformats.org/drawingml/2006/picture">
+                <pic:pic xmlns:pic="http://schemas.openxmlformats.org/drawingml/2006/picture">
+                  <pic:nvPicPr>
+                    <pic:cNvPr id="5" name="elevation_correlation_predict.png"/>
+                    <pic:cNvPicPr/>
+                  </pic:nvPicPr>
+                  <pic:blipFill>
+                    <a:blip r:embed="rId10" cstate="print">
+                      <a:extLst>
+                        <a:ext uri="{28A0092B-C50C-407E-A947-70E740481C1C}">
+                          <a14:useLocalDpi xmlns:a14="http://schemas.microsoft.com/office/drawing/2010/main" val="0"/>
+                        </a:ext>
+                      </a:extLst>
+                    </a:blip>
+                    <a:stretch>
+                      <a:fillRect/>
+                    </a:stretch>
+                  </pic:blipFill>
+                  <pic:spPr>
+                    <a:xfrm>
+                      <a:off x="0" y="0"/>
+                      <a:ext cx="5943600" cy="3396615"/>
+                    </a:xfrm>
+                    <a:prstGeom prst="rect">
+                      <a:avLst/>
+                    </a:prstGeom>
+                  </pic:spPr>
+                </pic:pic>
+              </a:graphicData>
+            </a:graphic>
+          </wp:inline>
+        </w:drawing>
+      </w:r>
+    </w:p>
+    <w:p>
+      <w:r>
+        <w:t>When all of the data are included in a single series, as with Figure 2, precipitation can explain at most about 30% of the variation in lake elevations.  When split in two, with separate analyses for pre-2004 and post-2004 data, precipitation can explain closer to 70% of the variation.</w:t>
+      </w:r>
+    </w:p>
+    <w:p>
+      <w:pPr>
+        <w:pStyle w:val="Heading1"/>
+      </w:pPr>
+      <w:r>
+        <w:t>Methods</w:t>
+      </w:r>
+    </w:p>
+    <w:p>
+      <w:pPr>
+        <w:pStyle w:val="Heading2"/>
+      </w:pPr>
+      <w:r>
+        <w:t>Software</w:t>
+      </w:r>
+    </w:p>
+    <w:p>
+      <w:r>
+        <w:t>This analysis was conducted in</w:t>
+      </w:r>
+      <w:r>
+        <w:t xml:space="preserve"> </w:t>
+      </w:r>
+      <w:r>
+        <w:t>R 3.3.1</w:t>
+      </w:r>
+      <w:r>
+        <w:t xml:space="preserve"> </w:t>
+      </w:r>
+      <w:r>
+        <w:t>(</w:t>
+      </w:r>
+      <w:r>
+        <w:t>RStudio 1.0.44</w:t>
+      </w:r>
+      <w:r>
+        <w:t>,</w:t>
+      </w:r>
+      <w:r>
+        <w:t xml:space="preserve"> </w:t>
+      </w:r>
+      <w:r>
+        <w:t>plus packages</w:t>
+      </w:r>
+      <w:r>
+        <w:t xml:space="preserve"> </w:t>
+      </w:r>
+      <w:r>
+        <w:t>dplyr, ggplot2,</w:t>
+      </w:r>
+      <w:r>
+        <w:t xml:space="preserve"> lubridate,</w:t>
+      </w:r>
+      <w:r>
+        <w:t xml:space="preserve"> </w:t>
+      </w:r>
+      <w:r>
+        <w:t>readr,</w:t>
+      </w:r>
+      <w:r>
+        <w:t xml:space="preserve"> stlplus,</w:t>
+      </w:r>
+      <w:r>
+        <w:t xml:space="preserve"> </w:t>
+      </w:r>
+      <w:r>
+        <w:t>zoo</w:t>
+      </w:r>
+      <w:r>
+        <w:t>);</w:t>
+      </w:r>
+      <w:r>
+        <w:t xml:space="preserve"> QGIS 2.14</w:t>
+      </w:r>
+      <w:r>
+        <w:t>;</w:t>
+      </w:r>
+      <w:r>
+        <w:t xml:space="preserve"> Excel 2013;</w:t>
+      </w:r>
+      <w:r>
+        <w:t xml:space="preserve"> and Notepad++ 7.1</w:t>
+      </w:r>
+      <w:r>
+        <w:t>.</w:t>
+      </w:r>
+    </w:p>
+    <w:p>
+      <w:pPr>
+        <w:pStyle w:val="Heading2"/>
+      </w:pPr>
+      <w:r>
+        <w:t>Data</w:t>
+      </w:r>
+    </w:p>
+    <w:p>
+      <w:r>
+        <w:t xml:space="preserve">Daily precipitation data were acquired from NOAA for the Olympia Airport site.  Daily precipitation data for the </w:t>
+      </w:r>
+      <w:r>
+        <w:t>Eaton</w:t>
+      </w:r>
+      <w:r>
+        <w:t xml:space="preserve"> monitoring site from 2004-2016 were available in the Thurston County monitoring archive.  Data from the PEA1 monitoring site (</w:t>
+      </w:r>
+      <w:r>
+        <w:t>the same site as Eaton, also known as</w:t>
+      </w:r>
+      <w:r>
+        <w:t xml:space="preserve"> 10u) from 1992-2000 were also available from Thurston County archives, following Thurston County Water Resources Technical Memorandum #6.</w:t>
+      </w:r>
+    </w:p>
+    <w:p>
+      <w:r>
+        <w:t>Elevation data for Lake St. Clair were also obtained from Thurston County monitoring archives.  Daily values from 2008-2016 were available; from 1988-2008, monthly minima and maxima were available, with some breaks in the data.</w:t>
+      </w:r>
+    </w:p>
+    <w:p>
+      <w:pPr>
+        <w:pStyle w:val="Heading2"/>
+      </w:pPr>
+      <w:r>
+        <w:t>Analysis</w:t>
+      </w:r>
+    </w:p>
+    <w:p>
+      <w:r>
+        <w:t>Thi</w:t>
+      </w:r>
+      <w:r>
+        <w:t>s exploratory analysis included:</w:t>
+      </w:r>
+    </w:p>
+    <w:p>
+      <w:pPr>
+        <w:pStyle w:val="ListParagraph"/>
+        <w:numPr>
+          <w:ilvl w:val="0"/>
+          <w:numId w:val="11"/>
+        </w:numPr>
+      </w:pPr>
+      <w:r>
+        <w:lastRenderedPageBreak/>
+        <w:t>E</w:t>
+      </w:r>
+      <w:r>
+        <w:t>xtending and filling</w:t>
+      </w:r>
+      <w:r>
+        <w:t xml:space="preserve"> the 10u precipitation record</w:t>
+      </w:r>
+      <w:r>
+        <w:t>.</w:t>
+      </w:r>
+    </w:p>
+    <w:p>
+      <w:pPr>
+        <w:pStyle w:val="ListParagraph"/>
+        <w:numPr>
+          <w:ilvl w:val="0"/>
+          <w:numId w:val="11"/>
+        </w:numPr>
+      </w:pPr>
+      <w:r>
+        <w:t>Decomposing</w:t>
+      </w:r>
+      <w:r>
+        <w:t xml:space="preserve"> the rainfall and</w:t>
+      </w:r>
+      <w:r>
+        <w:t xml:space="preserve"> lake</w:t>
+      </w:r>
+      <w:r>
+        <w:t xml:space="preserve"> </w:t>
+      </w:r>
+      <w:r>
+        <w:t>elevation records</w:t>
+      </w:r>
+      <w:r>
+        <w:t>.</w:t>
+      </w:r>
+    </w:p>
+    <w:p>
+      <w:pPr>
+        <w:pStyle w:val="ListParagraph"/>
+        <w:numPr>
+          <w:ilvl w:val="0"/>
+          <w:numId w:val="11"/>
+        </w:numPr>
+      </w:pPr>
+      <w:r>
+        <w:t>Calculating rainfall intensity.</w:t>
+      </w:r>
+    </w:p>
+    <w:p>
+      <w:pPr>
+        <w:pStyle w:val="ListParagraph"/>
+        <w:numPr>
+          <w:ilvl w:val="0"/>
+          <w:numId w:val="11"/>
+        </w:numPr>
+      </w:pPr>
+      <w:r>
+        <w:t>Comparing precipitation records</w:t>
+      </w:r>
+      <w:r>
+        <w:t xml:space="preserve"> (</w:t>
+      </w:r>
+      <w:r>
+        <w:t xml:space="preserve">raw, </w:t>
+      </w:r>
+      <w:r>
+        <w:t>cumulative</w:t>
+      </w:r>
+      <w:r>
+        <w:t>,</w:t>
+      </w:r>
+      <w:r>
+        <w:t xml:space="preserve"> and intensity)</w:t>
+      </w:r>
+      <w:r>
+        <w:t xml:space="preserve"> to lake elevation records.</w:t>
+      </w:r>
+    </w:p>
+    <w:p>
+      <w:pPr>
+        <w:pStyle w:val="Heading2"/>
+      </w:pPr>
+      <w:r>
+        <w:t>Extending and Filling Precipitation</w:t>
+      </w:r>
+    </w:p>
+    <w:p>
+      <w:r>
+        <w:t>The most complete daily precipitation record in Thurston County is the NOAA gaging station</w:t>
+      </w:r>
+      <w:r>
+        <w:t xml:space="preserve"> at the Olympia Airport.  Since 1992 Thurston County has operated the </w:t>
+      </w:r>
+      <w:r>
+        <w:t>Eaton</w:t>
+      </w:r>
+      <w:r>
+        <w:t xml:space="preserve"> (</w:t>
+      </w:r>
+      <w:r>
+        <w:t>also 10u or</w:t>
+      </w:r>
+      <w:r>
+        <w:t xml:space="preserve"> PEA1)</w:t>
+      </w:r>
+      <w:r>
+        <w:t xml:space="preserve"> precipitation station in the Eaton Creek/Lake St. Clair watershed.</w:t>
+      </w:r>
+      <w:r>
+        <w:t xml:space="preserve">  The </w:t>
+      </w:r>
+      <w:r>
+        <w:t>Eaton</w:t>
+      </w:r>
+      <w:r>
+        <w:t xml:space="preserve"> station does not have a complete record</w:t>
+      </w:r>
+      <w:r>
+        <w:t xml:space="preserve"> over the Lake St. Clair elevation record</w:t>
+      </w:r>
+      <w:r>
+        <w:t xml:space="preserve">, but </w:t>
+      </w:r>
+      <w:r>
+        <w:t>because it is in the Lake St. Clair watershed it better represents precipitation in areas that drain to the lake.</w:t>
+      </w:r>
+    </w:p>
+    <w:p>
+      <w:r>
+        <w:t xml:space="preserve">The 10u daily precipitation record was extended by establishing a relationship with the NOAA daily </w:t>
+      </w:r>
+      <w:r>
+        <w:t xml:space="preserve">precipitation using linear regression.  Original measured values from </w:t>
+      </w:r>
+      <w:r>
+        <w:t>Eaton</w:t>
+      </w:r>
+      <w:r>
+        <w:t xml:space="preserve"> were retained, while missing values (</w:t>
+      </w:r>
+      <w:r>
+        <w:t xml:space="preserve">including </w:t>
+      </w:r>
+      <w:r>
+        <w:t>gaps in the dataset, precipitation values prior to 1992,</w:t>
+      </w:r>
+      <w:r>
+        <w:t xml:space="preserve"> and</w:t>
+      </w:r>
+      <w:r>
+        <w:t xml:space="preserve"> data dropped because t</w:t>
+      </w:r>
+      <w:r>
+        <w:t>hey</w:t>
+      </w:r>
+      <w:r>
+        <w:t xml:space="preserve"> were</w:t>
+      </w:r>
+      <w:r>
+        <w:t xml:space="preserve"> flagged as poor quality)</w:t>
+      </w:r>
+      <w:r>
+        <w:t xml:space="preserve"> were filled with the values predicted by the relationship with the NOAA gage.</w:t>
+      </w:r>
+    </w:p>
+    <w:p>
+      <w:pPr>
+        <w:pStyle w:val="FigureHeader"/>
+      </w:pPr>
+      <w:r>
+        <w:t>Figure 3: Eaton (10u) Precipitation</w:t>
+      </w:r>
+    </w:p>
+    <w:p>
+      <w:r>
+        <w:rPr>
+          <w:noProof/>
+        </w:rPr>
+        <w:drawing>
+          <wp:inline distT="0" distB="0" distL="0" distR="0" wp14:anchorId="11D05A70" wp14:editId="5E525723">
+            <wp:extent cx="5943600" cy="3396615"/>
+            <wp:effectExtent l="0" t="0" r="0" b="0"/>
+            <wp:docPr id="8" name="Picture 8"/>
+            <wp:cNvGraphicFramePr>
+              <a:graphicFrameLocks xmlns:a="http://schemas.openxmlformats.org/drawingml/2006/main" noChangeAspect="1"/>
+            </wp:cNvGraphicFramePr>
+            <a:graphic xmlns:a="http://schemas.openxmlformats.org/drawingml/2006/main">
+              <a:graphicData uri="http://schemas.openxmlformats.org/drawingml/2006/picture">
+                <pic:pic xmlns:pic="http://schemas.openxmlformats.org/drawingml/2006/picture">
+                  <pic:nvPicPr>
+                    <pic:cNvPr id="8" name="precipitation_comparison.png"/>
+                    <pic:cNvPicPr/>
+                  </pic:nvPicPr>
+                  <pic:blipFill>
+                    <a:blip r:embed="rId11" cstate="print">
+                      <a:extLst>
+                        <a:ext uri="{28A0092B-C50C-407E-A947-70E740481C1C}">
+                          <a14:useLocalDpi xmlns:a14="http://schemas.microsoft.com/office/drawing/2010/main" val="0"/>
+                        </a:ext>
+                      </a:extLst>
+                    </a:blip>
+                    <a:stretch>
+                      <a:fillRect/>
+                    </a:stretch>
+                  </pic:blipFill>
+                  <pic:spPr>
+                    <a:xfrm>
+                      <a:off x="0" y="0"/>
+                      <a:ext cx="5943600" cy="3396615"/>
+                    </a:xfrm>
+                    <a:prstGeom prst="rect">
+                      <a:avLst/>
+                    </a:prstGeom>
+                  </pic:spPr>
+                </pic:pic>
+              </a:graphicData>
+            </a:graphic>
+          </wp:inline>
+        </w:drawing>
+      </w:r>
+    </w:p>
+    <w:p>
+      <w:r>
+        <w:t>Monthly precipitation values were calculated by summing the daily filled and</w:t>
+      </w:r>
+      <w:r>
+        <w:t xml:space="preserve"> extended precipitation record.</w:t>
+      </w:r>
+    </w:p>
+    <w:p>
+      <w:pPr>
+        <w:pStyle w:val="Heading2"/>
+      </w:pPr>
+      <w:r>
+        <w:t>Decomposing Trends</w:t>
+      </w:r>
+    </w:p>
+    <w:p>
+      <w:r>
+        <w:t xml:space="preserve">Both rainfall and lake elevations vary over time with the season, and in response to longer-term trends.  It is possible to </w:t>
+      </w:r>
+      <w:r>
+        <w:t xml:space="preserve">“decompose” a time series into seasonal, trend, and remainder components that, when </w:t>
+      </w:r>
+      <w:r>
+        <w:lastRenderedPageBreak/>
+        <w:t xml:space="preserve">added together, recreate the original series.  </w:t>
+      </w:r>
+      <w:r>
+        <w:t>This process of decomposition is called STL, or Seasonal and Trend Decomposition using Loess</w:t>
+      </w:r>
+      <w:sdt>
+        <w:sdtPr>
+          <w:id w:val="105314420"/>
+          <w:citation/>
+        </w:sdtPr>
+        <w:sdtContent>
+          <w:r>
+            <w:fldChar w:fldCharType="begin"/>
+          </w:r>
+          <w:r>
+            <w:instrText xml:space="preserve"> CITATION Rob90 \l 1033 </w:instrText>
+          </w:r>
+          <w:r>
+            <w:fldChar w:fldCharType="separate"/>
+          </w:r>
+          <w:r>
+            <w:rPr>
+              <w:noProof/>
+            </w:rPr>
+            <w:t xml:space="preserve"> (Cleveland, Cleveland, McRae, &amp; Terpenning, 1990)</w:t>
+          </w:r>
+          <w:r>
+            <w:fldChar w:fldCharType="end"/>
+          </w:r>
+        </w:sdtContent>
+      </w:sdt>
+      <w:r>
+        <w:t>.</w:t>
+      </w:r>
+    </w:p>
+    <w:p>
+      <w:pPr>
+        <w:pStyle w:val="FigureHeader"/>
+      </w:pPr>
+      <w:r>
+        <w:t>Figure 4: Precipitation Decomposition</w:t>
+      </w:r>
+    </w:p>
+    <w:p>
+      <w:r>
+        <w:rPr>
+          <w:noProof/>
+        </w:rPr>
+        <w:drawing>
+          <wp:inline distT="0" distB="0" distL="0" distR="0" wp14:anchorId="77735B72" wp14:editId="0ABED77C">
+            <wp:extent cx="5943600" cy="3396615"/>
+            <wp:effectExtent l="0" t="0" r="0" b="0"/>
+            <wp:docPr id="10" name="Picture 10"/>
+            <wp:cNvGraphicFramePr>
+              <a:graphicFrameLocks xmlns:a="http://schemas.openxmlformats.org/drawingml/2006/main" noChangeAspect="1"/>
+            </wp:cNvGraphicFramePr>
+            <a:graphic xmlns:a="http://schemas.openxmlformats.org/drawingml/2006/main">
+              <a:graphicData uri="http://schemas.openxmlformats.org/drawingml/2006/picture">
+                <pic:pic xmlns:pic="http://schemas.openxmlformats.org/drawingml/2006/picture">
+                  <pic:nvPicPr>
+                    <pic:cNvPr id="10" name="decompose_eaton.png"/>
+                    <pic:cNvPicPr/>
+                  </pic:nvPicPr>
+                  <pic:blipFill>
+                    <a:blip r:embed="rId12">
+                      <a:extLst>
+                        <a:ext uri="{28A0092B-C50C-407E-A947-70E740481C1C}">
+                          <a14:useLocalDpi xmlns:a14="http://schemas.microsoft.com/office/drawing/2010/main" val="0"/>
+                        </a:ext>
+                      </a:extLst>
+                    </a:blip>
+                    <a:stretch>
+                      <a:fillRect/>
+                    </a:stretch>
+                  </pic:blipFill>
+                  <pic:spPr>
+                    <a:xfrm>
+                      <a:off x="0" y="0"/>
+                      <a:ext cx="5943600" cy="3396615"/>
+                    </a:xfrm>
+                    <a:prstGeom prst="rect">
+                      <a:avLst/>
+                    </a:prstGeom>
+                  </pic:spPr>
+                </pic:pic>
+              </a:graphicData>
+            </a:graphic>
+          </wp:inline>
+        </w:drawing>
+      </w:r>
+    </w:p>
+    <w:p>
+      <w:r>
+        <w:t xml:space="preserve">Rainfall has an obvious seasonal pattern, rising and falling over the course of a year.  </w:t>
+      </w:r>
+      <w:r>
+        <w:t>The long-term trend, in this case calculated over a 3.5 year</w:t>
+      </w:r>
+      <w:r>
+        <w:t xml:space="preserve"> (42 month)</w:t>
+      </w:r>
+      <w:r>
+        <w:t xml:space="preserve"> window, is important, but explains very little of the variation in the data (note that the y axes on all four graphs are set to the same scale</w:t>
+      </w:r>
+      <w:r>
+        <w:t xml:space="preserve">); we’ll return to long-term trends later.  </w:t>
+      </w:r>
+      <w:r>
+        <w:t>Much of the “raw” precipitation is explained by the remainder, meaning that  seasonal and long-term trends have limited ability to explain precipitation variation over time.  This is an expected result – climate is fairly consistent, but weather is unpredictable.</w:t>
+      </w:r>
+    </w:p>
+    <w:p/>
+    <w:p>
+      <w:pPr>
+        <w:pStyle w:val="FigureHeader"/>
+      </w:pPr>
+      <w:r>
+        <w:lastRenderedPageBreak/>
+        <w:t xml:space="preserve">Figure </w:t>
+      </w:r>
+      <w:r>
+        <w:t>5</w:t>
+      </w:r>
+      <w:r>
+        <w:t>:</w:t>
+      </w:r>
+      <w:r>
+        <w:t xml:space="preserve"> Lake St. Clair Water Elevation Decomposition</w:t>
+      </w:r>
+    </w:p>
+    <w:p>
+      <w:r>
+        <w:rPr>
+          <w:noProof/>
+        </w:rPr>
+        <w:drawing>
+          <wp:inline distT="0" distB="0" distL="0" distR="0" wp14:anchorId="4A699618" wp14:editId="400067A6">
+            <wp:extent cx="5943600" cy="3396615"/>
+            <wp:effectExtent l="0" t="0" r="0" b="0"/>
+            <wp:docPr id="11" name="Picture 11"/>
+            <wp:cNvGraphicFramePr>
+              <a:graphicFrameLocks xmlns:a="http://schemas.openxmlformats.org/drawingml/2006/main" noChangeAspect="1"/>
+            </wp:cNvGraphicFramePr>
+            <a:graphic xmlns:a="http://schemas.openxmlformats.org/drawingml/2006/main">
+              <a:graphicData uri="http://schemas.openxmlformats.org/drawingml/2006/picture">
+                <pic:pic xmlns:pic="http://schemas.openxmlformats.org/drawingml/2006/picture">
+                  <pic:nvPicPr>
+                    <pic:cNvPr id="11" name="decompose_lsc.png"/>
+                    <pic:cNvPicPr/>
+                  </pic:nvPicPr>
+                  <pic:blipFill>
+                    <a:blip r:embed="rId13">
+                      <a:extLst>
+                        <a:ext uri="{28A0092B-C50C-407E-A947-70E740481C1C}">
+                          <a14:useLocalDpi xmlns:a14="http://schemas.microsoft.com/office/drawing/2010/main" val="0"/>
+                        </a:ext>
+                      </a:extLst>
+                    </a:blip>
+                    <a:stretch>
+                      <a:fillRect/>
+                    </a:stretch>
+                  </pic:blipFill>
+                  <pic:spPr>
+                    <a:xfrm>
+                      <a:off x="0" y="0"/>
+                      <a:ext cx="5943600" cy="3396615"/>
+                    </a:xfrm>
+                    <a:prstGeom prst="rect">
+                      <a:avLst/>
+                    </a:prstGeom>
+                  </pic:spPr>
+                </pic:pic>
+              </a:graphicData>
+            </a:graphic>
+          </wp:inline>
+        </w:drawing>
+      </w:r>
+    </w:p>
+    <w:p>
+      <w:r>
+        <w:t xml:space="preserve">In this graph, blue indicates values calculated directly from the data, while pink/purple indicates values </w:t>
+      </w:r>
+      <w:r>
+        <w:t>that were extrapolated</w:t>
+      </w:r>
+      <w:r>
+        <w:t xml:space="preserve"> based on neighboring values</w:t>
+      </w:r>
+      <w:r>
+        <w:t>.  Note that while the seasonal and trend graphs are extended and gap-filled, no attempt was made to estimate a remainder.</w:t>
+      </w:r>
+    </w:p>
+    <w:p>
+      <w:r>
+        <w:t>As with the precipitation decomposition, a yearly cycle is clearly evident in the seasonal water elevation trend.  Unlike the precipitation decomposition, the long-term trend (again calculated over a 3.5 year window) explain</w:t>
+      </w:r>
+      <w:r>
+        <w:t>s a great deal of the variation.  The remainder is relatively small, suggesting that seasonal and long-term effects at the primary influences on lake elevations.</w:t>
+      </w:r>
+    </w:p>
+    <w:p>
+      <w:r>
+        <w:t xml:space="preserve">Ultimately precipitation drives lake elevations.  The </w:t>
+      </w:r>
+      <w:r>
+        <w:t>annual variation component is shared between the lake elevation data and precipitation data.  The co-variation is probably mostly causal (increased rainfall drives up lake elevations), but could include correlation with a third factor (summer</w:t>
+      </w:r>
+      <w:r>
+        <w:t xml:space="preserve"> weather both</w:t>
+      </w:r>
+      <w:r>
+        <w:t xml:space="preserve"> increases </w:t>
+      </w:r>
+      <w:r>
+        <w:t>evaporation/</w:t>
+      </w:r>
+      <w:r>
+        <w:t>evapotranspiration</w:t>
+      </w:r>
+      <w:r>
+        <w:t xml:space="preserve"> and reduces</w:t>
+      </w:r>
+      <w:r>
+        <w:t xml:space="preserve"> precipitation</w:t>
+      </w:r>
+      <w:r>
+        <w:t>).</w:t>
+      </w:r>
+      <w:r>
+        <w:t xml:space="preserve">  </w:t>
+      </w:r>
+    </w:p>
+    <w:p>
+      <w:r>
+        <w:t>It is difficult to see from Figures 4 and 5 whether there’s a strong relationship between the long term precipitation and water elevation trends.</w:t>
+      </w:r>
+    </w:p>
+    <w:p>
+      <w:pPr>
+        <w:pStyle w:val="FigureHeader"/>
+      </w:pPr>
+      <w:r>
+        <w:t>Figure 6: Long-term Trends</w:t>
+      </w:r>
       <w:bookmarkStart w:id="0" w:name="_GoBack"/>
       <w:bookmarkEnd w:id="0"/>
+      <w:r>
+        <w:t xml:space="preserve"> </w:t>
+      </w:r>
     </w:p>
     <w:p>
       <w:pPr>
         <w:pStyle w:val="Heading1"/>
       </w:pPr>
       <w:r>
-        <w:t>Methods</w:t>
-      </w:r>
-    </w:p>
-    <w:p>
-      <w:pPr>
-        <w:pStyle w:val="Heading2"/>
-      </w:pPr>
-      <w:r>
-        <w:t>Software</w:t>
-      </w:r>
-    </w:p>
-    <w:p>
-      <w:r>
-        <w:t>This analysis was conducted in</w:t>
-      </w:r>
-      <w:r>
-        <w:t xml:space="preserve"> </w:t>
-      </w:r>
-      <w:r>
-        <w:t>R 3.3.1</w:t>
-      </w:r>
-      <w:r>
-        <w:t xml:space="preserve"> </w:t>
-      </w:r>
-      <w:r>
-        <w:t>(</w:t>
-      </w:r>
-      <w:r>
-        <w:t>RStudio 1.0.44</w:t>
-      </w:r>
-      <w:r>
-        <w:t>,</w:t>
-      </w:r>
-      <w:r>
-        <w:t xml:space="preserve"> </w:t>
-      </w:r>
-      <w:r>
-        <w:t>plus packages</w:t>
-      </w:r>
-      <w:r>
-        <w:t xml:space="preserve"> </w:t>
-      </w:r>
-      <w:r>
-        <w:t>dplyr, ggplot2,</w:t>
-      </w:r>
-      <w:r>
-        <w:t xml:space="preserve"> </w:t>
-      </w:r>
-      <w:r>
-        <w:t>readr,</w:t>
-      </w:r>
-      <w:r>
-        <w:t xml:space="preserve"> stlplus,</w:t>
-      </w:r>
-      <w:r>
-        <w:t xml:space="preserve"> </w:t>
-      </w:r>
-      <w:r>
-        <w:t>zoo</w:t>
-      </w:r>
-      <w:r>
-        <w:t>);</w:t>
-      </w:r>
-      <w:r>
-        <w:t xml:space="preserve"> QGIS 2.14</w:t>
-      </w:r>
-      <w:r>
-        <w:t>;</w:t>
-      </w:r>
-      <w:r>
-        <w:t xml:space="preserve"> Excel 2013;</w:t>
-      </w:r>
-      <w:r>
-        <w:t xml:space="preserve"> and Notepad++ 7.1</w:t>
-      </w:r>
-      <w:r>
-        <w:t>.</w:t>
-      </w:r>
-    </w:p>
-    <w:p>
-      <w:pPr>
-        <w:pStyle w:val="Heading2"/>
-      </w:pPr>
-      <w:r>
-        <w:lastRenderedPageBreak/>
-        <w:t>Data</w:t>
-      </w:r>
-    </w:p>
-    <w:p>
-      <w:pPr>
-        <w:pStyle w:val="Heading2"/>
-      </w:pPr>
-      <w:r>
-        <w:t>Analysis</w:t>
-      </w:r>
-    </w:p>
-    <w:p>
-      <w:pPr>
-        <w:pStyle w:val="Heading1"/>
-      </w:pPr>
-      <w:r>
         <w:t xml:space="preserve">Conclusions and </w:t>
       </w:r>
       <w:r>
         <w:t>Recommendations</w:t>
       </w:r>
     </w:p>
+    <w:sdt>
+      <w:sdtPr>
+        <w:id w:val="1659727226"/>
+        <w:docPartObj>
+          <w:docPartGallery w:val="Bibliographies"/>
+          <w:docPartUnique/>
+        </w:docPartObj>
+      </w:sdtPr>
+      <w:sdtEndPr>
+        <w:rPr>
+          <w:rFonts w:asciiTheme="minorHAnsi" w:eastAsiaTheme="minorHAnsi" w:hAnsiTheme="minorHAnsi" w:cstheme="minorBidi"/>
+          <w:bCs/>
+          <w:sz w:val="22"/>
+          <w:szCs w:val="22"/>
+        </w:rPr>
+      </w:sdtEndPr>
+      <w:sdtContent>
+        <w:p>
+          <w:pPr>
+            <w:pStyle w:val="Heading1"/>
+          </w:pPr>
+          <w:r>
+            <w:t>Works Cited</w:t>
+          </w:r>
+        </w:p>
+        <w:p>
+          <w:pPr>
+            <w:pStyle w:val="Bibliography"/>
+            <w:ind w:left="720" w:hanging="720"/>
+            <w:rPr>
+              <w:noProof/>
+              <w:sz w:val="24"/>
+              <w:szCs w:val="24"/>
+            </w:rPr>
+          </w:pPr>
+          <w:r>
+            <w:fldChar w:fldCharType="begin"/>
+          </w:r>
+          <w:r>
+            <w:instrText xml:space="preserve"> BIBLIOGRAPHY </w:instrText>
+          </w:r>
+          <w:r>
+            <w:fldChar w:fldCharType="separate"/>
+          </w:r>
+          <w:r>
+            <w:rPr>
+              <w:noProof/>
+            </w:rPr>
+            <w:t xml:space="preserve">Cleveland, R. B., Cleveland, W. S., McRae, J. E., &amp; Terpenning, I. (1990). STL: A Seasonal-Trend Decomposition Procedure Based on Loess. </w:t>
+          </w:r>
+          <w:r>
+            <w:rPr>
+              <w:i/>
+              <w:iCs/>
+              <w:noProof/>
+            </w:rPr>
+            <w:t>Journal of Official Statistics</w:t>
+          </w:r>
+          <w:r>
+            <w:rPr>
+              <w:noProof/>
+            </w:rPr>
+            <w:t>, 3-33.</w:t>
+          </w:r>
+        </w:p>
+        <w:p>
+          <w:r>
+            <w:rPr>
+              <w:b/>
+              <w:bCs/>
+            </w:rPr>
+            <w:lastRenderedPageBreak/>
+            <w:fldChar w:fldCharType="end"/>
+          </w:r>
+        </w:p>
+      </w:sdtContent>
+    </w:sdt>
     <w:p/>
     <w:sectPr>
-      <w:headerReference w:type="even" r:id="rId9"/>
-      <w:headerReference w:type="default" r:id="rId10"/>
-      <w:footerReference w:type="even" r:id="rId11"/>
-      <w:footerReference w:type="default" r:id="rId12"/>
-      <w:headerReference w:type="first" r:id="rId13"/>
-      <w:footerReference w:type="first" r:id="rId14"/>
+      <w:headerReference w:type="default" r:id="rId14"/>
+      <w:footerReference w:type="default" r:id="rId15"/>
       <w:pgSz w:w="12240" w:h="15840"/>
       <w:pgMar w:top="1440" w:right="1440" w:bottom="1440" w:left="1440" w:header="720" w:footer="720" w:gutter="0"/>
       <w:cols w:space="720"/>
@@ -415,22 +1192,12 @@
   <w:p>
     <w:pPr>
       <w:pStyle w:val="Footer"/>
-    </w:pPr>
-  </w:p>
-</w:ftr>
-</file>
-
-<file path=word/footer2.xml><?xml version="1.0" encoding="utf-8"?>
-<w:ftr xmlns:wpc="http://schemas.microsoft.com/office/word/2010/wordprocessingCanvas" xmlns:mc="http://schemas.openxmlformats.org/markup-compatibility/2006" xmlns:o="urn:schemas-microsoft-com:office:office" xmlns:r="http://schemas.openxmlformats.org/officeDocument/2006/relationships" xmlns:m="http://schemas.openxmlformats.org/officeDocument/2006/math" xmlns:v="urn:schemas-microsoft-com:vml" xmlns:wp14="http://schemas.microsoft.com/office/word/2010/wordprocessingDrawing" xmlns:wp="http://schemas.openxmlformats.org/drawingml/2006/wordprocessingDrawing" xmlns:w10="urn:schemas-microsoft-com:office:word" xmlns:w="http://schemas.openxmlformats.org/wordprocessingml/2006/main" xmlns:w14="http://schemas.microsoft.com/office/word/2010/wordml" xmlns:w15="http://schemas.microsoft.com/office/word/2012/wordml" xmlns:wpg="http://schemas.microsoft.com/office/word/2010/wordprocessingGroup" xmlns:wpi="http://schemas.microsoft.com/office/word/2010/wordprocessingInk" xmlns:wne="http://schemas.microsoft.com/office/word/2006/wordml" xmlns:wps="http://schemas.microsoft.com/office/word/2010/wordprocessingShape" mc:Ignorable="w14 w15 wp14">
-  <w:p>
-    <w:pPr>
-      <w:pStyle w:val="Footer"/>
       <w:rPr>
         <w:noProof/>
       </w:rPr>
     </w:pPr>
     <w:r>
-      <w:t>1988-2000 Precipitation</w:t>
+      <w:t>Lake St. Clair Elevation, 1992-2016</w:t>
     </w:r>
     <w:r>
       <w:ptab w:relativeTo="margin" w:alignment="center" w:leader="none"/>
@@ -463,7 +1230,7 @@
       <w:rPr>
         <w:noProof/>
       </w:rPr>
-      <w:t>3</w:t>
+      <w:t>7</w:t>
     </w:r>
     <w:r>
       <w:rPr>
@@ -499,7 +1266,7 @@
       <w:rPr>
         <w:noProof/>
       </w:rPr>
-      <w:t>3</w:t>
+      <w:t>7</w:t>
     </w:r>
     <w:r>
       <w:rPr>
@@ -513,18 +1280,14 @@
       <w:pStyle w:val="Footer"/>
     </w:pPr>
     <w:r>
-      <w:t>Technical Memorandum #6</w:t>
+      <w:t>Technical Memorandum #7</w:t>
     </w:r>
-  </w:p>
-</w:ftr>
-</file>
-
-<file path=word/footer3.xml><?xml version="1.0" encoding="utf-8"?>
-<w:ftr xmlns:wpc="http://schemas.microsoft.com/office/word/2010/wordprocessingCanvas" xmlns:mc="http://schemas.openxmlformats.org/markup-compatibility/2006" xmlns:o="urn:schemas-microsoft-com:office:office" xmlns:r="http://schemas.openxmlformats.org/officeDocument/2006/relationships" xmlns:m="http://schemas.openxmlformats.org/officeDocument/2006/math" xmlns:v="urn:schemas-microsoft-com:vml" xmlns:wp14="http://schemas.microsoft.com/office/word/2010/wordprocessingDrawing" xmlns:wp="http://schemas.openxmlformats.org/drawingml/2006/wordprocessingDrawing" xmlns:w10="urn:schemas-microsoft-com:office:word" xmlns:w="http://schemas.openxmlformats.org/wordprocessingml/2006/main" xmlns:w14="http://schemas.microsoft.com/office/word/2010/wordml" xmlns:w15="http://schemas.microsoft.com/office/word/2012/wordml" xmlns:wpg="http://schemas.microsoft.com/office/word/2010/wordprocessingGroup" xmlns:wpi="http://schemas.microsoft.com/office/word/2010/wordprocessingInk" xmlns:wne="http://schemas.microsoft.com/office/word/2006/wordml" xmlns:wps="http://schemas.microsoft.com/office/word/2010/wordprocessingShape" mc:Ignorable="w14 w15 wp14">
-  <w:p>
-    <w:pPr>
-      <w:pStyle w:val="Footer"/>
-    </w:pPr>
+    <w:r>
+      <w:ptab w:relativeTo="margin" w:alignment="center" w:leader="none"/>
+    </w:r>
+    <w:r>
+      <w:t>DRAFT</w:t>
+    </w:r>
   </w:p>
 </w:ftr>
 </file>
@@ -555,16 +1318,6 @@
 </file>
 
 <file path=word/header1.xml><?xml version="1.0" encoding="utf-8"?>
-<w:hdr xmlns:wpc="http://schemas.microsoft.com/office/word/2010/wordprocessingCanvas" xmlns:mc="http://schemas.openxmlformats.org/markup-compatibility/2006" xmlns:o="urn:schemas-microsoft-com:office:office" xmlns:r="http://schemas.openxmlformats.org/officeDocument/2006/relationships" xmlns:m="http://schemas.openxmlformats.org/officeDocument/2006/math" xmlns:v="urn:schemas-microsoft-com:vml" xmlns:wp14="http://schemas.microsoft.com/office/word/2010/wordprocessingDrawing" xmlns:wp="http://schemas.openxmlformats.org/drawingml/2006/wordprocessingDrawing" xmlns:w10="urn:schemas-microsoft-com:office:word" xmlns:w="http://schemas.openxmlformats.org/wordprocessingml/2006/main" xmlns:w14="http://schemas.microsoft.com/office/word/2010/wordml" xmlns:w15="http://schemas.microsoft.com/office/word/2012/wordml" xmlns:wpg="http://schemas.microsoft.com/office/word/2010/wordprocessingGroup" xmlns:wpi="http://schemas.microsoft.com/office/word/2010/wordprocessingInk" xmlns:wne="http://schemas.microsoft.com/office/word/2006/wordml" xmlns:wps="http://schemas.microsoft.com/office/word/2010/wordprocessingShape" mc:Ignorable="w14 w15 wp14">
-  <w:p>
-    <w:pPr>
-      <w:pStyle w:val="Header"/>
-    </w:pPr>
-  </w:p>
-</w:hdr>
-</file>
-
-<file path=word/header2.xml><?xml version="1.0" encoding="utf-8"?>
 <w:hdr xmlns:wpc="http://schemas.microsoft.com/office/word/2010/wordprocessingCanvas" xmlns:mc="http://schemas.openxmlformats.org/markup-compatibility/2006" xmlns:o="urn:schemas-microsoft-com:office:office" xmlns:r="http://schemas.openxmlformats.org/officeDocument/2006/relationships" xmlns:m="http://schemas.openxmlformats.org/officeDocument/2006/math" xmlns:v="urn:schemas-microsoft-com:vml" xmlns:wp14="http://schemas.microsoft.com/office/word/2010/wordprocessingDrawing" xmlns:wp="http://schemas.openxmlformats.org/drawingml/2006/wordprocessingDrawing" xmlns:w10="urn:schemas-microsoft-com:office:word" xmlns:w="http://schemas.openxmlformats.org/wordprocessingml/2006/main" xmlns:w14="http://schemas.microsoft.com/office/word/2010/wordml" xmlns:w15="http://schemas.microsoft.com/office/word/2012/wordml" xmlns:wpg="http://schemas.microsoft.com/office/word/2010/wordprocessingGroup" xmlns:wpi="http://schemas.microsoft.com/office/word/2010/wordprocessingInk" xmlns:wne="http://schemas.microsoft.com/office/word/2006/wordml" xmlns:wps="http://schemas.microsoft.com/office/word/2010/wordprocessingShape" mc:Ignorable="w14 w15 wp14">
   <w:sdt>
     <w:sdtPr>
@@ -621,16 +1374,6 @@
 </w:hdr>
 </file>
 
-<file path=word/header3.xml><?xml version="1.0" encoding="utf-8"?>
-<w:hdr xmlns:wpc="http://schemas.microsoft.com/office/word/2010/wordprocessingCanvas" xmlns:mc="http://schemas.openxmlformats.org/markup-compatibility/2006" xmlns:o="urn:schemas-microsoft-com:office:office" xmlns:r="http://schemas.openxmlformats.org/officeDocument/2006/relationships" xmlns:m="http://schemas.openxmlformats.org/officeDocument/2006/math" xmlns:v="urn:schemas-microsoft-com:vml" xmlns:wp14="http://schemas.microsoft.com/office/word/2010/wordprocessingDrawing" xmlns:wp="http://schemas.openxmlformats.org/drawingml/2006/wordprocessingDrawing" xmlns:w10="urn:schemas-microsoft-com:office:word" xmlns:w="http://schemas.openxmlformats.org/wordprocessingml/2006/main" xmlns:w14="http://schemas.microsoft.com/office/word/2010/wordml" xmlns:w15="http://schemas.microsoft.com/office/word/2012/wordml" xmlns:wpg="http://schemas.microsoft.com/office/word/2010/wordprocessingGroup" xmlns:wpi="http://schemas.microsoft.com/office/word/2010/wordprocessingInk" xmlns:wne="http://schemas.microsoft.com/office/word/2006/wordml" xmlns:wps="http://schemas.microsoft.com/office/word/2010/wordprocessingShape" mc:Ignorable="w14 w15 wp14">
-  <w:p>
-    <w:pPr>
-      <w:pStyle w:val="Header"/>
-    </w:pPr>
-  </w:p>
-</w:hdr>
-</file>
-
 <file path=word/numbering.xml><?xml version="1.0" encoding="utf-8"?>
 <w:numbering xmlns:wpc="http://schemas.microsoft.com/office/word/2010/wordprocessingCanvas" xmlns:mc="http://schemas.openxmlformats.org/markup-compatibility/2006" xmlns:o="urn:schemas-microsoft-com:office:office" xmlns:r="http://schemas.openxmlformats.org/officeDocument/2006/relationships" xmlns:m="http://schemas.openxmlformats.org/officeDocument/2006/math" xmlns:v="urn:schemas-microsoft-com:vml" xmlns:wp14="http://schemas.microsoft.com/office/word/2010/wordprocessingDrawing" xmlns:wp="http://schemas.openxmlformats.org/drawingml/2006/wordprocessingDrawing" xmlns:w10="urn:schemas-microsoft-com:office:word" xmlns:w="http://schemas.openxmlformats.org/wordprocessingml/2006/main" xmlns:w14="http://schemas.microsoft.com/office/word/2010/wordml" xmlns:w15="http://schemas.microsoft.com/office/word/2012/wordml" xmlns:wpg="http://schemas.microsoft.com/office/word/2010/wordprocessingGroup" xmlns:wpi="http://schemas.microsoft.com/office/word/2010/wordprocessingInk" xmlns:wne="http://schemas.microsoft.com/office/word/2006/wordml" xmlns:wps="http://schemas.microsoft.com/office/word/2010/wordprocessingShape" mc:Ignorable="w14 w15 wp14">
   <w:abstractNum w:abstractNumId="0" w15:restartNumberingAfterBreak="0">
@@ -946,6 +1689,119 @@
     </w:lvl>
   </w:abstractNum>
   <w:abstractNum w:abstractNumId="3" w15:restartNumberingAfterBreak="0">
+    <w:nsid w:val="2C045A41"/>
+    <w:multiLevelType w:val="hybridMultilevel"/>
+    <w:tmpl w:val="5CB85700"/>
+    <w:lvl w:ilvl="0" w:tplc="04090001">
+      <w:start w:val="1"/>
+      <w:numFmt w:val="bullet"/>
+      <w:lvlText w:val=""/>
+      <w:lvlJc w:val="left"/>
+      <w:pPr>
+        <w:ind w:left="720" w:hanging="360"/>
+      </w:pPr>
+      <w:rPr>
+        <w:rFonts w:ascii="Symbol" w:hAnsi="Symbol" w:hint="default"/>
+      </w:rPr>
+    </w:lvl>
+    <w:lvl w:ilvl="1" w:tplc="04090003" w:tentative="1">
+      <w:start w:val="1"/>
+      <w:numFmt w:val="bullet"/>
+      <w:lvlText w:val="o"/>
+      <w:lvlJc w:val="left"/>
+      <w:pPr>
+        <w:ind w:left="1440" w:hanging="360"/>
+      </w:pPr>
+      <w:rPr>
+        <w:rFonts w:ascii="Courier New" w:hAnsi="Courier New" w:cs="Courier New" w:hint="default"/>
+      </w:rPr>
+    </w:lvl>
+    <w:lvl w:ilvl="2" w:tplc="04090005" w:tentative="1">
+      <w:start w:val="1"/>
+      <w:numFmt w:val="bullet"/>
+      <w:lvlText w:val=""/>
+      <w:lvlJc w:val="left"/>
+      <w:pPr>
+        <w:ind w:left="2160" w:hanging="360"/>
+      </w:pPr>
+      <w:rPr>
+        <w:rFonts w:ascii="Wingdings" w:hAnsi="Wingdings" w:hint="default"/>
+      </w:rPr>
+    </w:lvl>
+    <w:lvl w:ilvl="3" w:tplc="04090001" w:tentative="1">
+      <w:start w:val="1"/>
+      <w:numFmt w:val="bullet"/>
+      <w:lvlText w:val=""/>
+      <w:lvlJc w:val="left"/>
+      <w:pPr>
+        <w:ind w:left="2880" w:hanging="360"/>
+      </w:pPr>
+      <w:rPr>
+        <w:rFonts w:ascii="Symbol" w:hAnsi="Symbol" w:hint="default"/>
+      </w:rPr>
+    </w:lvl>
+    <w:lvl w:ilvl="4" w:tplc="04090003" w:tentative="1">
+      <w:start w:val="1"/>
+      <w:numFmt w:val="bullet"/>
+      <w:lvlText w:val="o"/>
+      <w:lvlJc w:val="left"/>
+      <w:pPr>
+        <w:ind w:left="3600" w:hanging="360"/>
+      </w:pPr>
+      <w:rPr>
+        <w:rFonts w:ascii="Courier New" w:hAnsi="Courier New" w:cs="Courier New" w:hint="default"/>
+      </w:rPr>
+    </w:lvl>
+    <w:lvl w:ilvl="5" w:tplc="04090005" w:tentative="1">
+      <w:start w:val="1"/>
+      <w:numFmt w:val="bullet"/>
+      <w:lvlText w:val=""/>
+      <w:lvlJc w:val="left"/>
+      <w:pPr>
+        <w:ind w:left="4320" w:hanging="360"/>
+      </w:pPr>
+      <w:rPr>
+        <w:rFonts w:ascii="Wingdings" w:hAnsi="Wingdings" w:hint="default"/>
+      </w:rPr>
+    </w:lvl>
+    <w:lvl w:ilvl="6" w:tplc="04090001" w:tentative="1">
+      <w:start w:val="1"/>
+      <w:numFmt w:val="bullet"/>
+      <w:lvlText w:val=""/>
+      <w:lvlJc w:val="left"/>
+      <w:pPr>
+        <w:ind w:left="5040" w:hanging="360"/>
+      </w:pPr>
+      <w:rPr>
+        <w:rFonts w:ascii="Symbol" w:hAnsi="Symbol" w:hint="default"/>
+      </w:rPr>
+    </w:lvl>
+    <w:lvl w:ilvl="7" w:tplc="04090003" w:tentative="1">
+      <w:start w:val="1"/>
+      <w:numFmt w:val="bullet"/>
+      <w:lvlText w:val="o"/>
+      <w:lvlJc w:val="left"/>
+      <w:pPr>
+        <w:ind w:left="5760" w:hanging="360"/>
+      </w:pPr>
+      <w:rPr>
+        <w:rFonts w:ascii="Courier New" w:hAnsi="Courier New" w:cs="Courier New" w:hint="default"/>
+      </w:rPr>
+    </w:lvl>
+    <w:lvl w:ilvl="8" w:tplc="04090005" w:tentative="1">
+      <w:start w:val="1"/>
+      <w:numFmt w:val="bullet"/>
+      <w:lvlText w:val=""/>
+      <w:lvlJc w:val="left"/>
+      <w:pPr>
+        <w:ind w:left="6480" w:hanging="360"/>
+      </w:pPr>
+      <w:rPr>
+        <w:rFonts w:ascii="Wingdings" w:hAnsi="Wingdings" w:hint="default"/>
+      </w:rPr>
+    </w:lvl>
+  </w:abstractNum>
+  <w:abstractNum w:abstractNumId="4" w15:restartNumberingAfterBreak="0">
     <w:nsid w:val="31913993"/>
     <w:multiLevelType w:val="hybridMultilevel"/>
     <w:tmpl w:val="03C037E0"/>
@@ -1031,7 +1887,7 @@
       </w:pPr>
     </w:lvl>
   </w:abstractNum>
-  <w:abstractNum w:abstractNumId="4" w15:restartNumberingAfterBreak="0">
+  <w:abstractNum w:abstractNumId="5" w15:restartNumberingAfterBreak="0">
     <w:nsid w:val="37933638"/>
     <w:multiLevelType w:val="hybridMultilevel"/>
     <w:tmpl w:val="6ED8F48C"/>
@@ -1144,7 +2000,7 @@
       </w:rPr>
     </w:lvl>
   </w:abstractNum>
-  <w:abstractNum w:abstractNumId="5" w15:restartNumberingAfterBreak="0">
+  <w:abstractNum w:abstractNumId="6" w15:restartNumberingAfterBreak="0">
     <w:nsid w:val="39A82144"/>
     <w:multiLevelType w:val="hybridMultilevel"/>
     <w:tmpl w:val="CA2C8BA4"/>
@@ -1257,7 +2113,7 @@
       </w:rPr>
     </w:lvl>
   </w:abstractNum>
-  <w:abstractNum w:abstractNumId="6" w15:restartNumberingAfterBreak="0">
+  <w:abstractNum w:abstractNumId="7" w15:restartNumberingAfterBreak="0">
     <w:nsid w:val="4A737119"/>
     <w:multiLevelType w:val="hybridMultilevel"/>
     <w:tmpl w:val="44CEEE0A"/>
@@ -1343,7 +2199,7 @@
       </w:pPr>
     </w:lvl>
   </w:abstractNum>
-  <w:abstractNum w:abstractNumId="7" w15:restartNumberingAfterBreak="0">
+  <w:abstractNum w:abstractNumId="8" w15:restartNumberingAfterBreak="0">
     <w:nsid w:val="63D40963"/>
     <w:multiLevelType w:val="hybridMultilevel"/>
     <w:tmpl w:val="AA62197E"/>
@@ -1456,7 +2312,7 @@
       </w:rPr>
     </w:lvl>
   </w:abstractNum>
-  <w:abstractNum w:abstractNumId="8" w15:restartNumberingAfterBreak="0">
+  <w:abstractNum w:abstractNumId="9" w15:restartNumberingAfterBreak="0">
     <w:nsid w:val="6A231C9F"/>
     <w:multiLevelType w:val="hybridMultilevel"/>
     <w:tmpl w:val="8F3EDEC2"/>
@@ -1569,7 +2425,7 @@
       </w:rPr>
     </w:lvl>
   </w:abstractNum>
-  <w:abstractNum w:abstractNumId="9" w15:restartNumberingAfterBreak="0">
+  <w:abstractNum w:abstractNumId="10" w15:restartNumberingAfterBreak="0">
     <w:nsid w:val="6E3A0215"/>
     <w:multiLevelType w:val="hybridMultilevel"/>
     <w:tmpl w:val="408228F8"/>
@@ -1656,34 +2512,37 @@
     </w:lvl>
   </w:abstractNum>
   <w:num w:numId="1">
+    <w:abstractNumId w:val="7"/>
+  </w:num>
+  <w:num w:numId="2">
+    <w:abstractNumId w:val="9"/>
+  </w:num>
+  <w:num w:numId="3">
     <w:abstractNumId w:val="6"/>
   </w:num>
-  <w:num w:numId="2">
+  <w:num w:numId="4">
     <w:abstractNumId w:val="8"/>
-  </w:num>
-  <w:num w:numId="3">
-    <w:abstractNumId w:val="5"/>
-  </w:num>
-  <w:num w:numId="4">
-    <w:abstractNumId w:val="7"/>
   </w:num>
   <w:num w:numId="5">
     <w:abstractNumId w:val="1"/>
   </w:num>
   <w:num w:numId="6">
-    <w:abstractNumId w:val="3"/>
+    <w:abstractNumId w:val="4"/>
   </w:num>
   <w:num w:numId="7">
-    <w:abstractNumId w:val="9"/>
+    <w:abstractNumId w:val="10"/>
   </w:num>
   <w:num w:numId="8">
     <w:abstractNumId w:val="2"/>
   </w:num>
   <w:num w:numId="9">
-    <w:abstractNumId w:val="4"/>
+    <w:abstractNumId w:val="5"/>
   </w:num>
   <w:num w:numId="10">
     <w:abstractNumId w:val="0"/>
+  </w:num>
+  <w:num w:numId="11">
+    <w:abstractNumId w:val="3"/>
   </w:num>
 </w:numbering>
 </file>
@@ -2918,113 +3777,45 @@
 <file path=customXml/item1.xml><?xml version="1.0" encoding="utf-8"?>
 <b:Sources xmlns:b="http://schemas.openxmlformats.org/officeDocument/2006/bibliography" xmlns="http://schemas.openxmlformats.org/officeDocument/2006/bibliography" SelectedStyle="\APASixthEditionOfficeOnline.xsl" StyleName="APA" Version="6">
   <b:Source>
-    <b:Tag>PRI16</b:Tag>
-    <b:SourceType>InternetSite</b:SourceType>
-    <b:Guid>{28D43A40-72C4-4435-A84C-37E55438299C}</b:Guid>
-    <b:Author>
-      <b:Author>
-        <b:Corporate>PRISM Climate Group</b:Corporate>
-      </b:Author>
-    </b:Author>
-    <b:Title>PRISM 30-Year Normals</b:Title>
-    <b:Year>2016</b:Year>
-    <b:Month>12</b:Month>
-    <b:Day>1</b:Day>
-    <b:YearAccessed>2016</b:YearAccessed>
-    <b:MonthAccessed>12</b:MonthAccessed>
-    <b:DayAccessed>1</b:DayAccessed>
-    <b:URL>http://prism.oregonstate.edu/normals/</b:URL>
-    <b:RefOrder>1</b:RefOrder>
-  </b:Source>
-  <b:Source>
-    <b:Tag>Chr08</b:Tag>
+    <b:Tag>Rob90</b:Tag>
     <b:SourceType>JournalArticle</b:SourceType>
-    <b:Guid>{79EECF0E-2FDF-4D77-8B8B-88476DDE27CF}</b:Guid>
+    <b:Guid>{530DE8CA-0AB3-43B6-ADF0-46AF6DE24730}</b:Guid>
     <b:Author>
       <b:Author>
         <b:NameList>
           <b:Person>
-            <b:Last>Daly</b:Last>
-            <b:First>Christopher</b:First>
+            <b:Last>Cleveland</b:Last>
+            <b:First>Robert</b:First>
+            <b:Middle>B.</b:Middle>
           </b:Person>
           <b:Person>
-            <b:Last>Halbleib</b:Last>
-            <b:First>Michael</b:First>
+            <b:Last>Cleveland</b:Last>
+            <b:First>William</b:First>
+            <b:Middle>S.</b:Middle>
           </b:Person>
           <b:Person>
-            <b:Last>Smith</b:Last>
-            <b:First>Joseph</b:First>
-            <b:Middle>I.</b:Middle>
+            <b:Last>McRae</b:Last>
+            <b:First>Jean</b:First>
+            <b:Middle>E.</b:Middle>
           </b:Person>
           <b:Person>
-            <b:Last>Gibson</b:Last>
-            <b:First>Wayne</b:First>
-            <b:Middle>P.</b:Middle>
-          </b:Person>
-          <b:Person>
-            <b:Last>Doggett</b:Last>
-            <b:First>Matthew</b:First>
-            <b:Middle>K.</b:Middle>
-          </b:Person>
-          <b:Person>
-            <b:Last>Taylor</b:Last>
-            <b:First>George</b:First>
-            <b:Middle>H.</b:Middle>
-          </b:Person>
-          <b:Person>
-            <b:Last>Curtis</b:Last>
-            <b:First>Jan</b:First>
-          </b:Person>
-          <b:Person>
-            <b:Last>Pasteris</b:Last>
-            <b:First>Phillip</b:First>
-            <b:Middle>P.</b:Middle>
+            <b:Last>Terpenning</b:Last>
+            <b:First>Irma</b:First>
           </b:Person>
         </b:NameList>
       </b:Author>
     </b:Author>
-    <b:Title>Physiographically sensitive mapping of climatological temperature and precipitation across the conterminous United States</b:Title>
-    <b:Year>2008</b:Year>
-    <b:JournalName>INTERNATIONAL JOURNAL OF CLIMATOLOGY</b:JournalName>
-    <b:RefOrder>2</b:RefOrder>
-  </b:Source>
-  <b:Source>
-    <b:Tag>Hof02</b:Tag>
-    <b:SourceType>JournalArticle</b:SourceType>
-    <b:Guid>{83A71A5C-C837-4945-94E5-F6D0791ABE6A}</b:Guid>
-    <b:Author>
-      <b:Author>
-        <b:NameList>
-          <b:Person>
-            <b:Last>Hofierka</b:Last>
-            <b:First>J.</b:First>
-          </b:Person>
-          <b:Person>
-            <b:Last>Parajka</b:Last>
-            <b:First>J.</b:First>
-          </b:Person>
-          <b:Person>
-            <b:Last>Mitasova</b:Last>
-            <b:First>H.</b:First>
-          </b:Person>
-          <b:Person>
-            <b:Last>Mitas</b:Last>
-            <b:First>L.</b:First>
-          </b:Person>
-        </b:NameList>
-      </b:Author>
-    </b:Author>
-    <b:Title>Simultaneous spline approximation and topographic analysis for lidar elevation data in open source GIS</b:Title>
-    <b:JournalName>Transactions in GIS 6(2)</b:JournalName>
-    <b:Year>2002</b:Year>
-    <b:Pages>135-150</b:Pages>
-    <b:RefOrder>3</b:RefOrder>
+    <b:Title>STL: A Seasonal-Trend Decomposition Procedure Based on Loess</b:Title>
+    <b:JournalName>Journal of Official Statistics</b:JournalName>
+    <b:Year>1990</b:Year>
+    <b:Pages>3-33</b:Pages>
+    <b:RefOrder>1</b:RefOrder>
   </b:Source>
 </b:Sources>
 </file>
 
 <file path=customXml/itemProps1.xml><?xml version="1.0" encoding="utf-8"?>
-<ds:datastoreItem xmlns:ds="http://schemas.openxmlformats.org/officeDocument/2006/customXml" ds:itemID="{3DDC6D0B-67DC-4809-A45D-3BDAD2A0080E}">
+<ds:datastoreItem xmlns:ds="http://schemas.openxmlformats.org/officeDocument/2006/customXml" ds:itemID="{14D8334C-A3E9-49FC-B006-B1CD41731F28}">
   <ds:schemaRefs>
     <ds:schemaRef ds:uri="http://schemas.openxmlformats.org/officeDocument/2006/bibliography"/>
   </ds:schemaRefs>

</xml_diff>

<commit_message>
new precip data going back to 1955.  updated fourier analysis, but didn't use in report.  report revised per Kevin H comments.
</commit_message>
<xml_diff>
--- a/docs/Thurston County Water Resources Technical Memorandum #7.docx
+++ b/docs/Thurston County Water Resources Technical Memorandum #7.docx
@@ -106,7 +106,7 @@
         <w:jc w:val="center"/>
       </w:pPr>
       <w:r>
-        <w:t>DATE</w:t>
+        <w:t>January 18, 2017</w:t>
       </w:r>
     </w:p>
     <w:p>
@@ -138,33 +138,24 @@
         <w:pStyle w:val="Heading1"/>
       </w:pPr>
       <w:r>
-        <w:t>Goal</w:t>
-      </w:r>
-    </w:p>
-    <w:p>
-      <w:r>
-        <w:t>Improve the understanding of the wa</w:t>
-      </w:r>
-      <w:r>
-        <w:t>ter elevation at Lake St. Clair, both independent of and with respect to precipitation.</w:t>
-      </w:r>
-    </w:p>
-    <w:p>
-      <w:pPr>
-        <w:pStyle w:val="Heading1"/>
-      </w:pPr>
-      <w:r>
-        <w:t>Results</w:t>
-      </w:r>
-    </w:p>
-    <w:p/>
+        <w:t>Background</w:t>
+      </w:r>
+    </w:p>
+    <w:p>
+      <w:r>
+        <w:t>Lake St. Clair is a lake in</w:t>
+      </w:r>
+      <w:r>
+        <w:t xml:space="preserve"> east-central Thurston County, fed by Eaton Creek which flows from south to north.</w:t>
+      </w:r>
+    </w:p>
     <w:p>
       <w:r>
         <w:rPr>
           <w:noProof/>
         </w:rPr>
         <w:drawing>
-          <wp:inline distT="0" distB="0" distL="0" distR="0" wp14:anchorId="699803BB" wp14:editId="7E52BF13">
+          <wp:inline distT="0" distB="0" distL="0" distR="0" wp14:anchorId="6D74769B" wp14:editId="712CFC93">
             <wp:extent cx="5943600" cy="4203065"/>
             <wp:effectExtent l="19050" t="19050" r="19050" b="26035"/>
             <wp:docPr id="6" name="Picture 6"/>
@@ -210,10 +201,80 @@
           </wp:inline>
         </w:drawing>
       </w:r>
-    </w:p>
-    <w:p>
+      <w:bookmarkStart w:id="0" w:name="_GoBack"/>
+      <w:bookmarkEnd w:id="0"/>
+    </w:p>
+    <w:p>
+      <w:r>
+        <w:t>Its irregular shoreline is densely populated with single family homes.  Over several decades the elevation of the lake has fluctuated between approximately 65 and 71.5 feet above mean sea level.</w:t>
+      </w:r>
+      <w:r>
+        <w:t xml:space="preserve">  This </w:t>
+      </w:r>
       <w:r>
         <w:lastRenderedPageBreak/>
+        <w:t>fluctuation, in the form of rising</w:t>
+      </w:r>
+      <w:r>
+        <w:t xml:space="preserve"> water</w:t>
+      </w:r>
+      <w:r>
+        <w:t xml:space="preserve"> levels</w:t>
+      </w:r>
+      <w:r>
+        <w:t xml:space="preserve"> since 2005</w:t>
+      </w:r>
+      <w:r>
+        <w:t xml:space="preserve">, has </w:t>
+      </w:r>
+      <w:r>
+        <w:t>residents concerned about losing their</w:t>
+      </w:r>
+      <w:r>
+        <w:t xml:space="preserve"> shoreline and property.</w:t>
+      </w:r>
+    </w:p>
+    <w:p>
+      <w:r>
+        <w:t xml:space="preserve">Since 1988 Thurston County and the City of </w:t>
+      </w:r>
+      <w:r>
+        <w:t>Olympia have collected data on the elevation of Lake St. Clair.  Thurston County has collected precipitation data at a nearby station (Eaton Creek, also known as 10u and PEA1) since 1992.</w:t>
+      </w:r>
+      <w:r>
+        <w:t xml:space="preserve">  The National Oceanic and Atmospheric Administration (NOAA) has collected precipitation data at the Olympia Airport since 1955.</w:t>
+      </w:r>
+      <w:r>
+        <w:t xml:space="preserve">  </w:t>
+      </w:r>
+      <w:r>
+        <w:t>Together, t</w:t>
+      </w:r>
+      <w:r>
+        <w:t>hese data can be used to evaluate trends, correlations, and potentially causal factors between precipitation and lake elevations.</w:t>
+      </w:r>
+    </w:p>
+    <w:p>
+      <w:r>
+        <w:t xml:space="preserve">This technical memorandum compares precipitation and lake level data using a variety of methods.  The memorandum also recommends additional methods for utilizing existing data, and recommends additional data that could </w:t>
+      </w:r>
+      <w:r>
+        <w:t xml:space="preserve">improve understanding of the hydrology of the lake.  </w:t>
+      </w:r>
+    </w:p>
+    <w:p>
+      <w:pPr>
+        <w:pStyle w:val="Heading1"/>
+      </w:pPr>
+      <w:r>
+        <w:t>Results</w:t>
+      </w:r>
+    </w:p>
+    <w:p>
+      <w:r>
+        <w:rPr>
+          <w:b/>
+        </w:rPr>
         <w:t>Lake St. Clair water elevation displays a clear annual cycle</w:t>
       </w:r>
       <w:r>
@@ -223,21 +284,48 @@
         <w:t xml:space="preserve"> by about 2 feet over the course of the year</w:t>
       </w:r>
       <w:r>
-        <w:t>.  It is also strongly effected by long-term trends that account for at least as much of the variation in elevation as the seasonal variation.</w:t>
+        <w:t>.  It</w:t>
+      </w:r>
+      <w:r>
+        <w:t xml:space="preserve"> also </w:t>
+      </w:r>
+      <w:r>
+        <w:t>displays a long-term trend of rising and falling over the past 30 years,</w:t>
+      </w:r>
+      <w:r>
+        <w:t xml:space="preserve"> </w:t>
+      </w:r>
+      <w:r>
+        <w:t>which</w:t>
+      </w:r>
+      <w:r>
+        <w:t xml:space="preserve"> account for at least as much of the variation in elevation as the seasonal variation.</w:t>
       </w:r>
       <w:r>
         <w:t xml:space="preserve">  These long term trends have varied </w:t>
       </w:r>
       <w:r>
-        <w:t xml:space="preserve">going back to 1992, but </w:t>
-      </w:r>
-      <w:r>
+        <w:t>since measurement began in 1988</w:t>
+      </w:r>
+      <w:r>
+        <w:t xml:space="preserve">, but </w:t>
+      </w:r>
+      <w:r>
+        <w:rPr>
+          <w:b/>
+        </w:rPr>
         <w:t xml:space="preserve">since at least 2005 the overall trend has </w:t>
       </w:r>
       <w:r>
+        <w:rPr>
+          <w:b/>
+        </w:rPr>
         <w:t>been an increase in w</w:t>
       </w:r>
       <w:r>
+        <w:rPr>
+          <w:b/>
+        </w:rPr>
         <w:t>ater level of about 3 feet</w:t>
       </w:r>
       <w:r>
@@ -246,16 +334,23 @@
     </w:p>
     <w:p>
       <w:pPr>
-        <w:pStyle w:val="FigureHeader"/>
-      </w:pPr>
-      <w:r>
-        <w:t xml:space="preserve">Figure 1: Water </w:t>
-      </w:r>
-      <w:r>
-        <w:t>Elevation</w:t>
-      </w:r>
-      <w:r>
-        <w:t xml:space="preserve"> Decomposition</w:t>
+        <w:pStyle w:val="Caption"/>
+        <w:keepNext/>
+      </w:pPr>
+      <w:r>
+        <w:lastRenderedPageBreak/>
+        <w:t xml:space="preserve">Figure </w:t>
+      </w:r>
+      <w:fldSimple w:instr=" SEQ Figure \* ARABIC ">
+        <w:r>
+          <w:rPr>
+            <w:noProof/>
+          </w:rPr>
+          <w:t>1</w:t>
+        </w:r>
+      </w:fldSimple>
+      <w:r>
+        <w:t>: Water Elevation Decomposition</w:t>
       </w:r>
     </w:p>
     <w:p>
@@ -316,54 +411,141 @@
     </w:p>
     <w:p>
       <w:r>
-        <w:t xml:space="preserve">Water elevations in Lake St. Clair also follow precipitation patterns. </w:t>
-      </w:r>
-      <w:r>
-        <w:t xml:space="preserve"> </w:t>
-      </w:r>
-      <w:r>
-        <w:t xml:space="preserve">It is possible to predict lake elevations by calculating the cumulative precipitation of the preceding 5 months, and </w:t>
-      </w:r>
-      <w:r>
-        <w:t>the preceding 4 years.</w:t>
-      </w:r>
-    </w:p>
-    <w:p>
-      <w:r>
-        <w:t xml:space="preserve">The relationship between Lake St. Clair and precipitation has changed over time, with a significant break occurring in </w:t>
-      </w:r>
-      <w:r>
-        <w:t>mid-</w:t>
-      </w:r>
-      <w:r>
-        <w:t xml:space="preserve">2004.  </w:t>
-      </w:r>
-      <w:r>
-        <w:t>Before 2004 the seasonal precipitation fluctuation (represented by the 5 month cumulative precipitation) drives the elevation, with the long-term trend (represented by the 4 year cumulative precipitation) making less of an impact; after 2004, the long-term</w:t>
-      </w:r>
-      <w:r>
-        <w:t xml:space="preserve"> precipitation</w:t>
-      </w:r>
-      <w:r>
-        <w:t xml:space="preserve"> trend is more important</w:t>
-      </w:r>
-      <w:r>
-        <w:t>.</w:t>
-      </w:r>
-    </w:p>
-    <w:p>
-      <w:pPr>
-        <w:pStyle w:val="FigureHeader"/>
+        <w:t>In Figure 2, t</w:t>
+      </w:r>
+      <w:r>
+        <w:t>hree</w:t>
+      </w:r>
+      <w:r>
+        <w:t xml:space="preserve"> measures of precipitation appear to exp</w:t>
+      </w:r>
+      <w:r>
+        <w:t>lain a significant (just over 55</w:t>
+      </w:r>
+      <w:r>
+        <w:t xml:space="preserve">%) amount of the variation in lake elevations: cumulative </w:t>
+      </w:r>
+      <w:r>
+        <w:t>precipitation</w:t>
+      </w:r>
+      <w:r>
+        <w:t xml:space="preserve"> over a</w:t>
+      </w:r>
+      <w:r>
+        <w:t xml:space="preserve"> 6 month period, cumulative precipitation over a </w:t>
+      </w:r>
+      <w:r>
+        <w:t xml:space="preserve">42 month (3.5 year) period, and long-term precipitation intensity.  </w:t>
+      </w:r>
+      <w:r>
+        <w:t>The two separate c</w:t>
+      </w:r>
+      <w:r>
+        <w:t xml:space="preserve">umulative rainfall </w:t>
+      </w:r>
+      <w:r>
+        <w:t>measures encompass</w:t>
+      </w:r>
+      <w:r>
+        <w:t xml:space="preserve"> both annual fluctuations and long</w:t>
+      </w:r>
+      <w:r>
+        <w:t>er</w:t>
+      </w:r>
+      <w:r>
+        <w:t xml:space="preserve">-term trends, but </w:t>
+      </w:r>
+      <w:r>
+        <w:t xml:space="preserve">don’t </w:t>
+      </w:r>
+      <w:r>
+        <w:t>appear to explain</w:t>
+      </w:r>
+      <w:r>
+        <w:t xml:space="preserve"> all of</w:t>
+      </w:r>
+      <w:r>
+        <w:t xml:space="preserve"> the </w:t>
+      </w:r>
+      <w:r>
+        <w:t xml:space="preserve">variation in lake elevation, especially since 2005.  </w:t>
+      </w:r>
+      <w:r>
+        <w:t>Long-term rainfall intensity seems to match long-term lake elevation variation since about 1995.</w:t>
+      </w:r>
+    </w:p>
+    <w:p>
+      <w:r>
+        <w:t>Together, t</w:t>
+      </w:r>
+      <w:r>
+        <w:t>he</w:t>
+      </w:r>
+      <w:r>
+        <w:t>se</w:t>
+      </w:r>
+      <w:r>
+        <w:t xml:space="preserve"> data suggest that </w:t>
+      </w:r>
+      <w:r>
+        <w:rPr>
+          <w:b/>
+        </w:rPr>
+        <w:t>Lake St. Clair is</w:t>
+      </w:r>
+      <w:r>
+        <w:rPr>
+          <w:b/>
+        </w:rPr>
+        <w:t xml:space="preserve"> probably</w:t>
+      </w:r>
+      <w:r>
+        <w:rPr>
+          <w:b/>
+        </w:rPr>
+        <w:t xml:space="preserve"> more strongly influenced by surface water hydrology than ground water hydrology</w:t>
+      </w:r>
+      <w:r>
+        <w:t xml:space="preserve">.  </w:t>
+      </w:r>
+      <w:r>
+        <w:t xml:space="preserve">Seasonal </w:t>
+      </w:r>
+      <w:r>
+        <w:t>precipitation</w:t>
+      </w:r>
+      <w:r>
+        <w:t xml:space="preserve"> patterns drive short-term fluctuations, indicating that water quickly moves from </w:t>
+      </w:r>
+      <w:r>
+        <w:t>where it falls</w:t>
+      </w:r>
+      <w:r>
+        <w:t xml:space="preserve"> to the lake via surface or near-surface flow.  Precipitation intensity </w:t>
+      </w:r>
+      <w:r>
+        <w:t>varies positively with lake elevations (as intensity increases, elevations increase, and vice versa); more intense rainfalls tend to generate more surface runoff than storms with similar volumes over longer periods.</w:t>
+      </w:r>
+    </w:p>
+    <w:p>
+      <w:pPr>
+        <w:pStyle w:val="Caption"/>
+        <w:keepNext/>
       </w:pPr>
       <w:r>
         <w:lastRenderedPageBreak/>
-        <w:t xml:space="preserve">Figure 2: </w:t>
-      </w:r>
-      <w:r>
-        <w:t>Water Elevation Correlation with Precipitation</w:t>
-      </w:r>
-      <w:r>
-        <w:t xml:space="preserve"> </w:t>
+        <w:t xml:space="preserve">Figure </w:t>
+      </w:r>
+      <w:fldSimple w:instr=" SEQ Figure \* ARABIC ">
+        <w:r>
+          <w:rPr>
+            <w:noProof/>
+          </w:rPr>
+          <w:t>2</w:t>
+        </w:r>
+      </w:fldSimple>
+      <w:r>
+        <w:t>: Water Elevation Correlation with Precipitation</w:t>
       </w:r>
     </w:p>
     <w:p>
@@ -372,10 +554,10 @@
           <w:noProof/>
         </w:rPr>
         <w:drawing>
-          <wp:inline distT="0" distB="0" distL="0" distR="0" wp14:anchorId="3E450463" wp14:editId="2D1D5022">
+          <wp:inline distT="0" distB="0" distL="0" distR="0" wp14:anchorId="7425D657" wp14:editId="4D6DBC80">
             <wp:extent cx="5943600" cy="3396615"/>
             <wp:effectExtent l="0" t="0" r="0" b="0"/>
-            <wp:docPr id="5" name="Picture 5"/>
+            <wp:docPr id="1" name="Picture 1"/>
             <wp:cNvGraphicFramePr>
               <a:graphicFrameLocks xmlns:a="http://schemas.openxmlformats.org/drawingml/2006/main" noChangeAspect="1"/>
             </wp:cNvGraphicFramePr>
@@ -383,7 +565,7 @@
               <a:graphicData uri="http://schemas.openxmlformats.org/drawingml/2006/picture">
                 <pic:pic xmlns:pic="http://schemas.openxmlformats.org/drawingml/2006/picture">
                   <pic:nvPicPr>
-                    <pic:cNvPr id="5" name="elevation_correlation_predict.png"/>
+                    <pic:cNvPr id="1" name="elevation_correlation_best_fit.png"/>
                     <pic:cNvPicPr/>
                   </pic:nvPicPr>
                   <pic:blipFill>
@@ -415,11 +597,6 @@
       </w:r>
     </w:p>
     <w:p>
-      <w:r>
-        <w:t>When all of the data are included in a single series, as with Figure 2, precipitation can explain at most about 30% of the variation in lake elevations.  When split in two, with separate analyses for pre-2004 and post-2004 data, precipitation can explain closer to 70% of the variation.</w:t>
-      </w:r>
-    </w:p>
-    <w:p>
       <w:pPr>
         <w:pStyle w:val="Heading1"/>
       </w:pPr>
@@ -451,8 +628,13 @@
       <w:r>
         <w:t>(</w:t>
       </w:r>
-      <w:r>
-        <w:t>RStudio 1.0.44</w:t>
+      <w:proofErr w:type="spellStart"/>
+      <w:r>
+        <w:t>RStudio</w:t>
+      </w:r>
+      <w:proofErr w:type="spellEnd"/>
+      <w:r>
+        <w:t xml:space="preserve"> 1.0.44</w:t>
       </w:r>
       <w:r>
         <w:t>,</w:t>
@@ -466,27 +648,55 @@
       <w:r>
         <w:t xml:space="preserve"> </w:t>
       </w:r>
-      <w:r>
-        <w:t>dplyr, ggplot2,</w:t>
-      </w:r>
-      <w:r>
-        <w:t xml:space="preserve"> lubridate,</w:t>
+      <w:proofErr w:type="spellStart"/>
+      <w:r>
+        <w:t>dplyr</w:t>
+      </w:r>
+      <w:proofErr w:type="spellEnd"/>
+      <w:r>
+        <w:t>, ggplot2,</w:t>
       </w:r>
       <w:r>
         <w:t xml:space="preserve"> </w:t>
       </w:r>
-      <w:r>
-        <w:t>readr,</w:t>
-      </w:r>
-      <w:r>
-        <w:t xml:space="preserve"> stlplus,</w:t>
+      <w:proofErr w:type="spellStart"/>
+      <w:r>
+        <w:t>lubridate</w:t>
+      </w:r>
+      <w:proofErr w:type="spellEnd"/>
+      <w:r>
+        <w:t>,</w:t>
       </w:r>
       <w:r>
         <w:t xml:space="preserve"> </w:t>
       </w:r>
+      <w:proofErr w:type="spellStart"/>
+      <w:r>
+        <w:t>readr</w:t>
+      </w:r>
+      <w:proofErr w:type="spellEnd"/>
+      <w:r>
+        <w:t>,</w:t>
+      </w:r>
+      <w:r>
+        <w:t xml:space="preserve"> </w:t>
+      </w:r>
+      <w:proofErr w:type="spellStart"/>
+      <w:r>
+        <w:t>stlplus</w:t>
+      </w:r>
+      <w:proofErr w:type="spellEnd"/>
+      <w:r>
+        <w:t>,</w:t>
+      </w:r>
+      <w:r>
+        <w:t xml:space="preserve"> </w:t>
+      </w:r>
+      <w:proofErr w:type="gramStart"/>
       <w:r>
         <w:t>zoo</w:t>
       </w:r>
+      <w:proofErr w:type="gramEnd"/>
       <w:r>
         <w:t>);</w:t>
       </w:r>
@@ -516,7 +726,13 @@
     </w:p>
     <w:p>
       <w:r>
-        <w:t xml:space="preserve">Daily precipitation data were acquired from NOAA for the Olympia Airport site.  Daily precipitation data for the </w:t>
+        <w:t>Daily precipitation data were acquired from NOAA for the Olympia Airport site</w:t>
+      </w:r>
+      <w:r>
+        <w:t xml:space="preserve"> extending back to 1955</w:t>
+      </w:r>
+      <w:r>
+        <w:t xml:space="preserve">.  Daily precipitation data for the </w:t>
       </w:r>
       <w:r>
         <w:t>Eaton</w:t>
@@ -528,7 +744,22 @@
         <w:t>the same site as Eaton, also known as</w:t>
       </w:r>
       <w:r>
-        <w:t xml:space="preserve"> 10u) from 1992-2000 were also available from Thurston County archives, following Thurston County Water Resources Technical Memorandum #6.</w:t>
+        <w:t xml:space="preserve"> 10u) from 1992-2000 were also availabl</w:t>
+      </w:r>
+      <w:r>
+        <w:t>e from Thurston County archives</w:t>
+      </w:r>
+      <w:r>
+        <w:t xml:space="preserve"> </w:t>
+      </w:r>
+      <w:r>
+        <w:t xml:space="preserve">(see </w:t>
+      </w:r>
+      <w:r>
+        <w:t>Thurston County Water Resources Technical Me</w:t>
+      </w:r>
+      <w:r>
+        <w:t>morandum #6 for details).</w:t>
       </w:r>
     </w:p>
     <w:p>
@@ -537,10 +768,36 @@
       </w:r>
     </w:p>
     <w:p>
+      <w:r>
+        <w:t xml:space="preserve">All data are monthly.  </w:t>
+      </w:r>
+      <w:r>
+        <w:t>Total p</w:t>
+      </w:r>
+      <w:r>
+        <w:t xml:space="preserve">recipitation values are total inches per month (sum of all rainfall in a month). </w:t>
+      </w:r>
+      <w:r>
+        <w:t xml:space="preserve"> Precipitation intensity values are a </w:t>
+      </w:r>
+      <w:proofErr w:type="spellStart"/>
+      <w:r>
+        <w:t>unitless</w:t>
+      </w:r>
+      <w:proofErr w:type="spellEnd"/>
+      <w:r>
+        <w:t xml:space="preserve"> measure of maximum daily precipitation in a month divided by the sum of monthly precipitation.</w:t>
+      </w:r>
+      <w:r>
+        <w:t xml:space="preserve"> Elevation values are monthly averages; prior to 2008 these are averages of minima and maxima; after 2008 these are averages of daily values.</w:t>
+      </w:r>
+    </w:p>
+    <w:p>
       <w:pPr>
         <w:pStyle w:val="Heading2"/>
       </w:pPr>
       <w:r>
+        <w:lastRenderedPageBreak/>
         <w:t>Analysis</w:t>
       </w:r>
     </w:p>
@@ -561,7 +818,6 @@
         </w:numPr>
       </w:pPr>
       <w:r>
-        <w:lastRenderedPageBreak/>
         <w:t>E</w:t>
       </w:r>
       <w:r>
@@ -610,7 +866,7 @@
         </w:numPr>
       </w:pPr>
       <w:r>
-        <w:t>Calculating rainfall intensity.</w:t>
+        <w:t>Calculating cumulative precipitation and precipitation intensity.</w:t>
       </w:r>
     </w:p>
     <w:p>
@@ -732,10 +988,22 @@
     </w:p>
     <w:p>
       <w:pPr>
-        <w:pStyle w:val="FigureHeader"/>
-      </w:pPr>
-      <w:r>
-        <w:t>Figure 3: Eaton (10u) Precipitation</w:t>
+        <w:pStyle w:val="Caption"/>
+        <w:keepNext/>
+      </w:pPr>
+      <w:r>
+        <w:t xml:space="preserve">Figure </w:t>
+      </w:r>
+      <w:fldSimple w:instr=" SEQ Figure \* ARABIC ">
+        <w:r>
+          <w:rPr>
+            <w:noProof/>
+          </w:rPr>
+          <w:t>3</w:t>
+        </w:r>
+      </w:fldSimple>
+      <w:r>
+        <w:t>: Eaton (10u) Precipitation</w:t>
       </w:r>
     </w:p>
     <w:p>
@@ -793,6 +1061,37 @@
       <w:r>
         <w:t xml:space="preserve"> extended precipitation record.</w:t>
       </w:r>
+      <w:r>
+        <w:t xml:space="preserve">  The final merg</w:t>
+      </w:r>
+      <w:r>
+        <w:t>ed precipitation dataset extended</w:t>
+      </w:r>
+      <w:r>
+        <w:t xml:space="preserve"> the full duratio</w:t>
+      </w:r>
+      <w:r>
+        <w:t xml:space="preserve">n of the NOAA dataset, from </w:t>
+      </w:r>
+      <w:r>
+        <w:lastRenderedPageBreak/>
+        <w:t>1955</w:t>
+      </w:r>
+      <w:r>
+        <w:t xml:space="preserve"> to late 2016</w:t>
+      </w:r>
+      <w:r>
+        <w:t>, but for most analyses was truncated at 1977</w:t>
+      </w:r>
+      <w:r>
+        <w:t xml:space="preserve"> because the Lake St. Clair</w:t>
+      </w:r>
+      <w:r>
+        <w:t xml:space="preserve"> gage data only extends to 1988</w:t>
+      </w:r>
+      <w:r>
+        <w:t>.</w:t>
+      </w:r>
     </w:p>
     <w:p>
       <w:pPr>
@@ -807,11 +1106,7 @@
         <w:t xml:space="preserve">Both rainfall and lake elevations vary over time with the season, and in response to longer-term trends.  It is possible to </w:t>
       </w:r>
       <w:r>
-        <w:t xml:space="preserve">“decompose” a time series into seasonal, trend, and remainder components that, when </w:t>
-      </w:r>
-      <w:r>
-        <w:lastRenderedPageBreak/>
-        <w:t xml:space="preserve">added together, recreate the original series.  </w:t>
+        <w:t xml:space="preserve">“decompose” a time series into seasonal, trend, and remainder components that, when added together, recreate the original series.  </w:t>
       </w:r>
       <w:r>
         <w:t>This process of decomposition is called STL, or Seasonal and Trend Decomposition using Loess</w:t>
@@ -821,6 +1116,7 @@
           <w:id w:val="105314420"/>
           <w:citation/>
         </w:sdtPr>
+        <w:sdtEndPr/>
         <w:sdtContent>
           <w:r>
             <w:fldChar w:fldCharType="begin"/>
@@ -848,10 +1144,27 @@
     </w:p>
     <w:p>
       <w:pPr>
-        <w:pStyle w:val="FigureHeader"/>
-      </w:pPr>
-      <w:r>
-        <w:t>Figure 4: Precipitation Decomposition</w:t>
+        <w:pStyle w:val="Caption"/>
+        <w:keepNext/>
+      </w:pPr>
+      <w:bookmarkStart w:id="1" w:name="_Ref472422460"/>
+      <w:r>
+        <w:t xml:space="preserve">Figure </w:t>
+      </w:r>
+      <w:fldSimple w:instr=" SEQ Figure \* ARABIC ">
+        <w:r>
+          <w:rPr>
+            <w:noProof/>
+          </w:rPr>
+          <w:t>4</w:t>
+        </w:r>
+      </w:fldSimple>
+      <w:bookmarkEnd w:id="1"/>
+      <w:r>
+        <w:t xml:space="preserve">: </w:t>
+      </w:r>
+      <w:r>
+        <w:t>Precipitation Decomposition</w:t>
       </w:r>
     </w:p>
     <w:p>
@@ -916,29 +1229,63 @@
         <w:t xml:space="preserve"> window, is important, but explains very little of the variation in the data (note that the y axes on all four graphs are set to the same scale</w:t>
       </w:r>
       <w:r>
-        <w:t xml:space="preserve">); we’ll return to long-term trends later.  </w:t>
-      </w:r>
-      <w:r>
-        <w:t>Much of the “raw” precipitation is explained by the remainder, meaning that  seasonal and long-term trends have limited ability to explain precipitation variation over time.  This is an expected result – climate is fairly consistent, but weather is unpredictable.</w:t>
+        <w:t>, though with different minima</w:t>
+      </w:r>
+      <w:r>
+        <w:t xml:space="preserve">); </w:t>
+      </w:r>
+      <w:r>
+        <w:t>this memo</w:t>
+      </w:r>
+      <w:r>
+        <w:t>ran</w:t>
+      </w:r>
+      <w:r>
+        <w:t>dum</w:t>
+      </w:r>
+      <w:r>
+        <w:t xml:space="preserve"> addresses </w:t>
+      </w:r>
+      <w:r>
+        <w:t xml:space="preserve">long-term trends later.  </w:t>
+      </w:r>
+    </w:p>
+    <w:p>
+      <w:r>
+        <w:t xml:space="preserve">Much of the “raw” precipitation is explained </w:t>
+      </w:r>
+      <w:r>
+        <w:t xml:space="preserve">by the remainder, meaning that </w:t>
+      </w:r>
+      <w:r>
+        <w:t>seasonal and long-term trends have limited ability to explain precipitation variation over time.  This is an expected result – climate is fairly consistent, but weather is unpredictable.</w:t>
       </w:r>
     </w:p>
     <w:p/>
     <w:p>
       <w:pPr>
-        <w:pStyle w:val="FigureHeader"/>
-      </w:pPr>
+        <w:pStyle w:val="Caption"/>
+        <w:keepNext/>
+      </w:pPr>
+      <w:bookmarkStart w:id="2" w:name="_Ref472421244"/>
       <w:r>
         <w:lastRenderedPageBreak/>
         <w:t xml:space="preserve">Figure </w:t>
       </w:r>
-      <w:r>
-        <w:t>5</w:t>
-      </w:r>
-      <w:r>
-        <w:t>:</w:t>
-      </w:r>
-      <w:r>
-        <w:t xml:space="preserve"> Lake St. Clair Water Elevation Decomposition</w:t>
+      <w:fldSimple w:instr=" SEQ Figure \* ARABIC ">
+        <w:r>
+          <w:rPr>
+            <w:noProof/>
+          </w:rPr>
+          <w:t>5</w:t>
+        </w:r>
+      </w:fldSimple>
+      <w:bookmarkEnd w:id="2"/>
+      <w:r>
+        <w:t xml:space="preserve">: </w:t>
+      </w:r>
+      <w:r>
+        <w:t>Lake St. Clair Water Elevation Decomposition</w:t>
       </w:r>
     </w:p>
     <w:p>
@@ -991,7 +1338,31 @@
     </w:p>
     <w:p>
       <w:r>
-        <w:t xml:space="preserve">In this graph, blue indicates values calculated directly from the data, while pink/purple indicates values </w:t>
+        <w:t xml:space="preserve">In </w:t>
+      </w:r>
+      <w:r>
+        <w:fldChar w:fldCharType="begin"/>
+      </w:r>
+      <w:r>
+        <w:instrText xml:space="preserve"> REF _Ref472421244 \h </w:instrText>
+      </w:r>
+      <w:r>
+        <w:fldChar w:fldCharType="separate"/>
+      </w:r>
+      <w:r>
+        <w:t xml:space="preserve">Figure </w:t>
+      </w:r>
+      <w:r>
+        <w:rPr>
+          <w:noProof/>
+        </w:rPr>
+        <w:t>5</w:t>
+      </w:r>
+      <w:r>
+        <w:fldChar w:fldCharType="end"/>
+      </w:r>
+      <w:r>
+        <w:t xml:space="preserve">, blue indicates values calculated directly from the data, while pink/purple indicates values </w:t>
       </w:r>
       <w:r>
         <w:t>that were extrapolated</w:t>
@@ -1000,7 +1371,13 @@
         <w:t xml:space="preserve"> based on neighboring values</w:t>
       </w:r>
       <w:r>
-        <w:t>.  Note that while the seasonal and trend graphs are extended and gap-filled, no attempt was made to estimate a remainder.</w:t>
+        <w:t>.  Note that while the seasonal and trend graphs are extended and gap-filled, no attempt was made to estimate a remainder</w:t>
+      </w:r>
+      <w:r>
+        <w:t xml:space="preserve"> where there are no raw elevation values</w:t>
+      </w:r>
+      <w:r>
+        <w:t>.</w:t>
       </w:r>
     </w:p>
     <w:p>
@@ -1008,58 +1385,1518 @@
         <w:t>As with the precipitation decomposition, a yearly cycle is clearly evident in the seasonal water elevation trend.  Unlike the precipitation decomposition, the long-term trend (again calculated over a 3.5 year window) explain</w:t>
       </w:r>
       <w:r>
-        <w:t>s a great deal of the variation.  The remainder is relatively small, suggesting that seasonal and long-term effects at the primary influences on lake elevations.</w:t>
-      </w:r>
-    </w:p>
-    <w:p>
-      <w:r>
-        <w:t xml:space="preserve">Ultimately precipitation drives lake elevations.  The </w:t>
-      </w:r>
-      <w:r>
-        <w:t>annual variation component is shared between the lake elevation data and precipitation data.  The co-variation is probably mostly causal (increased rainfall drives up lake elevations), but could include correlation with a third factor (summer</w:t>
-      </w:r>
-      <w:r>
-        <w:t xml:space="preserve"> weather both</w:t>
-      </w:r>
-      <w:r>
-        <w:t xml:space="preserve"> increases </w:t>
-      </w:r>
-      <w:r>
-        <w:t>evaporation/</w:t>
-      </w:r>
-      <w:r>
-        <w:t>evapotranspiration</w:t>
-      </w:r>
-      <w:r>
-        <w:t xml:space="preserve"> and reduces</w:t>
-      </w:r>
-      <w:r>
-        <w:t xml:space="preserve"> precipitation</w:t>
-      </w:r>
-      <w:r>
-        <w:t>).</w:t>
+        <w:t>s a great deal of the variation.  The remainder is relatively small, suggesting that s</w:t>
+      </w:r>
+      <w:r>
+        <w:t>easonal and long-term effects are</w:t>
+      </w:r>
+      <w:r>
+        <w:t xml:space="preserve"> the primary influences on lake elevations.</w:t>
+      </w:r>
+    </w:p>
+    <w:p>
+      <w:r>
+        <w:t xml:space="preserve">There are strong and similarly-shaped seasonal trends in both the lake elevation and precipitation data, suggesting that most of the annual cycle in lake elevations can be explained by the matching annual cycle in </w:t>
+      </w:r>
+      <w:r>
+        <w:t xml:space="preserve">precipitation.  Long-term trends are different, however.  </w:t>
+      </w:r>
+      <w:r>
+        <w:t xml:space="preserve">It is difficult to see from </w:t>
+      </w:r>
+      <w:r>
+        <w:fldChar w:fldCharType="begin"/>
+      </w:r>
+      <w:r>
+        <w:instrText xml:space="preserve"> REF _Ref472422460 \h </w:instrText>
+      </w:r>
+      <w:r>
+        <w:fldChar w:fldCharType="separate"/>
+      </w:r>
+      <w:r>
+        <w:t xml:space="preserve">Figure </w:t>
+      </w:r>
+      <w:r>
+        <w:rPr>
+          <w:noProof/>
+        </w:rPr>
+        <w:t>4</w:t>
+      </w:r>
+      <w:r>
+        <w:fldChar w:fldCharType="end"/>
+      </w:r>
+      <w:r>
+        <w:t xml:space="preserve"> </w:t>
+      </w:r>
+      <w:r>
+        <w:t xml:space="preserve">and </w:t>
+      </w:r>
+      <w:r>
+        <w:fldChar w:fldCharType="begin"/>
+      </w:r>
+      <w:r>
+        <w:instrText xml:space="preserve"> REF _Ref472421244 \h </w:instrText>
+      </w:r>
+      <w:r>
+        <w:fldChar w:fldCharType="separate"/>
+      </w:r>
+      <w:r>
+        <w:t xml:space="preserve">Figure </w:t>
+      </w:r>
+      <w:r>
+        <w:rPr>
+          <w:noProof/>
+        </w:rPr>
+        <w:t>5</w:t>
+      </w:r>
+      <w:r>
+        <w:fldChar w:fldCharType="end"/>
+      </w:r>
+      <w:r>
+        <w:t xml:space="preserve"> whether there’s a strong relationship between the long term precipitation and water elevation trends.</w:t>
+      </w:r>
+    </w:p>
+    <w:p>
+      <w:pPr>
+        <w:pStyle w:val="Caption"/>
+        <w:keepNext/>
+      </w:pPr>
+      <w:bookmarkStart w:id="3" w:name="_Ref472422736"/>
+      <w:r>
+        <w:lastRenderedPageBreak/>
+        <w:t xml:space="preserve">Figure </w:t>
+      </w:r>
+      <w:fldSimple w:instr=" SEQ Figure \* ARABIC ">
+        <w:r>
+          <w:rPr>
+            <w:noProof/>
+          </w:rPr>
+          <w:t>6</w:t>
+        </w:r>
+      </w:fldSimple>
+      <w:bookmarkEnd w:id="3"/>
+      <w:r>
+        <w:t xml:space="preserve">: </w:t>
+      </w:r>
+      <w:r>
+        <w:t>Long-term Trends</w:t>
+      </w:r>
+    </w:p>
+    <w:p>
+      <w:pPr>
+        <w:pStyle w:val="FigureHeader"/>
+      </w:pPr>
+      <w:r>
+        <w:rPr>
+          <w:noProof/>
+        </w:rPr>
+        <w:drawing>
+          <wp:inline distT="0" distB="0" distL="0" distR="0" wp14:anchorId="4DF6D54F" wp14:editId="55EB0DCE">
+            <wp:extent cx="5943600" cy="3396615"/>
+            <wp:effectExtent l="0" t="0" r="0" b="0"/>
+            <wp:docPr id="12" name="Picture 12"/>
+            <wp:cNvGraphicFramePr>
+              <a:graphicFrameLocks xmlns:a="http://schemas.openxmlformats.org/drawingml/2006/main" noChangeAspect="1"/>
+            </wp:cNvGraphicFramePr>
+            <a:graphic xmlns:a="http://schemas.openxmlformats.org/drawingml/2006/main">
+              <a:graphicData uri="http://schemas.openxmlformats.org/drawingml/2006/picture">
+                <pic:pic xmlns:pic="http://schemas.openxmlformats.org/drawingml/2006/picture">
+                  <pic:nvPicPr>
+                    <pic:cNvPr id="12" name="decompose_trend_comparison.png"/>
+                    <pic:cNvPicPr/>
+                  </pic:nvPicPr>
+                  <pic:blipFill>
+                    <a:blip r:embed="rId14" cstate="print">
+                      <a:extLst>
+                        <a:ext uri="{28A0092B-C50C-407E-A947-70E740481C1C}">
+                          <a14:useLocalDpi xmlns:a14="http://schemas.microsoft.com/office/drawing/2010/main" val="0"/>
+                        </a:ext>
+                      </a:extLst>
+                    </a:blip>
+                    <a:stretch>
+                      <a:fillRect/>
+                    </a:stretch>
+                  </pic:blipFill>
+                  <pic:spPr>
+                    <a:xfrm>
+                      <a:off x="0" y="0"/>
+                      <a:ext cx="5943600" cy="3396615"/>
+                    </a:xfrm>
+                    <a:prstGeom prst="rect">
+                      <a:avLst/>
+                    </a:prstGeom>
+                  </pic:spPr>
+                </pic:pic>
+              </a:graphicData>
+            </a:graphic>
+          </wp:inline>
+        </w:drawing>
+      </w:r>
+      <w:r>
+        <w:t xml:space="preserve"> </w:t>
+      </w:r>
+    </w:p>
+    <w:p>
+      <w:r>
+        <w:fldChar w:fldCharType="begin"/>
+      </w:r>
+      <w:r>
+        <w:instrText xml:space="preserve"> REF _Ref472422736 \h </w:instrText>
+      </w:r>
+      <w:r>
+        <w:fldChar w:fldCharType="separate"/>
+      </w:r>
+      <w:r>
+        <w:t xml:space="preserve">Figure </w:t>
+      </w:r>
+      <w:r>
+        <w:rPr>
+          <w:noProof/>
+        </w:rPr>
+        <w:t>6</w:t>
+      </w:r>
+      <w:r>
+        <w:fldChar w:fldCharType="end"/>
+      </w:r>
+      <w:r>
+        <w:t xml:space="preserve"> </w:t>
+      </w:r>
+      <w:r>
+        <w:t>shows</w:t>
+      </w:r>
+      <w:r>
+        <w:t xml:space="preserve"> the long term trends of both lake elevation and local precipitation.</w:t>
       </w:r>
       <w:r>
         <w:t xml:space="preserve">  </w:t>
       </w:r>
-    </w:p>
-    <w:p>
-      <w:r>
-        <w:t>It is difficult to see from Figures 4 and 5 whether there’s a strong relationship between the long term precipitation and water elevation trends.</w:t>
-      </w:r>
-    </w:p>
-    <w:p>
-      <w:pPr>
-        <w:pStyle w:val="FigureHeader"/>
-      </w:pPr>
-      <w:r>
-        <w:t>Figure 6: Long-term Trends</w:t>
-      </w:r>
-      <w:bookmarkStart w:id="0" w:name="_GoBack"/>
-      <w:bookmarkEnd w:id="0"/>
+      <w:r>
+        <w:t>W</w:t>
+      </w:r>
+      <w:r>
+        <w:t xml:space="preserve">hile there are some similarities between the long-term trends, there are a lot of differences, as well.  </w:t>
+      </w:r>
+      <w:r>
+        <w:t>Both series have extended “bumps”</w:t>
+      </w:r>
+      <w:r>
+        <w:t xml:space="preserve"> or “hills”</w:t>
+      </w:r>
       <w:r>
         <w:t xml:space="preserve"> </w:t>
       </w:r>
+      <w:r>
+        <w:t>in the 1995-2002 range, but the shape of the bumps is different, and they are shifted relative to one another (the precipitation bump begins and ends earlier than the elevation bump).  Both show a generally increasing trend from approximately 2005 to the present, but the elevation trend is stronger and more consistent than the precipitation trend.</w:t>
+      </w:r>
+      <w:r>
+        <w:t xml:space="preserve"> </w:t>
+      </w:r>
+    </w:p>
+    <w:p>
+      <w:r>
+        <w:t xml:space="preserve">Overall, the decomposition analysis </w:t>
+      </w:r>
+      <w:r>
+        <w:t>of precipitation and Lake St. Clair water elevation tells us:</w:t>
+      </w:r>
+    </w:p>
+    <w:p>
+      <w:pPr>
+        <w:pStyle w:val="ListParagraph"/>
+        <w:numPr>
+          <w:ilvl w:val="0"/>
+          <w:numId w:val="12"/>
+        </w:numPr>
+      </w:pPr>
+      <w:r>
+        <w:t>Lake elevation can be explained almost entirely by yearly cycles and long-term trends;</w:t>
+      </w:r>
+    </w:p>
+    <w:p>
+      <w:pPr>
+        <w:pStyle w:val="ListParagraph"/>
+        <w:numPr>
+          <w:ilvl w:val="0"/>
+          <w:numId w:val="12"/>
+        </w:numPr>
+      </w:pPr>
+      <w:r>
+        <w:t xml:space="preserve">Annual </w:t>
+      </w:r>
+      <w:r>
+        <w:t>lake elevation cycles are strong</w:t>
+      </w:r>
+      <w:r>
+        <w:t>,</w:t>
+      </w:r>
+      <w:r>
+        <w:t xml:space="preserve"> and match</w:t>
+      </w:r>
+      <w:r>
+        <w:t xml:space="preserve"> equally strong annual</w:t>
+      </w:r>
+      <w:r>
+        <w:t xml:space="preserve"> </w:t>
+      </w:r>
+      <w:r>
+        <w:t>precipitation</w:t>
+      </w:r>
+      <w:r>
+        <w:t xml:space="preserve"> cycles</w:t>
+      </w:r>
+      <w:r>
+        <w:t>; and</w:t>
+      </w:r>
+    </w:p>
+    <w:p>
+      <w:pPr>
+        <w:pStyle w:val="ListParagraph"/>
+        <w:numPr>
+          <w:ilvl w:val="0"/>
+          <w:numId w:val="12"/>
+        </w:numPr>
+      </w:pPr>
+      <w:r>
+        <w:t>Long-term trends</w:t>
+      </w:r>
+      <w:r>
+        <w:t xml:space="preserve"> </w:t>
+      </w:r>
+      <w:r>
+        <w:t>in precipitation data</w:t>
+      </w:r>
+      <w:r>
+        <w:t xml:space="preserve"> are weak, and appear to only loosely match</w:t>
+      </w:r>
+      <w:r>
+        <w:t xml:space="preserve"> long-term</w:t>
+      </w:r>
+      <w:r>
+        <w:t xml:space="preserve"> lake elevation trends.</w:t>
+      </w:r>
+    </w:p>
+    <w:p>
+      <w:pPr>
+        <w:pStyle w:val="Heading2"/>
+      </w:pPr>
+      <w:r>
+        <w:t>Cumulative Precipitation and Precipitation Intensity</w:t>
+      </w:r>
+    </w:p>
+    <w:p>
+      <w:r>
+        <w:t>Two things can change</w:t>
+      </w:r>
+      <w:r>
+        <w:t xml:space="preserve"> lake elevations</w:t>
+      </w:r>
+      <w:r>
+        <w:t>:</w:t>
+      </w:r>
+      <w:r>
+        <w:t xml:space="preserve"> changes to the hydrology</w:t>
+      </w:r>
+      <w:r>
+        <w:t xml:space="preserve"> of the watershed</w:t>
+      </w:r>
+      <w:r>
+        <w:t>, such as new</w:t>
+      </w:r>
+      <w:r>
+        <w:t xml:space="preserve"> sources or discharges of water;</w:t>
+      </w:r>
+      <w:r>
+        <w:t xml:space="preserve"> and</w:t>
+      </w:r>
+      <w:r>
+        <w:t xml:space="preserve"> changes to precipitation. </w:t>
+      </w:r>
+      <w:r>
+        <w:t xml:space="preserve"> </w:t>
+      </w:r>
+      <w:r>
+        <w:t>While the annual</w:t>
+      </w:r>
+      <w:r>
+        <w:t xml:space="preserve"> lake elevation</w:t>
+      </w:r>
+      <w:r>
+        <w:t xml:space="preserve"> cycle is well explained by annual cycles in precipitation, t</w:t>
+      </w:r>
+      <w:r>
+        <w:t>he long-term trend in raw precipitation values does not explain the long term tre</w:t>
+      </w:r>
+      <w:r>
+        <w:t xml:space="preserve">nd of Lake St. Clair elevations. </w:t>
+      </w:r>
+      <w:r>
+        <w:t xml:space="preserve"> </w:t>
+      </w:r>
+      <w:r>
+        <w:t>Changes to the hydrology could explain the difference, or there could be changes to precipitation that are not apparent through time-series decomposition</w:t>
+      </w:r>
+      <w:r>
+        <w:t>.</w:t>
+      </w:r>
+    </w:p>
+    <w:p>
+      <w:r>
+        <w:rPr>
+          <w:b/>
+        </w:rPr>
+        <w:t>Cumulative precipitation</w:t>
+      </w:r>
+      <w:r>
+        <w:t xml:space="preserve"> is one way to measure changes to precipitation over time. </w:t>
+      </w:r>
+      <w:r>
+        <w:t xml:space="preserve"> </w:t>
+      </w:r>
+      <w:r>
+        <w:t xml:space="preserve">It </w:t>
+      </w:r>
+      <w:r>
+        <w:t>is the sum of all precipitation over a defined period.</w:t>
+      </w:r>
+      <w:r>
+        <w:t xml:space="preserve">  </w:t>
+      </w:r>
+      <w:r>
+        <w:t xml:space="preserve">Each </w:t>
+      </w:r>
+      <w:r>
+        <w:t>point in the series con</w:t>
+      </w:r>
+      <w:r>
+        <w:t>tains the sum of the preceding</w:t>
+      </w:r>
+      <w:r>
+        <w:t xml:space="preserve"> months’ </w:t>
+      </w:r>
+      <w:r>
+        <w:lastRenderedPageBreak/>
+        <w:t>rainfall</w:t>
+      </w:r>
+      <w:r>
+        <w:t xml:space="preserve"> for the entire defined period</w:t>
+      </w:r>
+      <w:r>
+        <w:t>.  This is sometimes referred to as a “moving window”.</w:t>
+      </w:r>
+      <w:r>
+        <w:t xml:space="preserve">  </w:t>
+      </w:r>
+      <w:r>
+        <w:fldChar w:fldCharType="begin"/>
+      </w:r>
+      <w:r>
+        <w:instrText xml:space="preserve"> REF _Ref472433177 \h </w:instrText>
+      </w:r>
+      <w:r>
+        <w:fldChar w:fldCharType="separate"/>
+      </w:r>
+      <w:r>
+        <w:t xml:space="preserve">Figure </w:t>
+      </w:r>
+      <w:r>
+        <w:rPr>
+          <w:noProof/>
+        </w:rPr>
+        <w:t>7</w:t>
+      </w:r>
+      <w:r>
+        <w:fldChar w:fldCharType="end"/>
+      </w:r>
+      <w:r>
+        <w:t xml:space="preserve"> </w:t>
+      </w:r>
+      <w:r>
+        <w:t xml:space="preserve">shows raw vs. cumulative rainfall for a </w:t>
+      </w:r>
+      <w:r>
+        <w:t>6</w:t>
+      </w:r>
+      <w:r>
+        <w:t xml:space="preserve"> month moving window.</w:t>
+      </w:r>
+    </w:p>
+    <w:p>
+      <w:pPr>
+        <w:pStyle w:val="Caption"/>
+        <w:keepNext/>
+      </w:pPr>
+      <w:bookmarkStart w:id="4" w:name="_Ref472433177"/>
+      <w:r>
+        <w:t xml:space="preserve">Figure </w:t>
+      </w:r>
+      <w:fldSimple w:instr=" SEQ Figure \* ARABIC ">
+        <w:r>
+          <w:rPr>
+            <w:noProof/>
+          </w:rPr>
+          <w:t>7</w:t>
+        </w:r>
+      </w:fldSimple>
+      <w:bookmarkEnd w:id="4"/>
+      <w:r>
+        <w:t>: Example Cumulative vs. Raw Precipitation</w:t>
+      </w:r>
+    </w:p>
+    <w:p>
+      <w:r>
+        <w:rPr>
+          <w:noProof/>
+        </w:rPr>
+        <w:drawing>
+          <wp:inline distT="0" distB="0" distL="0" distR="0" wp14:anchorId="12E03D39" wp14:editId="02CE67CE">
+            <wp:extent cx="5943600" cy="3396615"/>
+            <wp:effectExtent l="0" t="0" r="0" b="0"/>
+            <wp:docPr id="5" name="Picture 5"/>
+            <wp:cNvGraphicFramePr>
+              <a:graphicFrameLocks xmlns:a="http://schemas.openxmlformats.org/drawingml/2006/main" noChangeAspect="1"/>
+            </wp:cNvGraphicFramePr>
+            <a:graphic xmlns:a="http://schemas.openxmlformats.org/drawingml/2006/main">
+              <a:graphicData uri="http://schemas.openxmlformats.org/drawingml/2006/picture">
+                <pic:pic xmlns:pic="http://schemas.openxmlformats.org/drawingml/2006/picture">
+                  <pic:nvPicPr>
+                    <pic:cNvPr id="5" name="elevation_correlation_precip_comparison.png"/>
+                    <pic:cNvPicPr/>
+                  </pic:nvPicPr>
+                  <pic:blipFill>
+                    <a:blip r:embed="rId15" cstate="print">
+                      <a:extLst>
+                        <a:ext uri="{28A0092B-C50C-407E-A947-70E740481C1C}">
+                          <a14:useLocalDpi xmlns:a14="http://schemas.microsoft.com/office/drawing/2010/main" val="0"/>
+                        </a:ext>
+                      </a:extLst>
+                    </a:blip>
+                    <a:stretch>
+                      <a:fillRect/>
+                    </a:stretch>
+                  </pic:blipFill>
+                  <pic:spPr>
+                    <a:xfrm>
+                      <a:off x="0" y="0"/>
+                      <a:ext cx="5943600" cy="3396615"/>
+                    </a:xfrm>
+                    <a:prstGeom prst="rect">
+                      <a:avLst/>
+                    </a:prstGeom>
+                  </pic:spPr>
+                </pic:pic>
+              </a:graphicData>
+            </a:graphic>
+          </wp:inline>
+        </w:drawing>
+      </w:r>
+    </w:p>
+    <w:p>
+      <w:r>
+        <w:t>Note that using a 6</w:t>
+      </w:r>
+      <w:r>
+        <w:t xml:space="preserve"> month window (or any multiple thereof) tends to magnify seasonal trends.  Using a 12-month window (or any multiple thereof) would tend to flatten seasonal trends instead.</w:t>
+      </w:r>
+    </w:p>
+    <w:p>
+      <w:r>
+        <w:rPr>
+          <w:b/>
+        </w:rPr>
+        <w:t>Precipitation intensity</w:t>
+      </w:r>
+      <w:r>
+        <w:t xml:space="preserve"> is a measure of how precipitation is distributed over time.  Two months might have the same total volume of precipitation but differing intensities, if precipitation in one month is spread across multiple</w:t>
+      </w:r>
+      <w:r>
+        <w:t xml:space="preserve"> days or</w:t>
+      </w:r>
+      <w:r>
+        <w:t xml:space="preserve"> weeks while precipitation in the other occurs during a single day.</w:t>
+      </w:r>
+    </w:p>
+    <w:p>
+      <w:r>
+        <w:t xml:space="preserve">For this analysis, intensity was calculated for each month by dividing the maximum rainfall in the month by the sum of rainfall in the month.  The resulting series was a </w:t>
+      </w:r>
+      <w:proofErr w:type="spellStart"/>
+      <w:r>
+        <w:t>unitless</w:t>
+      </w:r>
+      <w:proofErr w:type="spellEnd"/>
+      <w:r>
+        <w:t xml:space="preserve"> measure where higher values meant greater intensity</w:t>
+      </w:r>
+      <w:r>
+        <w:rPr>
+          <w:rStyle w:val="FootnoteReference"/>
+        </w:rPr>
+        <w:footnoteReference w:id="1"/>
+      </w:r>
+      <w:r>
+        <w:t>.</w:t>
+      </w:r>
+    </w:p>
+    <w:p>
+      <w:r>
+        <w:t>Cumulative rainfall intensity was also calculated over multiple moving window periods.</w:t>
+      </w:r>
+    </w:p>
+    <w:p>
+      <w:pPr>
+        <w:pStyle w:val="Heading2"/>
+      </w:pPr>
+      <w:r>
+        <w:t>Comparing Precipitation to Elevation</w:t>
+      </w:r>
+    </w:p>
+    <w:p>
+      <w:r>
+        <w:t xml:space="preserve">A relationship was created between </w:t>
+      </w:r>
+      <w:r>
+        <w:t>the elevation of Lake St. Clair and three derived series from</w:t>
+      </w:r>
+      <w:r>
+        <w:t xml:space="preserve"> precipitation: 6</w:t>
+      </w:r>
+      <w:r>
+        <w:t>-month cumulative precipitation, 42-month</w:t>
+      </w:r>
+      <w:r>
+        <w:t xml:space="preserve"> cumulative precipitation, and 9</w:t>
+      </w:r>
+      <w:r>
+        <w:t>-year (</w:t>
+      </w:r>
+      <w:r>
+        <w:t>108</w:t>
+      </w:r>
+      <w:r>
+        <w:t>-month) cumulative precipitation intensity.</w:t>
+      </w:r>
+    </w:p>
+    <w:p>
+      <w:r>
+        <w:lastRenderedPageBreak/>
+        <w:t>The best periods</w:t>
+      </w:r>
+      <w:r>
+        <w:t xml:space="preserve"> (moving windows)</w:t>
+      </w:r>
+      <w:r>
+        <w:t xml:space="preserve"> for </w:t>
+      </w:r>
+      <w:r>
+        <w:rPr>
+          <w:b/>
+        </w:rPr>
+        <w:t>c</w:t>
+      </w:r>
+      <w:r>
+        <w:rPr>
+          <w:b/>
+        </w:rPr>
+        <w:t>umulative precipitation</w:t>
+      </w:r>
+      <w:r>
+        <w:t xml:space="preserve"> were calculated</w:t>
+      </w:r>
+      <w:r>
+        <w:t xml:space="preserve"> by comparing the results of linear regressions against elevations for periods of 1 to 96 months.</w:t>
+      </w:r>
+    </w:p>
+    <w:p>
+      <w:pPr>
+        <w:pStyle w:val="Caption"/>
+        <w:keepNext/>
+      </w:pPr>
+      <w:bookmarkStart w:id="5" w:name="_Ref472433663"/>
+      <w:r>
+        <w:t xml:space="preserve">Figure </w:t>
+      </w:r>
+      <w:fldSimple w:instr=" SEQ Figure \* ARABIC ">
+        <w:r>
+          <w:rPr>
+            <w:noProof/>
+          </w:rPr>
+          <w:t>8</w:t>
+        </w:r>
+      </w:fldSimple>
+      <w:bookmarkEnd w:id="5"/>
+      <w:r>
+        <w:t xml:space="preserve">: </w:t>
+      </w:r>
+      <w:r>
+        <w:t>R Squared of Cumulative Precipitation Periods vs. Elevation</w:t>
+      </w:r>
+    </w:p>
+    <w:p>
+      <w:r>
+        <w:rPr>
+          <w:noProof/>
+        </w:rPr>
+        <w:drawing>
+          <wp:inline distT="0" distB="0" distL="0" distR="0" wp14:anchorId="3DB621F5" wp14:editId="3A72B61B">
+            <wp:extent cx="5943600" cy="3396615"/>
+            <wp:effectExtent l="0" t="0" r="0" b="0"/>
+            <wp:docPr id="14" name="Picture 14"/>
+            <wp:cNvGraphicFramePr>
+              <a:graphicFrameLocks xmlns:a="http://schemas.openxmlformats.org/drawingml/2006/main" noChangeAspect="1"/>
+            </wp:cNvGraphicFramePr>
+            <a:graphic xmlns:a="http://schemas.openxmlformats.org/drawingml/2006/main">
+              <a:graphicData uri="http://schemas.openxmlformats.org/drawingml/2006/picture">
+                <pic:pic xmlns:pic="http://schemas.openxmlformats.org/drawingml/2006/picture">
+                  <pic:nvPicPr>
+                    <pic:cNvPr id="14" name="elevation_correlation_single_r2.png"/>
+                    <pic:cNvPicPr/>
+                  </pic:nvPicPr>
+                  <pic:blipFill>
+                    <a:blip r:embed="rId16" cstate="print">
+                      <a:extLst>
+                        <a:ext uri="{28A0092B-C50C-407E-A947-70E740481C1C}">
+                          <a14:useLocalDpi xmlns:a14="http://schemas.microsoft.com/office/drawing/2010/main" val="0"/>
+                        </a:ext>
+                      </a:extLst>
+                    </a:blip>
+                    <a:stretch>
+                      <a:fillRect/>
+                    </a:stretch>
+                  </pic:blipFill>
+                  <pic:spPr>
+                    <a:xfrm>
+                      <a:off x="0" y="0"/>
+                      <a:ext cx="5943600" cy="3396615"/>
+                    </a:xfrm>
+                    <a:prstGeom prst="rect">
+                      <a:avLst/>
+                    </a:prstGeom>
+                  </pic:spPr>
+                </pic:pic>
+              </a:graphicData>
+            </a:graphic>
+          </wp:inline>
+        </w:drawing>
+      </w:r>
+    </w:p>
+    <w:p>
+      <w:r>
+        <w:t xml:space="preserve">Each point in </w:t>
+      </w:r>
+      <w:r>
+        <w:fldChar w:fldCharType="begin"/>
+      </w:r>
+      <w:r>
+        <w:instrText xml:space="preserve"> REF _Ref472433663 \h </w:instrText>
+      </w:r>
+      <w:r>
+        <w:fldChar w:fldCharType="separate"/>
+      </w:r>
+      <w:r>
+        <w:t xml:space="preserve">Figure </w:t>
+      </w:r>
+      <w:r>
+        <w:rPr>
+          <w:noProof/>
+        </w:rPr>
+        <w:t>8</w:t>
+      </w:r>
+      <w:r>
+        <w:fldChar w:fldCharType="end"/>
+      </w:r>
+      <w:r>
+        <w:t xml:space="preserve"> represents the number of preceding months included in the cumulative precipitation on the x axis, with the correlation between cumulative precipitation and Lake St. Clair elevations on the y axis</w:t>
+      </w:r>
+      <w:r>
+        <w:t>.  This correlation is measured as the R Squared, or R</w:t>
+      </w:r>
+      <w:r>
+        <w:rPr>
+          <w:vertAlign w:val="superscript"/>
+        </w:rPr>
+        <w:t>2</w:t>
+      </w:r>
+      <w:r>
+        <w:t>, of a linear regression between the two series</w:t>
+      </w:r>
+      <w:r>
+        <w:t xml:space="preserve">, with each dot </w:t>
+      </w:r>
+      <w:r>
+        <w:t>corresponding to</w:t>
+      </w:r>
+      <w:r>
+        <w:t xml:space="preserve"> a different regression</w:t>
+      </w:r>
+      <w:r>
+        <w:t>.</w:t>
+      </w:r>
+    </w:p>
+    <w:p>
+      <w:r>
+        <w:t>The figure</w:t>
+      </w:r>
+      <w:r>
+        <w:t xml:space="preserve"> </w:t>
+      </w:r>
+      <w:r>
+        <w:t>shows that there are two trends working in concert on the correlation between precipitation and elevation.  The first is an annual cycle.  As the total number of months of cumulative precipitation approaches a multiple of</w:t>
+      </w:r>
+      <w:r>
+        <w:t xml:space="preserve"> 12 plus</w:t>
+      </w:r>
+      <w:r>
+        <w:t xml:space="preserve"> or minus</w:t>
+      </w:r>
+      <w:r>
+        <w:t xml:space="preserve"> 6</w:t>
+      </w:r>
+      <w:r>
+        <w:t xml:space="preserve"> (e.g., 6, 18, 30</w:t>
+      </w:r>
+      <w:r>
+        <w:t>, 42</w:t>
+      </w:r>
+      <w:r>
+        <w:t>)</w:t>
+      </w:r>
+      <w:r>
+        <w:t>, the R</w:t>
+      </w:r>
+      <w:r>
+        <w:rPr>
+          <w:vertAlign w:val="superscript"/>
+        </w:rPr>
+        <w:t>2</w:t>
+      </w:r>
+      <w:r>
+        <w:t xml:space="preserve"> increases.</w:t>
+      </w:r>
+      <w:r>
+        <w:t xml:space="preserve"> </w:t>
+      </w:r>
+      <w:r>
+        <w:t xml:space="preserve"> A</w:t>
+      </w:r>
+      <w:r>
+        <w:t>s the total number of months approaches a multiple of 11 or 12, the R</w:t>
+      </w:r>
+      <w:r>
+        <w:rPr>
+          <w:vertAlign w:val="superscript"/>
+        </w:rPr>
+        <w:t>2</w:t>
+      </w:r>
+      <w:r>
+        <w:t xml:space="preserve"> decreases.  This is an indication that cumulative rainfall that amplifies seasonal trends (see</w:t>
+      </w:r>
+      <w:r>
+        <w:t xml:space="preserve"> </w:t>
+      </w:r>
+      <w:r>
+        <w:fldChar w:fldCharType="begin"/>
+      </w:r>
+      <w:r>
+        <w:instrText xml:space="preserve"> REF _Ref472433177 \h </w:instrText>
+      </w:r>
+      <w:r>
+        <w:fldChar w:fldCharType="separate"/>
+      </w:r>
+      <w:r>
+        <w:t xml:space="preserve">Figure </w:t>
+      </w:r>
+      <w:r>
+        <w:rPr>
+          <w:noProof/>
+        </w:rPr>
+        <w:t>7</w:t>
+      </w:r>
+      <w:r>
+        <w:fldChar w:fldCharType="end"/>
+      </w:r>
+      <w:r>
+        <w:t>) is more directly related to lake elevation than cumulative rainfall that smooths over</w:t>
+      </w:r>
+      <w:r>
+        <w:t xml:space="preserve"> seasonal trends.  In other words, annual precipitation cycles </w:t>
+      </w:r>
+      <w:r>
+        <w:t>roughly match</w:t>
+      </w:r>
+      <w:r>
+        <w:t xml:space="preserve"> annual lake elevation cycles.</w:t>
+      </w:r>
+    </w:p>
+    <w:p>
+      <w:r>
+        <w:t xml:space="preserve">The second trend in </w:t>
+      </w:r>
+      <w:r>
+        <w:fldChar w:fldCharType="begin"/>
+      </w:r>
+      <w:r>
+        <w:instrText xml:space="preserve"> REF _Ref472433663 \h </w:instrText>
+      </w:r>
+      <w:r>
+        <w:fldChar w:fldCharType="separate"/>
+      </w:r>
+      <w:r>
+        <w:t xml:space="preserve">Figure </w:t>
+      </w:r>
+      <w:r>
+        <w:rPr>
+          <w:noProof/>
+        </w:rPr>
+        <w:t>8</w:t>
+      </w:r>
+      <w:r>
+        <w:fldChar w:fldCharType="end"/>
+      </w:r>
+      <w:r>
+        <w:t xml:space="preserve"> is </w:t>
+      </w:r>
+      <w:r>
+        <w:t>a gradual rise then</w:t>
+      </w:r>
+      <w:r>
+        <w:t xml:space="preserve"> gradual</w:t>
+      </w:r>
+      <w:r>
+        <w:t xml:space="preserve"> fall</w:t>
+      </w:r>
+      <w:r>
+        <w:t xml:space="preserve"> in the R</w:t>
+      </w:r>
+      <w:r>
+        <w:rPr>
+          <w:vertAlign w:val="superscript"/>
+        </w:rPr>
+        <w:t>2</w:t>
+      </w:r>
+      <w:r>
+        <w:t xml:space="preserve"> value</w:t>
+      </w:r>
+      <w:r>
+        <w:t xml:space="preserve"> over the entire series, from 1 to 96.  The highest R</w:t>
+      </w:r>
+      <w:r>
+        <w:rPr>
+          <w:vertAlign w:val="superscript"/>
+        </w:rPr>
+        <w:t>2</w:t>
+      </w:r>
+      <w:r>
+        <w:t xml:space="preserve"> values are at 29, 30, 41, and 42 months – three or four years plus 5 or 6 months.  </w:t>
+      </w:r>
+      <w:r>
+        <w:t xml:space="preserve">The best possible relationship with lake elevations, </w:t>
+      </w:r>
+      <w:r>
+        <w:t>which</w:t>
+      </w:r>
+      <w:r>
+        <w:t xml:space="preserve"> accounts for </w:t>
+      </w:r>
+      <w:r>
+        <w:t>both seasonal variations and long-term trends, is cumulative rainfall over one of those four windows.</w:t>
+      </w:r>
+    </w:p>
+    <w:p>
+      <w:r>
+        <w:t>The best R</w:t>
+      </w:r>
+      <w:r>
+        <w:rPr>
+          <w:vertAlign w:val="superscript"/>
+        </w:rPr>
+        <w:t>2</w:t>
+      </w:r>
+      <w:r>
+        <w:t xml:space="preserve"> value in Fi</w:t>
+      </w:r>
+      <w:r>
+        <w:t>gure 8 is approximately 0.35, meaning</w:t>
+      </w:r>
+      <w:r>
+        <w:t xml:space="preserve"> 35% of the variation in lake elevation </w:t>
+      </w:r>
+      <w:r>
+        <w:t xml:space="preserve">is </w:t>
+      </w:r>
+      <w:r>
+        <w:t>explained by cumulative rainfall.</w:t>
+      </w:r>
+    </w:p>
+    <w:p>
+      <w:r>
+        <w:lastRenderedPageBreak/>
+        <w:t>N</w:t>
+      </w:r>
+      <w:r>
+        <w:t xml:space="preserve">early the same </w:t>
+      </w:r>
+      <w:r>
+        <w:t>procedure</w:t>
+      </w:r>
+      <w:r>
+        <w:t xml:space="preserve"> was performed by looking at many possible values of total months of </w:t>
+      </w:r>
+      <w:r>
+        <w:rPr>
+          <w:b/>
+        </w:rPr>
+        <w:t>cumulative precipitation intensity</w:t>
+      </w:r>
+      <w:r>
+        <w:t>.</w:t>
+      </w:r>
+      <w:r>
+        <w:t xml:space="preserve">  For </w:t>
+      </w:r>
+      <w:r>
+        <w:t>this procedure, the 42-month</w:t>
+      </w:r>
+      <w:r>
+        <w:t xml:space="preserve"> cumulative precipitation series</w:t>
+      </w:r>
+      <w:r>
+        <w:t xml:space="preserve"> </w:t>
+      </w:r>
+      <w:r>
+        <w:t xml:space="preserve">was </w:t>
+      </w:r>
+      <w:r>
+        <w:t xml:space="preserve">used as </w:t>
+      </w:r>
+      <w:r>
+        <w:t xml:space="preserve">one </w:t>
+      </w:r>
+      <w:r>
+        <w:t xml:space="preserve">of the </w:t>
+      </w:r>
+      <w:r>
+        <w:t>two</w:t>
+      </w:r>
+      <w:r>
+        <w:t xml:space="preserve"> terms in the linear regression.</w:t>
+      </w:r>
+      <w:r>
+        <w:t xml:space="preserve">  In R code:</w:t>
+      </w:r>
+    </w:p>
+    <w:p>
+      <w:pPr>
+        <w:pStyle w:val="Code"/>
+        <w:jc w:val="center"/>
+      </w:pPr>
+      <w:proofErr w:type="gramStart"/>
+      <w:r>
+        <w:t>regr</w:t>
+      </w:r>
+      <w:r>
+        <w:t>ession</w:t>
+      </w:r>
+      <w:proofErr w:type="gramEnd"/>
+      <w:r>
+        <w:t xml:space="preserve"> = lm(elevation ~</w:t>
+      </w:r>
+      <w:r>
+        <w:t xml:space="preserve"> + 42_month_cumulative + </w:t>
+      </w:r>
+      <w:proofErr w:type="spellStart"/>
+      <w:r>
+        <w:t>X_month_intensity</w:t>
+      </w:r>
+      <w:proofErr w:type="spellEnd"/>
+      <w:r>
+        <w:t>)</w:t>
+      </w:r>
+    </w:p>
+    <w:p>
+      <w:pPr>
+        <w:pStyle w:val="Code"/>
+      </w:pPr>
+    </w:p>
+    <w:p>
+      <w:proofErr w:type="gramStart"/>
+      <w:r>
+        <w:t>where</w:t>
+      </w:r>
+      <w:proofErr w:type="gramEnd"/>
+      <w:r>
+        <w:t xml:space="preserve"> X is a value from 48 to 156.</w:t>
+      </w:r>
+    </w:p>
+    <w:p>
+      <w:pPr>
+        <w:pStyle w:val="Caption"/>
+        <w:keepNext/>
+      </w:pPr>
+      <w:bookmarkStart w:id="6" w:name="_Ref472495255"/>
+      <w:r>
+        <w:t xml:space="preserve">Figure </w:t>
+      </w:r>
+      <w:fldSimple w:instr=" SEQ Figure \* ARABIC ">
+        <w:r>
+          <w:rPr>
+            <w:noProof/>
+          </w:rPr>
+          <w:t>9</w:t>
+        </w:r>
+      </w:fldSimple>
+      <w:bookmarkEnd w:id="6"/>
+      <w:r>
+        <w:t xml:space="preserve">: </w:t>
+      </w:r>
+      <w:r>
+        <w:t>R Squared of Cumulative Precipitation Intensity Periods vs. Elevation</w:t>
+      </w:r>
+    </w:p>
+    <w:p>
+      <w:r>
+        <w:rPr>
+          <w:noProof/>
+        </w:rPr>
+        <w:drawing>
+          <wp:inline distT="0" distB="0" distL="0" distR="0" wp14:anchorId="12DDF3D1" wp14:editId="65B1CBCD">
+            <wp:extent cx="5943600" cy="3396342"/>
+            <wp:effectExtent l="0" t="0" r="0" b="0"/>
+            <wp:docPr id="9" name="Picture 9"/>
+            <wp:cNvGraphicFramePr>
+              <a:graphicFrameLocks xmlns:a="http://schemas.openxmlformats.org/drawingml/2006/main" noChangeAspect="1"/>
+            </wp:cNvGraphicFramePr>
+            <a:graphic xmlns:a="http://schemas.openxmlformats.org/drawingml/2006/main">
+              <a:graphicData uri="http://schemas.openxmlformats.org/drawingml/2006/picture">
+                <pic:pic xmlns:pic="http://schemas.openxmlformats.org/drawingml/2006/picture">
+                  <pic:nvPicPr>
+                    <pic:cNvPr id="9" name="elevation_correlation_intensity_r2.png"/>
+                    <pic:cNvPicPr/>
+                  </pic:nvPicPr>
+                  <pic:blipFill>
+                    <a:blip r:embed="rId17" cstate="print">
+                      <a:extLst>
+                        <a:ext uri="{28A0092B-C50C-407E-A947-70E740481C1C}">
+                          <a14:useLocalDpi xmlns:a14="http://schemas.microsoft.com/office/drawing/2010/main" val="0"/>
+                        </a:ext>
+                      </a:extLst>
+                    </a:blip>
+                    <a:stretch>
+                      <a:fillRect/>
+                    </a:stretch>
+                  </pic:blipFill>
+                  <pic:spPr>
+                    <a:xfrm>
+                      <a:off x="0" y="0"/>
+                      <a:ext cx="5943600" cy="3396342"/>
+                    </a:xfrm>
+                    <a:prstGeom prst="rect">
+                      <a:avLst/>
+                    </a:prstGeom>
+                  </pic:spPr>
+                </pic:pic>
+              </a:graphicData>
+            </a:graphic>
+          </wp:inline>
+        </w:drawing>
+      </w:r>
+    </w:p>
+    <w:p>
+      <w:r>
+        <w:fldChar w:fldCharType="begin"/>
+      </w:r>
+      <w:r>
+        <w:instrText xml:space="preserve"> REF _Ref472495255 \h </w:instrText>
+      </w:r>
+      <w:r>
+        <w:fldChar w:fldCharType="separate"/>
+      </w:r>
+      <w:r>
+        <w:t xml:space="preserve">Figure </w:t>
+      </w:r>
+      <w:r>
+        <w:rPr>
+          <w:noProof/>
+        </w:rPr>
+        <w:t>9</w:t>
+      </w:r>
+      <w:r>
+        <w:fldChar w:fldCharType="end"/>
+      </w:r>
+      <w:r>
+        <w:t xml:space="preserve"> </w:t>
+      </w:r>
+      <w:r>
+        <w:t xml:space="preserve">shows </w:t>
+      </w:r>
+      <w:r>
+        <w:t xml:space="preserve">an annual cycle, much like </w:t>
+      </w:r>
+      <w:r>
+        <w:fldChar w:fldCharType="begin"/>
+      </w:r>
+      <w:r>
+        <w:instrText xml:space="preserve"> REF _Ref472433663 \h </w:instrText>
+      </w:r>
+      <w:r>
+        <w:fldChar w:fldCharType="separate"/>
+      </w:r>
+      <w:r>
+        <w:t xml:space="preserve">Figure </w:t>
+      </w:r>
+      <w:r>
+        <w:rPr>
+          <w:noProof/>
+        </w:rPr>
+        <w:t>8</w:t>
+      </w:r>
+      <w:r>
+        <w:fldChar w:fldCharType="end"/>
+      </w:r>
+      <w:r>
+        <w:t>.  One key diffe</w:t>
+      </w:r>
+      <w:r>
+        <w:t>rence is that the cycles peak around</w:t>
+      </w:r>
+      <w:r>
+        <w:t xml:space="preserve"> multiples of 12 (60, </w:t>
+      </w:r>
+      <w:r>
+        <w:t>120</w:t>
+      </w:r>
+      <w:r>
+        <w:t>, etc.), rather than multiples of 12 + 6</w:t>
+      </w:r>
+      <w:r>
+        <w:t xml:space="preserve"> as they do in </w:t>
+      </w:r>
+      <w:r>
+        <w:fldChar w:fldCharType="begin"/>
+      </w:r>
+      <w:r>
+        <w:instrText xml:space="preserve"> REF _Ref472433663 \h </w:instrText>
+      </w:r>
+      <w:r>
+        <w:fldChar w:fldCharType="separate"/>
+      </w:r>
+      <w:r>
+        <w:t xml:space="preserve">Figure </w:t>
+      </w:r>
+      <w:r>
+        <w:rPr>
+          <w:noProof/>
+        </w:rPr>
+        <w:t>8</w:t>
+      </w:r>
+      <w:r>
+        <w:fldChar w:fldCharType="end"/>
+      </w:r>
+      <w:r>
+        <w:t xml:space="preserve">.  </w:t>
+      </w:r>
+      <w:r>
+        <w:t xml:space="preserve">Because </w:t>
+      </w:r>
+      <w:r>
+        <w:t>accumulations that are multiples of years tend to flatten out seasonal cycles, this indicates that seasonal variations in precipitation intensity do not correlate well with seasonal variations in lake elevation.</w:t>
+      </w:r>
+    </w:p>
+    <w:p>
+      <w:r>
+        <w:t xml:space="preserve">Also like </w:t>
+      </w:r>
+      <w:r>
+        <w:fldChar w:fldCharType="begin"/>
+      </w:r>
+      <w:r>
+        <w:instrText xml:space="preserve"> REF _Ref472433663 \h </w:instrText>
+      </w:r>
+      <w:r>
+        <w:fldChar w:fldCharType="separate"/>
+      </w:r>
+      <w:r>
+        <w:t xml:space="preserve">Figure </w:t>
+      </w:r>
+      <w:r>
+        <w:rPr>
+          <w:noProof/>
+        </w:rPr>
+        <w:t>8</w:t>
+      </w:r>
+      <w:r>
+        <w:fldChar w:fldCharType="end"/>
+      </w:r>
+      <w:r>
+        <w:t xml:space="preserve">, </w:t>
+      </w:r>
+      <w:r>
+        <w:fldChar w:fldCharType="begin"/>
+      </w:r>
+      <w:r>
+        <w:instrText xml:space="preserve"> REF _Ref472495255 \h </w:instrText>
+      </w:r>
+      <w:r>
+        <w:fldChar w:fldCharType="separate"/>
+      </w:r>
+      <w:r>
+        <w:t xml:space="preserve">Figure </w:t>
+      </w:r>
+      <w:r>
+        <w:rPr>
+          <w:noProof/>
+        </w:rPr>
+        <w:t>9</w:t>
+      </w:r>
+      <w:r>
+        <w:fldChar w:fldCharType="end"/>
+      </w:r>
+      <w:r>
+        <w:t xml:space="preserve"> has a second trend across the entire graph of increasing to a peak a</w:t>
+      </w:r>
+      <w:r>
+        <w:t>round 108 months (9 years), and plateauing after that</w:t>
+      </w:r>
+      <w:r>
+        <w:t>.</w:t>
+      </w:r>
+      <w:r>
+        <w:t xml:space="preserve">  This indicates that nine full years of cum</w:t>
+      </w:r>
+      <w:r>
+        <w:t>ulative rainfall intensity help</w:t>
+      </w:r>
+      <w:r>
+        <w:t xml:space="preserve"> explain a significant amount of the variation in long-term </w:t>
+      </w:r>
+      <w:r>
+        <w:t>changes</w:t>
+      </w:r>
+      <w:r>
+        <w:t xml:space="preserve"> to lake elevations. </w:t>
+      </w:r>
+    </w:p>
+    <w:p>
+      <w:r>
+        <w:t>With the</w:t>
+      </w:r>
+      <w:r>
+        <w:t xml:space="preserve"> cumulative rainfall and rainfall intensity values in the same model, the maximum R</w:t>
+      </w:r>
+      <w:r>
+        <w:rPr>
+          <w:vertAlign w:val="superscript"/>
+        </w:rPr>
+        <w:t>2</w:t>
+      </w:r>
+      <w:r>
+        <w:t xml:space="preserve"> value is approximately .</w:t>
+      </w:r>
+      <w:r>
+        <w:t>5</w:t>
+      </w:r>
+      <w:r>
+        <w:t>9</w:t>
+      </w:r>
+      <w:r>
+        <w:t xml:space="preserve">, or </w:t>
+      </w:r>
+      <w:r>
+        <w:t>5</w:t>
+      </w:r>
+      <w:r>
+        <w:t>9</w:t>
+      </w:r>
+      <w:r>
+        <w:t>% of the variation in lake elevation explained by the three variables.</w:t>
+      </w:r>
+    </w:p>
+    <w:p>
+      <w:pPr>
+        <w:pStyle w:val="Heading2"/>
+      </w:pPr>
+      <w:r>
+        <w:t>Final Analysis</w:t>
+      </w:r>
+    </w:p>
+    <w:p>
+      <w:r>
+        <w:t>About 59</w:t>
+      </w:r>
+      <w:r>
+        <w:t>% of the v</w:t>
+      </w:r>
+      <w:r>
+        <w:t xml:space="preserve">ariation in the elevation of Lake St. Clair </w:t>
+      </w:r>
+      <w:r>
+        <w:t xml:space="preserve">can be </w:t>
+      </w:r>
+      <w:r>
+        <w:t xml:space="preserve">explained by a linear regression with </w:t>
+      </w:r>
+      <w:r>
+        <w:t xml:space="preserve">6-month cumulative precipitation, </w:t>
+      </w:r>
+      <w:r>
+        <w:t>42-month cumulative precipitation</w:t>
+      </w:r>
+      <w:r>
+        <w:t xml:space="preserve"> values</w:t>
+      </w:r>
+      <w:r>
+        <w:t>,</w:t>
+      </w:r>
+      <w:r>
+        <w:t xml:space="preserve"> and 108-month cumulative precipitation intensity </w:t>
+      </w:r>
+      <w:r>
+        <w:t>values</w:t>
+      </w:r>
+      <w:r>
+        <w:t>:</w:t>
+      </w:r>
+    </w:p>
+    <w:p>
+      <w:pPr>
+        <w:pStyle w:val="Code"/>
+        <w:jc w:val="center"/>
+      </w:pPr>
+      <w:proofErr w:type="gramStart"/>
+      <w:r>
+        <w:t>regr</w:t>
+      </w:r>
+      <w:r>
+        <w:t>ession</w:t>
+      </w:r>
+      <w:proofErr w:type="gramEnd"/>
+      <w:r>
+        <w:t xml:space="preserve"> = lm(elevation ~</w:t>
+      </w:r>
+      <w:r>
+        <w:t xml:space="preserve"> 6_month_cumulative</w:t>
+      </w:r>
+      <w:r>
+        <w:t xml:space="preserve"> + 42_month_cumulative + 108_month_intensity)</w:t>
+      </w:r>
+    </w:p>
+    <w:p>
+      <w:pPr>
+        <w:pStyle w:val="Code"/>
+      </w:pPr>
+    </w:p>
+    <w:p>
+      <w:pPr>
+        <w:pStyle w:val="Caption"/>
+        <w:keepNext/>
+      </w:pPr>
+      <w:bookmarkStart w:id="7" w:name="_Ref472497632"/>
+      <w:r>
+        <w:t xml:space="preserve">Figure </w:t>
+      </w:r>
+      <w:fldSimple w:instr=" SEQ Figure \* ARABIC ">
+        <w:r>
+          <w:rPr>
+            <w:noProof/>
+          </w:rPr>
+          <w:t>10</w:t>
+        </w:r>
+      </w:fldSimple>
+      <w:bookmarkEnd w:id="7"/>
+      <w:r>
+        <w:t xml:space="preserve">: </w:t>
+      </w:r>
+      <w:r>
+        <w:t>Lake Elevations and Precipitation Factors</w:t>
+      </w:r>
+    </w:p>
+    <w:p>
+      <w:r>
+        <w:rPr>
+          <w:noProof/>
+        </w:rPr>
+        <w:drawing>
+          <wp:inline distT="0" distB="0" distL="0" distR="0" wp14:anchorId="7110F23D" wp14:editId="6FC6DC1C">
+            <wp:extent cx="5943600" cy="3396615"/>
+            <wp:effectExtent l="0" t="0" r="0" b="0"/>
+            <wp:docPr id="4" name="Picture 4"/>
+            <wp:cNvGraphicFramePr>
+              <a:graphicFrameLocks xmlns:a="http://schemas.openxmlformats.org/drawingml/2006/main" noChangeAspect="1"/>
+            </wp:cNvGraphicFramePr>
+            <a:graphic xmlns:a="http://schemas.openxmlformats.org/drawingml/2006/main">
+              <a:graphicData uri="http://schemas.openxmlformats.org/drawingml/2006/picture">
+                <pic:pic xmlns:pic="http://schemas.openxmlformats.org/drawingml/2006/picture">
+                  <pic:nvPicPr>
+                    <pic:cNvPr id="4" name="elevation_correlation_best_fit.png"/>
+                    <pic:cNvPicPr/>
+                  </pic:nvPicPr>
+                  <pic:blipFill>
+                    <a:blip r:embed="rId18" cstate="print">
+                      <a:extLst>
+                        <a:ext uri="{28A0092B-C50C-407E-A947-70E740481C1C}">
+                          <a14:useLocalDpi xmlns:a14="http://schemas.microsoft.com/office/drawing/2010/main" val="0"/>
+                        </a:ext>
+                      </a:extLst>
+                    </a:blip>
+                    <a:stretch>
+                      <a:fillRect/>
+                    </a:stretch>
+                  </pic:blipFill>
+                  <pic:spPr>
+                    <a:xfrm>
+                      <a:off x="0" y="0"/>
+                      <a:ext cx="5943600" cy="3396615"/>
+                    </a:xfrm>
+                    <a:prstGeom prst="rect">
+                      <a:avLst/>
+                    </a:prstGeom>
+                  </pic:spPr>
+                </pic:pic>
+              </a:graphicData>
+            </a:graphic>
+          </wp:inline>
+        </w:drawing>
+      </w:r>
+    </w:p>
+    <w:p>
+      <w:r>
+        <w:fldChar w:fldCharType="begin"/>
+      </w:r>
+      <w:r>
+        <w:instrText xml:space="preserve"> REF _Ref472497632 \h </w:instrText>
+      </w:r>
+      <w:r>
+        <w:fldChar w:fldCharType="separate"/>
+      </w:r>
+      <w:r>
+        <w:t xml:space="preserve">Figure </w:t>
+      </w:r>
+      <w:r>
+        <w:rPr>
+          <w:noProof/>
+        </w:rPr>
+        <w:t>10</w:t>
+      </w:r>
+      <w:r>
+        <w:fldChar w:fldCharType="end"/>
+      </w:r>
+      <w:r>
+        <w:t xml:space="preserve"> shows how each of the three variables helps explain variation in Lake St. Clair’s elevation.  42-month cumulative precipitation includes both seasonal trends and long-term variability, but seasonal variability doesn’t match perfectly, and the long-term trend doesn’t fully explain some of the change in elevation</w:t>
+      </w:r>
+      <w:r>
+        <w:t xml:space="preserve">. </w:t>
+      </w:r>
+      <w:r>
+        <w:t xml:space="preserve"> </w:t>
+      </w:r>
+      <w:r>
+        <w:t>F</w:t>
+      </w:r>
+      <w:r>
+        <w:t xml:space="preserve">or example, </w:t>
+      </w:r>
+      <w:r>
+        <w:t>the 2005-present long-term trend for 42-month cumulative precipitation is not as steep as the elevation trend over the same time period.  6-month cumulative precipitation captures seasonal variation well, but nothing else.  Precipitation intensity captures long-term variability and no seasonal variation, but isn’t a perfect match for the long-term trend in elevation.  The trend from 2005-present is steeper in precipitation intensity than show in measured lake elevation.</w:t>
+      </w:r>
     </w:p>
     <w:p>
       <w:pPr>
@@ -1070,10 +2907,208 @@
       </w:r>
       <w:r>
         <w:t>Recommendations</w:t>
+      </w:r>
+    </w:p>
+    <w:p>
+      <w:pPr>
+        <w:pStyle w:val="Heading2"/>
+      </w:pPr>
+      <w:r>
+        <w:t>Conclusions</w:t>
+      </w:r>
+    </w:p>
+    <w:p>
+      <w:r>
+        <w:t>Lake St. Clair</w:t>
+      </w:r>
+      <w:r>
+        <w:t xml:space="preserve"> water elevations are driven by seasonal variation</w:t>
+      </w:r>
+      <w:r>
+        <w:t xml:space="preserve"> and</w:t>
+      </w:r>
+      <w:r>
+        <w:t xml:space="preserve"> long-term trends</w:t>
+      </w:r>
+      <w:r>
+        <w:t>.  Over half of that variation can be explained by changes in</w:t>
+      </w:r>
+      <w:r>
+        <w:t xml:space="preserve"> cumulative</w:t>
+      </w:r>
+      <w:r>
+        <w:t xml:space="preserve"> </w:t>
+      </w:r>
+      <w:r>
+        <w:t>precipitation</w:t>
+      </w:r>
+      <w:r>
+        <w:t xml:space="preserve"> (both seasonal and over multiple years)</w:t>
+      </w:r>
+      <w:r>
+        <w:t xml:space="preserve">, and long-term trends in </w:t>
+      </w:r>
+      <w:r>
+        <w:t xml:space="preserve">precipitation </w:t>
+      </w:r>
+      <w:r>
+        <w:t xml:space="preserve">intensities.  </w:t>
+      </w:r>
+    </w:p>
+    <w:p>
+      <w:r>
+        <w:t xml:space="preserve">Almost half of the variation in Lake St. Clair water elevations cannot be explained by the precipitation values explored in this </w:t>
+      </w:r>
+      <w:r>
+        <w:t xml:space="preserve">memorandum.  Hydrologic processes are often more complex than the relatively simple linear regressions used in this analysis can </w:t>
+      </w:r>
+      <w:r>
+        <w:t xml:space="preserve">capture. </w:t>
+      </w:r>
+      <w:r>
+        <w:t xml:space="preserve"> </w:t>
+      </w:r>
+      <w:r>
+        <w:t>I</w:t>
+      </w:r>
+      <w:r>
+        <w:t>t is possible</w:t>
+      </w:r>
+      <w:r>
+        <w:t xml:space="preserve"> that even more of the variation in Lake St. Clair</w:t>
+      </w:r>
+      <w:r>
+        <w:t xml:space="preserve"> elevations</w:t>
+      </w:r>
+      <w:r>
+        <w:t xml:space="preserve"> </w:t>
+      </w:r>
+      <w:r>
+        <w:t>could</w:t>
+      </w:r>
+      <w:r>
+        <w:t xml:space="preserve"> be expla</w:t>
+      </w:r>
+      <w:r>
+        <w:t>ined by a</w:t>
+      </w:r>
+      <w:r>
+        <w:t xml:space="preserve"> complete hydrologic model.</w:t>
+      </w:r>
+    </w:p>
+    <w:p>
+      <w:r>
+        <w:lastRenderedPageBreak/>
+        <w:t xml:space="preserve">A primary concern of residents around Lake St. Clair is rising lake levels since 2005.  It is likely that at least some of that change has been driven by changes in precipitation.  Rainfall intensity, in particular, seems to correlate (albeit imperfectly) with rising lake elevations over the past 12 years.  </w:t>
+      </w:r>
+    </w:p>
+    <w:p>
+      <w:r>
+        <w:t xml:space="preserve">Water elevations in Lake St. Clair seem to be dominated more by </w:t>
+      </w:r>
+      <w:r>
+        <w:t xml:space="preserve">short- and medium-term hydrology than long-term hydrology, though it’s not entirely clear that’s the case.  </w:t>
+      </w:r>
+      <w:r>
+        <w:t>Lake elevations fluctuate in sync with 5- or 6-month cumulative precipitation; this is evidence that water with a travel time to the lake of no more than 6 months strongly influences lake elevations.  Also, precipitation intensity positively varies with lake elevations; as higher intensities tend to have less water infiltrating into the ground (as a percent of total volume), this is further evidence that surface and near-surface flows strongly influence Lake St. Clair.</w:t>
+      </w:r>
+    </w:p>
+    <w:p>
+      <w:pPr>
+        <w:pStyle w:val="Heading2"/>
+      </w:pPr>
+      <w:r>
+        <w:t>Recommendations</w:t>
+      </w:r>
+    </w:p>
+    <w:p>
+      <w:r>
+        <w:t xml:space="preserve">To better understand Lake St. Clair and explore management </w:t>
+      </w:r>
+      <w:r>
+        <w:t xml:space="preserve">options, Thurston County should </w:t>
+      </w:r>
+      <w:r>
+        <w:rPr>
+          <w:b/>
+        </w:rPr>
+        <w:t>c</w:t>
+      </w:r>
+      <w:r>
+        <w:rPr>
+          <w:b/>
+        </w:rPr>
+        <w:t>ontinue to collect lake elevation and local precipitation data</w:t>
+      </w:r>
+      <w:r>
+        <w:t>.  These data are invaluable in understanding the hydrology of the lake, and the longer the record, the greater the understanding.</w:t>
+      </w:r>
+    </w:p>
+    <w:p>
+      <w:r>
+        <w:t>The</w:t>
+      </w:r>
+      <w:r>
+        <w:t xml:space="preserve"> County may also wish to </w:t>
+      </w:r>
+      <w:r>
+        <w:rPr>
+          <w:b/>
+        </w:rPr>
+        <w:t>d</w:t>
+      </w:r>
+      <w:r>
+        <w:rPr>
+          <w:b/>
+        </w:rPr>
+        <w:t>evelop a hydrologic model of Lake St. Clair</w:t>
+      </w:r>
+      <w:r>
+        <w:t>, ideally in a software with strong su</w:t>
+      </w:r>
+      <w:r>
+        <w:t>rface-water routines.</w:t>
+      </w:r>
+      <w:r>
+        <w:t xml:space="preserve">  This model would provide a greater understanding of nature of the lake, along with better understanding of what to do or change, if anything, to manage the lake in the future.</w:t>
+      </w:r>
+    </w:p>
+    <w:p>
+      <w:r>
+        <w:t xml:space="preserve">A </w:t>
+      </w:r>
+      <w:r>
+        <w:rPr>
+          <w:b/>
+        </w:rPr>
+        <w:t>timeline of hydrologic changes</w:t>
+      </w:r>
+      <w:r>
+        <w:t xml:space="preserve"> in the watershed could also be beneficial.</w:t>
+      </w:r>
+    </w:p>
+    <w:p>
+      <w:r>
+        <w:t xml:space="preserve">Finally, this report could be improved and extended by incorporating an </w:t>
+      </w:r>
+      <w:r>
+        <w:rPr>
+          <w:b/>
+        </w:rPr>
+        <w:t>analysis of Eaton Creek flow data</w:t>
+      </w:r>
+      <w:r>
+        <w:t xml:space="preserve">.  </w:t>
       </w:r>
     </w:p>
     <w:sdt>
       <w:sdtPr>
+        <w:rPr>
+          <w:rFonts w:asciiTheme="minorHAnsi" w:eastAsiaTheme="minorHAnsi" w:hAnsiTheme="minorHAnsi" w:cstheme="minorBidi"/>
+          <w:b w:val="0"/>
+          <w:sz w:val="22"/>
+          <w:szCs w:val="22"/>
+        </w:rPr>
         <w:id w:val="1659727226"/>
         <w:docPartObj>
           <w:docPartGallery w:val="Bibliographies"/>
@@ -1082,10 +3117,7 @@
       </w:sdtPr>
       <w:sdtEndPr>
         <w:rPr>
-          <w:rFonts w:asciiTheme="minorHAnsi" w:eastAsiaTheme="minorHAnsi" w:hAnsiTheme="minorHAnsi" w:cstheme="minorBidi"/>
           <w:bCs/>
-          <w:sz w:val="22"/>
-          <w:szCs w:val="22"/>
         </w:rPr>
       </w:sdtEndPr>
       <w:sdtContent>
@@ -1143,7 +3175,6 @@
               <w:b/>
               <w:bCs/>
             </w:rPr>
-            <w:lastRenderedPageBreak/>
             <w:fldChar w:fldCharType="end"/>
           </w:r>
         </w:p>
@@ -1151,8 +3182,8 @@
     </w:sdt>
     <w:p/>
     <w:sectPr>
-      <w:headerReference w:type="default" r:id="rId14"/>
-      <w:footerReference w:type="default" r:id="rId15"/>
+      <w:headerReference w:type="default" r:id="rId19"/>
+      <w:footerReference w:type="default" r:id="rId20"/>
       <w:pgSz w:w="12240" w:h="15840"/>
       <w:pgMar w:top="1440" w:right="1440" w:bottom="1440" w:left="1440" w:header="720" w:footer="720" w:gutter="0"/>
       <w:cols w:space="720"/>
@@ -1203,7 +3234,7 @@
       <w:ptab w:relativeTo="margin" w:alignment="center" w:leader="none"/>
     </w:r>
     <w:r>
-      <w:t>January 6</w:t>
+      <w:t>January 18</w:t>
     </w:r>
     <w:r>
       <w:t>, 201</w:t>
@@ -1230,7 +3261,7 @@
       <w:rPr>
         <w:noProof/>
       </w:rPr>
-      <w:t>7</w:t>
+      <w:t>3</w:t>
     </w:r>
     <w:r>
       <w:rPr>
@@ -1266,7 +3297,7 @@
       <w:rPr>
         <w:noProof/>
       </w:rPr>
-      <w:t>7</w:t>
+      <w:t>13</w:t>
     </w:r>
     <w:r>
       <w:rPr>
@@ -1314,6 +3345,22 @@
       </w:r>
     </w:p>
   </w:footnote>
+  <w:footnote w:id="1">
+    <w:p>
+      <w:pPr>
+        <w:pStyle w:val="FootnoteText"/>
+      </w:pPr>
+      <w:r>
+        <w:rPr>
+          <w:rStyle w:val="FootnoteReference"/>
+        </w:rPr>
+        <w:footnoteRef/>
+      </w:r>
+      <w:r>
+        <w:t xml:space="preserve"> This is not the only way to calculate intensity, and almost certainly not the best; for example, months do not have the same number of days, the method ignores any intense storms apart from that with the greatest volume of water, and it doesn’t distinguish between sub-day intensities.  This measure should be considered a rough estimate.</w:t>
+      </w:r>
+    </w:p>
+  </w:footnote>
 </w:footnotes>
 </file>
 
@@ -1327,6 +3374,7 @@
         <w:docPartUnique/>
       </w:docPartObj>
     </w:sdtPr>
+    <w:sdtEndPr/>
     <w:sdtContent>
       <w:p>
         <w:pPr>
@@ -1361,7 +3409,7 @@
               </v:handles>
               <o:lock v:ext="edit" text="t" shapetype="t"/>
             </v:shapetype>
-            <v:shape id="PowerPlusWaterMarkObject357831064" o:spid="_x0000_s2049" type="#_x0000_t136" style="position:absolute;margin-left:0;margin-top:0;width:412.4pt;height:247.45pt;rotation:315;z-index:-251657216;mso-position-horizontal:center;mso-position-horizontal-relative:margin;mso-position-vertical:center;mso-position-vertical-relative:margin" o:allowincell="f" fillcolor="silver" stroked="f">
+            <v:shape id="PowerPlusWaterMarkObject357831064" o:spid="_x0000_s2049" type="#_x0000_t136" style="position:absolute;margin-left:0;margin-top:0;width:412.4pt;height:247.45pt;rotation:315;z-index:-251658752;mso-position-horizontal:center;mso-position-horizontal-relative:margin;mso-position-vertical:center;mso-position-vertical-relative:margin" o:allowincell="f" fillcolor="silver" stroked="f">
               <v:fill opacity=".5"/>
               <v:textpath style="font-family:&quot;Calibri&quot;;font-size:1pt" string="DRAFT"/>
               <w10:wrap anchorx="margin" anchory="margin"/>
@@ -1490,6 +3538,119 @@
     </w:lvl>
   </w:abstractNum>
   <w:abstractNum w:abstractNumId="1" w15:restartNumberingAfterBreak="0">
+    <w:nsid w:val="059C6EB5"/>
+    <w:multiLevelType w:val="hybridMultilevel"/>
+    <w:tmpl w:val="D1121E3A"/>
+    <w:lvl w:ilvl="0" w:tplc="04090001">
+      <w:start w:val="1"/>
+      <w:numFmt w:val="bullet"/>
+      <w:lvlText w:val=""/>
+      <w:lvlJc w:val="left"/>
+      <w:pPr>
+        <w:ind w:left="720" w:hanging="360"/>
+      </w:pPr>
+      <w:rPr>
+        <w:rFonts w:ascii="Symbol" w:hAnsi="Symbol" w:hint="default"/>
+      </w:rPr>
+    </w:lvl>
+    <w:lvl w:ilvl="1" w:tplc="04090003" w:tentative="1">
+      <w:start w:val="1"/>
+      <w:numFmt w:val="bullet"/>
+      <w:lvlText w:val="o"/>
+      <w:lvlJc w:val="left"/>
+      <w:pPr>
+        <w:ind w:left="1440" w:hanging="360"/>
+      </w:pPr>
+      <w:rPr>
+        <w:rFonts w:ascii="Courier New" w:hAnsi="Courier New" w:cs="Courier New" w:hint="default"/>
+      </w:rPr>
+    </w:lvl>
+    <w:lvl w:ilvl="2" w:tplc="04090005" w:tentative="1">
+      <w:start w:val="1"/>
+      <w:numFmt w:val="bullet"/>
+      <w:lvlText w:val=""/>
+      <w:lvlJc w:val="left"/>
+      <w:pPr>
+        <w:ind w:left="2160" w:hanging="360"/>
+      </w:pPr>
+      <w:rPr>
+        <w:rFonts w:ascii="Wingdings" w:hAnsi="Wingdings" w:hint="default"/>
+      </w:rPr>
+    </w:lvl>
+    <w:lvl w:ilvl="3" w:tplc="04090001" w:tentative="1">
+      <w:start w:val="1"/>
+      <w:numFmt w:val="bullet"/>
+      <w:lvlText w:val=""/>
+      <w:lvlJc w:val="left"/>
+      <w:pPr>
+        <w:ind w:left="2880" w:hanging="360"/>
+      </w:pPr>
+      <w:rPr>
+        <w:rFonts w:ascii="Symbol" w:hAnsi="Symbol" w:hint="default"/>
+      </w:rPr>
+    </w:lvl>
+    <w:lvl w:ilvl="4" w:tplc="04090003" w:tentative="1">
+      <w:start w:val="1"/>
+      <w:numFmt w:val="bullet"/>
+      <w:lvlText w:val="o"/>
+      <w:lvlJc w:val="left"/>
+      <w:pPr>
+        <w:ind w:left="3600" w:hanging="360"/>
+      </w:pPr>
+      <w:rPr>
+        <w:rFonts w:ascii="Courier New" w:hAnsi="Courier New" w:cs="Courier New" w:hint="default"/>
+      </w:rPr>
+    </w:lvl>
+    <w:lvl w:ilvl="5" w:tplc="04090005" w:tentative="1">
+      <w:start w:val="1"/>
+      <w:numFmt w:val="bullet"/>
+      <w:lvlText w:val=""/>
+      <w:lvlJc w:val="left"/>
+      <w:pPr>
+        <w:ind w:left="4320" w:hanging="360"/>
+      </w:pPr>
+      <w:rPr>
+        <w:rFonts w:ascii="Wingdings" w:hAnsi="Wingdings" w:hint="default"/>
+      </w:rPr>
+    </w:lvl>
+    <w:lvl w:ilvl="6" w:tplc="04090001" w:tentative="1">
+      <w:start w:val="1"/>
+      <w:numFmt w:val="bullet"/>
+      <w:lvlText w:val=""/>
+      <w:lvlJc w:val="left"/>
+      <w:pPr>
+        <w:ind w:left="5040" w:hanging="360"/>
+      </w:pPr>
+      <w:rPr>
+        <w:rFonts w:ascii="Symbol" w:hAnsi="Symbol" w:hint="default"/>
+      </w:rPr>
+    </w:lvl>
+    <w:lvl w:ilvl="7" w:tplc="04090003" w:tentative="1">
+      <w:start w:val="1"/>
+      <w:numFmt w:val="bullet"/>
+      <w:lvlText w:val="o"/>
+      <w:lvlJc w:val="left"/>
+      <w:pPr>
+        <w:ind w:left="5760" w:hanging="360"/>
+      </w:pPr>
+      <w:rPr>
+        <w:rFonts w:ascii="Courier New" w:hAnsi="Courier New" w:cs="Courier New" w:hint="default"/>
+      </w:rPr>
+    </w:lvl>
+    <w:lvl w:ilvl="8" w:tplc="04090005" w:tentative="1">
+      <w:start w:val="1"/>
+      <w:numFmt w:val="bullet"/>
+      <w:lvlText w:val=""/>
+      <w:lvlJc w:val="left"/>
+      <w:pPr>
+        <w:ind w:left="6480" w:hanging="360"/>
+      </w:pPr>
+      <w:rPr>
+        <w:rFonts w:ascii="Wingdings" w:hAnsi="Wingdings" w:hint="default"/>
+      </w:rPr>
+    </w:lvl>
+  </w:abstractNum>
+  <w:abstractNum w:abstractNumId="2" w15:restartNumberingAfterBreak="0">
     <w:nsid w:val="127B2BA7"/>
     <w:multiLevelType w:val="hybridMultilevel"/>
     <w:tmpl w:val="BD1C8E04"/>
@@ -1575,7 +3736,7 @@
       </w:pPr>
     </w:lvl>
   </w:abstractNum>
-  <w:abstractNum w:abstractNumId="2" w15:restartNumberingAfterBreak="0">
+  <w:abstractNum w:abstractNumId="3" w15:restartNumberingAfterBreak="0">
     <w:nsid w:val="23E01273"/>
     <w:multiLevelType w:val="hybridMultilevel"/>
     <w:tmpl w:val="E4589FFC"/>
@@ -1688,7 +3849,7 @@
       </w:rPr>
     </w:lvl>
   </w:abstractNum>
-  <w:abstractNum w:abstractNumId="3" w15:restartNumberingAfterBreak="0">
+  <w:abstractNum w:abstractNumId="4" w15:restartNumberingAfterBreak="0">
     <w:nsid w:val="2C045A41"/>
     <w:multiLevelType w:val="hybridMultilevel"/>
     <w:tmpl w:val="5CB85700"/>
@@ -1801,7 +3962,7 @@
       </w:rPr>
     </w:lvl>
   </w:abstractNum>
-  <w:abstractNum w:abstractNumId="4" w15:restartNumberingAfterBreak="0">
+  <w:abstractNum w:abstractNumId="5" w15:restartNumberingAfterBreak="0">
     <w:nsid w:val="31913993"/>
     <w:multiLevelType w:val="hybridMultilevel"/>
     <w:tmpl w:val="03C037E0"/>
@@ -1887,7 +4048,7 @@
       </w:pPr>
     </w:lvl>
   </w:abstractNum>
-  <w:abstractNum w:abstractNumId="5" w15:restartNumberingAfterBreak="0">
+  <w:abstractNum w:abstractNumId="6" w15:restartNumberingAfterBreak="0">
     <w:nsid w:val="37933638"/>
     <w:multiLevelType w:val="hybridMultilevel"/>
     <w:tmpl w:val="6ED8F48C"/>
@@ -2000,7 +4161,7 @@
       </w:rPr>
     </w:lvl>
   </w:abstractNum>
-  <w:abstractNum w:abstractNumId="6" w15:restartNumberingAfterBreak="0">
+  <w:abstractNum w:abstractNumId="7" w15:restartNumberingAfterBreak="0">
     <w:nsid w:val="39A82144"/>
     <w:multiLevelType w:val="hybridMultilevel"/>
     <w:tmpl w:val="CA2C8BA4"/>
@@ -2113,7 +4274,120 @@
       </w:rPr>
     </w:lvl>
   </w:abstractNum>
-  <w:abstractNum w:abstractNumId="7" w15:restartNumberingAfterBreak="0">
+  <w:abstractNum w:abstractNumId="8" w15:restartNumberingAfterBreak="0">
+    <w:nsid w:val="3B8512FE"/>
+    <w:multiLevelType w:val="hybridMultilevel"/>
+    <w:tmpl w:val="AB8244E8"/>
+    <w:lvl w:ilvl="0" w:tplc="04090001">
+      <w:start w:val="1"/>
+      <w:numFmt w:val="bullet"/>
+      <w:lvlText w:val=""/>
+      <w:lvlJc w:val="left"/>
+      <w:pPr>
+        <w:ind w:left="720" w:hanging="360"/>
+      </w:pPr>
+      <w:rPr>
+        <w:rFonts w:ascii="Symbol" w:hAnsi="Symbol" w:hint="default"/>
+      </w:rPr>
+    </w:lvl>
+    <w:lvl w:ilvl="1" w:tplc="04090003" w:tentative="1">
+      <w:start w:val="1"/>
+      <w:numFmt w:val="bullet"/>
+      <w:lvlText w:val="o"/>
+      <w:lvlJc w:val="left"/>
+      <w:pPr>
+        <w:ind w:left="1440" w:hanging="360"/>
+      </w:pPr>
+      <w:rPr>
+        <w:rFonts w:ascii="Courier New" w:hAnsi="Courier New" w:cs="Courier New" w:hint="default"/>
+      </w:rPr>
+    </w:lvl>
+    <w:lvl w:ilvl="2" w:tplc="04090005" w:tentative="1">
+      <w:start w:val="1"/>
+      <w:numFmt w:val="bullet"/>
+      <w:lvlText w:val=""/>
+      <w:lvlJc w:val="left"/>
+      <w:pPr>
+        <w:ind w:left="2160" w:hanging="360"/>
+      </w:pPr>
+      <w:rPr>
+        <w:rFonts w:ascii="Wingdings" w:hAnsi="Wingdings" w:hint="default"/>
+      </w:rPr>
+    </w:lvl>
+    <w:lvl w:ilvl="3" w:tplc="04090001" w:tentative="1">
+      <w:start w:val="1"/>
+      <w:numFmt w:val="bullet"/>
+      <w:lvlText w:val=""/>
+      <w:lvlJc w:val="left"/>
+      <w:pPr>
+        <w:ind w:left="2880" w:hanging="360"/>
+      </w:pPr>
+      <w:rPr>
+        <w:rFonts w:ascii="Symbol" w:hAnsi="Symbol" w:hint="default"/>
+      </w:rPr>
+    </w:lvl>
+    <w:lvl w:ilvl="4" w:tplc="04090003" w:tentative="1">
+      <w:start w:val="1"/>
+      <w:numFmt w:val="bullet"/>
+      <w:lvlText w:val="o"/>
+      <w:lvlJc w:val="left"/>
+      <w:pPr>
+        <w:ind w:left="3600" w:hanging="360"/>
+      </w:pPr>
+      <w:rPr>
+        <w:rFonts w:ascii="Courier New" w:hAnsi="Courier New" w:cs="Courier New" w:hint="default"/>
+      </w:rPr>
+    </w:lvl>
+    <w:lvl w:ilvl="5" w:tplc="04090005" w:tentative="1">
+      <w:start w:val="1"/>
+      <w:numFmt w:val="bullet"/>
+      <w:lvlText w:val=""/>
+      <w:lvlJc w:val="left"/>
+      <w:pPr>
+        <w:ind w:left="4320" w:hanging="360"/>
+      </w:pPr>
+      <w:rPr>
+        <w:rFonts w:ascii="Wingdings" w:hAnsi="Wingdings" w:hint="default"/>
+      </w:rPr>
+    </w:lvl>
+    <w:lvl w:ilvl="6" w:tplc="04090001" w:tentative="1">
+      <w:start w:val="1"/>
+      <w:numFmt w:val="bullet"/>
+      <w:lvlText w:val=""/>
+      <w:lvlJc w:val="left"/>
+      <w:pPr>
+        <w:ind w:left="5040" w:hanging="360"/>
+      </w:pPr>
+      <w:rPr>
+        <w:rFonts w:ascii="Symbol" w:hAnsi="Symbol" w:hint="default"/>
+      </w:rPr>
+    </w:lvl>
+    <w:lvl w:ilvl="7" w:tplc="04090003" w:tentative="1">
+      <w:start w:val="1"/>
+      <w:numFmt w:val="bullet"/>
+      <w:lvlText w:val="o"/>
+      <w:lvlJc w:val="left"/>
+      <w:pPr>
+        <w:ind w:left="5760" w:hanging="360"/>
+      </w:pPr>
+      <w:rPr>
+        <w:rFonts w:ascii="Courier New" w:hAnsi="Courier New" w:cs="Courier New" w:hint="default"/>
+      </w:rPr>
+    </w:lvl>
+    <w:lvl w:ilvl="8" w:tplc="04090005" w:tentative="1">
+      <w:start w:val="1"/>
+      <w:numFmt w:val="bullet"/>
+      <w:lvlText w:val=""/>
+      <w:lvlJc w:val="left"/>
+      <w:pPr>
+        <w:ind w:left="6480" w:hanging="360"/>
+      </w:pPr>
+      <w:rPr>
+        <w:rFonts w:ascii="Wingdings" w:hAnsi="Wingdings" w:hint="default"/>
+      </w:rPr>
+    </w:lvl>
+  </w:abstractNum>
+  <w:abstractNum w:abstractNumId="9" w15:restartNumberingAfterBreak="0">
     <w:nsid w:val="4A737119"/>
     <w:multiLevelType w:val="hybridMultilevel"/>
     <w:tmpl w:val="44CEEE0A"/>
@@ -2199,7 +4473,7 @@
       </w:pPr>
     </w:lvl>
   </w:abstractNum>
-  <w:abstractNum w:abstractNumId="8" w15:restartNumberingAfterBreak="0">
+  <w:abstractNum w:abstractNumId="10" w15:restartNumberingAfterBreak="0">
     <w:nsid w:val="63D40963"/>
     <w:multiLevelType w:val="hybridMultilevel"/>
     <w:tmpl w:val="AA62197E"/>
@@ -2312,7 +4586,7 @@
       </w:rPr>
     </w:lvl>
   </w:abstractNum>
-  <w:abstractNum w:abstractNumId="9" w15:restartNumberingAfterBreak="0">
+  <w:abstractNum w:abstractNumId="11" w15:restartNumberingAfterBreak="0">
     <w:nsid w:val="6A231C9F"/>
     <w:multiLevelType w:val="hybridMultilevel"/>
     <w:tmpl w:val="8F3EDEC2"/>
@@ -2425,7 +4699,7 @@
       </w:rPr>
     </w:lvl>
   </w:abstractNum>
-  <w:abstractNum w:abstractNumId="10" w15:restartNumberingAfterBreak="0">
+  <w:abstractNum w:abstractNumId="12" w15:restartNumberingAfterBreak="0">
     <w:nsid w:val="6E3A0215"/>
     <w:multiLevelType w:val="hybridMultilevel"/>
     <w:tmpl w:val="408228F8"/>
@@ -2512,37 +4786,43 @@
     </w:lvl>
   </w:abstractNum>
   <w:num w:numId="1">
+    <w:abstractNumId w:val="9"/>
+  </w:num>
+  <w:num w:numId="2">
+    <w:abstractNumId w:val="11"/>
+  </w:num>
+  <w:num w:numId="3">
     <w:abstractNumId w:val="7"/>
   </w:num>
-  <w:num w:numId="2">
-    <w:abstractNumId w:val="9"/>
-  </w:num>
-  <w:num w:numId="3">
-    <w:abstractNumId w:val="6"/>
-  </w:num>
   <w:num w:numId="4">
-    <w:abstractNumId w:val="8"/>
+    <w:abstractNumId w:val="10"/>
   </w:num>
   <w:num w:numId="5">
-    <w:abstractNumId w:val="1"/>
+    <w:abstractNumId w:val="2"/>
   </w:num>
   <w:num w:numId="6">
-    <w:abstractNumId w:val="4"/>
+    <w:abstractNumId w:val="5"/>
   </w:num>
   <w:num w:numId="7">
-    <w:abstractNumId w:val="10"/>
+    <w:abstractNumId w:val="12"/>
   </w:num>
   <w:num w:numId="8">
-    <w:abstractNumId w:val="2"/>
+    <w:abstractNumId w:val="3"/>
   </w:num>
   <w:num w:numId="9">
-    <w:abstractNumId w:val="5"/>
+    <w:abstractNumId w:val="6"/>
   </w:num>
   <w:num w:numId="10">
     <w:abstractNumId w:val="0"/>
   </w:num>
   <w:num w:numId="11">
-    <w:abstractNumId w:val="3"/>
+    <w:abstractNumId w:val="4"/>
+  </w:num>
+  <w:num w:numId="12">
+    <w:abstractNumId w:val="8"/>
+  </w:num>
+  <w:num w:numId="13">
+    <w:abstractNumId w:val="1"/>
   </w:num>
 </w:numbering>
 </file>
@@ -3510,6 +5790,25 @@
       <w:szCs w:val="20"/>
     </w:rPr>
   </w:style>
+  <w:style w:type="paragraph" w:styleId="Caption">
+    <w:name w:val="caption"/>
+    <w:basedOn w:val="Normal"/>
+    <w:next w:val="Normal"/>
+    <w:uiPriority w:val="35"/>
+    <w:semiHidden/>
+    <w:unhideWhenUsed/>
+    <w:qFormat/>
+    <w:rsid w:val="006325FE"/>
+    <w:pPr>
+      <w:spacing w:after="200" w:line="240" w:lineRule="auto"/>
+    </w:pPr>
+    <w:rPr>
+      <w:b/>
+      <w:iCs/>
+      <w:sz w:val="24"/>
+      <w:szCs w:val="18"/>
+    </w:rPr>
+  </w:style>
 </w:styles>
 </file>
 
@@ -3815,7 +6114,7 @@
 </file>
 
 <file path=customXml/itemProps1.xml><?xml version="1.0" encoding="utf-8"?>
-<ds:datastoreItem xmlns:ds="http://schemas.openxmlformats.org/officeDocument/2006/customXml" ds:itemID="{14D8334C-A3E9-49FC-B006-B1CD41731F28}">
+<ds:datastoreItem xmlns:ds="http://schemas.openxmlformats.org/officeDocument/2006/customXml" ds:itemID="{B2ED1152-B33A-4E20-96FD-7A5174D473FF}">
   <ds:schemaRefs>
     <ds:schemaRef ds:uri="http://schemas.openxmlformats.org/officeDocument/2006/bibliography"/>
   </ds:schemaRefs>

</xml_diff>

<commit_message>
multiple revisions to text based on review by Kevin H.  Modified some, but not all, graphs to simplify, clarify, and unify the presentation format.  Still have a few more graphs to go.
</commit_message>
<xml_diff>
--- a/docs/Thurston County Water Resources Technical Memorandum #7.docx
+++ b/docs/Thurston County Water Resources Technical Memorandum #7.docx
@@ -44,6 +44,23 @@
     </w:p>
     <w:p>
       <w:pPr>
+        <w:pStyle w:val="Subtitle"/>
+      </w:pPr>
+    </w:p>
+    <w:p>
+      <w:pPr>
+        <w:pStyle w:val="Subtitle"/>
+      </w:pPr>
+      <w:r>
+        <w:t>Lake St. Clair Water Elevation</w:t>
+      </w:r>
+      <w:r>
+        <w:br/>
+        <w:t>1992-2016</w:t>
+      </w:r>
+    </w:p>
+    <w:p>
+      <w:pPr>
         <w:spacing w:after="0" w:line="240" w:lineRule="auto"/>
       </w:pPr>
     </w:p>
@@ -91,9 +108,14 @@
       <w:r>
         <w:t xml:space="preserve">DOI </w:t>
       </w:r>
-      <w:r>
-        <w:t>XXXX</w:t>
-      </w:r>
+      <w:hyperlink r:id="rId8" w:history="1">
+        <w:r>
+          <w:rPr>
+            <w:rStyle w:val="Hyperlink"/>
+          </w:rPr>
+          <w:t>10.5281/zenodo.251188</w:t>
+        </w:r>
+      </w:hyperlink>
     </w:p>
     <w:p>
       <w:pPr>
@@ -117,24 +139,6 @@
     </w:p>
     <w:p>
       <w:pPr>
-        <w:pStyle w:val="Subtitle"/>
-      </w:pPr>
-      <w:r>
-        <w:t>Lake St. Clair Water Elevation</w:t>
-      </w:r>
-      <w:r>
-        <w:br/>
-        <w:t>1992</w:t>
-      </w:r>
-      <w:r>
-        <w:t>-</w:t>
-      </w:r>
-      <w:r>
-        <w:t>2016</w:t>
-      </w:r>
-    </w:p>
-    <w:p>
-      <w:pPr>
         <w:pStyle w:val="Heading1"/>
       </w:pPr>
       <w:r>
@@ -143,10 +147,19 @@
     </w:p>
     <w:p>
       <w:r>
-        <w:t>Lake St. Clair is a lake in</w:t>
+        <w:t>Lake St. Clair is a</w:t>
+      </w:r>
+      <w:r>
+        <w:t xml:space="preserve"> glacial kettle</w:t>
+      </w:r>
+      <w:r>
+        <w:t xml:space="preserve"> lake in</w:t>
       </w:r>
       <w:r>
         <w:t xml:space="preserve"> east-central Thurston County, fed by Eaton Creek which flows from south to north.</w:t>
+      </w:r>
+      <w:r>
+        <w:t xml:space="preserve"> </w:t>
       </w:r>
     </w:p>
     <w:p>
@@ -170,7 +183,7 @@
                     <pic:cNvPicPr/>
                   </pic:nvPicPr>
                   <pic:blipFill>
-                    <a:blip r:embed="rId8" cstate="print">
+                    <a:blip r:embed="rId9" cstate="print">
                       <a:extLst>
                         <a:ext uri="{28A0092B-C50C-407E-A947-70E740481C1C}">
                           <a14:useLocalDpi xmlns:a14="http://schemas.microsoft.com/office/drawing/2010/main"/>
@@ -201,19 +214,66 @@
           </wp:inline>
         </w:drawing>
       </w:r>
-      <w:bookmarkStart w:id="0" w:name="_GoBack"/>
-      <w:bookmarkEnd w:id="0"/>
-    </w:p>
-    <w:p>
-      <w:r>
-        <w:t>Its irregular shoreline is densely populated with single family homes.  Over several decades the elevation of the lake has fluctuated between approximately 65 and 71.5 feet above mean sea level.</w:t>
-      </w:r>
-      <w:r>
-        <w:t xml:space="preserve">  This </w:t>
-      </w:r>
+    </w:p>
+    <w:p>
       <w:r>
         <w:lastRenderedPageBreak/>
-        <w:t>fluctuation, in the form of rising</w:t>
+        <w:t>There is no surface water outflow from the lake. The lake is in a topographically low area, and is comparatively d</w:t>
+      </w:r>
+      <w:r>
+        <w:t xml:space="preserve">eep. Lake </w:t>
+      </w:r>
+      <w:proofErr w:type="gramStart"/>
+      <w:r>
+        <w:t>bathymetry</w:t>
+      </w:r>
+      <w:proofErr w:type="gramEnd"/>
+      <w:r>
+        <w:t xml:space="preserve"> indicates that the deepest</w:t>
+      </w:r>
+      <w:r>
+        <w:t xml:space="preserve"> lake bottom elevation </w:t>
+      </w:r>
+      <w:r>
+        <w:t>is</w:t>
+      </w:r>
+      <w:r>
+        <w:t xml:space="preserve"> approximately 30 feet below sea level (NAVD 1988 datum).</w:t>
+      </w:r>
+      <w:r>
+        <w:t xml:space="preserve">  Despite the irregular shape, Lake St. Clair is up to 130 feet deep.</w:t>
+      </w:r>
+    </w:p>
+    <w:p>
+      <w:r>
+        <w:t>Its irregular shoreline is densely populated with single family homes.  Over several decades the elevation of the lake has fluctuated between approximately 65 and 71.5 feet above mean sea level</w:t>
+      </w:r>
+      <w:r>
+        <w:t xml:space="preserve"> (NGVD</w:t>
+      </w:r>
+      <w:r>
+        <w:t xml:space="preserve"> 29</w:t>
+      </w:r>
+      <w:r>
+        <w:t>); in the modern NAVD</w:t>
+      </w:r>
+      <w:r>
+        <w:t xml:space="preserve"> </w:t>
+      </w:r>
+      <w:r>
+        <w:t>88 datum, it has fluctuated between 68.5 and 75 feet</w:t>
+      </w:r>
+      <w:r>
+        <w:rPr>
+          <w:rStyle w:val="FootnoteReference"/>
+        </w:rPr>
+        <w:footnoteReference w:id="1"/>
+      </w:r>
+      <w:r>
+        <w:t>.</w:t>
+      </w:r>
+      <w:r>
+        <w:t xml:space="preserve">  This fluctuation, in the form of rising</w:t>
       </w:r>
       <w:r>
         <w:t xml:space="preserve"> water</w:t>
@@ -239,7 +299,25 @@
         <w:t xml:space="preserve">Since 1988 Thurston County and the City of </w:t>
       </w:r>
       <w:r>
-        <w:t>Olympia have collected data on the elevation of Lake St. Clair.  Thurston County has collected precipitation data at a nearby station (Eaton Creek, also known as 10u and PEA1) since 1992.</w:t>
+        <w:t>Olympia have collected data on the elevation of Lake St. Clair.  Thurston County has collected precipitation data at a nearby station (Eaton Creek</w:t>
+      </w:r>
+      <w:r>
+        <w:t xml:space="preserve"> station</w:t>
+      </w:r>
+      <w:r>
+        <w:t>, also known as</w:t>
+      </w:r>
+      <w:r>
+        <w:t xml:space="preserve"> either station</w:t>
+      </w:r>
+      <w:r>
+        <w:t xml:space="preserve"> 10u </w:t>
+      </w:r>
+      <w:r>
+        <w:t xml:space="preserve">or station </w:t>
+      </w:r>
+      <w:r>
+        <w:t>PEA1) since 1992.</w:t>
       </w:r>
       <w:r>
         <w:t xml:space="preserve">  The National Oceanic and Atmospheric Administration (NOAA) has collected precipitation data at the Olympia Airport since 1955.</w:t>
@@ -251,12 +329,57 @@
         <w:t>Together, t</w:t>
       </w:r>
       <w:r>
-        <w:t>hese data can be used to evaluate trends, correlations, and potentially causal factors between precipitation and lake elevations.</w:t>
-      </w:r>
-    </w:p>
-    <w:p>
-      <w:r>
-        <w:t xml:space="preserve">This technical memorandum compares precipitation and lake level data using a variety of methods.  The memorandum also recommends additional methods for utilizing existing data, and recommends additional data that could </w:t>
+        <w:t>hese data</w:t>
+      </w:r>
+      <w:r>
+        <w:t xml:space="preserve"> can be used to evaluate trends and</w:t>
+      </w:r>
+      <w:r>
+        <w:t xml:space="preserve"> correlations,</w:t>
+      </w:r>
+      <w:r>
+        <w:t xml:space="preserve"> </w:t>
+      </w:r>
+      <w:r>
+        <w:t>and potentially</w:t>
+      </w:r>
+      <w:r>
+        <w:t xml:space="preserve"> to</w:t>
+      </w:r>
+      <w:r>
+        <w:t xml:space="preserve"> identify some</w:t>
+      </w:r>
+      <w:r>
+        <w:t xml:space="preserve"> causal factors between precipitation and lake elevations.</w:t>
+      </w:r>
+    </w:p>
+    <w:p>
+      <w:r>
+        <w:t>This technical memorandum compares precipitation and lake level data using a variety of</w:t>
+      </w:r>
+      <w:r>
+        <w:t xml:space="preserve"> analysis</w:t>
+      </w:r>
+      <w:r>
+        <w:t xml:space="preserve"> methods</w:t>
+      </w:r>
+      <w:r>
+        <w:t>, and evaluates the appropriateness of those methods</w:t>
+      </w:r>
+      <w:r>
+        <w:t>.  The memorandum also recommends additional methods for utilizing existing data, and</w:t>
+      </w:r>
+      <w:r>
+        <w:t xml:space="preserve"> discusses</w:t>
+      </w:r>
+      <w:r>
+        <w:t xml:space="preserve"> additional data that could</w:t>
+      </w:r>
+      <w:r>
+        <w:t xml:space="preserve"> be collected (or existing data that could be analyzed) to</w:t>
+      </w:r>
+      <w:r>
+        <w:t xml:space="preserve"> </w:t>
       </w:r>
       <w:r>
         <w:t xml:space="preserve">improve understanding of the hydrology of the lake.  </w:t>
@@ -281,7 +404,13 @@
         <w:t>, rising during the wet season and lowering during the dry season</w:t>
       </w:r>
       <w:r>
-        <w:t xml:space="preserve"> by about 2 feet over the course of the year</w:t>
+        <w:t xml:space="preserve"> by about 2 feet over the course of </w:t>
+      </w:r>
+      <w:r>
+        <w:t>a typical</w:t>
+      </w:r>
+      <w:r>
+        <w:t xml:space="preserve"> year</w:t>
       </w:r>
       <w:r>
         <w:t>.  It</w:t>
@@ -296,13 +425,28 @@
         <w:t xml:space="preserve"> </w:t>
       </w:r>
       <w:r>
-        <w:t>which</w:t>
-      </w:r>
-      <w:r>
-        <w:t xml:space="preserve"> account for at least as much of the variation in elevation as the seasonal variation.</w:t>
-      </w:r>
-      <w:r>
-        <w:t xml:space="preserve">  These long term trends have varied </w:t>
+        <w:t>by magnitudes</w:t>
+      </w:r>
+      <w:r>
+        <w:t xml:space="preserve"> at least as </w:t>
+      </w:r>
+      <w:r>
+        <w:t>great</w:t>
+      </w:r>
+      <w:r>
+        <w:t xml:space="preserve"> as </w:t>
+      </w:r>
+      <w:r>
+        <w:t>the seasonal variation.</w:t>
+      </w:r>
+      <w:r>
+        <w:t xml:space="preserve">  These</w:t>
+      </w:r>
+      <w:r>
+        <w:t xml:space="preserve"> non-seasonal</w:t>
+      </w:r>
+      <w:r>
+        <w:t xml:space="preserve"> long term trends have varied </w:t>
       </w:r>
       <w:r>
         <w:t>since measurement began in 1988</w:t>
@@ -320,7 +464,27 @@
         <w:rPr>
           <w:b/>
         </w:rPr>
-        <w:t>been an increase in w</w:t>
+        <w:t>been an increase in</w:t>
+      </w:r>
+      <w:r>
+        <w:rPr>
+          <w:b/>
+        </w:rPr>
+        <w:t xml:space="preserve"> </w:t>
+      </w:r>
+      <w:proofErr w:type="gramStart"/>
+      <w:r>
+        <w:rPr>
+          <w:b/>
+        </w:rPr>
+        <w:t>lake</w:t>
+      </w:r>
+      <w:proofErr w:type="gramEnd"/>
+      <w:r>
+        <w:rPr>
+          <w:b/>
+        </w:rPr>
+        <w:t xml:space="preserve"> w</w:t>
       </w:r>
       <w:r>
         <w:rPr>
@@ -337,6 +501,7 @@
         <w:pStyle w:val="Caption"/>
         <w:keepNext/>
       </w:pPr>
+      <w:bookmarkStart w:id="0" w:name="_Ref472675372"/>
       <w:r>
         <w:lastRenderedPageBreak/>
         <w:t xml:space="preserve">Figure </w:t>
@@ -349,6 +514,7 @@
           <w:t>1</w:t>
         </w:r>
       </w:fldSimple>
+      <w:bookmarkEnd w:id="0"/>
       <w:r>
         <w:t>: Water Elevation Decomposition</w:t>
       </w:r>
@@ -359,8 +525,8 @@
           <w:noProof/>
         </w:rPr>
         <w:drawing>
-          <wp:inline distT="0" distB="0" distL="0" distR="0" wp14:anchorId="13C52B17" wp14:editId="418F1EE6">
-            <wp:extent cx="5943600" cy="4457700"/>
+          <wp:inline distT="0" distB="0" distL="0" distR="0" wp14:anchorId="13C52B17" wp14:editId="160A5235">
+            <wp:extent cx="5943600" cy="3396342"/>
             <wp:effectExtent l="0" t="0" r="0" b="0"/>
             <wp:docPr id="7" name="Picture 7"/>
             <wp:cNvGraphicFramePr>
@@ -374,7 +540,7 @@
                     <pic:cNvPicPr/>
                   </pic:nvPicPr>
                   <pic:blipFill>
-                    <a:blip r:embed="rId9">
+                    <a:blip r:embed="rId10" cstate="print">
                       <a:extLst>
                         <a:ext uri="{28A0092B-C50C-407E-A947-70E740481C1C}">
                           <a14:useLocalDpi xmlns:a14="http://schemas.microsoft.com/office/drawing/2010/main" val="0"/>
@@ -388,7 +554,7 @@
                   <pic:spPr>
                     <a:xfrm>
                       <a:off x="0" y="0"/>
-                      <a:ext cx="5943600" cy="4457700"/>
+                      <a:ext cx="5943600" cy="3396342"/>
                     </a:xfrm>
                     <a:prstGeom prst="rect">
                       <a:avLst/>
@@ -403,27 +569,90 @@
     </w:p>
     <w:p>
       <w:r>
-        <w:t>Note that in Figure 1, missing data in the “seasonal” and “trend” series are in p</w:t>
-      </w:r>
-      <w:r>
-        <w:t>ink; those values are estimated, whereas values in blue are derived directly from the data.</w:t>
-      </w:r>
-    </w:p>
-    <w:p>
-      <w:r>
-        <w:t>In Figure 2, t</w:t>
+        <w:t xml:space="preserve">In </w:t>
+      </w:r>
+      <w:r>
+        <w:fldChar w:fldCharType="begin"/>
+      </w:r>
+      <w:r>
+        <w:instrText xml:space="preserve"> REF _Ref472675372 \h </w:instrText>
+      </w:r>
+      <w:r>
+        <w:fldChar w:fldCharType="separate"/>
+      </w:r>
+      <w:r>
+        <w:t xml:space="preserve">Figure </w:t>
+      </w:r>
+      <w:r>
+        <w:rPr>
+          <w:noProof/>
+        </w:rPr>
+        <w:t>1</w:t>
+      </w:r>
+      <w:r>
+        <w:fldChar w:fldCharType="end"/>
+      </w:r>
+      <w:r>
+        <w:t xml:space="preserve"> the original, or “raw”,</w:t>
+      </w:r>
+      <w:r>
+        <w:t xml:space="preserve"> water</w:t>
+      </w:r>
+      <w:r>
+        <w:t xml:space="preserve"> elevation data for Lake St. Clair is split into three parts which, when added together, recreate the original data: a periodic seasonal pattern, a long term trend, and the remainder (variation that cannot be explained by the first two parts; roughly, “randomness” or “noise” in the data).</w:t>
+      </w:r>
+      <w:r>
+        <w:rPr>
+          <w:rStyle w:val="FootnoteReference"/>
+        </w:rPr>
+        <w:footnoteReference w:id="2"/>
+      </w:r>
+      <w:r>
+        <w:t xml:space="preserve">  The seasonal and long term trend parts of the Lake St. Clair decomposition both explain significant variation in the </w:t>
+      </w:r>
+      <w:r>
+        <w:t>original water elevation data.  The seasonal part follows a yearly pattern of increase and decrease.  The long term trend is not period, but has a clear “bump” between 1995 and 2005, followed by a steady rise from 2005-present.  The remainders are relatively small compared to the other parts, indicating that most of the variation in Lake St. Clair water elevations since 1988 can be explained by seasonal and long-term trends.</w:t>
+      </w:r>
+    </w:p>
+    <w:p>
+      <w:r>
+        <w:fldChar w:fldCharType="begin"/>
+      </w:r>
+      <w:r>
+        <w:instrText xml:space="preserve"> REF _Ref472676203 \h </w:instrText>
+      </w:r>
+      <w:r>
+        <w:fldChar w:fldCharType="separate"/>
+      </w:r>
+      <w:r>
+        <w:t xml:space="preserve">Figure </w:t>
+      </w:r>
+      <w:r>
+        <w:rPr>
+          <w:noProof/>
+        </w:rPr>
+        <w:t>2</w:t>
+      </w:r>
+      <w:r>
+        <w:fldChar w:fldCharType="end"/>
+      </w:r>
+      <w:r>
+        <w:t xml:space="preserve"> compares</w:t>
+      </w:r>
+      <w:r>
+        <w:t xml:space="preserve"> t</w:t>
       </w:r>
       <w:r>
         <w:t>hree</w:t>
       </w:r>
       <w:r>
-        <w:t xml:space="preserve"> measures of precipitation appear to exp</w:t>
-      </w:r>
-      <w:r>
-        <w:t>lain a significant (just over 55</w:t>
-      </w:r>
-      <w:r>
-        <w:t xml:space="preserve">%) amount of the variation in lake elevations: cumulative </w:t>
+        <w:t xml:space="preserve"> measures of precipitation </w:t>
+      </w:r>
+      <w:r>
+        <w:t>to</w:t>
+      </w:r>
+      <w:r>
+        <w:t xml:space="preserve"> lake elevations: cumulative </w:t>
       </w:r>
       <w:r>
         <w:t>precipitation</w:t>
@@ -432,16 +661,38 @@
         <w:t xml:space="preserve"> over a</w:t>
       </w:r>
       <w:r>
-        <w:t xml:space="preserve"> 6 month period, cumulative precipitation over a </w:t>
-      </w:r>
-      <w:r>
-        <w:t xml:space="preserve">42 month (3.5 year) period, and long-term precipitation intensity.  </w:t>
+        <w:t xml:space="preserve"> 6 </w:t>
+      </w:r>
+      <w:proofErr w:type="gramStart"/>
+      <w:r>
+        <w:t>month</w:t>
+      </w:r>
+      <w:proofErr w:type="gramEnd"/>
+      <w:r>
+        <w:t xml:space="preserve"> period, cumulative precipitation over a </w:t>
+      </w:r>
+      <w:r>
+        <w:t xml:space="preserve">42 month (3.5 year) period, and long-term precipitation intensity. </w:t>
+      </w:r>
+      <w:r>
+        <w:t xml:space="preserve"> These three measures explain approximately 59% of the variation in water elevations.</w:t>
+      </w:r>
+    </w:p>
+    <w:p>
+      <w:r>
+        <w:t xml:space="preserve">Cumulative precipitation is the total precipitation over a defined period up to and including the month in question.  </w:t>
       </w:r>
       <w:r>
         <w:t>The two separate c</w:t>
       </w:r>
       <w:r>
-        <w:t xml:space="preserve">umulative rainfall </w:t>
+        <w:t xml:space="preserve">umulative </w:t>
+      </w:r>
+      <w:r>
+        <w:t>precipitation</w:t>
+      </w:r>
+      <w:r>
+        <w:t xml:space="preserve"> </w:t>
       </w:r>
       <w:r>
         <w:t>measures encompass</w:t>
@@ -471,12 +722,55 @@
         <w:t xml:space="preserve">variation in lake elevation, especially since 2005.  </w:t>
       </w:r>
       <w:r>
-        <w:t>Long-term rainfall intensity seems to match long-term lake elevation variation since about 1995.</w:t>
-      </w:r>
-    </w:p>
-    <w:p>
-      <w:r>
-        <w:t>Together, t</w:t>
+        <w:t xml:space="preserve">6-month cumulative rainfall doesn’t account for long-term trends, but captures both seasonal variation and, to some degree, intense individual storms.  42-month precipitation captures long-term trends and seasonal variation in equal measure.  </w:t>
+      </w:r>
+    </w:p>
+    <w:p>
+      <w:r>
+        <w:lastRenderedPageBreak/>
+        <w:t xml:space="preserve">Precipitation intensity is defined in this memorandum as the maximum daily rainfall in a month divided by the total rainfall for the month.  </w:t>
+      </w:r>
+      <w:r>
+        <w:t xml:space="preserve">Long-term </w:t>
+      </w:r>
+      <w:r>
+        <w:t>precipitation</w:t>
+      </w:r>
+      <w:r>
+        <w:t xml:space="preserve"> intensity</w:t>
+      </w:r>
+      <w:r>
+        <w:t xml:space="preserve"> is calculated in a similar manner to cumulative precipitation: precipitation intensities over a defined period up to and including the month in question are averaged together.  9-year (108-month) precipitation intensity</w:t>
+      </w:r>
+      <w:r>
+        <w:t xml:space="preserve"> seems to match long-term lake eleva</w:t>
+      </w:r>
+      <w:r>
+        <w:t xml:space="preserve">tion variation since about 1995; it does not capture any seasonal </w:t>
+      </w:r>
+      <w:r>
+        <w:t>variation</w:t>
+      </w:r>
+      <w:r>
+        <w:t>.</w:t>
+      </w:r>
+    </w:p>
+    <w:p>
+      <w:r>
+        <w:t>All three precipitation measures (6-month cumulative, 42-month cumulative, 108-month intensity) were selected because they improved the fit of the statistical model with lake elevations, and because there is a hydrologic reason these values might affect the water elevation of the lake.  Cumulative precipitation values of 1- through 60-months were tested; a combination of 6- and 42-month periods was the best fit.  Cumulative precipitation roughly approximates both the precipitation element of a hydrologic model, and the time it takes for water to arrive at the lake.</w:t>
+      </w:r>
+    </w:p>
+    <w:p>
+      <w:r>
+        <w:t>Precipitation intensity roughly approximates soil infiltration.  More intense storms have more water falling on saturated ground, leading to greater surface runoff; less intense storms give soil moisture more time to infiltrate or drain, leading to a greater proportion of sub-surface flow.  Incorporating precipitation intensity approximately doubled the explanatory power of the statistical model, suggesting that soil infiltration rates are an important factor in determining the water elevation on Lake St. Clair.</w:t>
+      </w:r>
+    </w:p>
+    <w:p>
+      <w:r>
+        <w:t>Because incorporating precipitation intensity into the statistical model improves the amount of variation explained by that model,</w:t>
+      </w:r>
+      <w:r>
+        <w:t xml:space="preserve"> t</w:t>
       </w:r>
       <w:r>
         <w:t>he</w:t>
@@ -506,25 +800,10 @@
         <w:t xml:space="preserve"> more strongly influenced by surface water hydrology than ground water hydrology</w:t>
       </w:r>
       <w:r>
-        <w:t xml:space="preserve">.  </w:t>
-      </w:r>
-      <w:r>
-        <w:t xml:space="preserve">Seasonal </w:t>
-      </w:r>
-      <w:r>
-        <w:t>precipitation</w:t>
-      </w:r>
-      <w:r>
-        <w:t xml:space="preserve"> patterns drive short-term fluctuations, indicating that water quickly moves from </w:t>
-      </w:r>
-      <w:r>
-        <w:t>where it falls</w:t>
-      </w:r>
-      <w:r>
-        <w:t xml:space="preserve"> to the lake via surface or near-surface flow.  Precipitation intensity </w:t>
-      </w:r>
-      <w:r>
-        <w:t>varies positively with lake elevations (as intensity increases, elevations increase, and vice versa); more intense rainfalls tend to generate more surface runoff than storms with similar volumes over longer periods.</w:t>
+        <w:t xml:space="preserve">. </w:t>
+      </w:r>
+      <w:r>
+        <w:t xml:space="preserve"> </w:t>
       </w:r>
     </w:p>
     <w:p>
@@ -532,8 +811,8 @@
         <w:pStyle w:val="Caption"/>
         <w:keepNext/>
       </w:pPr>
-      <w:r>
-        <w:lastRenderedPageBreak/>
+      <w:bookmarkStart w:id="1" w:name="_Ref472676203"/>
+      <w:r>
         <w:t xml:space="preserve">Figure </w:t>
       </w:r>
       <w:fldSimple w:instr=" SEQ Figure \* ARABIC ">
@@ -544,6 +823,7 @@
           <w:t>2</w:t>
         </w:r>
       </w:fldSimple>
+      <w:bookmarkEnd w:id="1"/>
       <w:r>
         <w:t>: Water Elevation Correlation with Precipitation</w:t>
       </w:r>
@@ -554,9 +834,9 @@
           <w:noProof/>
         </w:rPr>
         <w:drawing>
-          <wp:inline distT="0" distB="0" distL="0" distR="0" wp14:anchorId="7425D657" wp14:editId="4D6DBC80">
-            <wp:extent cx="5943600" cy="3396615"/>
-            <wp:effectExtent l="0" t="0" r="0" b="0"/>
+          <wp:inline distT="0" distB="0" distL="0" distR="0" wp14:anchorId="7425D657" wp14:editId="34DF96AB">
+            <wp:extent cx="5943599" cy="3396342"/>
+            <wp:effectExtent l="0" t="0" r="635" b="0"/>
             <wp:docPr id="1" name="Picture 1"/>
             <wp:cNvGraphicFramePr>
               <a:graphicFrameLocks xmlns:a="http://schemas.openxmlformats.org/drawingml/2006/main" noChangeAspect="1"/>
@@ -569,7 +849,506 @@
                     <pic:cNvPicPr/>
                   </pic:nvPicPr>
                   <pic:blipFill>
-                    <a:blip r:embed="rId10" cstate="print">
+                    <a:blip r:embed="rId11" cstate="print">
+                      <a:extLst>
+                        <a:ext uri="{28A0092B-C50C-407E-A947-70E740481C1C}">
+                          <a14:useLocalDpi xmlns:a14="http://schemas.microsoft.com/office/drawing/2010/main" val="0"/>
+                        </a:ext>
+                      </a:extLst>
+                    </a:blip>
+                    <a:stretch>
+                      <a:fillRect/>
+                    </a:stretch>
+                  </pic:blipFill>
+                  <pic:spPr>
+                    <a:xfrm>
+                      <a:off x="0" y="0"/>
+                      <a:ext cx="5943599" cy="3396342"/>
+                    </a:xfrm>
+                    <a:prstGeom prst="rect">
+                      <a:avLst/>
+                    </a:prstGeom>
+                  </pic:spPr>
+                </pic:pic>
+              </a:graphicData>
+            </a:graphic>
+          </wp:inline>
+        </w:drawing>
+      </w:r>
+    </w:p>
+    <w:p>
+      <w:pPr>
+        <w:pStyle w:val="Heading1"/>
+      </w:pPr>
+      <w:r>
+        <w:lastRenderedPageBreak/>
+        <w:t>Methods</w:t>
+      </w:r>
+    </w:p>
+    <w:p>
+      <w:pPr>
+        <w:pStyle w:val="Heading2"/>
+      </w:pPr>
+      <w:r>
+        <w:t>Software</w:t>
+      </w:r>
+    </w:p>
+    <w:p>
+      <w:r>
+        <w:t>This analysis was conducted in</w:t>
+      </w:r>
+      <w:r>
+        <w:t xml:space="preserve"> </w:t>
+      </w:r>
+      <w:r>
+        <w:t>R 3.3.1</w:t>
+      </w:r>
+      <w:r>
+        <w:t xml:space="preserve"> </w:t>
+      </w:r>
+      <w:r>
+        <w:t>(</w:t>
+      </w:r>
+      <w:proofErr w:type="spellStart"/>
+      <w:r>
+        <w:t>RStudio</w:t>
+      </w:r>
+      <w:proofErr w:type="spellEnd"/>
+      <w:r>
+        <w:t xml:space="preserve"> 1.0.44</w:t>
+      </w:r>
+      <w:r>
+        <w:t>,</w:t>
+      </w:r>
+      <w:r>
+        <w:t xml:space="preserve"> </w:t>
+      </w:r>
+      <w:r>
+        <w:t>plus packages</w:t>
+      </w:r>
+      <w:r>
+        <w:t xml:space="preserve"> </w:t>
+      </w:r>
+      <w:proofErr w:type="spellStart"/>
+      <w:r>
+        <w:t>dplyr</w:t>
+      </w:r>
+      <w:proofErr w:type="spellEnd"/>
+      <w:r>
+        <w:t>, ggplot2,</w:t>
+      </w:r>
+      <w:r>
+        <w:t xml:space="preserve"> </w:t>
+      </w:r>
+      <w:proofErr w:type="spellStart"/>
+      <w:r>
+        <w:t>lubridate</w:t>
+      </w:r>
+      <w:proofErr w:type="spellEnd"/>
+      <w:r>
+        <w:t>,</w:t>
+      </w:r>
+      <w:r>
+        <w:t xml:space="preserve"> </w:t>
+      </w:r>
+      <w:proofErr w:type="spellStart"/>
+      <w:r>
+        <w:t>readr</w:t>
+      </w:r>
+      <w:proofErr w:type="spellEnd"/>
+      <w:r>
+        <w:t>,</w:t>
+      </w:r>
+      <w:r>
+        <w:t xml:space="preserve"> </w:t>
+      </w:r>
+      <w:proofErr w:type="spellStart"/>
+      <w:r>
+        <w:t>stlplus</w:t>
+      </w:r>
+      <w:proofErr w:type="spellEnd"/>
+      <w:r>
+        <w:t>,</w:t>
+      </w:r>
+      <w:r>
+        <w:t xml:space="preserve"> </w:t>
+      </w:r>
+      <w:proofErr w:type="gramStart"/>
+      <w:r>
+        <w:t>zoo</w:t>
+      </w:r>
+      <w:proofErr w:type="gramEnd"/>
+      <w:r>
+        <w:t>);</w:t>
+      </w:r>
+      <w:r>
+        <w:t xml:space="preserve"> QGIS 2.14</w:t>
+      </w:r>
+      <w:r>
+        <w:t>;</w:t>
+      </w:r>
+      <w:r>
+        <w:t xml:space="preserve"> Excel 2013;</w:t>
+      </w:r>
+      <w:r>
+        <w:t xml:space="preserve"> and Notepad++ 7.1</w:t>
+      </w:r>
+      <w:r>
+        <w:t>.</w:t>
+      </w:r>
+    </w:p>
+    <w:p>
+      <w:pPr>
+        <w:pStyle w:val="Heading2"/>
+      </w:pPr>
+      <w:r>
+        <w:t>Data</w:t>
+      </w:r>
+    </w:p>
+    <w:p>
+      <w:r>
+        <w:t>Daily precipitation data were acquired from NOAA for the Olympia Airport site</w:t>
+      </w:r>
+      <w:r>
+        <w:t xml:space="preserve"> extending back to 1955</w:t>
+      </w:r>
+      <w:r>
+        <w:t xml:space="preserve">.  Daily precipitation data for the </w:t>
+      </w:r>
+      <w:r>
+        <w:t>Eaton</w:t>
+      </w:r>
+      <w:r>
+        <w:t xml:space="preserve"> monitoring site from 2004-2016 were available in the Thurston County monitoring archive.  Data from the PEA1 monitoring site (</w:t>
+      </w:r>
+      <w:r>
+        <w:t>the same site as Eaton, also known as</w:t>
+      </w:r>
+      <w:r>
+        <w:t xml:space="preserve"> 10u) from 1992-2000 were also availabl</w:t>
+      </w:r>
+      <w:r>
+        <w:t>e from Thurston County archives</w:t>
+      </w:r>
+      <w:r>
+        <w:t xml:space="preserve"> </w:t>
+      </w:r>
+      <w:r>
+        <w:t xml:space="preserve">(see </w:t>
+      </w:r>
+      <w:r>
+        <w:t>Thurston County Water Resources Technical Me</w:t>
+      </w:r>
+      <w:r>
+        <w:t>morandum #6 for details).</w:t>
+      </w:r>
+    </w:p>
+    <w:p>
+      <w:r>
+        <w:t>Elevation data for Lake St. Clair were also obtained from Thurston County monitoring archives.  Daily values from 2008-2016 were available; from 1988-2008, monthly minima and maxima were available, with some breaks in the data.</w:t>
+      </w:r>
+    </w:p>
+    <w:p>
+      <w:r>
+        <w:t xml:space="preserve">All data are monthly.  </w:t>
+      </w:r>
+      <w:r>
+        <w:t>Total p</w:t>
+      </w:r>
+      <w:r>
+        <w:t xml:space="preserve">recipitation values are total inches per month (sum of all rainfall in a month). </w:t>
+      </w:r>
+      <w:r>
+        <w:t xml:space="preserve"> Precipitation intensity values are a </w:t>
+      </w:r>
+      <w:proofErr w:type="spellStart"/>
+      <w:r>
+        <w:t>unitless</w:t>
+      </w:r>
+      <w:proofErr w:type="spellEnd"/>
+      <w:r>
+        <w:t xml:space="preserve"> measure of maximum daily precipitation in a month divided by the sum of monthly precipitation.</w:t>
+      </w:r>
+      <w:r>
+        <w:t xml:space="preserve"> Elevation values are monthly averages; prior to 2008 these are averages of minima and maxima; after 2008 these are averages of daily values.</w:t>
+      </w:r>
+    </w:p>
+    <w:p>
+      <w:pPr>
+        <w:pStyle w:val="Heading2"/>
+      </w:pPr>
+      <w:r>
+        <w:t>Analysis</w:t>
+      </w:r>
+    </w:p>
+    <w:p>
+      <w:r>
+        <w:t>Thi</w:t>
+      </w:r>
+      <w:r>
+        <w:t>s exploratory analysis included:</w:t>
+      </w:r>
+    </w:p>
+    <w:p>
+      <w:pPr>
+        <w:pStyle w:val="ListParagraph"/>
+        <w:numPr>
+          <w:ilvl w:val="0"/>
+          <w:numId w:val="11"/>
+        </w:numPr>
+      </w:pPr>
+      <w:r>
+        <w:t>E</w:t>
+      </w:r>
+      <w:r>
+        <w:t>xtending and filling</w:t>
+      </w:r>
+      <w:r>
+        <w:t xml:space="preserve"> the 10u precipitation record</w:t>
+      </w:r>
+      <w:r>
+        <w:t>.</w:t>
+      </w:r>
+    </w:p>
+    <w:p>
+      <w:pPr>
+        <w:pStyle w:val="ListParagraph"/>
+        <w:numPr>
+          <w:ilvl w:val="0"/>
+          <w:numId w:val="11"/>
+        </w:numPr>
+      </w:pPr>
+      <w:r>
+        <w:t>Decomposing</w:t>
+      </w:r>
+      <w:r>
+        <w:t xml:space="preserve"> the rainfall and</w:t>
+      </w:r>
+      <w:r>
+        <w:t xml:space="preserve"> lake</w:t>
+      </w:r>
+      <w:r>
+        <w:t xml:space="preserve"> </w:t>
+      </w:r>
+      <w:r>
+        <w:t>elevation records</w:t>
+      </w:r>
+      <w:r>
+        <w:t xml:space="preserve"> into seasonal, long term, and ‘noise’ parts</w:t>
+      </w:r>
+      <w:r>
+        <w:t>.</w:t>
+      </w:r>
+    </w:p>
+    <w:p>
+      <w:pPr>
+        <w:pStyle w:val="ListParagraph"/>
+        <w:numPr>
+          <w:ilvl w:val="0"/>
+          <w:numId w:val="11"/>
+        </w:numPr>
+      </w:pPr>
+      <w:r>
+        <w:t>Calculating cumulative precipitation and precipitation intensity.</w:t>
+      </w:r>
+    </w:p>
+    <w:p>
+      <w:pPr>
+        <w:pStyle w:val="ListParagraph"/>
+        <w:numPr>
+          <w:ilvl w:val="0"/>
+          <w:numId w:val="11"/>
+        </w:numPr>
+      </w:pPr>
+      <w:r>
+        <w:t>Comparing precipitation records</w:t>
+      </w:r>
+      <w:r>
+        <w:t xml:space="preserve"> (</w:t>
+      </w:r>
+      <w:r>
+        <w:t xml:space="preserve">raw, </w:t>
+      </w:r>
+      <w:r>
+        <w:t xml:space="preserve">cyclic, long-term trend, </w:t>
+      </w:r>
+      <w:r>
+        <w:t>cumulative</w:t>
+      </w:r>
+      <w:r>
+        <w:t>,</w:t>
+      </w:r>
+      <w:r>
+        <w:t xml:space="preserve"> and intensity)</w:t>
+      </w:r>
+      <w:r>
+        <w:t xml:space="preserve"> to lake elevation records.</w:t>
+      </w:r>
+    </w:p>
+    <w:p>
+      <w:pPr>
+        <w:pStyle w:val="ListParagraph"/>
+        <w:numPr>
+          <w:ilvl w:val="0"/>
+          <w:numId w:val="11"/>
+        </w:numPr>
+      </w:pPr>
+      <w:r>
+        <w:t>Investigating causal factors using precipitation intensity.</w:t>
+      </w:r>
+    </w:p>
+    <w:p>
+      <w:pPr>
+        <w:pStyle w:val="Heading2"/>
+      </w:pPr>
+      <w:r>
+        <w:t>Extending and Filling Precipitation</w:t>
+      </w:r>
+      <w:r>
+        <w:t xml:space="preserve"> Datasets</w:t>
+      </w:r>
+    </w:p>
+    <w:p>
+      <w:r>
+        <w:t>The most complete daily precipitation record in Thurston County is the NOAA gaging station</w:t>
+      </w:r>
+      <w:r>
+        <w:t xml:space="preserve"> at the Olympia Airport.  Since 1992 Thurston County has operated the </w:t>
+      </w:r>
+      <w:r>
+        <w:t>Eaton</w:t>
+      </w:r>
+      <w:r>
+        <w:t xml:space="preserve"> (</w:t>
+      </w:r>
+      <w:r>
+        <w:t>also 10u or</w:t>
+      </w:r>
+      <w:r>
+        <w:t xml:space="preserve"> PEA1)</w:t>
+      </w:r>
+      <w:r>
+        <w:t xml:space="preserve"> precipitation station in the Eaton Creek/Lake St. Clair watershed.</w:t>
+      </w:r>
+      <w:r>
+        <w:t xml:space="preserve">  The </w:t>
+      </w:r>
+      <w:r>
+        <w:t>Eaton</w:t>
+      </w:r>
+      <w:r>
+        <w:t xml:space="preserve"> station does not have a complete record</w:t>
+      </w:r>
+      <w:r>
+        <w:t xml:space="preserve"> over the Lake St. Clair elevation record</w:t>
+      </w:r>
+      <w:r>
+        <w:t xml:space="preserve">, but </w:t>
+      </w:r>
+      <w:r>
+        <w:t>because it is in the Lake St. Clair watershed it better represents precipitation in areas that drain to the lake.</w:t>
+      </w:r>
+    </w:p>
+    <w:p>
+      <w:r>
+        <w:t xml:space="preserve">The </w:t>
+      </w:r>
+      <w:r>
+        <w:t>Eaton station</w:t>
+      </w:r>
+      <w:r>
+        <w:t xml:space="preserve"> daily precipitation record was extended by establishing a relationship with the NOAA </w:t>
+      </w:r>
+      <w:r>
+        <w:t xml:space="preserve">station </w:t>
+      </w:r>
+      <w:r>
+        <w:t xml:space="preserve">daily </w:t>
+      </w:r>
+      <w:r>
+        <w:t>precipitation</w:t>
+      </w:r>
+      <w:r>
+        <w:t xml:space="preserve"> record</w:t>
+      </w:r>
+      <w:r>
+        <w:t xml:space="preserve"> using linear regression.  Original measured values from </w:t>
+      </w:r>
+      <w:r>
+        <w:t>Eaton</w:t>
+      </w:r>
+      <w:r>
+        <w:t xml:space="preserve"> were retained, while missing values (</w:t>
+      </w:r>
+      <w:r>
+        <w:t xml:space="preserve">including </w:t>
+      </w:r>
+      <w:r>
+        <w:t>gaps in the dataset, precipitation values prior to 1992,</w:t>
+      </w:r>
+      <w:r>
+        <w:t xml:space="preserve"> and</w:t>
+      </w:r>
+      <w:r>
+        <w:t xml:space="preserve"> data dropped because t</w:t>
+      </w:r>
+      <w:r>
+        <w:t>hey</w:t>
+      </w:r>
+      <w:r>
+        <w:t xml:space="preserve"> were</w:t>
+      </w:r>
+      <w:r>
+        <w:t xml:space="preserve"> flagged as poor quality)</w:t>
+      </w:r>
+      <w:r>
+        <w:t xml:space="preserve"> were filled with the values predicted by the relationship with the NOAA gage.</w:t>
+      </w:r>
+    </w:p>
+    <w:p>
+      <w:pPr>
+        <w:pStyle w:val="Caption"/>
+        <w:keepNext/>
+      </w:pPr>
+      <w:r>
+        <w:lastRenderedPageBreak/>
+        <w:t xml:space="preserve">Figure </w:t>
+      </w:r>
+      <w:fldSimple w:instr=" SEQ Figure \* ARABIC ">
+        <w:r>
+          <w:rPr>
+            <w:noProof/>
+          </w:rPr>
+          <w:t>3</w:t>
+        </w:r>
+      </w:fldSimple>
+      <w:r>
+        <w:t>: Eaton (10u) Precipitation</w:t>
+      </w:r>
+    </w:p>
+    <w:p>
+      <w:bookmarkStart w:id="2" w:name="_GoBack"/>
+      <w:r>
+        <w:rPr>
+          <w:noProof/>
+        </w:rPr>
+        <w:drawing>
+          <wp:inline distT="0" distB="0" distL="0" distR="0" wp14:anchorId="11D05A70" wp14:editId="5E525723">
+            <wp:extent cx="5943600" cy="3396615"/>
+            <wp:effectExtent l="0" t="0" r="0" b="0"/>
+            <wp:docPr id="8" name="Picture 8"/>
+            <wp:cNvGraphicFramePr>
+              <a:graphicFrameLocks xmlns:a="http://schemas.openxmlformats.org/drawingml/2006/main" noChangeAspect="1"/>
+            </wp:cNvGraphicFramePr>
+            <a:graphic xmlns:a="http://schemas.openxmlformats.org/drawingml/2006/main">
+              <a:graphicData uri="http://schemas.openxmlformats.org/drawingml/2006/picture">
+                <pic:pic xmlns:pic="http://schemas.openxmlformats.org/drawingml/2006/picture">
+                  <pic:nvPicPr>
+                    <pic:cNvPr id="8" name="precipitation_comparison.png"/>
+                    <pic:cNvPicPr/>
+                  </pic:nvPicPr>
+                  <pic:blipFill>
+                    <a:blip r:embed="rId12" cstate="print">
                       <a:extLst>
                         <a:ext uri="{28A0092B-C50C-407E-A947-70E740481C1C}">
                           <a14:useLocalDpi xmlns:a14="http://schemas.microsoft.com/office/drawing/2010/main" val="0"/>
@@ -595,464 +1374,7 @@
           </wp:inline>
         </w:drawing>
       </w:r>
-    </w:p>
-    <w:p>
-      <w:pPr>
-        <w:pStyle w:val="Heading1"/>
-      </w:pPr>
-      <w:r>
-        <w:t>Methods</w:t>
-      </w:r>
-    </w:p>
-    <w:p>
-      <w:pPr>
-        <w:pStyle w:val="Heading2"/>
-      </w:pPr>
-      <w:r>
-        <w:t>Software</w:t>
-      </w:r>
-    </w:p>
-    <w:p>
-      <w:r>
-        <w:t>This analysis was conducted in</w:t>
-      </w:r>
-      <w:r>
-        <w:t xml:space="preserve"> </w:t>
-      </w:r>
-      <w:r>
-        <w:t>R 3.3.1</w:t>
-      </w:r>
-      <w:r>
-        <w:t xml:space="preserve"> </w:t>
-      </w:r>
-      <w:r>
-        <w:t>(</w:t>
-      </w:r>
-      <w:proofErr w:type="spellStart"/>
-      <w:r>
-        <w:t>RStudio</w:t>
-      </w:r>
-      <w:proofErr w:type="spellEnd"/>
-      <w:r>
-        <w:t xml:space="preserve"> 1.0.44</w:t>
-      </w:r>
-      <w:r>
-        <w:t>,</w:t>
-      </w:r>
-      <w:r>
-        <w:t xml:space="preserve"> </w:t>
-      </w:r>
-      <w:r>
-        <w:t>plus packages</w:t>
-      </w:r>
-      <w:r>
-        <w:t xml:space="preserve"> </w:t>
-      </w:r>
-      <w:proofErr w:type="spellStart"/>
-      <w:r>
-        <w:t>dplyr</w:t>
-      </w:r>
-      <w:proofErr w:type="spellEnd"/>
-      <w:r>
-        <w:t>, ggplot2,</w:t>
-      </w:r>
-      <w:r>
-        <w:t xml:space="preserve"> </w:t>
-      </w:r>
-      <w:proofErr w:type="spellStart"/>
-      <w:r>
-        <w:t>lubridate</w:t>
-      </w:r>
-      <w:proofErr w:type="spellEnd"/>
-      <w:r>
-        <w:t>,</w:t>
-      </w:r>
-      <w:r>
-        <w:t xml:space="preserve"> </w:t>
-      </w:r>
-      <w:proofErr w:type="spellStart"/>
-      <w:r>
-        <w:t>readr</w:t>
-      </w:r>
-      <w:proofErr w:type="spellEnd"/>
-      <w:r>
-        <w:t>,</w:t>
-      </w:r>
-      <w:r>
-        <w:t xml:space="preserve"> </w:t>
-      </w:r>
-      <w:proofErr w:type="spellStart"/>
-      <w:r>
-        <w:t>stlplus</w:t>
-      </w:r>
-      <w:proofErr w:type="spellEnd"/>
-      <w:r>
-        <w:t>,</w:t>
-      </w:r>
-      <w:r>
-        <w:t xml:space="preserve"> </w:t>
-      </w:r>
-      <w:proofErr w:type="gramStart"/>
-      <w:r>
-        <w:t>zoo</w:t>
-      </w:r>
-      <w:proofErr w:type="gramEnd"/>
-      <w:r>
-        <w:t>);</w:t>
-      </w:r>
-      <w:r>
-        <w:t xml:space="preserve"> QGIS 2.14</w:t>
-      </w:r>
-      <w:r>
-        <w:t>;</w:t>
-      </w:r>
-      <w:r>
-        <w:t xml:space="preserve"> Excel 2013;</w:t>
-      </w:r>
-      <w:r>
-        <w:t xml:space="preserve"> and Notepad++ 7.1</w:t>
-      </w:r>
-      <w:r>
-        <w:t>.</w:t>
-      </w:r>
-    </w:p>
-    <w:p>
-      <w:pPr>
-        <w:pStyle w:val="Heading2"/>
-      </w:pPr>
-      <w:r>
-        <w:t>Data</w:t>
-      </w:r>
-    </w:p>
-    <w:p>
-      <w:r>
-        <w:t>Daily precipitation data were acquired from NOAA for the Olympia Airport site</w:t>
-      </w:r>
-      <w:r>
-        <w:t xml:space="preserve"> extending back to 1955</w:t>
-      </w:r>
-      <w:r>
-        <w:t xml:space="preserve">.  Daily precipitation data for the </w:t>
-      </w:r>
-      <w:r>
-        <w:t>Eaton</w:t>
-      </w:r>
-      <w:r>
-        <w:t xml:space="preserve"> monitoring site from 2004-2016 were available in the Thurston County monitoring archive.  Data from the PEA1 monitoring site (</w:t>
-      </w:r>
-      <w:r>
-        <w:t>the same site as Eaton, also known as</w:t>
-      </w:r>
-      <w:r>
-        <w:t xml:space="preserve"> 10u) from 1992-2000 were also availabl</w:t>
-      </w:r>
-      <w:r>
-        <w:t>e from Thurston County archives</w:t>
-      </w:r>
-      <w:r>
-        <w:t xml:space="preserve"> </w:t>
-      </w:r>
-      <w:r>
-        <w:t xml:space="preserve">(see </w:t>
-      </w:r>
-      <w:r>
-        <w:t>Thurston County Water Resources Technical Me</w:t>
-      </w:r>
-      <w:r>
-        <w:t>morandum #6 for details).</w:t>
-      </w:r>
-    </w:p>
-    <w:p>
-      <w:r>
-        <w:t>Elevation data for Lake St. Clair were also obtained from Thurston County monitoring archives.  Daily values from 2008-2016 were available; from 1988-2008, monthly minima and maxima were available, with some breaks in the data.</w:t>
-      </w:r>
-    </w:p>
-    <w:p>
-      <w:r>
-        <w:t xml:space="preserve">All data are monthly.  </w:t>
-      </w:r>
-      <w:r>
-        <w:t>Total p</w:t>
-      </w:r>
-      <w:r>
-        <w:t xml:space="preserve">recipitation values are total inches per month (sum of all rainfall in a month). </w:t>
-      </w:r>
-      <w:r>
-        <w:t xml:space="preserve"> Precipitation intensity values are a </w:t>
-      </w:r>
-      <w:proofErr w:type="spellStart"/>
-      <w:r>
-        <w:t>unitless</w:t>
-      </w:r>
-      <w:proofErr w:type="spellEnd"/>
-      <w:r>
-        <w:t xml:space="preserve"> measure of maximum daily precipitation in a month divided by the sum of monthly precipitation.</w:t>
-      </w:r>
-      <w:r>
-        <w:t xml:space="preserve"> Elevation values are monthly averages; prior to 2008 these are averages of minima and maxima; after 2008 these are averages of daily values.</w:t>
-      </w:r>
-    </w:p>
-    <w:p>
-      <w:pPr>
-        <w:pStyle w:val="Heading2"/>
-      </w:pPr>
-      <w:r>
-        <w:lastRenderedPageBreak/>
-        <w:t>Analysis</w:t>
-      </w:r>
-    </w:p>
-    <w:p>
-      <w:r>
-        <w:t>Thi</w:t>
-      </w:r>
-      <w:r>
-        <w:t>s exploratory analysis included:</w:t>
-      </w:r>
-    </w:p>
-    <w:p>
-      <w:pPr>
-        <w:pStyle w:val="ListParagraph"/>
-        <w:numPr>
-          <w:ilvl w:val="0"/>
-          <w:numId w:val="11"/>
-        </w:numPr>
-      </w:pPr>
-      <w:r>
-        <w:t>E</w:t>
-      </w:r>
-      <w:r>
-        <w:t>xtending and filling</w:t>
-      </w:r>
-      <w:r>
-        <w:t xml:space="preserve"> the 10u precipitation record</w:t>
-      </w:r>
-      <w:r>
-        <w:t>.</w:t>
-      </w:r>
-    </w:p>
-    <w:p>
-      <w:pPr>
-        <w:pStyle w:val="ListParagraph"/>
-        <w:numPr>
-          <w:ilvl w:val="0"/>
-          <w:numId w:val="11"/>
-        </w:numPr>
-      </w:pPr>
-      <w:r>
-        <w:t>Decomposing</w:t>
-      </w:r>
-      <w:r>
-        <w:t xml:space="preserve"> the rainfall and</w:t>
-      </w:r>
-      <w:r>
-        <w:t xml:space="preserve"> lake</w:t>
-      </w:r>
-      <w:r>
-        <w:t xml:space="preserve"> </w:t>
-      </w:r>
-      <w:r>
-        <w:t>elevation records</w:t>
-      </w:r>
-      <w:r>
-        <w:t>.</w:t>
-      </w:r>
-    </w:p>
-    <w:p>
-      <w:pPr>
-        <w:pStyle w:val="ListParagraph"/>
-        <w:numPr>
-          <w:ilvl w:val="0"/>
-          <w:numId w:val="11"/>
-        </w:numPr>
-      </w:pPr>
-      <w:r>
-        <w:t>Calculating cumulative precipitation and precipitation intensity.</w:t>
-      </w:r>
-    </w:p>
-    <w:p>
-      <w:pPr>
-        <w:pStyle w:val="ListParagraph"/>
-        <w:numPr>
-          <w:ilvl w:val="0"/>
-          <w:numId w:val="11"/>
-        </w:numPr>
-      </w:pPr>
-      <w:r>
-        <w:t>Comparing precipitation records</w:t>
-      </w:r>
-      <w:r>
-        <w:t xml:space="preserve"> (</w:t>
-      </w:r>
-      <w:r>
-        <w:t xml:space="preserve">raw, </w:t>
-      </w:r>
-      <w:r>
-        <w:t>cumulative</w:t>
-      </w:r>
-      <w:r>
-        <w:t>,</w:t>
-      </w:r>
-      <w:r>
-        <w:t xml:space="preserve"> and intensity)</w:t>
-      </w:r>
-      <w:r>
-        <w:t xml:space="preserve"> to lake elevation records.</w:t>
-      </w:r>
-    </w:p>
-    <w:p>
-      <w:pPr>
-        <w:pStyle w:val="Heading2"/>
-      </w:pPr>
-      <w:r>
-        <w:t>Extending and Filling Precipitation</w:t>
-      </w:r>
-    </w:p>
-    <w:p>
-      <w:r>
-        <w:t>The most complete daily precipitation record in Thurston County is the NOAA gaging station</w:t>
-      </w:r>
-      <w:r>
-        <w:t xml:space="preserve"> at the Olympia Airport.  Since 1992 Thurston County has operated the </w:t>
-      </w:r>
-      <w:r>
-        <w:t>Eaton</w:t>
-      </w:r>
-      <w:r>
-        <w:t xml:space="preserve"> (</w:t>
-      </w:r>
-      <w:r>
-        <w:t>also 10u or</w:t>
-      </w:r>
-      <w:r>
-        <w:t xml:space="preserve"> PEA1)</w:t>
-      </w:r>
-      <w:r>
-        <w:t xml:space="preserve"> precipitation station in the Eaton Creek/Lake St. Clair watershed.</w:t>
-      </w:r>
-      <w:r>
-        <w:t xml:space="preserve">  The </w:t>
-      </w:r>
-      <w:r>
-        <w:t>Eaton</w:t>
-      </w:r>
-      <w:r>
-        <w:t xml:space="preserve"> station does not have a complete record</w:t>
-      </w:r>
-      <w:r>
-        <w:t xml:space="preserve"> over the Lake St. Clair elevation record</w:t>
-      </w:r>
-      <w:r>
-        <w:t xml:space="preserve">, but </w:t>
-      </w:r>
-      <w:r>
-        <w:t>because it is in the Lake St. Clair watershed it better represents precipitation in areas that drain to the lake.</w:t>
-      </w:r>
-    </w:p>
-    <w:p>
-      <w:r>
-        <w:t xml:space="preserve">The 10u daily precipitation record was extended by establishing a relationship with the NOAA daily </w:t>
-      </w:r>
-      <w:r>
-        <w:t xml:space="preserve">precipitation using linear regression.  Original measured values from </w:t>
-      </w:r>
-      <w:r>
-        <w:t>Eaton</w:t>
-      </w:r>
-      <w:r>
-        <w:t xml:space="preserve"> were retained, while missing values (</w:t>
-      </w:r>
-      <w:r>
-        <w:t xml:space="preserve">including </w:t>
-      </w:r>
-      <w:r>
-        <w:t>gaps in the dataset, precipitation values prior to 1992,</w:t>
-      </w:r>
-      <w:r>
-        <w:t xml:space="preserve"> and</w:t>
-      </w:r>
-      <w:r>
-        <w:t xml:space="preserve"> data dropped because t</w:t>
-      </w:r>
-      <w:r>
-        <w:t>hey</w:t>
-      </w:r>
-      <w:r>
-        <w:t xml:space="preserve"> were</w:t>
-      </w:r>
-      <w:r>
-        <w:t xml:space="preserve"> flagged as poor quality)</w:t>
-      </w:r>
-      <w:r>
-        <w:t xml:space="preserve"> were filled with the values predicted by the relationship with the NOAA gage.</w:t>
-      </w:r>
-    </w:p>
-    <w:p>
-      <w:pPr>
-        <w:pStyle w:val="Caption"/>
-        <w:keepNext/>
-      </w:pPr>
-      <w:r>
-        <w:t xml:space="preserve">Figure </w:t>
-      </w:r>
-      <w:fldSimple w:instr=" SEQ Figure \* ARABIC ">
-        <w:r>
-          <w:rPr>
-            <w:noProof/>
-          </w:rPr>
-          <w:t>3</w:t>
-        </w:r>
-      </w:fldSimple>
-      <w:r>
-        <w:t>: Eaton (10u) Precipitation</w:t>
-      </w:r>
-    </w:p>
-    <w:p>
-      <w:r>
-        <w:rPr>
-          <w:noProof/>
-        </w:rPr>
-        <w:drawing>
-          <wp:inline distT="0" distB="0" distL="0" distR="0" wp14:anchorId="11D05A70" wp14:editId="5E525723">
-            <wp:extent cx="5943600" cy="3396615"/>
-            <wp:effectExtent l="0" t="0" r="0" b="0"/>
-            <wp:docPr id="8" name="Picture 8"/>
-            <wp:cNvGraphicFramePr>
-              <a:graphicFrameLocks xmlns:a="http://schemas.openxmlformats.org/drawingml/2006/main" noChangeAspect="1"/>
-            </wp:cNvGraphicFramePr>
-            <a:graphic xmlns:a="http://schemas.openxmlformats.org/drawingml/2006/main">
-              <a:graphicData uri="http://schemas.openxmlformats.org/drawingml/2006/picture">
-                <pic:pic xmlns:pic="http://schemas.openxmlformats.org/drawingml/2006/picture">
-                  <pic:nvPicPr>
-                    <pic:cNvPr id="8" name="precipitation_comparison.png"/>
-                    <pic:cNvPicPr/>
-                  </pic:nvPicPr>
-                  <pic:blipFill>
-                    <a:blip r:embed="rId11" cstate="print">
-                      <a:extLst>
-                        <a:ext uri="{28A0092B-C50C-407E-A947-70E740481C1C}">
-                          <a14:useLocalDpi xmlns:a14="http://schemas.microsoft.com/office/drawing/2010/main" val="0"/>
-                        </a:ext>
-                      </a:extLst>
-                    </a:blip>
-                    <a:stretch>
-                      <a:fillRect/>
-                    </a:stretch>
-                  </pic:blipFill>
-                  <pic:spPr>
-                    <a:xfrm>
-                      <a:off x="0" y="0"/>
-                      <a:ext cx="5943600" cy="3396615"/>
-                    </a:xfrm>
-                    <a:prstGeom prst="rect">
-                      <a:avLst/>
-                    </a:prstGeom>
-                  </pic:spPr>
-                </pic:pic>
-              </a:graphicData>
-            </a:graphic>
-          </wp:inline>
-        </w:drawing>
-      </w:r>
+      <w:bookmarkEnd w:id="2"/>
     </w:p>
     <w:p>
       <w:r>
@@ -1071,11 +1393,7 @@
         <w:t xml:space="preserve"> the full duratio</w:t>
       </w:r>
       <w:r>
-        <w:t xml:space="preserve">n of the NOAA dataset, from </w:t>
-      </w:r>
-      <w:r>
-        <w:lastRenderedPageBreak/>
-        <w:t>1955</w:t>
+        <w:t>n of the NOAA dataset, from 1955</w:t>
       </w:r>
       <w:r>
         <w:t xml:space="preserve"> to late 2016</w:t>
@@ -1147,8 +1465,9 @@
         <w:pStyle w:val="Caption"/>
         <w:keepNext/>
       </w:pPr>
-      <w:bookmarkStart w:id="1" w:name="_Ref472422460"/>
-      <w:r>
+      <w:bookmarkStart w:id="3" w:name="_Ref472422460"/>
+      <w:r>
+        <w:lastRenderedPageBreak/>
         <w:t xml:space="preserve">Figure </w:t>
       </w:r>
       <w:fldSimple w:instr=" SEQ Figure \* ARABIC ">
@@ -1159,7 +1478,7 @@
           <w:t>4</w:t>
         </w:r>
       </w:fldSimple>
-      <w:bookmarkEnd w:id="1"/>
+      <w:bookmarkEnd w:id="3"/>
       <w:r>
         <w:t xml:space="preserve">: </w:t>
       </w:r>
@@ -1185,127 +1504,6 @@
                 <pic:pic xmlns:pic="http://schemas.openxmlformats.org/drawingml/2006/picture">
                   <pic:nvPicPr>
                     <pic:cNvPr id="10" name="decompose_eaton.png"/>
-                    <pic:cNvPicPr/>
-                  </pic:nvPicPr>
-                  <pic:blipFill>
-                    <a:blip r:embed="rId12">
-                      <a:extLst>
-                        <a:ext uri="{28A0092B-C50C-407E-A947-70E740481C1C}">
-                          <a14:useLocalDpi xmlns:a14="http://schemas.microsoft.com/office/drawing/2010/main" val="0"/>
-                        </a:ext>
-                      </a:extLst>
-                    </a:blip>
-                    <a:stretch>
-                      <a:fillRect/>
-                    </a:stretch>
-                  </pic:blipFill>
-                  <pic:spPr>
-                    <a:xfrm>
-                      <a:off x="0" y="0"/>
-                      <a:ext cx="5943600" cy="3396615"/>
-                    </a:xfrm>
-                    <a:prstGeom prst="rect">
-                      <a:avLst/>
-                    </a:prstGeom>
-                  </pic:spPr>
-                </pic:pic>
-              </a:graphicData>
-            </a:graphic>
-          </wp:inline>
-        </w:drawing>
-      </w:r>
-    </w:p>
-    <w:p>
-      <w:r>
-        <w:t xml:space="preserve">Rainfall has an obvious seasonal pattern, rising and falling over the course of a year.  </w:t>
-      </w:r>
-      <w:r>
-        <w:t>The long-term trend, in this case calculated over a 3.5 year</w:t>
-      </w:r>
-      <w:r>
-        <w:t xml:space="preserve"> (42 month)</w:t>
-      </w:r>
-      <w:r>
-        <w:t xml:space="preserve"> window, is important, but explains very little of the variation in the data (note that the y axes on all four graphs are set to the same scale</w:t>
-      </w:r>
-      <w:r>
-        <w:t>, though with different minima</w:t>
-      </w:r>
-      <w:r>
-        <w:t xml:space="preserve">); </w:t>
-      </w:r>
-      <w:r>
-        <w:t>this memo</w:t>
-      </w:r>
-      <w:r>
-        <w:t>ran</w:t>
-      </w:r>
-      <w:r>
-        <w:t>dum</w:t>
-      </w:r>
-      <w:r>
-        <w:t xml:space="preserve"> addresses </w:t>
-      </w:r>
-      <w:r>
-        <w:t xml:space="preserve">long-term trends later.  </w:t>
-      </w:r>
-    </w:p>
-    <w:p>
-      <w:r>
-        <w:t xml:space="preserve">Much of the “raw” precipitation is explained </w:t>
-      </w:r>
-      <w:r>
-        <w:t xml:space="preserve">by the remainder, meaning that </w:t>
-      </w:r>
-      <w:r>
-        <w:t>seasonal and long-term trends have limited ability to explain precipitation variation over time.  This is an expected result – climate is fairly consistent, but weather is unpredictable.</w:t>
-      </w:r>
-    </w:p>
-    <w:p/>
-    <w:p>
-      <w:pPr>
-        <w:pStyle w:val="Caption"/>
-        <w:keepNext/>
-      </w:pPr>
-      <w:bookmarkStart w:id="2" w:name="_Ref472421244"/>
-      <w:r>
-        <w:lastRenderedPageBreak/>
-        <w:t xml:space="preserve">Figure </w:t>
-      </w:r>
-      <w:fldSimple w:instr=" SEQ Figure \* ARABIC ">
-        <w:r>
-          <w:rPr>
-            <w:noProof/>
-          </w:rPr>
-          <w:t>5</w:t>
-        </w:r>
-      </w:fldSimple>
-      <w:bookmarkEnd w:id="2"/>
-      <w:r>
-        <w:t xml:space="preserve">: </w:t>
-      </w:r>
-      <w:r>
-        <w:t>Lake St. Clair Water Elevation Decomposition</w:t>
-      </w:r>
-    </w:p>
-    <w:p>
-      <w:r>
-        <w:rPr>
-          <w:noProof/>
-        </w:rPr>
-        <w:drawing>
-          <wp:inline distT="0" distB="0" distL="0" distR="0" wp14:anchorId="4A699618" wp14:editId="400067A6">
-            <wp:extent cx="5943600" cy="3396615"/>
-            <wp:effectExtent l="0" t="0" r="0" b="0"/>
-            <wp:docPr id="11" name="Picture 11"/>
-            <wp:cNvGraphicFramePr>
-              <a:graphicFrameLocks xmlns:a="http://schemas.openxmlformats.org/drawingml/2006/main" noChangeAspect="1"/>
-            </wp:cNvGraphicFramePr>
-            <a:graphic xmlns:a="http://schemas.openxmlformats.org/drawingml/2006/main">
-              <a:graphicData uri="http://schemas.openxmlformats.org/drawingml/2006/picture">
-                <pic:pic xmlns:pic="http://schemas.openxmlformats.org/drawingml/2006/picture">
-                  <pic:nvPicPr>
-                    <pic:cNvPr id="11" name="decompose_lsc.png"/>
                     <pic:cNvPicPr/>
                   </pic:nvPicPr>
                   <pic:blipFill>
@@ -1338,130 +1536,57 @@
     </w:p>
     <w:p>
       <w:r>
-        <w:t xml:space="preserve">In </w:t>
-      </w:r>
-      <w:r>
-        <w:fldChar w:fldCharType="begin"/>
-      </w:r>
-      <w:r>
-        <w:instrText xml:space="preserve"> REF _Ref472421244 \h </w:instrText>
-      </w:r>
-      <w:r>
-        <w:fldChar w:fldCharType="separate"/>
-      </w:r>
-      <w:r>
-        <w:t xml:space="preserve">Figure </w:t>
-      </w:r>
-      <w:r>
-        <w:rPr>
-          <w:noProof/>
-        </w:rPr>
-        <w:t>5</w:t>
-      </w:r>
-      <w:r>
-        <w:fldChar w:fldCharType="end"/>
-      </w:r>
-      <w:r>
-        <w:t xml:space="preserve">, blue indicates values calculated directly from the data, while pink/purple indicates values </w:t>
-      </w:r>
-      <w:r>
-        <w:t>that were extrapolated</w:t>
-      </w:r>
-      <w:r>
-        <w:t xml:space="preserve"> based on neighboring values</w:t>
-      </w:r>
-      <w:r>
-        <w:t>.  Note that while the seasonal and trend graphs are extended and gap-filled, no attempt was made to estimate a remainder</w:t>
-      </w:r>
-      <w:r>
-        <w:t xml:space="preserve"> where there are no raw elevation values</w:t>
-      </w:r>
-      <w:r>
-        <w:t>.</w:t>
-      </w:r>
-    </w:p>
-    <w:p>
-      <w:r>
-        <w:t>As with the precipitation decomposition, a yearly cycle is clearly evident in the seasonal water elevation trend.  Unlike the precipitation decomposition, the long-term trend (again calculated over a 3.5 year window) explain</w:t>
-      </w:r>
-      <w:r>
-        <w:t>s a great deal of the variation.  The remainder is relatively small, suggesting that s</w:t>
-      </w:r>
-      <w:r>
-        <w:t>easonal and long-term effects are</w:t>
-      </w:r>
-      <w:r>
-        <w:t xml:space="preserve"> the primary influences on lake elevations.</w:t>
-      </w:r>
-    </w:p>
-    <w:p>
-      <w:r>
-        <w:t xml:space="preserve">There are strong and similarly-shaped seasonal trends in both the lake elevation and precipitation data, suggesting that most of the annual cycle in lake elevations can be explained by the matching annual cycle in </w:t>
-      </w:r>
-      <w:r>
-        <w:t xml:space="preserve">precipitation.  Long-term trends are different, however.  </w:t>
-      </w:r>
-      <w:r>
-        <w:t xml:space="preserve">It is difficult to see from </w:t>
-      </w:r>
-      <w:r>
-        <w:fldChar w:fldCharType="begin"/>
-      </w:r>
-      <w:r>
-        <w:instrText xml:space="preserve"> REF _Ref472422460 \h </w:instrText>
-      </w:r>
-      <w:r>
-        <w:fldChar w:fldCharType="separate"/>
-      </w:r>
-      <w:r>
-        <w:t xml:space="preserve">Figure </w:t>
-      </w:r>
-      <w:r>
-        <w:rPr>
-          <w:noProof/>
-        </w:rPr>
-        <w:t>4</w:t>
-      </w:r>
-      <w:r>
-        <w:fldChar w:fldCharType="end"/>
-      </w:r>
-      <w:r>
-        <w:t xml:space="preserve"> </w:t>
-      </w:r>
-      <w:r>
-        <w:t xml:space="preserve">and </w:t>
-      </w:r>
-      <w:r>
-        <w:fldChar w:fldCharType="begin"/>
-      </w:r>
-      <w:r>
-        <w:instrText xml:space="preserve"> REF _Ref472421244 \h </w:instrText>
-      </w:r>
-      <w:r>
-        <w:fldChar w:fldCharType="separate"/>
-      </w:r>
-      <w:r>
-        <w:t xml:space="preserve">Figure </w:t>
-      </w:r>
-      <w:r>
-        <w:rPr>
-          <w:noProof/>
-        </w:rPr>
-        <w:t>5</w:t>
-      </w:r>
-      <w:r>
-        <w:fldChar w:fldCharType="end"/>
-      </w:r>
-      <w:r>
-        <w:t xml:space="preserve"> whether there’s a strong relationship between the long term precipitation and water elevation trends.</w:t>
-      </w:r>
-    </w:p>
+        <w:t xml:space="preserve">Rainfall has an obvious seasonal pattern, rising and falling over the course of a year.  </w:t>
+      </w:r>
+      <w:r>
+        <w:t>The long-term trend, in this case calculated over a 3.5 year</w:t>
+      </w:r>
+      <w:r>
+        <w:t xml:space="preserve"> (42 month)</w:t>
+      </w:r>
+      <w:r>
+        <w:t xml:space="preserve"> window, is important, but explains very little of the variation in the data (note that the y axes on all four graphs are set to the same scale</w:t>
+      </w:r>
+      <w:r>
+        <w:t>, though with different minima</w:t>
+      </w:r>
+      <w:r>
+        <w:t xml:space="preserve">); </w:t>
+      </w:r>
+      <w:r>
+        <w:t>this memo</w:t>
+      </w:r>
+      <w:r>
+        <w:t>ran</w:t>
+      </w:r>
+      <w:r>
+        <w:t>dum</w:t>
+      </w:r>
+      <w:r>
+        <w:t xml:space="preserve"> addresses </w:t>
+      </w:r>
+      <w:r>
+        <w:t xml:space="preserve">long-term trends later.  </w:t>
+      </w:r>
+    </w:p>
+    <w:p>
+      <w:r>
+        <w:t xml:space="preserve">Much of the “raw” precipitation is explained </w:t>
+      </w:r>
+      <w:r>
+        <w:t xml:space="preserve">by the remainder, meaning that </w:t>
+      </w:r>
+      <w:r>
+        <w:t>seasonal and long-term trends have limited ability to explain precipitation variation over time.  This is an expected result – climate is fairly consistent, but weather is unpredictable.</w:t>
+      </w:r>
+    </w:p>
+    <w:p/>
     <w:p>
       <w:pPr>
         <w:pStyle w:val="Caption"/>
         <w:keepNext/>
       </w:pPr>
-      <w:bookmarkStart w:id="3" w:name="_Ref472422736"/>
+      <w:bookmarkStart w:id="4" w:name="_Ref472421244"/>
       <w:r>
         <w:lastRenderedPageBreak/>
         <w:t xml:space="preserve">Figure </w:t>
@@ -1471,30 +1596,27 @@
           <w:rPr>
             <w:noProof/>
           </w:rPr>
-          <w:t>6</w:t>
+          <w:t>5</w:t>
         </w:r>
       </w:fldSimple>
-      <w:bookmarkEnd w:id="3"/>
+      <w:bookmarkEnd w:id="4"/>
       <w:r>
         <w:t xml:space="preserve">: </w:t>
       </w:r>
       <w:r>
-        <w:t>Long-term Trends</w:t>
-      </w:r>
-    </w:p>
-    <w:p>
-      <w:pPr>
-        <w:pStyle w:val="FigureHeader"/>
-      </w:pPr>
+        <w:t>Lake St. Clair Water Elevation Decomposition</w:t>
+      </w:r>
+    </w:p>
+    <w:p>
       <w:r>
         <w:rPr>
           <w:noProof/>
         </w:rPr>
         <w:drawing>
-          <wp:inline distT="0" distB="0" distL="0" distR="0" wp14:anchorId="4DF6D54F" wp14:editId="55EB0DCE">
+          <wp:inline distT="0" distB="0" distL="0" distR="0" wp14:anchorId="4A699618" wp14:editId="400067A6">
             <wp:extent cx="5943600" cy="3396615"/>
             <wp:effectExtent l="0" t="0" r="0" b="0"/>
-            <wp:docPr id="12" name="Picture 12"/>
+            <wp:docPr id="11" name="Picture 11"/>
             <wp:cNvGraphicFramePr>
               <a:graphicFrameLocks xmlns:a="http://schemas.openxmlformats.org/drawingml/2006/main" noChangeAspect="1"/>
             </wp:cNvGraphicFramePr>
@@ -1502,11 +1624,11 @@
               <a:graphicData uri="http://schemas.openxmlformats.org/drawingml/2006/picture">
                 <pic:pic xmlns:pic="http://schemas.openxmlformats.org/drawingml/2006/picture">
                   <pic:nvPicPr>
-                    <pic:cNvPr id="12" name="decompose_trend_comparison.png"/>
+                    <pic:cNvPr id="11" name="decompose_lsc.png"/>
                     <pic:cNvPicPr/>
                   </pic:nvPicPr>
                   <pic:blipFill>
-                    <a:blip r:embed="rId14" cstate="print">
+                    <a:blip r:embed="rId14">
                       <a:extLst>
                         <a:ext uri="{28A0092B-C50C-407E-A947-70E740481C1C}">
                           <a14:useLocalDpi xmlns:a14="http://schemas.microsoft.com/office/drawing/2010/main" val="0"/>
@@ -1532,16 +1654,16 @@
           </wp:inline>
         </w:drawing>
       </w:r>
-      <w:r>
-        <w:t xml:space="preserve"> </w:t>
-      </w:r>
-    </w:p>
-    <w:p>
+    </w:p>
+    <w:p>
+      <w:r>
+        <w:t xml:space="preserve">In </w:t>
+      </w:r>
       <w:r>
         <w:fldChar w:fldCharType="begin"/>
       </w:r>
       <w:r>
-        <w:instrText xml:space="preserve"> REF _Ref472422736 \h </w:instrText>
+        <w:instrText xml:space="preserve"> REF _Ref472421244 \h </w:instrText>
       </w:r>
       <w:r>
         <w:fldChar w:fldCharType="separate"/>
@@ -1553,244 +1675,101 @@
         <w:rPr>
           <w:noProof/>
         </w:rPr>
-        <w:t>6</w:t>
+        <w:t>5</w:t>
       </w:r>
       <w:r>
         <w:fldChar w:fldCharType="end"/>
       </w:r>
       <w:r>
+        <w:t xml:space="preserve">, blue indicates values calculated directly from the data, while pink/purple indicates values </w:t>
+      </w:r>
+      <w:r>
+        <w:t>that were extrapolated</w:t>
+      </w:r>
+      <w:r>
+        <w:t xml:space="preserve"> based on neighboring values</w:t>
+      </w:r>
+      <w:r>
+        <w:t>.  Note that while the seasonal and trend graphs are extended and gap-filled, no attempt was made to estimate a remainder</w:t>
+      </w:r>
+      <w:r>
+        <w:t xml:space="preserve"> where there are no raw </w:t>
+      </w:r>
+      <w:r>
+        <w:t xml:space="preserve">lake </w:t>
+      </w:r>
+      <w:r>
+        <w:t>elevation values</w:t>
+      </w:r>
+      <w:r>
+        <w:t>.</w:t>
+      </w:r>
+    </w:p>
+    <w:p>
+      <w:r>
+        <w:t xml:space="preserve">As with the precipitation decomposition, a yearly cycle is clearly evident in the seasonal </w:t>
+      </w:r>
+      <w:r>
+        <w:t>lake</w:t>
+      </w:r>
+      <w:r>
+        <w:t xml:space="preserve"> elevation trend.  Unlike the precipitation decomposition, the long-term tr</w:t>
+      </w:r>
+      <w:r>
+        <w:t>end (again calculated over a 42</w:t>
+      </w:r>
+      <w:r>
         <w:t xml:space="preserve"> </w:t>
       </w:r>
       <w:r>
-        <w:t>shows</w:t>
-      </w:r>
-      <w:r>
-        <w:t xml:space="preserve"> the long term trends of both lake elevation and local precipitation.</w:t>
-      </w:r>
-      <w:r>
-        <w:t xml:space="preserve">  </w:t>
-      </w:r>
-      <w:r>
-        <w:t>W</w:t>
-      </w:r>
-      <w:r>
-        <w:t xml:space="preserve">hile there are some similarities between the long-term trends, there are a lot of differences, as well.  </w:t>
-      </w:r>
-      <w:r>
-        <w:t>Both series have extended “bumps”</w:t>
-      </w:r>
-      <w:r>
-        <w:t xml:space="preserve"> or “hills”</w:t>
+        <w:t>month</w:t>
+      </w:r>
+      <w:r>
+        <w:t xml:space="preserve"> window) explain</w:t>
+      </w:r>
+      <w:r>
+        <w:t>s a great deal of the</w:t>
+      </w:r>
+      <w:r>
+        <w:t xml:space="preserve"> lake level</w:t>
+      </w:r>
+      <w:r>
+        <w:t xml:space="preserve"> variation.  The remainder is relatively small, suggesting that s</w:t>
+      </w:r>
+      <w:r>
+        <w:t>easonal and long-term effects are</w:t>
+      </w:r>
+      <w:r>
+        <w:t xml:space="preserve"> the primary influences on lake elevations.</w:t>
+      </w:r>
+    </w:p>
+    <w:p>
+      <w:r>
+        <w:t xml:space="preserve">There are strong and similarly-shaped seasonal trends in both the lake elevation and precipitation data, suggesting that most of the annual cycle in lake elevations can be explained by the matching annual cycle in </w:t>
+      </w:r>
+      <w:r>
+        <w:t>precipitation.  Long-term trends</w:t>
+      </w:r>
+      <w:r>
+        <w:t xml:space="preserve"> of both datasets</w:t>
+      </w:r>
+      <w:r>
+        <w:t xml:space="preserve"> are different, however.  </w:t>
+      </w:r>
+      <w:r>
+        <w:t>It is difficult to see</w:t>
+      </w:r>
+      <w:r>
+        <w:t xml:space="preserve"> by comparing just long-term trends</w:t>
       </w:r>
       <w:r>
         <w:t xml:space="preserve"> </w:t>
       </w:r>
       <w:r>
-        <w:t>in the 1995-2002 range, but the shape of the bumps is different, and they are shifted relative to one another (the precipitation bump begins and ends earlier than the elevation bump).  Both show a generally increasing trend from approximately 2005 to the present, but the elevation trend is stronger and more consistent than the precipitation trend.</w:t>
-      </w:r>
-      <w:r>
-        <w:t xml:space="preserve"> </w:t>
-      </w:r>
-    </w:p>
-    <w:p>
-      <w:r>
-        <w:t xml:space="preserve">Overall, the decomposition analysis </w:t>
-      </w:r>
-      <w:r>
-        <w:t>of precipitation and Lake St. Clair water elevation tells us:</w:t>
-      </w:r>
-    </w:p>
-    <w:p>
-      <w:pPr>
-        <w:pStyle w:val="ListParagraph"/>
-        <w:numPr>
-          <w:ilvl w:val="0"/>
-          <w:numId w:val="12"/>
-        </w:numPr>
-      </w:pPr>
-      <w:r>
-        <w:t>Lake elevation can be explained almost entirely by yearly cycles and long-term trends;</w:t>
-      </w:r>
-    </w:p>
-    <w:p>
-      <w:pPr>
-        <w:pStyle w:val="ListParagraph"/>
-        <w:numPr>
-          <w:ilvl w:val="0"/>
-          <w:numId w:val="12"/>
-        </w:numPr>
-      </w:pPr>
-      <w:r>
-        <w:t xml:space="preserve">Annual </w:t>
-      </w:r>
-      <w:r>
-        <w:t>lake elevation cycles are strong</w:t>
-      </w:r>
-      <w:r>
-        <w:t>,</w:t>
-      </w:r>
-      <w:r>
-        <w:t xml:space="preserve"> and match</w:t>
-      </w:r>
-      <w:r>
-        <w:t xml:space="preserve"> equally strong annual</w:t>
-      </w:r>
-      <w:r>
-        <w:t xml:space="preserve"> </w:t>
-      </w:r>
-      <w:r>
-        <w:t>precipitation</w:t>
-      </w:r>
-      <w:r>
-        <w:t xml:space="preserve"> cycles</w:t>
-      </w:r>
-      <w:r>
-        <w:t>; and</w:t>
-      </w:r>
-    </w:p>
-    <w:p>
-      <w:pPr>
-        <w:pStyle w:val="ListParagraph"/>
-        <w:numPr>
-          <w:ilvl w:val="0"/>
-          <w:numId w:val="12"/>
-        </w:numPr>
-      </w:pPr>
-      <w:r>
-        <w:t>Long-term trends</w:t>
-      </w:r>
-      <w:r>
-        <w:t xml:space="preserve"> </w:t>
-      </w:r>
-      <w:r>
-        <w:t>in precipitation data</w:t>
-      </w:r>
-      <w:r>
-        <w:t xml:space="preserve"> are weak, and appear to only loosely match</w:t>
-      </w:r>
-      <w:r>
-        <w:t xml:space="preserve"> long-term</w:t>
-      </w:r>
-      <w:r>
-        <w:t xml:space="preserve"> lake elevation trends.</w:t>
-      </w:r>
-    </w:p>
-    <w:p>
-      <w:pPr>
-        <w:pStyle w:val="Heading2"/>
-      </w:pPr>
-      <w:r>
-        <w:t>Cumulative Precipitation and Precipitation Intensity</w:t>
-      </w:r>
-    </w:p>
-    <w:p>
-      <w:r>
-        <w:t>Two things can change</w:t>
-      </w:r>
-      <w:r>
-        <w:t xml:space="preserve"> lake elevations</w:t>
-      </w:r>
-      <w:r>
-        <w:t>:</w:t>
-      </w:r>
-      <w:r>
-        <w:t xml:space="preserve"> changes to the hydrology</w:t>
-      </w:r>
-      <w:r>
-        <w:t xml:space="preserve"> of the watershed</w:t>
-      </w:r>
-      <w:r>
-        <w:t>, such as new</w:t>
-      </w:r>
-      <w:r>
-        <w:t xml:space="preserve"> sources or discharges of water;</w:t>
-      </w:r>
-      <w:r>
-        <w:t xml:space="preserve"> and</w:t>
-      </w:r>
-      <w:r>
-        <w:t xml:space="preserve"> changes to precipitation. </w:t>
-      </w:r>
-      <w:r>
-        <w:t xml:space="preserve"> </w:t>
-      </w:r>
-      <w:r>
-        <w:t>While the annual</w:t>
-      </w:r>
-      <w:r>
-        <w:t xml:space="preserve"> lake elevation</w:t>
-      </w:r>
-      <w:r>
-        <w:t xml:space="preserve"> cycle is well explained by annual cycles in precipitation, t</w:t>
-      </w:r>
-      <w:r>
-        <w:t>he long-term trend in raw precipitation values does not explain the long term tre</w:t>
-      </w:r>
-      <w:r>
-        <w:t xml:space="preserve">nd of Lake St. Clair elevations. </w:t>
-      </w:r>
-      <w:r>
-        <w:t xml:space="preserve"> </w:t>
-      </w:r>
-      <w:r>
-        <w:t>Changes to the hydrology could explain the difference, or there could be changes to precipitation that are not apparent through time-series decomposition</w:t>
-      </w:r>
-      <w:r>
-        <w:t>.</w:t>
-      </w:r>
-    </w:p>
-    <w:p>
-      <w:r>
-        <w:rPr>
-          <w:b/>
-        </w:rPr>
-        <w:t>Cumulative precipitation</w:t>
-      </w:r>
-      <w:r>
-        <w:t xml:space="preserve"> is one way to measure changes to precipitation over time. </w:t>
-      </w:r>
-      <w:r>
-        <w:t xml:space="preserve"> </w:t>
-      </w:r>
-      <w:r>
-        <w:t xml:space="preserve">It </w:t>
-      </w:r>
-      <w:r>
-        <w:t>is the sum of all precipitation over a defined period.</w:t>
-      </w:r>
-      <w:r>
-        <w:t xml:space="preserve">  </w:t>
-      </w:r>
-      <w:r>
-        <w:t xml:space="preserve">Each </w:t>
-      </w:r>
-      <w:r>
-        <w:t>point in the series con</w:t>
-      </w:r>
-      <w:r>
-        <w:t>tains the sum of the preceding</w:t>
-      </w:r>
-      <w:r>
-        <w:t xml:space="preserve"> months’ </w:t>
-      </w:r>
-      <w:r>
-        <w:lastRenderedPageBreak/>
-        <w:t>rainfall</w:t>
-      </w:r>
-      <w:r>
-        <w:t xml:space="preserve"> for the entire defined period</w:t>
-      </w:r>
-      <w:r>
-        <w:t>.  This is sometimes referred to as a “moving window”.</w:t>
-      </w:r>
-      <w:r>
-        <w:t xml:space="preserve">  </w:t>
-      </w:r>
-      <w:r>
         <w:fldChar w:fldCharType="begin"/>
       </w:r>
       <w:r>
-        <w:instrText xml:space="preserve"> REF _Ref472433177 \h </w:instrText>
+        <w:instrText xml:space="preserve"> REF _Ref472422460 \h </w:instrText>
       </w:r>
       <w:r>
         <w:fldChar w:fldCharType="separate"/>
@@ -1802,7 +1781,7 @@
         <w:rPr>
           <w:noProof/>
         </w:rPr>
-        <w:t>7</w:t>
+        <w:t>4</w:t>
       </w:r>
       <w:r>
         <w:fldChar w:fldCharType="end"/>
@@ -1811,13 +1790,43 @@
         <w:t xml:space="preserve"> </w:t>
       </w:r>
       <w:r>
-        <w:t xml:space="preserve">shows raw vs. cumulative rainfall for a </w:t>
-      </w:r>
-      <w:r>
-        <w:t>6</w:t>
-      </w:r>
-      <w:r>
-        <w:t xml:space="preserve"> month moving window.</w:t>
+        <w:t xml:space="preserve">and </w:t>
+      </w:r>
+      <w:r>
+        <w:fldChar w:fldCharType="begin"/>
+      </w:r>
+      <w:r>
+        <w:instrText xml:space="preserve"> REF _Ref472421244 \h </w:instrText>
+      </w:r>
+      <w:r>
+        <w:fldChar w:fldCharType="separate"/>
+      </w:r>
+      <w:r>
+        <w:t xml:space="preserve">Figure </w:t>
+      </w:r>
+      <w:r>
+        <w:rPr>
+          <w:noProof/>
+        </w:rPr>
+        <w:t>5</w:t>
+      </w:r>
+      <w:r>
+        <w:fldChar w:fldCharType="end"/>
+      </w:r>
+      <w:r>
+        <w:t xml:space="preserve"> whether there</w:t>
+      </w:r>
+      <w:r>
+        <w:t xml:space="preserve"> i</w:t>
+      </w:r>
+      <w:r>
+        <w:t>s a strong relationship between the long term precipitation and</w:t>
+      </w:r>
+      <w:r>
+        <w:t xml:space="preserve"> lake</w:t>
+      </w:r>
+      <w:r>
+        <w:t xml:space="preserve"> water elevation trends.</w:t>
       </w:r>
     </w:p>
     <w:p>
@@ -1825,8 +1834,9 @@
         <w:pStyle w:val="Caption"/>
         <w:keepNext/>
       </w:pPr>
-      <w:bookmarkStart w:id="4" w:name="_Ref472433177"/>
-      <w:r>
+      <w:bookmarkStart w:id="5" w:name="_Ref472422736"/>
+      <w:r>
+        <w:lastRenderedPageBreak/>
         <w:t xml:space="preserve">Figure </w:t>
       </w:r>
       <w:fldSimple w:instr=" SEQ Figure \* ARABIC ">
@@ -1834,24 +1844,30 @@
           <w:rPr>
             <w:noProof/>
           </w:rPr>
-          <w:t>7</w:t>
+          <w:t>6</w:t>
         </w:r>
       </w:fldSimple>
-      <w:bookmarkEnd w:id="4"/>
-      <w:r>
-        <w:t>: Example Cumulative vs. Raw Precipitation</w:t>
-      </w:r>
-    </w:p>
-    <w:p>
+      <w:bookmarkEnd w:id="5"/>
+      <w:r>
+        <w:t xml:space="preserve">: </w:t>
+      </w:r>
+      <w:r>
+        <w:t>Long-term Trends</w:t>
+      </w:r>
+    </w:p>
+    <w:p>
+      <w:pPr>
+        <w:pStyle w:val="FigureHeader"/>
+      </w:pPr>
       <w:r>
         <w:rPr>
           <w:noProof/>
         </w:rPr>
         <w:drawing>
-          <wp:inline distT="0" distB="0" distL="0" distR="0" wp14:anchorId="12E03D39" wp14:editId="02CE67CE">
+          <wp:inline distT="0" distB="0" distL="0" distR="0" wp14:anchorId="4DF6D54F" wp14:editId="55EB0DCE">
             <wp:extent cx="5943600" cy="3396615"/>
             <wp:effectExtent l="0" t="0" r="0" b="0"/>
-            <wp:docPr id="5" name="Picture 5"/>
+            <wp:docPr id="12" name="Picture 12"/>
             <wp:cNvGraphicFramePr>
               <a:graphicFrameLocks xmlns:a="http://schemas.openxmlformats.org/drawingml/2006/main" noChangeAspect="1"/>
             </wp:cNvGraphicFramePr>
@@ -1859,7 +1875,7 @@
               <a:graphicData uri="http://schemas.openxmlformats.org/drawingml/2006/picture">
                 <pic:pic xmlns:pic="http://schemas.openxmlformats.org/drawingml/2006/picture">
                   <pic:nvPicPr>
-                    <pic:cNvPr id="5" name="elevation_correlation_precip_comparison.png"/>
+                    <pic:cNvPr id="12" name="decompose_trend_comparison.png"/>
                     <pic:cNvPicPr/>
                   </pic:nvPicPr>
                   <pic:blipFill>
@@ -1889,121 +1905,304 @@
           </wp:inline>
         </w:drawing>
       </w:r>
-    </w:p>
-    <w:p>
-      <w:r>
-        <w:t>Note that using a 6</w:t>
-      </w:r>
-      <w:r>
-        <w:t xml:space="preserve"> month window (or any multiple thereof) tends to magnify seasonal trends.  Using a 12-month window (or any multiple thereof) would tend to flatten seasonal trends instead.</w:t>
+      <w:r>
+        <w:t xml:space="preserve"> </w:t>
+      </w:r>
+    </w:p>
+    <w:p>
+      <w:r>
+        <w:fldChar w:fldCharType="begin"/>
+      </w:r>
+      <w:r>
+        <w:instrText xml:space="preserve"> REF _Ref472422736 \h </w:instrText>
+      </w:r>
+      <w:r>
+        <w:fldChar w:fldCharType="separate"/>
+      </w:r>
+      <w:r>
+        <w:t xml:space="preserve">Figure </w:t>
+      </w:r>
+      <w:r>
+        <w:rPr>
+          <w:noProof/>
+        </w:rPr>
+        <w:t>6</w:t>
+      </w:r>
+      <w:r>
+        <w:fldChar w:fldCharType="end"/>
+      </w:r>
+      <w:r>
+        <w:t xml:space="preserve"> </w:t>
+      </w:r>
+      <w:r>
+        <w:t>shows</w:t>
+      </w:r>
+      <w:r>
+        <w:t xml:space="preserve"> the long term trends of both lake elevation and local precipitation.</w:t>
+      </w:r>
+      <w:r>
+        <w:t xml:space="preserve">  </w:t>
+      </w:r>
+      <w:r>
+        <w:t>W</w:t>
+      </w:r>
+      <w:r>
+        <w:t xml:space="preserve">hile there are some similarities between the long-term trends, there are a lot of differences, as well.  </w:t>
+      </w:r>
+      <w:r>
+        <w:t>Both series have extended “bumps”</w:t>
+      </w:r>
+      <w:r>
+        <w:t xml:space="preserve"> or “hills”</w:t>
+      </w:r>
+      <w:r>
+        <w:t xml:space="preserve"> </w:t>
+      </w:r>
+      <w:r>
+        <w:t>in the 1995-2002 range, but the shape of the bumps is different, and they are shifted relative to one another (the precipitation bump begins and ends earlier than the elevation bump).  Both show a generally increasing trend from approximately 2005 to the present, but the elevation trend is stronger and more consistent than the precipitation trend.</w:t>
+      </w:r>
+      <w:r>
+        <w:t xml:space="preserve"> </w:t>
+      </w:r>
+    </w:p>
+    <w:p>
+      <w:r>
+        <w:t xml:space="preserve">Overall, the decomposition analysis </w:t>
+      </w:r>
+      <w:r>
+        <w:t>of precipitation and Lake St. Clair water elevation tells us:</w:t>
+      </w:r>
+    </w:p>
+    <w:p>
+      <w:pPr>
+        <w:pStyle w:val="ListParagraph"/>
+        <w:numPr>
+          <w:ilvl w:val="0"/>
+          <w:numId w:val="12"/>
+        </w:numPr>
+      </w:pPr>
+      <w:r>
+        <w:t>Lake elevation can be explained almost entirely by yearly cycles and long-term trends;</w:t>
+      </w:r>
+    </w:p>
+    <w:p>
+      <w:pPr>
+        <w:pStyle w:val="ListParagraph"/>
+        <w:numPr>
+          <w:ilvl w:val="0"/>
+          <w:numId w:val="12"/>
+        </w:numPr>
+      </w:pPr>
+      <w:r>
+        <w:t xml:space="preserve">Annual </w:t>
+      </w:r>
+      <w:r>
+        <w:t>lake elevation cycles are strong</w:t>
+      </w:r>
+      <w:r>
+        <w:t>,</w:t>
+      </w:r>
+      <w:r>
+        <w:t xml:space="preserve"> and match</w:t>
+      </w:r>
+      <w:r>
+        <w:t xml:space="preserve"> equally strong annual</w:t>
+      </w:r>
+      <w:r>
+        <w:t xml:space="preserve"> </w:t>
+      </w:r>
+      <w:r>
+        <w:t>precipitation</w:t>
+      </w:r>
+      <w:r>
+        <w:t xml:space="preserve"> cycles</w:t>
+      </w:r>
+      <w:r>
+        <w:t>; and</w:t>
+      </w:r>
+    </w:p>
+    <w:p>
+      <w:pPr>
+        <w:pStyle w:val="ListParagraph"/>
+        <w:numPr>
+          <w:ilvl w:val="0"/>
+          <w:numId w:val="12"/>
+        </w:numPr>
+      </w:pPr>
+      <w:r>
+        <w:t>Long-term trends</w:t>
+      </w:r>
+      <w:r>
+        <w:t xml:space="preserve"> in precipitation data</w:t>
+      </w:r>
+      <w:r>
+        <w:t xml:space="preserve"> are weak, and appear to only loosely match</w:t>
+      </w:r>
+      <w:r>
+        <w:t xml:space="preserve"> long-term</w:t>
+      </w:r>
+      <w:r>
+        <w:t xml:space="preserve"> lake elevation trends.</w:t>
+      </w:r>
+    </w:p>
+    <w:p>
+      <w:r>
+        <w:t>Two things can change</w:t>
+      </w:r>
+      <w:r>
+        <w:t xml:space="preserve"> lake elevations</w:t>
+      </w:r>
+      <w:r>
+        <w:t>:</w:t>
+      </w:r>
+      <w:r>
+        <w:t xml:space="preserve"> changes to the hydrology</w:t>
+      </w:r>
+      <w:r>
+        <w:t xml:space="preserve"> of the watershed</w:t>
+      </w:r>
+      <w:r>
+        <w:t>, such as new</w:t>
+      </w:r>
+      <w:r>
+        <w:t xml:space="preserve"> sources or discharges of water;</w:t>
+      </w:r>
+      <w:r>
+        <w:t xml:space="preserve"> and</w:t>
+      </w:r>
+      <w:r>
+        <w:t xml:space="preserve"> changes to precipitation. </w:t>
+      </w:r>
+      <w:r>
+        <w:t xml:space="preserve"> </w:t>
+      </w:r>
+      <w:r>
+        <w:t>While the annual</w:t>
+      </w:r>
+      <w:r>
+        <w:t xml:space="preserve"> lake elevation</w:t>
+      </w:r>
+      <w:r>
+        <w:t xml:space="preserve"> cycle is well explained by annual cycles in precipitation, t</w:t>
+      </w:r>
+      <w:r>
+        <w:t>he long-term trend in raw precipitation values does not explain the long term tre</w:t>
+      </w:r>
+      <w:r>
+        <w:t xml:space="preserve">nd of Lake St. Clair elevations. </w:t>
+      </w:r>
+      <w:r>
+        <w:t xml:space="preserve"> </w:t>
+      </w:r>
+      <w:r>
+        <w:t>Changes to the hydrology could explain the difference, or there could be changes to precipitation that are not apparent through time-series decomposition</w:t>
+      </w:r>
+      <w:r>
+        <w:t>.</w:t>
+      </w:r>
+    </w:p>
+    <w:p>
+      <w:pPr>
+        <w:pStyle w:val="Heading2"/>
+      </w:pPr>
+      <w:r>
+        <w:t>Cumulative Precipitation and Precipitation Intensity</w:t>
+      </w:r>
+    </w:p>
+    <w:p>
+      <w:r>
+        <w:t>Two additional factors were included into this analysis that significantly improved c</w:t>
+      </w:r>
+      <w:r>
+        <w:t>orrelations between</w:t>
+      </w:r>
+      <w:r>
+        <w:t xml:space="preserve"> lake levels</w:t>
+      </w:r>
+      <w:r>
+        <w:t xml:space="preserve"> and precipitation</w:t>
+      </w:r>
+      <w:r>
+        <w:t>.</w:t>
       </w:r>
     </w:p>
     <w:p>
       <w:r>
         <w:rPr>
           <w:b/>
+          <w:i/>
         </w:rPr>
-        <w:t>Precipitation intensity</w:t>
-      </w:r>
-      <w:r>
-        <w:t xml:space="preserve"> is a measure of how precipitation is distributed over time.  Two months might have the same total volume of precipitation but differing intensities, if precipitation in one month is spread across multiple</w:t>
-      </w:r>
-      <w:r>
-        <w:t xml:space="preserve"> days or</w:t>
-      </w:r>
-      <w:r>
-        <w:t xml:space="preserve"> weeks while precipitation in the other occurs during a single day.</w:t>
-      </w:r>
-    </w:p>
-    <w:p>
-      <w:r>
-        <w:t xml:space="preserve">For this analysis, intensity was calculated for each month by dividing the maximum rainfall in the month by the sum of rainfall in the month.  The resulting series was a </w:t>
-      </w:r>
-      <w:proofErr w:type="spellStart"/>
-      <w:r>
-        <w:t>unitless</w:t>
-      </w:r>
-      <w:proofErr w:type="spellEnd"/>
-      <w:r>
-        <w:t xml:space="preserve"> measure where higher values meant greater intensity</w:t>
+        <w:lastRenderedPageBreak/>
+        <w:t>Cumulative precipitation</w:t>
+      </w:r>
+      <w:r>
+        <w:t xml:space="preserve"> is one way to measure changes to precipitation over time. </w:t>
+      </w:r>
+      <w:r>
+        <w:t xml:space="preserve"> </w:t>
+      </w:r>
+      <w:r>
+        <w:t xml:space="preserve">It </w:t>
+      </w:r>
+      <w:r>
+        <w:t>is the sum of all precipitation over a defined period.</w:t>
+      </w:r>
+      <w:r>
+        <w:t xml:space="preserve">  </w:t>
+      </w:r>
+      <w:r>
+        <w:t xml:space="preserve">Each </w:t>
+      </w:r>
+      <w:r>
+        <w:t>point in the series con</w:t>
+      </w:r>
+      <w:r>
+        <w:t>tains the sum of the preceding</w:t>
+      </w:r>
+      <w:r>
+        <w:t xml:space="preserve"> months’ rainfall</w:t>
+      </w:r>
+      <w:r>
+        <w:t xml:space="preserve"> for the entire defined period</w:t>
+      </w:r>
+      <w:r>
+        <w:t>.  This is sometimes referred to as a “moving window”.</w:t>
+      </w:r>
+      <w:r>
+        <w:t xml:space="preserve">  </w:t>
+      </w:r>
+      <w:r>
+        <w:fldChar w:fldCharType="begin"/>
+      </w:r>
+      <w:r>
+        <w:instrText xml:space="preserve"> REF _Ref472433177 \h </w:instrText>
+      </w:r>
+      <w:r>
+        <w:fldChar w:fldCharType="separate"/>
+      </w:r>
+      <w:r>
+        <w:t xml:space="preserve">Figure </w:t>
       </w:r>
       <w:r>
         <w:rPr>
-          <w:rStyle w:val="FootnoteReference"/>
+          <w:noProof/>
         </w:rPr>
-        <w:footnoteReference w:id="1"/>
-      </w:r>
-      <w:r>
-        <w:t>.</w:t>
-      </w:r>
-    </w:p>
-    <w:p>
-      <w:r>
-        <w:t>Cumulative rainfall intensity was also calculated over multiple moving window periods.</w:t>
-      </w:r>
-    </w:p>
-    <w:p>
-      <w:pPr>
-        <w:pStyle w:val="Heading2"/>
-      </w:pPr>
-      <w:r>
-        <w:t>Comparing Precipitation to Elevation</w:t>
-      </w:r>
-    </w:p>
-    <w:p>
-      <w:r>
-        <w:t xml:space="preserve">A relationship was created between </w:t>
-      </w:r>
-      <w:r>
-        <w:t>the elevation of Lake St. Clair and three derived series from</w:t>
-      </w:r>
-      <w:r>
-        <w:t xml:space="preserve"> precipitation: 6</w:t>
-      </w:r>
-      <w:r>
-        <w:t>-month cumulative precipitation, 42-month</w:t>
-      </w:r>
-      <w:r>
-        <w:t xml:space="preserve"> cumulative precipitation, and 9</w:t>
-      </w:r>
-      <w:r>
-        <w:t>-year (</w:t>
-      </w:r>
-      <w:r>
-        <w:t>108</w:t>
-      </w:r>
-      <w:r>
-        <w:t>-month) cumulative precipitation intensity.</w:t>
-      </w:r>
-    </w:p>
-    <w:p>
-      <w:r>
-        <w:lastRenderedPageBreak/>
-        <w:t>The best periods</w:t>
-      </w:r>
-      <w:r>
-        <w:t xml:space="preserve"> (moving windows)</w:t>
-      </w:r>
-      <w:r>
-        <w:t xml:space="preserve"> for </w:t>
-      </w:r>
-      <w:r>
-        <w:rPr>
-          <w:b/>
-        </w:rPr>
-        <w:t>c</w:t>
-      </w:r>
-      <w:r>
-        <w:rPr>
-          <w:b/>
-        </w:rPr>
-        <w:t>umulative precipitation</w:t>
-      </w:r>
-      <w:r>
-        <w:t xml:space="preserve"> were calculated</w:t>
-      </w:r>
-      <w:r>
-        <w:t xml:space="preserve"> by comparing the results of linear regressions against elevations for periods of 1 to 96 months.</w:t>
+        <w:t>7</w:t>
+      </w:r>
+      <w:r>
+        <w:fldChar w:fldCharType="end"/>
+      </w:r>
+      <w:r>
+        <w:t xml:space="preserve"> </w:t>
+      </w:r>
+      <w:r>
+        <w:t xml:space="preserve">shows raw vs. cumulative rainfall for a </w:t>
+      </w:r>
+      <w:r>
+        <w:t>6</w:t>
+      </w:r>
+      <w:r>
+        <w:t xml:space="preserve"> month moving window.</w:t>
       </w:r>
     </w:p>
     <w:p>
@@ -2011,7 +2210,7 @@
         <w:pStyle w:val="Caption"/>
         <w:keepNext/>
       </w:pPr>
-      <w:bookmarkStart w:id="5" w:name="_Ref472433663"/>
+      <w:bookmarkStart w:id="6" w:name="_Ref472433177"/>
       <w:r>
         <w:t xml:space="preserve">Figure </w:t>
       </w:r>
@@ -2020,15 +2219,12 @@
           <w:rPr>
             <w:noProof/>
           </w:rPr>
-          <w:t>8</w:t>
+          <w:t>7</w:t>
         </w:r>
       </w:fldSimple>
-      <w:bookmarkEnd w:id="5"/>
-      <w:r>
-        <w:t xml:space="preserve">: </w:t>
-      </w:r>
-      <w:r>
-        <w:t>R Squared of Cumulative Precipitation Periods vs. Elevation</w:t>
+      <w:bookmarkEnd w:id="6"/>
+      <w:r>
+        <w:t>: Example Cumulative vs. Raw Precipitation</w:t>
       </w:r>
     </w:p>
     <w:p>
@@ -2037,10 +2233,10 @@
           <w:noProof/>
         </w:rPr>
         <w:drawing>
-          <wp:inline distT="0" distB="0" distL="0" distR="0" wp14:anchorId="3DB621F5" wp14:editId="3A72B61B">
+          <wp:inline distT="0" distB="0" distL="0" distR="0" wp14:anchorId="12E03D39" wp14:editId="02CE67CE">
             <wp:extent cx="5943600" cy="3396615"/>
             <wp:effectExtent l="0" t="0" r="0" b="0"/>
-            <wp:docPr id="14" name="Picture 14"/>
+            <wp:docPr id="5" name="Picture 5"/>
             <wp:cNvGraphicFramePr>
               <a:graphicFrameLocks xmlns:a="http://schemas.openxmlformats.org/drawingml/2006/main" noChangeAspect="1"/>
             </wp:cNvGraphicFramePr>
@@ -2048,7 +2244,7 @@
               <a:graphicData uri="http://schemas.openxmlformats.org/drawingml/2006/picture">
                 <pic:pic xmlns:pic="http://schemas.openxmlformats.org/drawingml/2006/picture">
                   <pic:nvPicPr>
-                    <pic:cNvPr id="14" name="elevation_correlation_single_r2.png"/>
+                    <pic:cNvPr id="5" name="elevation_correlation_precip_comparison.png"/>
                     <pic:cNvPicPr/>
                   </pic:nvPicPr>
                   <pic:blipFill>
@@ -2081,6 +2277,322 @@
     </w:p>
     <w:p>
       <w:r>
+        <w:t>Note that using a 6</w:t>
+      </w:r>
+      <w:r>
+        <w:t xml:space="preserve"> month</w:t>
+      </w:r>
+      <w:r>
+        <w:t xml:space="preserve"> precipitation accumulation</w:t>
+      </w:r>
+      <w:r>
+        <w:t xml:space="preserve"> window (or any multiple thereof) tends to magnify seasonal trends.  Using a 12-month window (or any multiple thereof) would tend to flatten seasonal trends instead.</w:t>
+      </w:r>
+    </w:p>
+    <w:p>
+      <w:r>
+        <w:rPr>
+          <w:b/>
+          <w:i/>
+        </w:rPr>
+        <w:t>Precipitation intensity</w:t>
+      </w:r>
+      <w:r>
+        <w:t xml:space="preserve"> is a measure of how precipitation is distributed over time. </w:t>
+      </w:r>
+      <w:r>
+        <w:t xml:space="preserve"> U</w:t>
+      </w:r>
+      <w:r>
+        <w:t>sing precipitation intensity</w:t>
+      </w:r>
+      <w:r>
+        <w:t xml:space="preserve"> in concert with cumulative precipitation</w:t>
+      </w:r>
+      <w:r>
+        <w:t xml:space="preserve"> as part of the statistical analysis significa</w:t>
+      </w:r>
+      <w:r>
+        <w:t>ntly improved the correlation between</w:t>
+      </w:r>
+      <w:r>
+        <w:t xml:space="preserve"> lake levels</w:t>
+      </w:r>
+      <w:r>
+        <w:t xml:space="preserve"> and precipitation</w:t>
+      </w:r>
+      <w:r>
+        <w:t xml:space="preserve">, and offers a possible simple method for identifying causal relationships. </w:t>
+      </w:r>
+      <w:r>
+        <w:t xml:space="preserve"> </w:t>
+      </w:r>
+    </w:p>
+    <w:p>
+      <w:r>
+        <w:t>Two months might have the same total volume of precipitation</w:t>
+      </w:r>
+      <w:r>
+        <w:t>,</w:t>
+      </w:r>
+      <w:r>
+        <w:t xml:space="preserve"> but differing intensities</w:t>
+      </w:r>
+      <w:r>
+        <w:t>.  For example, precipitation intensity might be low</w:t>
+      </w:r>
+      <w:r>
+        <w:t xml:space="preserve"> if precipitation in </w:t>
+      </w:r>
+      <w:r>
+        <w:t>a</w:t>
+      </w:r>
+      <w:r>
+        <w:t xml:space="preserve"> month is spread across multiple</w:t>
+      </w:r>
+      <w:r>
+        <w:t xml:space="preserve"> days or</w:t>
+      </w:r>
+      <w:r>
+        <w:t xml:space="preserve"> weeks</w:t>
+      </w:r>
+      <w:r>
+        <w:t>,</w:t>
+      </w:r>
+      <w:r>
+        <w:t xml:space="preserve"> while precipitation</w:t>
+      </w:r>
+      <w:r>
+        <w:t xml:space="preserve"> intensity will be high if all precipitation</w:t>
+      </w:r>
+      <w:r>
+        <w:t xml:space="preserve"> occurs during a single day.</w:t>
+      </w:r>
+      <w:r>
+        <w:t xml:space="preserve">  </w:t>
+      </w:r>
+    </w:p>
+    <w:p>
+      <w:r>
+        <w:t xml:space="preserve">For this analysis, </w:t>
+      </w:r>
+      <w:r>
+        <w:t xml:space="preserve">precipitation </w:t>
+      </w:r>
+      <w:r>
+        <w:t>intensity was calculated for each month by dividing the maximum rainfall in the month by the sum of rainfall in th</w:t>
+      </w:r>
+      <w:r>
+        <w:t>at</w:t>
+      </w:r>
+      <w:r>
+        <w:t xml:space="preserve"> month.  The resulting series was a </w:t>
+      </w:r>
+      <w:r>
+        <w:t>dimensionless</w:t>
+      </w:r>
+      <w:r>
+        <w:t xml:space="preserve"> m</w:t>
+      </w:r>
+      <w:r>
+        <w:t>easure where higher values mean</w:t>
+      </w:r>
+      <w:r>
+        <w:t xml:space="preserve"> greater</w:t>
+      </w:r>
+      <w:r>
+        <w:t xml:space="preserve"> precipitation</w:t>
+      </w:r>
+      <w:r>
+        <w:t xml:space="preserve"> intensity.</w:t>
+      </w:r>
+      <w:r>
+        <w:t xml:space="preserve">  This measure is easily calculated using existing data, and as such is attractive for quick statistical analyses such as those employed in this </w:t>
+      </w:r>
+      <w:r>
+        <w:lastRenderedPageBreak/>
+        <w:t xml:space="preserve">memorandum.  </w:t>
+      </w:r>
+      <w:r>
+        <w:t>Alternative analysis methods are possible using hydrologic modeling or advanced statistics, but are much more labor-intensive</w:t>
+      </w:r>
+      <w:r>
+        <w:rPr>
+          <w:rStyle w:val="FootnoteReference"/>
+        </w:rPr>
+        <w:footnoteReference w:id="3"/>
+      </w:r>
+      <w:r>
+        <w:t>.</w:t>
+      </w:r>
+    </w:p>
+    <w:p>
+      <w:r>
+        <w:t>Cumulative rainfall intensity was also calculated over multiple moving window periods</w:t>
+      </w:r>
+      <w:r>
+        <w:t xml:space="preserve"> and compared to Lake St. Clair water elevation data</w:t>
+      </w:r>
+      <w:r>
+        <w:t>.</w:t>
+      </w:r>
+    </w:p>
+    <w:p>
+      <w:pPr>
+        <w:pStyle w:val="Heading2"/>
+      </w:pPr>
+      <w:r>
+        <w:t>Comparing Precipitation to</w:t>
+      </w:r>
+      <w:r>
+        <w:t xml:space="preserve"> Lake Surface</w:t>
+      </w:r>
+      <w:r>
+        <w:t xml:space="preserve"> Elevation</w:t>
+      </w:r>
+    </w:p>
+    <w:p>
+      <w:r>
+        <w:t xml:space="preserve">A relationship was created between </w:t>
+      </w:r>
+      <w:r>
+        <w:t>the elevation of Lake St. Clair and three derived series from</w:t>
+      </w:r>
+      <w:r>
+        <w:t xml:space="preserve"> precipitation: 6</w:t>
+      </w:r>
+      <w:r>
+        <w:t>-month cumulative precipitation, 42-month</w:t>
+      </w:r>
+      <w:r>
+        <w:t xml:space="preserve"> cumulative precipitation, and 9</w:t>
+      </w:r>
+      <w:r>
+        <w:t>-year (</w:t>
+      </w:r>
+      <w:r>
+        <w:t>108</w:t>
+      </w:r>
+      <w:r>
+        <w:t>-month) cumulative precipitation intensity.</w:t>
+      </w:r>
+    </w:p>
+    <w:p>
+      <w:r>
+        <w:t>The best</w:t>
+      </w:r>
+      <w:r>
+        <w:t xml:space="preserve"> accumulation</w:t>
+      </w:r>
+      <w:r>
+        <w:t xml:space="preserve"> periods</w:t>
+      </w:r>
+      <w:r>
+        <w:t xml:space="preserve"> (moving windows)</w:t>
+      </w:r>
+      <w:r>
+        <w:t xml:space="preserve"> for </w:t>
+      </w:r>
+      <w:r>
+        <w:rPr>
+          <w:b/>
+        </w:rPr>
+        <w:t>c</w:t>
+      </w:r>
+      <w:r>
+        <w:rPr>
+          <w:b/>
+        </w:rPr>
+        <w:t>umulative precipitation</w:t>
+      </w:r>
+      <w:r>
+        <w:t xml:space="preserve"> were calculated</w:t>
+      </w:r>
+      <w:r>
+        <w:t xml:space="preserve"> by comparing the results of linear regressions against</w:t>
+      </w:r>
+      <w:r>
+        <w:t xml:space="preserve"> lake</w:t>
+      </w:r>
+      <w:r>
+        <w:t xml:space="preserve"> elevations for periods of 1 to 96 months.</w:t>
+      </w:r>
+    </w:p>
+    <w:p>
+      <w:pPr>
+        <w:pStyle w:val="Caption"/>
+        <w:keepNext/>
+      </w:pPr>
+      <w:bookmarkStart w:id="7" w:name="_Ref472433663"/>
+      <w:r>
+        <w:t xml:space="preserve">Figure </w:t>
+      </w:r>
+      <w:fldSimple w:instr=" SEQ Figure \* ARABIC ">
+        <w:r>
+          <w:rPr>
+            <w:noProof/>
+          </w:rPr>
+          <w:t>8</w:t>
+        </w:r>
+      </w:fldSimple>
+      <w:bookmarkEnd w:id="7"/>
+      <w:r>
+        <w:t xml:space="preserve">: </w:t>
+      </w:r>
+      <w:r>
+        <w:t>R Squared of Cumulative Precipitation Periods vs. Elevation</w:t>
+      </w:r>
+    </w:p>
+    <w:p>
+      <w:r>
+        <w:rPr>
+          <w:noProof/>
+        </w:rPr>
+        <w:drawing>
+          <wp:inline distT="0" distB="0" distL="0" distR="0" wp14:anchorId="3DB621F5" wp14:editId="3A72B61B">
+            <wp:extent cx="5943600" cy="3396615"/>
+            <wp:effectExtent l="0" t="0" r="0" b="0"/>
+            <wp:docPr id="14" name="Picture 14"/>
+            <wp:cNvGraphicFramePr>
+              <a:graphicFrameLocks xmlns:a="http://schemas.openxmlformats.org/drawingml/2006/main" noChangeAspect="1"/>
+            </wp:cNvGraphicFramePr>
+            <a:graphic xmlns:a="http://schemas.openxmlformats.org/drawingml/2006/main">
+              <a:graphicData uri="http://schemas.openxmlformats.org/drawingml/2006/picture">
+                <pic:pic xmlns:pic="http://schemas.openxmlformats.org/drawingml/2006/picture">
+                  <pic:nvPicPr>
+                    <pic:cNvPr id="14" name="elevation_correlation_single_r2.png"/>
+                    <pic:cNvPicPr/>
+                  </pic:nvPicPr>
+                  <pic:blipFill>
+                    <a:blip r:embed="rId17" cstate="print">
+                      <a:extLst>
+                        <a:ext uri="{28A0092B-C50C-407E-A947-70E740481C1C}">
+                          <a14:useLocalDpi xmlns:a14="http://schemas.microsoft.com/office/drawing/2010/main" val="0"/>
+                        </a:ext>
+                      </a:extLst>
+                    </a:blip>
+                    <a:stretch>
+                      <a:fillRect/>
+                    </a:stretch>
+                  </pic:blipFill>
+                  <pic:spPr>
+                    <a:xfrm>
+                      <a:off x="0" y="0"/>
+                      <a:ext cx="5943600" cy="3396615"/>
+                    </a:xfrm>
+                    <a:prstGeom prst="rect">
+                      <a:avLst/>
+                    </a:prstGeom>
+                  </pic:spPr>
+                </pic:pic>
+              </a:graphicData>
+            </a:graphic>
+          </wp:inline>
+        </w:drawing>
+      </w:r>
+    </w:p>
+    <w:p>
+      <w:r>
         <w:t xml:space="preserve">Each point in </w:t>
       </w:r>
       <w:r>
@@ -2117,7 +2629,10 @@
         <w:t>2</w:t>
       </w:r>
       <w:r>
-        <w:t>, of a linear regression between the two series</w:t>
+        <w:t xml:space="preserve"> (a standard statistical method for measuring goodness-of-fit)</w:t>
+      </w:r>
+      <w:r>
+        <w:t xml:space="preserve"> of a linear regression between the two series</w:t>
       </w:r>
       <w:r>
         <w:t xml:space="preserve">, with each dot </w:t>
@@ -2140,7 +2655,11 @@
         <w:t xml:space="preserve"> </w:t>
       </w:r>
       <w:r>
-        <w:t>shows that there are two trends working in concert on the correlation between precipitation and elevation.  The first is an annual cycle.  As the total number of months of cumulative precipitation approaches a multiple of</w:t>
+        <w:t xml:space="preserve">shows that there are two trends working in concert on the correlation between precipitation and elevation.  The first is an annual cycle.  As the total number of months of cumulative precipitation </w:t>
+      </w:r>
+      <w:r>
+        <w:lastRenderedPageBreak/>
+        <w:t>approaches a multiple of</w:t>
       </w:r>
       <w:r>
         <w:t xml:space="preserve"> 12 plus</w:t>
@@ -2155,7 +2674,16 @@
         <w:t xml:space="preserve"> (e.g., 6, 18, 30</w:t>
       </w:r>
       <w:r>
-        <w:t>, 42</w:t>
+        <w:t>,</w:t>
+      </w:r>
+      <w:r>
+        <w:t xml:space="preserve"> or</w:t>
+      </w:r>
+      <w:r>
+        <w:t xml:space="preserve"> 42</w:t>
+      </w:r>
+      <w:r>
+        <w:t xml:space="preserve"> months</w:t>
       </w:r>
       <w:r>
         <w:t>)</w:t>
@@ -2298,7 +2826,13 @@
         <w:t xml:space="preserve"> accounts for </w:t>
       </w:r>
       <w:r>
-        <w:t>both seasonal variations and long-term trends, is cumulative rainfall over one of those four windows.</w:t>
+        <w:t>both seasonal variations and long-term trends, is cumulative rainfall over one of those four</w:t>
+      </w:r>
+      <w:r>
+        <w:t xml:space="preserve"> accumulation</w:t>
+      </w:r>
+      <w:r>
+        <w:t xml:space="preserve"> windows.</w:t>
       </w:r>
     </w:p>
     <w:p>
@@ -2329,7 +2863,6 @@
     </w:p>
     <w:p>
       <w:r>
-        <w:lastRenderedPageBreak/>
         <w:t>N</w:t>
       </w:r>
       <w:r>
@@ -2432,7 +2965,7 @@
         <w:pStyle w:val="Caption"/>
         <w:keepNext/>
       </w:pPr>
-      <w:bookmarkStart w:id="6" w:name="_Ref472495255"/>
+      <w:bookmarkStart w:id="8" w:name="_Ref472495255"/>
       <w:r>
         <w:t xml:space="preserve">Figure </w:t>
       </w:r>
@@ -2444,7 +2977,7 @@
           <w:t>9</w:t>
         </w:r>
       </w:fldSimple>
-      <w:bookmarkEnd w:id="6"/>
+      <w:bookmarkEnd w:id="8"/>
       <w:r>
         <w:t xml:space="preserve">: </w:t>
       </w:r>
@@ -2473,7 +3006,7 @@
                     <pic:cNvPicPr/>
                   </pic:nvPicPr>
                   <pic:blipFill>
-                    <a:blip r:embed="rId17" cstate="print">
+                    <a:blip r:embed="rId18" cstate="print">
                       <a:extLst>
                         <a:ext uri="{28A0092B-C50C-407E-A947-70E740481C1C}">
                           <a14:useLocalDpi xmlns:a14="http://schemas.microsoft.com/office/drawing/2010/main" val="0"/>
@@ -2603,6 +3136,7 @@
     </w:p>
     <w:p>
       <w:r>
+        <w:lastRenderedPageBreak/>
         <w:t xml:space="preserve">Also like </w:t>
       </w:r>
       <w:r>
@@ -2660,19 +3194,37 @@
         <w:t>.</w:t>
       </w:r>
       <w:r>
-        <w:t xml:space="preserve">  This indicates that nine full years of cum</w:t>
+        <w:t xml:space="preserve">  This </w:t>
+      </w:r>
+      <w:r>
+        <w:t>is an important finding:</w:t>
+      </w:r>
+    </w:p>
+    <w:p>
+      <w:pPr>
+        <w:pStyle w:val="ListParagraph"/>
+        <w:numPr>
+          <w:ilvl w:val="0"/>
+          <w:numId w:val="14"/>
+        </w:numPr>
+      </w:pPr>
+      <w:r>
+        <w:t>N</w:t>
+      </w:r>
+      <w:r>
+        <w:t>ine full years</w:t>
+      </w:r>
+      <w:r>
+        <w:t xml:space="preserve"> (108 months)</w:t>
+      </w:r>
+      <w:r>
+        <w:t xml:space="preserve"> of cum</w:t>
       </w:r>
       <w:r>
         <w:t>ulative rainfall intensity help</w:t>
       </w:r>
       <w:r>
-        <w:t xml:space="preserve"> explain a significant amount of the variation in long-term </w:t>
-      </w:r>
-      <w:r>
-        <w:t>changes</w:t>
-      </w:r>
-      <w:r>
-        <w:t xml:space="preserve"> to lake elevations. </w:t>
+        <w:t xml:space="preserve"> explain a significant amount of the variation in long-term changes to lake elevations. </w:t>
       </w:r>
     </w:p>
     <w:p>
@@ -2753,6 +3305,9 @@
         <w:t>values</w:t>
       </w:r>
       <w:r>
+        <w:t>.  In R code</w:t>
+      </w:r>
+      <w:r>
         <w:t>:</w:t>
       </w:r>
     </w:p>
@@ -2789,7 +3344,7 @@
         <w:pStyle w:val="Caption"/>
         <w:keepNext/>
       </w:pPr>
-      <w:bookmarkStart w:id="7" w:name="_Ref472497632"/>
+      <w:bookmarkStart w:id="9" w:name="_Ref472497632"/>
       <w:r>
         <w:t xml:space="preserve">Figure </w:t>
       </w:r>
@@ -2801,7 +3356,7 @@
           <w:t>10</w:t>
         </w:r>
       </w:fldSimple>
-      <w:bookmarkEnd w:id="7"/>
+      <w:bookmarkEnd w:id="9"/>
       <w:r>
         <w:t xml:space="preserve">: </w:t>
       </w:r>
@@ -2830,7 +3385,7 @@
                     <pic:cNvPicPr/>
                   </pic:nvPicPr>
                   <pic:blipFill>
-                    <a:blip r:embed="rId18" cstate="print">
+                    <a:blip r:embed="rId19" cstate="print">
                       <a:extLst>
                         <a:ext uri="{28A0092B-C50C-407E-A947-70E740481C1C}">
                           <a14:useLocalDpi xmlns:a14="http://schemas.microsoft.com/office/drawing/2010/main" val="0"/>
@@ -2880,7 +3435,13 @@
         <w:fldChar w:fldCharType="end"/>
       </w:r>
       <w:r>
-        <w:t xml:space="preserve"> shows how each of the three variables helps explain variation in Lake St. Clair’s elevation.  42-month cumulative precipitation includes both seasonal trends and long-term variability, but seasonal variability doesn’t match perfectly, and the long-term trend doesn’t fully explain some of the change in elevation</w:t>
+        <w:t xml:space="preserve"> shows how each of the three variables helps explain</w:t>
+      </w:r>
+      <w:r>
+        <w:t xml:space="preserve"> part of the</w:t>
+      </w:r>
+      <w:r>
+        <w:t xml:space="preserve"> variation in Lake St. Clair’s elevation.  42-month cumulative precipitation includes both seasonal trends and long-term variability, but seasonal variability doesn’t match perfectly, and the long-term trend doesn’t fully explain some of the change in elevation</w:t>
       </w:r>
       <w:r>
         <w:t xml:space="preserve">. </w:t>
@@ -2895,7 +3456,22 @@
         <w:t xml:space="preserve">or example, </w:t>
       </w:r>
       <w:r>
-        <w:t>the 2005-present long-term trend for 42-month cumulative precipitation is not as steep as the elevation trend over the same time period.  6-month cumulative precipitation captures seasonal variation well, but nothing else.  Precipitation intensity captures long-term variability and no seasonal variation, but isn’t a perfect match for the long-term trend in elevation.  The trend from 2005-present is steeper in precipitation intensity than show in measured lake elevation.</w:t>
+        <w:t xml:space="preserve">the 2005 to </w:t>
+      </w:r>
+      <w:r>
+        <w:t>present long-term trend for 42-month cumulative precipitation is not as steep as the elevation trend over the same time period.  6-month cumulative precipitation captures seasonal variation well, but nothing else.  Precipitation intensity captures long-term variability and no seasonal variation, but isn’t a perfect match for the long-term trend in elevation.  The trend from 2005</w:t>
+      </w:r>
+      <w:r>
+        <w:t xml:space="preserve"> to </w:t>
+      </w:r>
+      <w:r>
+        <w:t xml:space="preserve">present is steeper in precipitation intensity than </w:t>
+      </w:r>
+      <w:r>
+        <w:t>that seen in</w:t>
+      </w:r>
+      <w:r>
+        <w:t xml:space="preserve"> in measured lake elevation.</w:t>
       </w:r>
     </w:p>
     <w:p>
@@ -2903,6 +3479,7 @@
         <w:pStyle w:val="Heading1"/>
       </w:pPr>
       <w:r>
+        <w:lastRenderedPageBreak/>
         <w:t xml:space="preserve">Conclusions and </w:t>
       </w:r>
       <w:r>
@@ -2954,13 +3531,16 @@
       <w:r>
         <w:t xml:space="preserve">intensities.  </w:t>
       </w:r>
-    </w:p>
-    <w:p>
-      <w:r>
-        <w:t xml:space="preserve">Almost half of the variation in Lake St. Clair water elevations cannot be explained by the precipitation values explored in this </w:t>
-      </w:r>
-      <w:r>
-        <w:t xml:space="preserve">memorandum.  Hydrologic processes are often more complex than the relatively simple linear regressions used in this analysis can </w:t>
+      <w:r>
+        <w:t>The correlation</w:t>
+      </w:r>
+      <w:r>
+        <w:t xml:space="preserve"> coefficient of 59% indicates that other variables, not analyzed here, are also likely to be affecting lake levels.  </w:t>
+      </w:r>
+    </w:p>
+    <w:p>
+      <w:r>
+        <w:t xml:space="preserve">Almost half of the variation in Lake St. Clair water elevations cannot be explained by the precipitation values explored in this memorandum.  Hydrologic processes are often more complex than the relatively simple linear regressions used in this analysis can </w:t>
       </w:r>
       <w:r>
         <w:t xml:space="preserve">capture. </w:t>
@@ -2990,16 +3570,33 @@
         <w:t xml:space="preserve"> be expla</w:t>
       </w:r>
       <w:r>
-        <w:t>ined by a</w:t>
-      </w:r>
-      <w:r>
-        <w:t xml:space="preserve"> complete hydrologic model.</w:t>
-      </w:r>
-    </w:p>
-    <w:p>
-      <w:r>
-        <w:lastRenderedPageBreak/>
-        <w:t xml:space="preserve">A primary concern of residents around Lake St. Clair is rising lake levels since 2005.  It is likely that at least some of that change has been driven by changes in precipitation.  Rainfall intensity, in particular, seems to correlate (albeit imperfectly) with rising lake elevations over the past 12 years.  </w:t>
+        <w:t xml:space="preserve">ined by </w:t>
+      </w:r>
+      <w:r>
+        <w:t>surface or ground water</w:t>
+      </w:r>
+      <w:r>
+        <w:t xml:space="preserve"> model</w:t>
+      </w:r>
+      <w:r>
+        <w:t>s</w:t>
+      </w:r>
+      <w:r>
+        <w:t>.</w:t>
+      </w:r>
+    </w:p>
+    <w:p>
+      <w:r>
+        <w:t>A primary concern of residents around Lake St. Clair is rising lake levels since 2005.  It is likely that at least some of that change has been driven by</w:t>
+      </w:r>
+      <w:r>
+        <w:t xml:space="preserve"> </w:t>
+      </w:r>
+      <w:r>
+        <w:t>long-term</w:t>
+      </w:r>
+      <w:r>
+        <w:t xml:space="preserve"> changes in precipitation.  Rainfall intensity, in particular, seems to correlate (albeit imperfectly) with rising lake elevations over the past 12 years.  </w:t>
       </w:r>
     </w:p>
     <w:p>
@@ -3007,10 +3604,40 @@
         <w:t xml:space="preserve">Water elevations in Lake St. Clair seem to be dominated more by </w:t>
       </w:r>
       <w:r>
-        <w:t xml:space="preserve">short- and medium-term hydrology than long-term hydrology, though it’s not entirely clear that’s the case.  </w:t>
-      </w:r>
-      <w:r>
-        <w:t>Lake elevations fluctuate in sync with 5- or 6-month cumulative precipitation; this is evidence that water with a travel time to the lake of no more than 6 months strongly influences lake elevations.  Also, precipitation intensity positively varies with lake elevations; as higher intensities tend to have less water infiltrating into the ground (as a percent of total volume), this is further evidence that surface and near-surface flows strongly influence Lake St. Clair.</w:t>
+        <w:t xml:space="preserve">short- and medium-term hydrology than long-term hydrology, </w:t>
+      </w:r>
+      <w:r>
+        <w:t>al</w:t>
+      </w:r>
+      <w:r>
+        <w:t>though</w:t>
+      </w:r>
+      <w:r>
+        <w:t xml:space="preserve"> that is not entirely clear</w:t>
+      </w:r>
+      <w:r>
+        <w:t xml:space="preserve">.  </w:t>
+      </w:r>
+      <w:r>
+        <w:t>Lake elevations fluctuate in sync with 5- or 6-month cumulative precipitation; this is evidence that water with a travel time to the lake of no more than 6 months strongly influences lake elevations</w:t>
+      </w:r>
+      <w:r>
+        <w:t xml:space="preserve"> (suggesting a part of the influence may be groundwater-related)</w:t>
+      </w:r>
+      <w:r>
+        <w:t>.  Also, precipitation intensity positively varies with lake elevations; as higher intensities tend to have less water infiltrating into the ground (as a percent of total volume), this is further evidence that surface</w:t>
+      </w:r>
+      <w:r>
+        <w:t xml:space="preserve"> water</w:t>
+      </w:r>
+      <w:r>
+        <w:t xml:space="preserve"> and near-surface</w:t>
+      </w:r>
+      <w:r>
+        <w:t xml:space="preserve"> groundwater</w:t>
+      </w:r>
+      <w:r>
+        <w:t xml:space="preserve"> flows strongly influence Lake St. Clair.</w:t>
       </w:r>
     </w:p>
     <w:p>
@@ -3026,13 +3653,25 @@
         <w:t xml:space="preserve">To better understand Lake St. Clair and explore management </w:t>
       </w:r>
       <w:r>
-        <w:t xml:space="preserve">options, Thurston County should </w:t>
-      </w:r>
+        <w:t>options, Thurston County should</w:t>
+      </w:r>
+      <w:r>
+        <w:t>:</w:t>
+      </w:r>
+    </w:p>
+    <w:p>
+      <w:pPr>
+        <w:pStyle w:val="ListParagraph"/>
+        <w:numPr>
+          <w:ilvl w:val="0"/>
+          <w:numId w:val="15"/>
+        </w:numPr>
+      </w:pPr>
       <w:r>
         <w:rPr>
           <w:b/>
         </w:rPr>
-        <w:t>c</w:t>
+        <w:t>C</w:t>
       </w:r>
       <w:r>
         <w:rPr>
@@ -3045,6 +3684,13 @@
       </w:r>
     </w:p>
     <w:p>
+      <w:pPr>
+        <w:pStyle w:val="ListParagraph"/>
+        <w:numPr>
+          <w:ilvl w:val="0"/>
+          <w:numId w:val="15"/>
+        </w:numPr>
+      </w:pPr>
       <w:r>
         <w:t>The</w:t>
       </w:r>
@@ -3074,6 +3720,13 @@
       </w:r>
     </w:p>
     <w:p>
+      <w:pPr>
+        <w:pStyle w:val="ListParagraph"/>
+        <w:numPr>
+          <w:ilvl w:val="0"/>
+          <w:numId w:val="15"/>
+        </w:numPr>
+      </w:pPr>
       <w:r>
         <w:t xml:space="preserve">A </w:t>
       </w:r>
@@ -3088,6 +3741,13 @@
       </w:r>
     </w:p>
     <w:p>
+      <w:pPr>
+        <w:pStyle w:val="ListParagraph"/>
+        <w:numPr>
+          <w:ilvl w:val="0"/>
+          <w:numId w:val="15"/>
+        </w:numPr>
+      </w:pPr>
       <w:r>
         <w:t xml:space="preserve">Finally, this report could be improved and extended by incorporating an </w:t>
       </w:r>
@@ -3180,10 +3840,9 @@
         </w:p>
       </w:sdtContent>
     </w:sdt>
-    <w:p/>
     <w:sectPr>
-      <w:headerReference w:type="default" r:id="rId19"/>
-      <w:footerReference w:type="default" r:id="rId20"/>
+      <w:headerReference w:type="default" r:id="rId20"/>
+      <w:footerReference w:type="default" r:id="rId21"/>
       <w:pgSz w:w="12240" w:h="15840"/>
       <w:pgMar w:top="1440" w:right="1440" w:bottom="1440" w:left="1440" w:header="720" w:footer="720" w:gutter="0"/>
       <w:cols w:space="720"/>
@@ -3261,7 +3920,7 @@
       <w:rPr>
         <w:noProof/>
       </w:rPr>
-      <w:t>3</w:t>
+      <w:t>6</w:t>
     </w:r>
     <w:r>
       <w:rPr>
@@ -3297,7 +3956,7 @@
       <w:rPr>
         <w:noProof/>
       </w:rPr>
-      <w:t>13</w:t>
+      <w:t>14</w:t>
     </w:r>
     <w:r>
       <w:rPr>
@@ -3357,7 +4016,54 @@
         <w:footnoteRef/>
       </w:r>
       <w:r>
-        <w:t xml:space="preserve"> This is not the only way to calculate intensity, and almost certainly not the best; for example, months do not have the same number of days, the method ignores any intense storms apart from that with the greatest volume of water, and it doesn’t distinguish between sub-day intensities.  This measure should be considered a rough estimate.</w:t>
+        <w:t xml:space="preserve"> Local ordinances and historical data are all referenced to NGVD 29</w:t>
+      </w:r>
+      <w:r>
+        <w:t>.  This analysis will also use NGVD 29 throughout, for consistency.</w:t>
+      </w:r>
+    </w:p>
+  </w:footnote>
+  <w:footnote w:id="2">
+    <w:p>
+      <w:pPr>
+        <w:pStyle w:val="FootnoteText"/>
+      </w:pPr>
+      <w:r>
+        <w:rPr>
+          <w:rStyle w:val="FootnoteReference"/>
+        </w:rPr>
+        <w:footnoteRef/>
+      </w:r>
+      <w:r>
+        <w:t xml:space="preserve"> Note that </w:t>
+      </w:r>
+      <w:r>
+        <w:t xml:space="preserve">the missing raw data are filled </w:t>
+      </w:r>
+      <w:r>
+        <w:t>in the seasonal and long term trend series</w:t>
+      </w:r>
+      <w:r>
+        <w:t>; those values are estimated.  Remainders cannot be estimated, so are not gap-filled</w:t>
+      </w:r>
+      <w:r>
+        <w:t>.</w:t>
+      </w:r>
+    </w:p>
+  </w:footnote>
+  <w:footnote w:id="3">
+    <w:p>
+      <w:pPr>
+        <w:pStyle w:val="FootnoteText"/>
+      </w:pPr>
+      <w:r>
+        <w:rPr>
+          <w:rStyle w:val="FootnoteReference"/>
+        </w:rPr>
+        <w:footnoteRef/>
+      </w:r>
+      <w:r>
+        <w:t xml:space="preserve"> Some drawbacks to this approach include the fact that months do not have the same number of days; the method ignores any intense storms in a given month apart from that with the greatest volume of water; and it doesn’t distinguish between sub-day intensities.  This measure should be considered a rough estimate.</w:t>
       </w:r>
     </w:p>
   </w:footnote>
@@ -3737,6 +4443,92 @@
     </w:lvl>
   </w:abstractNum>
   <w:abstractNum w:abstractNumId="3" w15:restartNumberingAfterBreak="0">
+    <w:nsid w:val="236F18B5"/>
+    <w:multiLevelType w:val="hybridMultilevel"/>
+    <w:tmpl w:val="1924D452"/>
+    <w:lvl w:ilvl="0" w:tplc="0409000F">
+      <w:start w:val="1"/>
+      <w:numFmt w:val="decimal"/>
+      <w:lvlText w:val="%1."/>
+      <w:lvlJc w:val="left"/>
+      <w:pPr>
+        <w:ind w:left="720" w:hanging="360"/>
+      </w:pPr>
+    </w:lvl>
+    <w:lvl w:ilvl="1" w:tplc="04090019" w:tentative="1">
+      <w:start w:val="1"/>
+      <w:numFmt w:val="lowerLetter"/>
+      <w:lvlText w:val="%2."/>
+      <w:lvlJc w:val="left"/>
+      <w:pPr>
+        <w:ind w:left="1440" w:hanging="360"/>
+      </w:pPr>
+    </w:lvl>
+    <w:lvl w:ilvl="2" w:tplc="0409001B" w:tentative="1">
+      <w:start w:val="1"/>
+      <w:numFmt w:val="lowerRoman"/>
+      <w:lvlText w:val="%3."/>
+      <w:lvlJc w:val="right"/>
+      <w:pPr>
+        <w:ind w:left="2160" w:hanging="180"/>
+      </w:pPr>
+    </w:lvl>
+    <w:lvl w:ilvl="3" w:tplc="0409000F" w:tentative="1">
+      <w:start w:val="1"/>
+      <w:numFmt w:val="decimal"/>
+      <w:lvlText w:val="%4."/>
+      <w:lvlJc w:val="left"/>
+      <w:pPr>
+        <w:ind w:left="2880" w:hanging="360"/>
+      </w:pPr>
+    </w:lvl>
+    <w:lvl w:ilvl="4" w:tplc="04090019" w:tentative="1">
+      <w:start w:val="1"/>
+      <w:numFmt w:val="lowerLetter"/>
+      <w:lvlText w:val="%5."/>
+      <w:lvlJc w:val="left"/>
+      <w:pPr>
+        <w:ind w:left="3600" w:hanging="360"/>
+      </w:pPr>
+    </w:lvl>
+    <w:lvl w:ilvl="5" w:tplc="0409001B" w:tentative="1">
+      <w:start w:val="1"/>
+      <w:numFmt w:val="lowerRoman"/>
+      <w:lvlText w:val="%6."/>
+      <w:lvlJc w:val="right"/>
+      <w:pPr>
+        <w:ind w:left="4320" w:hanging="180"/>
+      </w:pPr>
+    </w:lvl>
+    <w:lvl w:ilvl="6" w:tplc="0409000F" w:tentative="1">
+      <w:start w:val="1"/>
+      <w:numFmt w:val="decimal"/>
+      <w:lvlText w:val="%7."/>
+      <w:lvlJc w:val="left"/>
+      <w:pPr>
+        <w:ind w:left="5040" w:hanging="360"/>
+      </w:pPr>
+    </w:lvl>
+    <w:lvl w:ilvl="7" w:tplc="04090019" w:tentative="1">
+      <w:start w:val="1"/>
+      <w:numFmt w:val="lowerLetter"/>
+      <w:lvlText w:val="%8."/>
+      <w:lvlJc w:val="left"/>
+      <w:pPr>
+        <w:ind w:left="5760" w:hanging="360"/>
+      </w:pPr>
+    </w:lvl>
+    <w:lvl w:ilvl="8" w:tplc="0409001B" w:tentative="1">
+      <w:start w:val="1"/>
+      <w:numFmt w:val="lowerRoman"/>
+      <w:lvlText w:val="%9."/>
+      <w:lvlJc w:val="right"/>
+      <w:pPr>
+        <w:ind w:left="6480" w:hanging="180"/>
+      </w:pPr>
+    </w:lvl>
+  </w:abstractNum>
+  <w:abstractNum w:abstractNumId="4" w15:restartNumberingAfterBreak="0">
     <w:nsid w:val="23E01273"/>
     <w:multiLevelType w:val="hybridMultilevel"/>
     <w:tmpl w:val="E4589FFC"/>
@@ -3849,7 +4641,7 @@
       </w:rPr>
     </w:lvl>
   </w:abstractNum>
-  <w:abstractNum w:abstractNumId="4" w15:restartNumberingAfterBreak="0">
+  <w:abstractNum w:abstractNumId="5" w15:restartNumberingAfterBreak="0">
     <w:nsid w:val="2C045A41"/>
     <w:multiLevelType w:val="hybridMultilevel"/>
     <w:tmpl w:val="5CB85700"/>
@@ -3962,7 +4754,7 @@
       </w:rPr>
     </w:lvl>
   </w:abstractNum>
-  <w:abstractNum w:abstractNumId="5" w15:restartNumberingAfterBreak="0">
+  <w:abstractNum w:abstractNumId="6" w15:restartNumberingAfterBreak="0">
     <w:nsid w:val="31913993"/>
     <w:multiLevelType w:val="hybridMultilevel"/>
     <w:tmpl w:val="03C037E0"/>
@@ -4048,7 +4840,7 @@
       </w:pPr>
     </w:lvl>
   </w:abstractNum>
-  <w:abstractNum w:abstractNumId="6" w15:restartNumberingAfterBreak="0">
+  <w:abstractNum w:abstractNumId="7" w15:restartNumberingAfterBreak="0">
     <w:nsid w:val="37933638"/>
     <w:multiLevelType w:val="hybridMultilevel"/>
     <w:tmpl w:val="6ED8F48C"/>
@@ -4161,7 +4953,7 @@
       </w:rPr>
     </w:lvl>
   </w:abstractNum>
-  <w:abstractNum w:abstractNumId="7" w15:restartNumberingAfterBreak="0">
+  <w:abstractNum w:abstractNumId="8" w15:restartNumberingAfterBreak="0">
     <w:nsid w:val="39A82144"/>
     <w:multiLevelType w:val="hybridMultilevel"/>
     <w:tmpl w:val="CA2C8BA4"/>
@@ -4274,7 +5066,7 @@
       </w:rPr>
     </w:lvl>
   </w:abstractNum>
-  <w:abstractNum w:abstractNumId="8" w15:restartNumberingAfterBreak="0">
+  <w:abstractNum w:abstractNumId="9" w15:restartNumberingAfterBreak="0">
     <w:nsid w:val="3B8512FE"/>
     <w:multiLevelType w:val="hybridMultilevel"/>
     <w:tmpl w:val="AB8244E8"/>
@@ -4387,7 +5179,7 @@
       </w:rPr>
     </w:lvl>
   </w:abstractNum>
-  <w:abstractNum w:abstractNumId="9" w15:restartNumberingAfterBreak="0">
+  <w:abstractNum w:abstractNumId="10" w15:restartNumberingAfterBreak="0">
     <w:nsid w:val="4A737119"/>
     <w:multiLevelType w:val="hybridMultilevel"/>
     <w:tmpl w:val="44CEEE0A"/>
@@ -4473,7 +5265,120 @@
       </w:pPr>
     </w:lvl>
   </w:abstractNum>
-  <w:abstractNum w:abstractNumId="10" w15:restartNumberingAfterBreak="0">
+  <w:abstractNum w:abstractNumId="11" w15:restartNumberingAfterBreak="0">
+    <w:nsid w:val="5A966812"/>
+    <w:multiLevelType w:val="hybridMultilevel"/>
+    <w:tmpl w:val="76AACB5C"/>
+    <w:lvl w:ilvl="0" w:tplc="04090001">
+      <w:start w:val="1"/>
+      <w:numFmt w:val="bullet"/>
+      <w:lvlText w:val=""/>
+      <w:lvlJc w:val="left"/>
+      <w:pPr>
+        <w:ind w:left="720" w:hanging="360"/>
+      </w:pPr>
+      <w:rPr>
+        <w:rFonts w:ascii="Symbol" w:hAnsi="Symbol" w:hint="default"/>
+      </w:rPr>
+    </w:lvl>
+    <w:lvl w:ilvl="1" w:tplc="04090003" w:tentative="1">
+      <w:start w:val="1"/>
+      <w:numFmt w:val="bullet"/>
+      <w:lvlText w:val="o"/>
+      <w:lvlJc w:val="left"/>
+      <w:pPr>
+        <w:ind w:left="1440" w:hanging="360"/>
+      </w:pPr>
+      <w:rPr>
+        <w:rFonts w:ascii="Courier New" w:hAnsi="Courier New" w:cs="Courier New" w:hint="default"/>
+      </w:rPr>
+    </w:lvl>
+    <w:lvl w:ilvl="2" w:tplc="04090005" w:tentative="1">
+      <w:start w:val="1"/>
+      <w:numFmt w:val="bullet"/>
+      <w:lvlText w:val=""/>
+      <w:lvlJc w:val="left"/>
+      <w:pPr>
+        <w:ind w:left="2160" w:hanging="360"/>
+      </w:pPr>
+      <w:rPr>
+        <w:rFonts w:ascii="Wingdings" w:hAnsi="Wingdings" w:hint="default"/>
+      </w:rPr>
+    </w:lvl>
+    <w:lvl w:ilvl="3" w:tplc="04090001" w:tentative="1">
+      <w:start w:val="1"/>
+      <w:numFmt w:val="bullet"/>
+      <w:lvlText w:val=""/>
+      <w:lvlJc w:val="left"/>
+      <w:pPr>
+        <w:ind w:left="2880" w:hanging="360"/>
+      </w:pPr>
+      <w:rPr>
+        <w:rFonts w:ascii="Symbol" w:hAnsi="Symbol" w:hint="default"/>
+      </w:rPr>
+    </w:lvl>
+    <w:lvl w:ilvl="4" w:tplc="04090003" w:tentative="1">
+      <w:start w:val="1"/>
+      <w:numFmt w:val="bullet"/>
+      <w:lvlText w:val="o"/>
+      <w:lvlJc w:val="left"/>
+      <w:pPr>
+        <w:ind w:left="3600" w:hanging="360"/>
+      </w:pPr>
+      <w:rPr>
+        <w:rFonts w:ascii="Courier New" w:hAnsi="Courier New" w:cs="Courier New" w:hint="default"/>
+      </w:rPr>
+    </w:lvl>
+    <w:lvl w:ilvl="5" w:tplc="04090005" w:tentative="1">
+      <w:start w:val="1"/>
+      <w:numFmt w:val="bullet"/>
+      <w:lvlText w:val=""/>
+      <w:lvlJc w:val="left"/>
+      <w:pPr>
+        <w:ind w:left="4320" w:hanging="360"/>
+      </w:pPr>
+      <w:rPr>
+        <w:rFonts w:ascii="Wingdings" w:hAnsi="Wingdings" w:hint="default"/>
+      </w:rPr>
+    </w:lvl>
+    <w:lvl w:ilvl="6" w:tplc="04090001" w:tentative="1">
+      <w:start w:val="1"/>
+      <w:numFmt w:val="bullet"/>
+      <w:lvlText w:val=""/>
+      <w:lvlJc w:val="left"/>
+      <w:pPr>
+        <w:ind w:left="5040" w:hanging="360"/>
+      </w:pPr>
+      <w:rPr>
+        <w:rFonts w:ascii="Symbol" w:hAnsi="Symbol" w:hint="default"/>
+      </w:rPr>
+    </w:lvl>
+    <w:lvl w:ilvl="7" w:tplc="04090003" w:tentative="1">
+      <w:start w:val="1"/>
+      <w:numFmt w:val="bullet"/>
+      <w:lvlText w:val="o"/>
+      <w:lvlJc w:val="left"/>
+      <w:pPr>
+        <w:ind w:left="5760" w:hanging="360"/>
+      </w:pPr>
+      <w:rPr>
+        <w:rFonts w:ascii="Courier New" w:hAnsi="Courier New" w:cs="Courier New" w:hint="default"/>
+      </w:rPr>
+    </w:lvl>
+    <w:lvl w:ilvl="8" w:tplc="04090005" w:tentative="1">
+      <w:start w:val="1"/>
+      <w:numFmt w:val="bullet"/>
+      <w:lvlText w:val=""/>
+      <w:lvlJc w:val="left"/>
+      <w:pPr>
+        <w:ind w:left="6480" w:hanging="360"/>
+      </w:pPr>
+      <w:rPr>
+        <w:rFonts w:ascii="Wingdings" w:hAnsi="Wingdings" w:hint="default"/>
+      </w:rPr>
+    </w:lvl>
+  </w:abstractNum>
+  <w:abstractNum w:abstractNumId="12" w15:restartNumberingAfterBreak="0">
     <w:nsid w:val="63D40963"/>
     <w:multiLevelType w:val="hybridMultilevel"/>
     <w:tmpl w:val="AA62197E"/>
@@ -4586,7 +5491,7 @@
       </w:rPr>
     </w:lvl>
   </w:abstractNum>
-  <w:abstractNum w:abstractNumId="11" w15:restartNumberingAfterBreak="0">
+  <w:abstractNum w:abstractNumId="13" w15:restartNumberingAfterBreak="0">
     <w:nsid w:val="6A231C9F"/>
     <w:multiLevelType w:val="hybridMultilevel"/>
     <w:tmpl w:val="8F3EDEC2"/>
@@ -4699,7 +5604,7 @@
       </w:rPr>
     </w:lvl>
   </w:abstractNum>
-  <w:abstractNum w:abstractNumId="12" w15:restartNumberingAfterBreak="0">
+  <w:abstractNum w:abstractNumId="14" w15:restartNumberingAfterBreak="0">
     <w:nsid w:val="6E3A0215"/>
     <w:multiLevelType w:val="hybridMultilevel"/>
     <w:tmpl w:val="408228F8"/>
@@ -4786,43 +5691,49 @@
     </w:lvl>
   </w:abstractNum>
   <w:num w:numId="1">
-    <w:abstractNumId w:val="9"/>
+    <w:abstractNumId w:val="10"/>
   </w:num>
   <w:num w:numId="2">
-    <w:abstractNumId w:val="11"/>
+    <w:abstractNumId w:val="13"/>
   </w:num>
   <w:num w:numId="3">
-    <w:abstractNumId w:val="7"/>
+    <w:abstractNumId w:val="8"/>
   </w:num>
   <w:num w:numId="4">
-    <w:abstractNumId w:val="10"/>
+    <w:abstractNumId w:val="12"/>
   </w:num>
   <w:num w:numId="5">
     <w:abstractNumId w:val="2"/>
   </w:num>
   <w:num w:numId="6">
-    <w:abstractNumId w:val="5"/>
+    <w:abstractNumId w:val="6"/>
   </w:num>
   <w:num w:numId="7">
-    <w:abstractNumId w:val="12"/>
+    <w:abstractNumId w:val="14"/>
   </w:num>
   <w:num w:numId="8">
-    <w:abstractNumId w:val="3"/>
+    <w:abstractNumId w:val="4"/>
   </w:num>
   <w:num w:numId="9">
-    <w:abstractNumId w:val="6"/>
+    <w:abstractNumId w:val="7"/>
   </w:num>
   <w:num w:numId="10">
     <w:abstractNumId w:val="0"/>
   </w:num>
   <w:num w:numId="11">
-    <w:abstractNumId w:val="4"/>
+    <w:abstractNumId w:val="5"/>
   </w:num>
   <w:num w:numId="12">
-    <w:abstractNumId w:val="8"/>
+    <w:abstractNumId w:val="9"/>
   </w:num>
   <w:num w:numId="13">
     <w:abstractNumId w:val="1"/>
+  </w:num>
+  <w:num w:numId="14">
+    <w:abstractNumId w:val="11"/>
+  </w:num>
+  <w:num w:numId="15">
+    <w:abstractNumId w:val="3"/>
   </w:num>
 </w:numbering>
 </file>
@@ -5481,7 +6392,7 @@
     <w:link w:val="FooterChar"/>
     <w:uiPriority w:val="99"/>
     <w:unhideWhenUsed/>
-    <w:rsid w:val="00AC7468"/>
+    <w:rsid w:val="00A04368"/>
     <w:pPr>
       <w:tabs>
         <w:tab w:val="center" w:pos="4680"/>
@@ -5489,13 +6400,19 @@
       </w:tabs>
       <w:spacing w:after="0" w:line="240" w:lineRule="auto"/>
     </w:pPr>
+    <w:rPr>
+      <w:sz w:val="16"/>
+    </w:rPr>
   </w:style>
   <w:style w:type="character" w:customStyle="1" w:styleId="FooterChar">
     <w:name w:val="Footer Char"/>
     <w:basedOn w:val="DefaultParagraphFont"/>
     <w:link w:val="Footer"/>
     <w:uiPriority w:val="99"/>
-    <w:rsid w:val="00AC7468"/>
+    <w:rsid w:val="00A04368"/>
+    <w:rPr>
+      <w:sz w:val="16"/>
+    </w:rPr>
   </w:style>
   <w:style w:type="paragraph" w:styleId="Bibliography">
     <w:name w:val="Bibliography"/>
@@ -6114,7 +7031,7 @@
 </file>
 
 <file path=customXml/itemProps1.xml><?xml version="1.0" encoding="utf-8"?>
-<ds:datastoreItem xmlns:ds="http://schemas.openxmlformats.org/officeDocument/2006/customXml" ds:itemID="{B2ED1152-B33A-4E20-96FD-7A5174D473FF}">
+<ds:datastoreItem xmlns:ds="http://schemas.openxmlformats.org/officeDocument/2006/customXml" ds:itemID="{9EBE7AF4-11AB-4F49-882A-D908A36CFAC9}">
   <ds:schemaRefs>
     <ds:schemaRef ds:uri="http://schemas.openxmlformats.org/officeDocument/2006/bibliography"/>
   </ds:schemaRefs>

</xml_diff>

<commit_message>
changes in response to kevin h's comments finalized.
</commit_message>
<xml_diff>
--- a/docs/Thurston County Water Resources Technical Memorandum #7.docx
+++ b/docs/Thurston County Water Resources Technical Memorandum #7.docx
@@ -506,14 +506,27 @@
         <w:lastRenderedPageBreak/>
         <w:t xml:space="preserve">Figure </w:t>
       </w:r>
-      <w:fldSimple w:instr=" SEQ Figure \* ARABIC ">
-        <w:r>
-          <w:rPr>
-            <w:noProof/>
-          </w:rPr>
-          <w:t>1</w:t>
-        </w:r>
-      </w:fldSimple>
+      <w:r>
+        <w:fldChar w:fldCharType="begin"/>
+      </w:r>
+      <w:r>
+        <w:instrText xml:space="preserve"> SEQ Figure \* ARABIC </w:instrText>
+      </w:r>
+      <w:r>
+        <w:fldChar w:fldCharType="separate"/>
+      </w:r>
+      <w:r>
+        <w:rPr>
+          <w:noProof/>
+        </w:rPr>
+        <w:t>1</w:t>
+      </w:r>
+      <w:r>
+        <w:rPr>
+          <w:noProof/>
+        </w:rPr>
+        <w:fldChar w:fldCharType="end"/>
+      </w:r>
       <w:bookmarkEnd w:id="0"/>
       <w:r>
         <w:t>: Water Elevation Decomposition</w:t>
@@ -593,13 +606,79 @@
         <w:fldChar w:fldCharType="end"/>
       </w:r>
       <w:r>
-        <w:t xml:space="preserve"> the original, or “raw”,</w:t>
-      </w:r>
-      <w:r>
-        <w:t xml:space="preserve"> water</w:t>
-      </w:r>
-      <w:r>
-        <w:t xml:space="preserve"> elevation data for Lake St. Clair is split into three parts which, when added together, recreate the original data: a periodic seasonal pattern, a long term trend, and the remainder (variation that cannot be explained by the first two parts; roughly, “randomness” or “noise” in the data).</w:t>
+        <w:t xml:space="preserve"> the original (A: Raw) </w:t>
+      </w:r>
+      <w:r>
+        <w:t>water</w:t>
+      </w:r>
+      <w:r>
+        <w:t xml:space="preserve"> elevation data for Lake St. Clair is split into three parts which, when added togethe</w:t>
+      </w:r>
+      <w:r>
+        <w:t>r, recreate the original data: B:</w:t>
+      </w:r>
+      <w:r>
+        <w:t xml:space="preserve"> </w:t>
+      </w:r>
+      <w:r>
+        <w:t>S</w:t>
+      </w:r>
+      <w:r>
+        <w:t>easonal</w:t>
+      </w:r>
+      <w:r>
+        <w:t>, an annually repeating, periodic</w:t>
+      </w:r>
+      <w:r>
+        <w:t xml:space="preserve"> pattern</w:t>
+      </w:r>
+      <w:r>
+        <w:t>;</w:t>
+      </w:r>
+      <w:r>
+        <w:t xml:space="preserve"> </w:t>
+      </w:r>
+      <w:r>
+        <w:t xml:space="preserve">C: Trend, </w:t>
+      </w:r>
+      <w:r>
+        <w:t xml:space="preserve">a long term </w:t>
+      </w:r>
+      <w:r>
+        <w:t>tendency or average of the data, after seasonal variation has been removed;</w:t>
+      </w:r>
+      <w:r>
+        <w:t xml:space="preserve"> and</w:t>
+      </w:r>
+      <w:r>
+        <w:t xml:space="preserve"> D:</w:t>
+      </w:r>
+      <w:r>
+        <w:t xml:space="preserve"> </w:t>
+      </w:r>
+      <w:r>
+        <w:t>R</w:t>
+      </w:r>
+      <w:r>
+        <w:t>emainder</w:t>
+      </w:r>
+      <w:r>
+        <w:t>, or</w:t>
+      </w:r>
+      <w:r>
+        <w:t xml:space="preserve"> variation that cannot be e</w:t>
+      </w:r>
+      <w:r>
+        <w:t>xplained by the first two parts, and is</w:t>
+      </w:r>
+      <w:r>
+        <w:t xml:space="preserve"> roughly</w:t>
+      </w:r>
+      <w:r>
+        <w:t xml:space="preserve"> the</w:t>
+      </w:r>
+      <w:r>
+        <w:t xml:space="preserve"> “randomness” or “noise” in the data.</w:t>
       </w:r>
       <w:r>
         <w:rPr>
@@ -611,7 +690,19 @@
         <w:t xml:space="preserve">  The seasonal and long term trend parts of the Lake St. Clair decomposition both explain significant variation in the </w:t>
       </w:r>
       <w:r>
-        <w:t>original water elevation data.  The seasonal part follows a yearly pattern of increase and decrease.  The long term trend is not period, but has a clear “bump” between 1995 and 2005, followed by a steady rise from 2005-present.  The remainders are relatively small compared to the other parts, indicating that most of the variation in Lake St. Clair water elevations since 1988 can be explained by seasonal and long-term trends.</w:t>
+        <w:t>original water elevation data.  The seasonal part follows a yearly pattern of increase and decrease.  The long term trend is not period</w:t>
+      </w:r>
+      <w:r>
+        <w:t>ic</w:t>
+      </w:r>
+      <w:r>
+        <w:t>, but has a clear “bump” between 1995 and 2005, followed by a steady rise from 2005-present.  The remainders are relatively small compared to the other parts</w:t>
+      </w:r>
+      <w:r>
+        <w:t xml:space="preserve"> (note the smaller y-axis scale on subplot D, relative to A and C)</w:t>
+      </w:r>
+      <w:r>
+        <w:t>, indicating that most of the variation in Lake St. Clair water elevations since 1988 can be explained by seasonal and long-term trends.</w:t>
       </w:r>
     </w:p>
     <w:p>
@@ -661,15 +752,7 @@
         <w:t xml:space="preserve"> over a</w:t>
       </w:r>
       <w:r>
-        <w:t xml:space="preserve"> 6 </w:t>
-      </w:r>
-      <w:proofErr w:type="gramStart"/>
-      <w:r>
-        <w:t>month</w:t>
-      </w:r>
-      <w:proofErr w:type="gramEnd"/>
-      <w:r>
-        <w:t xml:space="preserve"> period, cumulative precipitation over a </w:t>
+        <w:t xml:space="preserve"> 6 month period, cumulative precipitation over a </w:t>
       </w:r>
       <w:r>
         <w:t xml:space="preserve">42 month (3.5 year) period, and long-term precipitation intensity. </w:t>
@@ -722,12 +805,15 @@
         <w:t xml:space="preserve">variation in lake elevation, especially since 2005.  </w:t>
       </w:r>
       <w:r>
-        <w:t xml:space="preserve">6-month cumulative rainfall doesn’t account for long-term trends, but captures both seasonal variation and, to some degree, intense individual storms.  42-month precipitation captures long-term trends and seasonal variation in equal measure.  </w:t>
-      </w:r>
-    </w:p>
-    <w:p>
+        <w:t xml:space="preserve">6-month cumulative rainfall doesn’t account for long-term trends, but captures both seasonal </w:t>
+      </w:r>
       <w:r>
         <w:lastRenderedPageBreak/>
+        <w:t xml:space="preserve">variation and, to some degree, intense individual storms.  42-month precipitation captures long-term trends and seasonal variation in equal measure.  </w:t>
+      </w:r>
+    </w:p>
+    <w:p>
+      <w:r>
         <w:t xml:space="preserve">Precipitation intensity is defined in this memorandum as the maximum daily rainfall in a month divided by the total rainfall for the month.  </w:t>
       </w:r>
       <w:r>
@@ -762,48 +848,22 @@
     </w:p>
     <w:p>
       <w:r>
-        <w:t>Precipitation intensity roughly approximates soil infiltration.  More intense storms have more water falling on saturated ground, leading to greater surface runoff; less intense storms give soil moisture more time to infiltrate or drain, leading to a greater proportion of sub-surface flow.  Incorporating precipitation intensity approximately doubled the explanatory power of the statistical model, suggesting that soil infiltration rates are an important factor in determining the water elevation on Lake St. Clair.</w:t>
-      </w:r>
-    </w:p>
-    <w:p>
-      <w:r>
-        <w:t>Because incorporating precipitation intensity into the statistical model improves the amount of variation explained by that model,</w:t>
-      </w:r>
-      <w:r>
-        <w:t xml:space="preserve"> t</w:t>
-      </w:r>
-      <w:r>
-        <w:t>he</w:t>
-      </w:r>
-      <w:r>
-        <w:t>se</w:t>
-      </w:r>
-      <w:r>
-        <w:t xml:space="preserve"> data suggest that </w:t>
-      </w:r>
-      <w:r>
-        <w:rPr>
-          <w:b/>
-        </w:rPr>
-        <w:t>Lake St. Clair is</w:t>
-      </w:r>
-      <w:r>
-        <w:rPr>
-          <w:b/>
-        </w:rPr>
-        <w:t xml:space="preserve"> probably</w:t>
-      </w:r>
-      <w:r>
-        <w:rPr>
-          <w:b/>
-        </w:rPr>
-        <w:t xml:space="preserve"> more strongly influenced by surface water hydrology than ground water hydrology</w:t>
-      </w:r>
-      <w:r>
-        <w:t xml:space="preserve">. </w:t>
-      </w:r>
-      <w:r>
-        <w:t xml:space="preserve"> </w:t>
+        <w:t>Precipitation intensity roughly approximates soil infiltration.  More intense storms have more water falling on saturated ground, leading to greater surface runoff; less intense storms give soil moisture more time to infiltrate or drain, leading to a greater proportion of sub-surface flow.  Incorporating precipitation intensity approximately doubled the explanatory power of the statistical model, suggesting that</w:t>
+      </w:r>
+      <w:r>
+        <w:t xml:space="preserve"> factors related to rainfall intensity</w:t>
+      </w:r>
+      <w:r>
+        <w:t>, possibly including</w:t>
+      </w:r>
+      <w:r>
+        <w:t xml:space="preserve"> soil infiltration rates</w:t>
+      </w:r>
+      <w:r>
+        <w:t>,</w:t>
+      </w:r>
+      <w:r>
+        <w:t xml:space="preserve"> are important in determining the water elevation on Lake St. Clair.</w:t>
       </w:r>
     </w:p>
     <w:p>
@@ -815,14 +875,27 @@
       <w:r>
         <w:t xml:space="preserve">Figure </w:t>
       </w:r>
-      <w:fldSimple w:instr=" SEQ Figure \* ARABIC ">
-        <w:r>
-          <w:rPr>
-            <w:noProof/>
-          </w:rPr>
-          <w:t>2</w:t>
-        </w:r>
-      </w:fldSimple>
+      <w:r>
+        <w:fldChar w:fldCharType="begin"/>
+      </w:r>
+      <w:r>
+        <w:instrText xml:space="preserve"> SEQ Figure \* ARABIC </w:instrText>
+      </w:r>
+      <w:r>
+        <w:fldChar w:fldCharType="separate"/>
+      </w:r>
+      <w:r>
+        <w:rPr>
+          <w:noProof/>
+        </w:rPr>
+        <w:t>2</w:t>
+      </w:r>
+      <w:r>
+        <w:rPr>
+          <w:noProof/>
+        </w:rPr>
+        <w:fldChar w:fldCharType="end"/>
+      </w:r>
       <w:bookmarkEnd w:id="1"/>
       <w:r>
         <w:t>: Water Elevation Correlation with Precipitation</w:t>
@@ -834,7 +907,7 @@
           <w:noProof/>
         </w:rPr>
         <w:drawing>
-          <wp:inline distT="0" distB="0" distL="0" distR="0" wp14:anchorId="7425D657" wp14:editId="34DF96AB">
+          <wp:inline distT="0" distB="0" distL="0" distR="0" wp14:anchorId="4E2130FF" wp14:editId="6A617708">
             <wp:extent cx="5943599" cy="3396342"/>
             <wp:effectExtent l="0" t="0" r="635" b="0"/>
             <wp:docPr id="1" name="Picture 1"/>
@@ -875,6 +948,45 @@
           </wp:inline>
         </w:drawing>
       </w:r>
+      <w:r>
+        <w:t>Because incorporating precipitation intensity into the statistical model improves the amount of variation explained by that model,</w:t>
+      </w:r>
+      <w:r>
+        <w:t xml:space="preserve"> t</w:t>
+      </w:r>
+      <w:r>
+        <w:t>he</w:t>
+      </w:r>
+      <w:r>
+        <w:t>se</w:t>
+      </w:r>
+      <w:r>
+        <w:t xml:space="preserve"> data suggest that </w:t>
+      </w:r>
+      <w:r>
+        <w:rPr>
+          <w:b/>
+        </w:rPr>
+        <w:t>Lake St. Clair is</w:t>
+      </w:r>
+      <w:r>
+        <w:rPr>
+          <w:b/>
+        </w:rPr>
+        <w:t xml:space="preserve"> probably</w:t>
+      </w:r>
+      <w:r>
+        <w:rPr>
+          <w:b/>
+        </w:rPr>
+        <w:t xml:space="preserve"> more strongly influenced by surface water hydrology than ground water hydrology</w:t>
+      </w:r>
+      <w:r>
+        <w:t xml:space="preserve">. </w:t>
+      </w:r>
+      <w:r>
+        <w:t xml:space="preserve"> </w:t>
+      </w:r>
     </w:p>
     <w:p>
       <w:pPr>
@@ -1314,29 +1426,41 @@
         <w:lastRenderedPageBreak/>
         <w:t xml:space="preserve">Figure </w:t>
       </w:r>
-      <w:fldSimple w:instr=" SEQ Figure \* ARABIC ">
-        <w:r>
-          <w:rPr>
-            <w:noProof/>
-          </w:rPr>
-          <w:t>3</w:t>
-        </w:r>
-      </w:fldSimple>
+      <w:r>
+        <w:fldChar w:fldCharType="begin"/>
+      </w:r>
+      <w:r>
+        <w:instrText xml:space="preserve"> SEQ Figure \* ARABIC </w:instrText>
+      </w:r>
+      <w:r>
+        <w:fldChar w:fldCharType="separate"/>
+      </w:r>
+      <w:r>
+        <w:rPr>
+          <w:noProof/>
+        </w:rPr>
+        <w:t>3</w:t>
+      </w:r>
+      <w:r>
+        <w:rPr>
+          <w:noProof/>
+        </w:rPr>
+        <w:fldChar w:fldCharType="end"/>
+      </w:r>
       <w:r>
         <w:t>: Eaton (10u) Precipitation</w:t>
       </w:r>
     </w:p>
     <w:p>
-      <w:bookmarkStart w:id="2" w:name="_GoBack"/>
       <w:r>
         <w:rPr>
           <w:noProof/>
         </w:rPr>
         <w:drawing>
-          <wp:inline distT="0" distB="0" distL="0" distR="0" wp14:anchorId="11D05A70" wp14:editId="5E525723">
+          <wp:inline distT="0" distB="0" distL="0" distR="0" wp14:anchorId="4EDFAA15" wp14:editId="69CAC9CF">
             <wp:extent cx="5943600" cy="3396615"/>
             <wp:effectExtent l="0" t="0" r="0" b="0"/>
-            <wp:docPr id="8" name="Picture 8"/>
+            <wp:docPr id="2" name="Picture 2"/>
             <wp:cNvGraphicFramePr>
               <a:graphicFrameLocks xmlns:a="http://schemas.openxmlformats.org/drawingml/2006/main" noChangeAspect="1"/>
             </wp:cNvGraphicFramePr>
@@ -1344,7 +1468,7 @@
               <a:graphicData uri="http://schemas.openxmlformats.org/drawingml/2006/picture">
                 <pic:pic xmlns:pic="http://schemas.openxmlformats.org/drawingml/2006/picture">
                   <pic:nvPicPr>
-                    <pic:cNvPr id="8" name="precipitation_comparison.png"/>
+                    <pic:cNvPr id="2" name="precipitation_comparison.png"/>
                     <pic:cNvPicPr/>
                   </pic:nvPicPr>
                   <pic:blipFill>
@@ -1374,7 +1498,6 @@
           </wp:inline>
         </w:drawing>
       </w:r>
-      <w:bookmarkEnd w:id="2"/>
     </w:p>
     <w:p>
       <w:r>
@@ -1465,20 +1588,33 @@
         <w:pStyle w:val="Caption"/>
         <w:keepNext/>
       </w:pPr>
-      <w:bookmarkStart w:id="3" w:name="_Ref472422460"/>
+      <w:bookmarkStart w:id="2" w:name="_Ref472422460"/>
       <w:r>
         <w:lastRenderedPageBreak/>
         <w:t xml:space="preserve">Figure </w:t>
       </w:r>
-      <w:fldSimple w:instr=" SEQ Figure \* ARABIC ">
-        <w:r>
-          <w:rPr>
-            <w:noProof/>
-          </w:rPr>
-          <w:t>4</w:t>
-        </w:r>
-      </w:fldSimple>
-      <w:bookmarkEnd w:id="3"/>
+      <w:r>
+        <w:fldChar w:fldCharType="begin"/>
+      </w:r>
+      <w:r>
+        <w:instrText xml:space="preserve"> SEQ Figure \* ARABIC </w:instrText>
+      </w:r>
+      <w:r>
+        <w:fldChar w:fldCharType="separate"/>
+      </w:r>
+      <w:r>
+        <w:rPr>
+          <w:noProof/>
+        </w:rPr>
+        <w:t>4</w:t>
+      </w:r>
+      <w:r>
+        <w:rPr>
+          <w:noProof/>
+        </w:rPr>
+        <w:fldChar w:fldCharType="end"/>
+      </w:r>
+      <w:bookmarkEnd w:id="2"/>
       <w:r>
         <w:t xml:space="preserve">: </w:t>
       </w:r>
@@ -1492,10 +1628,10 @@
           <w:noProof/>
         </w:rPr>
         <w:drawing>
-          <wp:inline distT="0" distB="0" distL="0" distR="0" wp14:anchorId="77735B72" wp14:editId="0ABED77C">
+          <wp:inline distT="0" distB="0" distL="0" distR="0" wp14:anchorId="71671FD4" wp14:editId="59075AFE">
             <wp:extent cx="5943600" cy="3396615"/>
             <wp:effectExtent l="0" t="0" r="0" b="0"/>
-            <wp:docPr id="10" name="Picture 10"/>
+            <wp:docPr id="3" name="Picture 3"/>
             <wp:cNvGraphicFramePr>
               <a:graphicFrameLocks xmlns:a="http://schemas.openxmlformats.org/drawingml/2006/main" noChangeAspect="1"/>
             </wp:cNvGraphicFramePr>
@@ -1503,11 +1639,11 @@
               <a:graphicData uri="http://schemas.openxmlformats.org/drawingml/2006/picture">
                 <pic:pic xmlns:pic="http://schemas.openxmlformats.org/drawingml/2006/picture">
                   <pic:nvPicPr>
-                    <pic:cNvPr id="10" name="decompose_eaton.png"/>
+                    <pic:cNvPr id="3" name="decompose_eaton.png"/>
                     <pic:cNvPicPr/>
                   </pic:nvPicPr>
                   <pic:blipFill>
-                    <a:blip r:embed="rId13">
+                    <a:blip r:embed="rId13" cstate="print">
                       <a:extLst>
                         <a:ext uri="{28A0092B-C50C-407E-A947-70E740481C1C}">
                           <a14:useLocalDpi xmlns:a14="http://schemas.microsoft.com/office/drawing/2010/main" val="0"/>
@@ -1586,20 +1722,33 @@
         <w:pStyle w:val="Caption"/>
         <w:keepNext/>
       </w:pPr>
-      <w:bookmarkStart w:id="4" w:name="_Ref472421244"/>
+      <w:bookmarkStart w:id="3" w:name="_Ref472421244"/>
       <w:r>
         <w:lastRenderedPageBreak/>
         <w:t xml:space="preserve">Figure </w:t>
       </w:r>
-      <w:fldSimple w:instr=" SEQ Figure \* ARABIC ">
-        <w:r>
-          <w:rPr>
-            <w:noProof/>
-          </w:rPr>
-          <w:t>5</w:t>
-        </w:r>
-      </w:fldSimple>
-      <w:bookmarkEnd w:id="4"/>
+      <w:r>
+        <w:fldChar w:fldCharType="begin"/>
+      </w:r>
+      <w:r>
+        <w:instrText xml:space="preserve"> SEQ Figure \* ARABIC </w:instrText>
+      </w:r>
+      <w:r>
+        <w:fldChar w:fldCharType="separate"/>
+      </w:r>
+      <w:r>
+        <w:rPr>
+          <w:noProof/>
+        </w:rPr>
+        <w:t>5</w:t>
+      </w:r>
+      <w:r>
+        <w:rPr>
+          <w:noProof/>
+        </w:rPr>
+        <w:fldChar w:fldCharType="end"/>
+      </w:r>
+      <w:bookmarkEnd w:id="3"/>
       <w:r>
         <w:t xml:space="preserve">: </w:t>
       </w:r>
@@ -1613,10 +1762,10 @@
           <w:noProof/>
         </w:rPr>
         <w:drawing>
-          <wp:inline distT="0" distB="0" distL="0" distR="0" wp14:anchorId="4A699618" wp14:editId="400067A6">
+          <wp:inline distT="0" distB="0" distL="0" distR="0" wp14:anchorId="605CE817" wp14:editId="4077E19A">
             <wp:extent cx="5943600" cy="3396615"/>
             <wp:effectExtent l="0" t="0" r="0" b="0"/>
-            <wp:docPr id="11" name="Picture 11"/>
+            <wp:docPr id="13" name="Picture 13"/>
             <wp:cNvGraphicFramePr>
               <a:graphicFrameLocks xmlns:a="http://schemas.openxmlformats.org/drawingml/2006/main" noChangeAspect="1"/>
             </wp:cNvGraphicFramePr>
@@ -1624,11 +1773,11 @@
               <a:graphicData uri="http://schemas.openxmlformats.org/drawingml/2006/picture">
                 <pic:pic xmlns:pic="http://schemas.openxmlformats.org/drawingml/2006/picture">
                   <pic:nvPicPr>
-                    <pic:cNvPr id="11" name="decompose_lsc.png"/>
+                    <pic:cNvPr id="13" name="decompose_lsc.png"/>
                     <pic:cNvPicPr/>
                   </pic:nvPicPr>
                   <pic:blipFill>
-                    <a:blip r:embed="rId14">
+                    <a:blip r:embed="rId10" cstate="print">
                       <a:extLst>
                         <a:ext uri="{28A0092B-C50C-407E-A947-70E740481C1C}">
                           <a14:useLocalDpi xmlns:a14="http://schemas.microsoft.com/office/drawing/2010/main" val="0"/>
@@ -1834,20 +1983,33 @@
         <w:pStyle w:val="Caption"/>
         <w:keepNext/>
       </w:pPr>
-      <w:bookmarkStart w:id="5" w:name="_Ref472422736"/>
+      <w:bookmarkStart w:id="4" w:name="_Ref472422736"/>
       <w:r>
         <w:lastRenderedPageBreak/>
         <w:t xml:space="preserve">Figure </w:t>
       </w:r>
-      <w:fldSimple w:instr=" SEQ Figure \* ARABIC ">
-        <w:r>
-          <w:rPr>
-            <w:noProof/>
-          </w:rPr>
-          <w:t>6</w:t>
-        </w:r>
-      </w:fldSimple>
-      <w:bookmarkEnd w:id="5"/>
+      <w:r>
+        <w:fldChar w:fldCharType="begin"/>
+      </w:r>
+      <w:r>
+        <w:instrText xml:space="preserve"> SEQ Figure \* ARABIC </w:instrText>
+      </w:r>
+      <w:r>
+        <w:fldChar w:fldCharType="separate"/>
+      </w:r>
+      <w:r>
+        <w:rPr>
+          <w:noProof/>
+        </w:rPr>
+        <w:t>6</w:t>
+      </w:r>
+      <w:r>
+        <w:rPr>
+          <w:noProof/>
+        </w:rPr>
+        <w:fldChar w:fldCharType="end"/>
+      </w:r>
+      <w:bookmarkEnd w:id="4"/>
       <w:r>
         <w:t xml:space="preserve">: </w:t>
       </w:r>
@@ -1864,10 +2026,10 @@
           <w:noProof/>
         </w:rPr>
         <w:drawing>
-          <wp:inline distT="0" distB="0" distL="0" distR="0" wp14:anchorId="4DF6D54F" wp14:editId="55EB0DCE">
+          <wp:inline distT="0" distB="0" distL="0" distR="0" wp14:anchorId="224C5EDB" wp14:editId="5A026825">
             <wp:extent cx="5943600" cy="3396615"/>
             <wp:effectExtent l="0" t="0" r="0" b="0"/>
-            <wp:docPr id="12" name="Picture 12"/>
+            <wp:docPr id="16" name="Picture 16"/>
             <wp:cNvGraphicFramePr>
               <a:graphicFrameLocks xmlns:a="http://schemas.openxmlformats.org/drawingml/2006/main" noChangeAspect="1"/>
             </wp:cNvGraphicFramePr>
@@ -1875,7 +2037,389 @@
               <a:graphicData uri="http://schemas.openxmlformats.org/drawingml/2006/picture">
                 <pic:pic xmlns:pic="http://schemas.openxmlformats.org/drawingml/2006/picture">
                   <pic:nvPicPr>
-                    <pic:cNvPr id="12" name="decompose_trend_comparison.png"/>
+                    <pic:cNvPr id="16" name="decompose_trend_comparison.png"/>
+                    <pic:cNvPicPr/>
+                  </pic:nvPicPr>
+                  <pic:blipFill>
+                    <a:blip r:embed="rId14" cstate="print">
+                      <a:extLst>
+                        <a:ext uri="{28A0092B-C50C-407E-A947-70E740481C1C}">
+                          <a14:useLocalDpi xmlns:a14="http://schemas.microsoft.com/office/drawing/2010/main" val="0"/>
+                        </a:ext>
+                      </a:extLst>
+                    </a:blip>
+                    <a:stretch>
+                      <a:fillRect/>
+                    </a:stretch>
+                  </pic:blipFill>
+                  <pic:spPr>
+                    <a:xfrm>
+                      <a:off x="0" y="0"/>
+                      <a:ext cx="5943600" cy="3396615"/>
+                    </a:xfrm>
+                    <a:prstGeom prst="rect">
+                      <a:avLst/>
+                    </a:prstGeom>
+                  </pic:spPr>
+                </pic:pic>
+              </a:graphicData>
+            </a:graphic>
+          </wp:inline>
+        </w:drawing>
+      </w:r>
+      <w:r>
+        <w:t xml:space="preserve"> </w:t>
+      </w:r>
+    </w:p>
+    <w:p>
+      <w:r>
+        <w:fldChar w:fldCharType="begin"/>
+      </w:r>
+      <w:r>
+        <w:instrText xml:space="preserve"> REF _Ref472422736 \h </w:instrText>
+      </w:r>
+      <w:r>
+        <w:fldChar w:fldCharType="separate"/>
+      </w:r>
+      <w:r>
+        <w:t xml:space="preserve">Figure </w:t>
+      </w:r>
+      <w:r>
+        <w:rPr>
+          <w:noProof/>
+        </w:rPr>
+        <w:t>6</w:t>
+      </w:r>
+      <w:r>
+        <w:fldChar w:fldCharType="end"/>
+      </w:r>
+      <w:r>
+        <w:t xml:space="preserve"> </w:t>
+      </w:r>
+      <w:r>
+        <w:t>shows</w:t>
+      </w:r>
+      <w:r>
+        <w:t xml:space="preserve"> the long term trends of both lake elevation and local precipitation.</w:t>
+      </w:r>
+      <w:r>
+        <w:t xml:space="preserve">  </w:t>
+      </w:r>
+      <w:r>
+        <w:t>W</w:t>
+      </w:r>
+      <w:r>
+        <w:t xml:space="preserve">hile there are some similarities between the long-term trends, there are a lot of differences, as well.  </w:t>
+      </w:r>
+      <w:r>
+        <w:t>Both series have extended “bumps”</w:t>
+      </w:r>
+      <w:r>
+        <w:t xml:space="preserve"> or “hills”</w:t>
+      </w:r>
+      <w:r>
+        <w:t xml:space="preserve"> </w:t>
+      </w:r>
+      <w:r>
+        <w:t>in the 1995-2002 range, but the shape of the bumps is different, and they are shifted relative to one another (the precipitation bump begins and ends earlier than the elevation bump).  Both show a generally increasing trend from approximately 2005 to the present, but the elevation trend is stronger and more consistent than the precipitation trend.</w:t>
+      </w:r>
+      <w:r>
+        <w:t xml:space="preserve"> </w:t>
+      </w:r>
+    </w:p>
+    <w:p>
+      <w:r>
+        <w:t xml:space="preserve">Overall, the decomposition analysis </w:t>
+      </w:r>
+      <w:r>
+        <w:t>of precipitation and Lake St. Clair water elevation tells us:</w:t>
+      </w:r>
+    </w:p>
+    <w:p>
+      <w:pPr>
+        <w:pStyle w:val="ListParagraph"/>
+        <w:numPr>
+          <w:ilvl w:val="0"/>
+          <w:numId w:val="12"/>
+        </w:numPr>
+      </w:pPr>
+      <w:r>
+        <w:t>Lake elevation can be explained almost entirely by yearly cycles and long-term trends;</w:t>
+      </w:r>
+    </w:p>
+    <w:p>
+      <w:pPr>
+        <w:pStyle w:val="ListParagraph"/>
+        <w:numPr>
+          <w:ilvl w:val="0"/>
+          <w:numId w:val="12"/>
+        </w:numPr>
+      </w:pPr>
+      <w:r>
+        <w:t xml:space="preserve">Annual </w:t>
+      </w:r>
+      <w:r>
+        <w:t>lake elevation cycles are strong</w:t>
+      </w:r>
+      <w:r>
+        <w:t>,</w:t>
+      </w:r>
+      <w:r>
+        <w:t xml:space="preserve"> and match</w:t>
+      </w:r>
+      <w:r>
+        <w:t xml:space="preserve"> equally strong annual</w:t>
+      </w:r>
+      <w:r>
+        <w:t xml:space="preserve"> </w:t>
+      </w:r>
+      <w:r>
+        <w:t>precipitation</w:t>
+      </w:r>
+      <w:r>
+        <w:t xml:space="preserve"> cycles</w:t>
+      </w:r>
+      <w:r>
+        <w:t>; and</w:t>
+      </w:r>
+    </w:p>
+    <w:p>
+      <w:pPr>
+        <w:pStyle w:val="ListParagraph"/>
+        <w:numPr>
+          <w:ilvl w:val="0"/>
+          <w:numId w:val="12"/>
+        </w:numPr>
+      </w:pPr>
+      <w:r>
+        <w:t>Long-term trends</w:t>
+      </w:r>
+      <w:r>
+        <w:t xml:space="preserve"> in precipitation data</w:t>
+      </w:r>
+      <w:r>
+        <w:t xml:space="preserve"> are weak, and appear to only loosely match</w:t>
+      </w:r>
+      <w:r>
+        <w:t xml:space="preserve"> long-term</w:t>
+      </w:r>
+      <w:r>
+        <w:t xml:space="preserve"> lake elevation trends.</w:t>
+      </w:r>
+    </w:p>
+    <w:p>
+      <w:r>
+        <w:t>Two things can change</w:t>
+      </w:r>
+      <w:r>
+        <w:t xml:space="preserve"> lake elevations</w:t>
+      </w:r>
+      <w:r>
+        <w:t>:</w:t>
+      </w:r>
+      <w:r>
+        <w:t xml:space="preserve"> changes to the hydrology</w:t>
+      </w:r>
+      <w:r>
+        <w:t xml:space="preserve"> of the watershed</w:t>
+      </w:r>
+      <w:r>
+        <w:t>, such as new</w:t>
+      </w:r>
+      <w:r>
+        <w:t xml:space="preserve"> sources or discharges of water;</w:t>
+      </w:r>
+      <w:r>
+        <w:t xml:space="preserve"> and</w:t>
+      </w:r>
+      <w:r>
+        <w:t xml:space="preserve"> changes to precipitation. </w:t>
+      </w:r>
+      <w:r>
+        <w:t xml:space="preserve"> </w:t>
+      </w:r>
+      <w:r>
+        <w:t>While the annual</w:t>
+      </w:r>
+      <w:r>
+        <w:t xml:space="preserve"> lake elevation</w:t>
+      </w:r>
+      <w:r>
+        <w:t xml:space="preserve"> cycle is well explained by annual cycles in precipitation, t</w:t>
+      </w:r>
+      <w:r>
+        <w:t>he long-term trend in raw precipitation values does not explain the long term tre</w:t>
+      </w:r>
+      <w:r>
+        <w:t xml:space="preserve">nd of Lake St. Clair elevations. </w:t>
+      </w:r>
+      <w:r>
+        <w:t xml:space="preserve"> </w:t>
+      </w:r>
+      <w:r>
+        <w:t>Changes to the hydrology could explain the difference, or there could be changes to precipitation that are not apparent through time-series decomposition</w:t>
+      </w:r>
+      <w:r>
+        <w:t>.</w:t>
+      </w:r>
+    </w:p>
+    <w:p>
+      <w:pPr>
+        <w:pStyle w:val="Heading2"/>
+      </w:pPr>
+      <w:r>
+        <w:t>Cumulative Precipitation and Precipitation Intensity</w:t>
+      </w:r>
+    </w:p>
+    <w:p>
+      <w:r>
+        <w:t>Two additional factors were included into this analysis that significantly improved c</w:t>
+      </w:r>
+      <w:r>
+        <w:t>orrelations between</w:t>
+      </w:r>
+      <w:r>
+        <w:t xml:space="preserve"> lake levels</w:t>
+      </w:r>
+      <w:r>
+        <w:t xml:space="preserve"> and precipitation</w:t>
+      </w:r>
+      <w:r>
+        <w:t>.</w:t>
+      </w:r>
+    </w:p>
+    <w:p>
+      <w:r>
+        <w:rPr>
+          <w:b/>
+          <w:i/>
+        </w:rPr>
+        <w:lastRenderedPageBreak/>
+        <w:t>Cumulative precipitation</w:t>
+      </w:r>
+      <w:r>
+        <w:t xml:space="preserve"> is one way to measure changes to precipitation over time. </w:t>
+      </w:r>
+      <w:r>
+        <w:t xml:space="preserve"> </w:t>
+      </w:r>
+      <w:r>
+        <w:t xml:space="preserve">It </w:t>
+      </w:r>
+      <w:r>
+        <w:t>is the sum of all precipitation over a defined period.</w:t>
+      </w:r>
+      <w:r>
+        <w:t xml:space="preserve">  </w:t>
+      </w:r>
+      <w:r>
+        <w:t xml:space="preserve">Each </w:t>
+      </w:r>
+      <w:r>
+        <w:t>point in the series con</w:t>
+      </w:r>
+      <w:r>
+        <w:t>tains the sum of the preceding</w:t>
+      </w:r>
+      <w:r>
+        <w:t xml:space="preserve"> months’ rainfall</w:t>
+      </w:r>
+      <w:r>
+        <w:t xml:space="preserve"> for the entire defined period</w:t>
+      </w:r>
+      <w:r>
+        <w:t>.  This is sometimes referred to as a “moving window”.</w:t>
+      </w:r>
+      <w:r>
+        <w:t xml:space="preserve">  </w:t>
+      </w:r>
+      <w:r>
+        <w:fldChar w:fldCharType="begin"/>
+      </w:r>
+      <w:r>
+        <w:instrText xml:space="preserve"> REF _Ref472433177 \h </w:instrText>
+      </w:r>
+      <w:r>
+        <w:fldChar w:fldCharType="separate"/>
+      </w:r>
+      <w:r>
+        <w:t xml:space="preserve">Figure </w:t>
+      </w:r>
+      <w:r>
+        <w:rPr>
+          <w:noProof/>
+        </w:rPr>
+        <w:t>7</w:t>
+      </w:r>
+      <w:r>
+        <w:fldChar w:fldCharType="end"/>
+      </w:r>
+      <w:r>
+        <w:t xml:space="preserve"> </w:t>
+      </w:r>
+      <w:r>
+        <w:t xml:space="preserve">shows raw vs. cumulative rainfall for a </w:t>
+      </w:r>
+      <w:r>
+        <w:t>6</w:t>
+      </w:r>
+      <w:r>
+        <w:t xml:space="preserve"> month moving window.</w:t>
+      </w:r>
+    </w:p>
+    <w:p>
+      <w:pPr>
+        <w:pStyle w:val="Caption"/>
+        <w:keepNext/>
+      </w:pPr>
+      <w:bookmarkStart w:id="5" w:name="_Ref472433177"/>
+      <w:r>
+        <w:t xml:space="preserve">Figure </w:t>
+      </w:r>
+      <w:r>
+        <w:fldChar w:fldCharType="begin"/>
+      </w:r>
+      <w:r>
+        <w:instrText xml:space="preserve"> SEQ Figure \* ARABIC </w:instrText>
+      </w:r>
+      <w:r>
+        <w:fldChar w:fldCharType="separate"/>
+      </w:r>
+      <w:r>
+        <w:rPr>
+          <w:noProof/>
+        </w:rPr>
+        <w:t>7</w:t>
+      </w:r>
+      <w:r>
+        <w:rPr>
+          <w:noProof/>
+        </w:rPr>
+        <w:fldChar w:fldCharType="end"/>
+      </w:r>
+      <w:bookmarkEnd w:id="5"/>
+      <w:r>
+        <w:t>: Example Cumulative vs. Raw Precipitation</w:t>
+      </w:r>
+    </w:p>
+    <w:p>
+      <w:r>
+        <w:rPr>
+          <w:noProof/>
+        </w:rPr>
+        <w:drawing>
+          <wp:inline distT="0" distB="0" distL="0" distR="0" wp14:anchorId="31E64871" wp14:editId="1A5E1B41">
+            <wp:extent cx="5943600" cy="3396615"/>
+            <wp:effectExtent l="0" t="0" r="0" b="0"/>
+            <wp:docPr id="17" name="Picture 17"/>
+            <wp:cNvGraphicFramePr>
+              <a:graphicFrameLocks xmlns:a="http://schemas.openxmlformats.org/drawingml/2006/main" noChangeAspect="1"/>
+            </wp:cNvGraphicFramePr>
+            <a:graphic xmlns:a="http://schemas.openxmlformats.org/drawingml/2006/main">
+              <a:graphicData uri="http://schemas.openxmlformats.org/drawingml/2006/picture">
+                <pic:pic xmlns:pic="http://schemas.openxmlformats.org/drawingml/2006/picture">
+                  <pic:nvPicPr>
+                    <pic:cNvPr id="17" name="elevation_correlation_precip_comparison.png"/>
                     <pic:cNvPicPr/>
                   </pic:nvPicPr>
                   <pic:blipFill>
@@ -1905,225 +2449,19 @@
           </wp:inline>
         </w:drawing>
       </w:r>
-      <w:r>
-        <w:t xml:space="preserve"> </w:t>
-      </w:r>
-    </w:p>
-    <w:p>
-      <w:r>
-        <w:fldChar w:fldCharType="begin"/>
-      </w:r>
-      <w:r>
-        <w:instrText xml:space="preserve"> REF _Ref472422736 \h </w:instrText>
-      </w:r>
-      <w:r>
-        <w:fldChar w:fldCharType="separate"/>
-      </w:r>
-      <w:r>
-        <w:t xml:space="preserve">Figure </w:t>
-      </w:r>
-      <w:r>
-        <w:rPr>
-          <w:noProof/>
-        </w:rPr>
-        <w:t>6</w:t>
-      </w:r>
-      <w:r>
-        <w:fldChar w:fldCharType="end"/>
-      </w:r>
-      <w:r>
-        <w:t xml:space="preserve"> </w:t>
-      </w:r>
-      <w:r>
-        <w:t>shows</w:t>
-      </w:r>
-      <w:r>
-        <w:t xml:space="preserve"> the long term trends of both lake elevation and local precipitation.</w:t>
-      </w:r>
-      <w:r>
-        <w:t xml:space="preserve">  </w:t>
-      </w:r>
-      <w:r>
-        <w:t>W</w:t>
-      </w:r>
-      <w:r>
-        <w:t xml:space="preserve">hile there are some similarities between the long-term trends, there are a lot of differences, as well.  </w:t>
-      </w:r>
-      <w:r>
-        <w:t>Both series have extended “bumps”</w:t>
-      </w:r>
-      <w:r>
-        <w:t xml:space="preserve"> or “hills”</w:t>
-      </w:r>
-      <w:r>
-        <w:t xml:space="preserve"> </w:t>
-      </w:r>
-      <w:r>
-        <w:t>in the 1995-2002 range, but the shape of the bumps is different, and they are shifted relative to one another (the precipitation bump begins and ends earlier than the elevation bump).  Both show a generally increasing trend from approximately 2005 to the present, but the elevation trend is stronger and more consistent than the precipitation trend.</w:t>
-      </w:r>
-      <w:r>
-        <w:t xml:space="preserve"> </w:t>
-      </w:r>
-    </w:p>
-    <w:p>
-      <w:r>
-        <w:t xml:space="preserve">Overall, the decomposition analysis </w:t>
-      </w:r>
-      <w:r>
-        <w:t>of precipitation and Lake St. Clair water elevation tells us:</w:t>
-      </w:r>
-    </w:p>
-    <w:p>
-      <w:pPr>
-        <w:pStyle w:val="ListParagraph"/>
-        <w:numPr>
-          <w:ilvl w:val="0"/>
-          <w:numId w:val="12"/>
-        </w:numPr>
-      </w:pPr>
-      <w:r>
-        <w:t>Lake elevation can be explained almost entirely by yearly cycles and long-term trends;</w:t>
-      </w:r>
-    </w:p>
-    <w:p>
-      <w:pPr>
-        <w:pStyle w:val="ListParagraph"/>
-        <w:numPr>
-          <w:ilvl w:val="0"/>
-          <w:numId w:val="12"/>
-        </w:numPr>
-      </w:pPr>
-      <w:r>
-        <w:t xml:space="preserve">Annual </w:t>
-      </w:r>
-      <w:r>
-        <w:t>lake elevation cycles are strong</w:t>
-      </w:r>
-      <w:r>
-        <w:t>,</w:t>
-      </w:r>
-      <w:r>
-        <w:t xml:space="preserve"> and match</w:t>
-      </w:r>
-      <w:r>
-        <w:t xml:space="preserve"> equally strong annual</w:t>
-      </w:r>
-      <w:r>
-        <w:t xml:space="preserve"> </w:t>
-      </w:r>
-      <w:r>
-        <w:t>precipitation</w:t>
-      </w:r>
-      <w:r>
-        <w:t xml:space="preserve"> cycles</w:t>
-      </w:r>
-      <w:r>
-        <w:t>; and</w:t>
-      </w:r>
-    </w:p>
-    <w:p>
-      <w:pPr>
-        <w:pStyle w:val="ListParagraph"/>
-        <w:numPr>
-          <w:ilvl w:val="0"/>
-          <w:numId w:val="12"/>
-        </w:numPr>
-      </w:pPr>
-      <w:r>
-        <w:t>Long-term trends</w:t>
-      </w:r>
-      <w:r>
-        <w:t xml:space="preserve"> in precipitation data</w:t>
-      </w:r>
-      <w:r>
-        <w:t xml:space="preserve"> are weak, and appear to only loosely match</w:t>
-      </w:r>
-      <w:r>
-        <w:t xml:space="preserve"> long-term</w:t>
-      </w:r>
-      <w:r>
-        <w:t xml:space="preserve"> lake elevation trends.</w:t>
-      </w:r>
-    </w:p>
-    <w:p>
-      <w:r>
-        <w:t>Two things can change</w:t>
-      </w:r>
-      <w:r>
-        <w:t xml:space="preserve"> lake elevations</w:t>
-      </w:r>
-      <w:r>
-        <w:t>:</w:t>
-      </w:r>
-      <w:r>
-        <w:t xml:space="preserve"> changes to the hydrology</w:t>
-      </w:r>
-      <w:r>
-        <w:t xml:space="preserve"> of the watershed</w:t>
-      </w:r>
-      <w:r>
-        <w:t>, such as new</w:t>
-      </w:r>
-      <w:r>
-        <w:t xml:space="preserve"> sources or discharges of water;</w:t>
-      </w:r>
-      <w:r>
-        <w:t xml:space="preserve"> and</w:t>
-      </w:r>
-      <w:r>
-        <w:t xml:space="preserve"> changes to precipitation. </w:t>
-      </w:r>
-      <w:r>
-        <w:t xml:space="preserve"> </w:t>
-      </w:r>
-      <w:r>
-        <w:t>While the annual</w:t>
-      </w:r>
-      <w:r>
-        <w:t xml:space="preserve"> lake elevation</w:t>
-      </w:r>
-      <w:r>
-        <w:t xml:space="preserve"> cycle is well explained by annual cycles in precipitation, t</w:t>
-      </w:r>
-      <w:r>
-        <w:t>he long-term trend in raw precipitation values does not explain the long term tre</w:t>
-      </w:r>
-      <w:r>
-        <w:t xml:space="preserve">nd of Lake St. Clair elevations. </w:t>
-      </w:r>
-      <w:r>
-        <w:t xml:space="preserve"> </w:t>
-      </w:r>
-      <w:r>
-        <w:t>Changes to the hydrology could explain the difference, or there could be changes to precipitation that are not apparent through time-series decomposition</w:t>
-      </w:r>
-      <w:r>
-        <w:t>.</w:t>
-      </w:r>
-    </w:p>
-    <w:p>
-      <w:pPr>
-        <w:pStyle w:val="Heading2"/>
-      </w:pPr>
-      <w:r>
-        <w:t>Cumulative Precipitation and Precipitation Intensity</w:t>
-      </w:r>
-    </w:p>
-    <w:p>
-      <w:r>
-        <w:t>Two additional factors were included into this analysis that significantly improved c</w:t>
-      </w:r>
-      <w:r>
-        <w:t>orrelations between</w:t>
-      </w:r>
-      <w:r>
-        <w:t xml:space="preserve"> lake levels</w:t>
-      </w:r>
-      <w:r>
-        <w:t xml:space="preserve"> and precipitation</w:t>
-      </w:r>
-      <w:r>
-        <w:t>.</w:t>
+    </w:p>
+    <w:p>
+      <w:r>
+        <w:t>Note that using a 6</w:t>
+      </w:r>
+      <w:r>
+        <w:t xml:space="preserve"> month</w:t>
+      </w:r>
+      <w:r>
+        <w:t xml:space="preserve"> precipitation accumulation</w:t>
+      </w:r>
+      <w:r>
+        <w:t xml:space="preserve"> window (or any multiple thereof) tends to magnify seasonal trends.  Using a 12-month window (or any multiple thereof) would tend to flatten seasonal trends instead.</w:t>
       </w:r>
     </w:p>
     <w:p>
@@ -2132,77 +2470,227 @@
           <w:b/>
           <w:i/>
         </w:rPr>
+        <w:t>Precipitation intensity</w:t>
+      </w:r>
+      <w:r>
+        <w:t xml:space="preserve"> is a measure of how precipitation is distributed over time. </w:t>
+      </w:r>
+      <w:r>
+        <w:t xml:space="preserve"> U</w:t>
+      </w:r>
+      <w:r>
+        <w:t>sing precipitation intensity</w:t>
+      </w:r>
+      <w:r>
+        <w:t xml:space="preserve"> in concert with cumulative precipitation</w:t>
+      </w:r>
+      <w:r>
+        <w:t xml:space="preserve"> as part of the statistical analysis significa</w:t>
+      </w:r>
+      <w:r>
+        <w:t>ntly improved the correlation between</w:t>
+      </w:r>
+      <w:r>
+        <w:t xml:space="preserve"> lake levels</w:t>
+      </w:r>
+      <w:r>
+        <w:t xml:space="preserve"> and precipitation</w:t>
+      </w:r>
+      <w:r>
+        <w:t xml:space="preserve">, and offers a possible simple method for identifying causal relationships. </w:t>
+      </w:r>
+      <w:r>
+        <w:t xml:space="preserve"> </w:t>
+      </w:r>
+    </w:p>
+    <w:p>
+      <w:r>
+        <w:t>Two months might have the same total volume of precipitation</w:t>
+      </w:r>
+      <w:r>
+        <w:t>,</w:t>
+      </w:r>
+      <w:r>
+        <w:t xml:space="preserve"> but differing intensities</w:t>
+      </w:r>
+      <w:r>
+        <w:t>.  For example, precipitation intensity might be low</w:t>
+      </w:r>
+      <w:r>
+        <w:t xml:space="preserve"> if precipitation in </w:t>
+      </w:r>
+      <w:r>
+        <w:t>a</w:t>
+      </w:r>
+      <w:r>
+        <w:t xml:space="preserve"> month is spread across multiple</w:t>
+      </w:r>
+      <w:r>
+        <w:t xml:space="preserve"> days or</w:t>
+      </w:r>
+      <w:r>
+        <w:t xml:space="preserve"> weeks</w:t>
+      </w:r>
+      <w:r>
+        <w:t>,</w:t>
+      </w:r>
+      <w:r>
+        <w:t xml:space="preserve"> while precipitation</w:t>
+      </w:r>
+      <w:r>
+        <w:t xml:space="preserve"> intensity will be high if all precipitation</w:t>
+      </w:r>
+      <w:r>
+        <w:t xml:space="preserve"> occurs during a single day.</w:t>
+      </w:r>
+      <w:r>
+        <w:t xml:space="preserve">  </w:t>
+      </w:r>
+    </w:p>
+    <w:p>
+      <w:r>
+        <w:t xml:space="preserve">For this analysis, </w:t>
+      </w:r>
+      <w:r>
+        <w:t xml:space="preserve">precipitation </w:t>
+      </w:r>
+      <w:r>
+        <w:t>intensity was calculated for each month by dividing the maximum rainfall in the month by the sum of rainfall in th</w:t>
+      </w:r>
+      <w:r>
+        <w:t>at</w:t>
+      </w:r>
+      <w:r>
+        <w:t xml:space="preserve"> month.  The resulting series was a </w:t>
+      </w:r>
+      <w:r>
+        <w:t>dimensionless</w:t>
+      </w:r>
+      <w:r>
+        <w:t xml:space="preserve"> m</w:t>
+      </w:r>
+      <w:r>
+        <w:t>easure where higher values mean</w:t>
+      </w:r>
+      <w:r>
+        <w:t xml:space="preserve"> greater</w:t>
+      </w:r>
+      <w:r>
+        <w:t xml:space="preserve"> precipitation</w:t>
+      </w:r>
+      <w:r>
+        <w:t xml:space="preserve"> intensity.</w:t>
+      </w:r>
+      <w:r>
+        <w:t xml:space="preserve">  This measure is easily calculated using existing data, and as such is attractive for quick statistical analyses such as those employed in this </w:t>
+      </w:r>
+      <w:r>
         <w:lastRenderedPageBreak/>
-        <w:t>Cumulative precipitation</w:t>
-      </w:r>
-      <w:r>
-        <w:t xml:space="preserve"> is one way to measure changes to precipitation over time. </w:t>
-      </w:r>
-      <w:r>
-        <w:t xml:space="preserve"> </w:t>
-      </w:r>
-      <w:r>
-        <w:t xml:space="preserve">It </w:t>
-      </w:r>
-      <w:r>
-        <w:t>is the sum of all precipitation over a defined period.</w:t>
-      </w:r>
-      <w:r>
-        <w:t xml:space="preserve">  </w:t>
-      </w:r>
-      <w:r>
-        <w:t xml:space="preserve">Each </w:t>
-      </w:r>
-      <w:r>
-        <w:t>point in the series con</w:t>
-      </w:r>
-      <w:r>
-        <w:t>tains the sum of the preceding</w:t>
-      </w:r>
-      <w:r>
-        <w:t xml:space="preserve"> months’ rainfall</w:t>
-      </w:r>
-      <w:r>
-        <w:t xml:space="preserve"> for the entire defined period</w:t>
-      </w:r>
-      <w:r>
-        <w:t>.  This is sometimes referred to as a “moving window”.</w:t>
-      </w:r>
-      <w:r>
-        <w:t xml:space="preserve">  </w:t>
-      </w:r>
-      <w:r>
-        <w:fldChar w:fldCharType="begin"/>
-      </w:r>
-      <w:r>
-        <w:instrText xml:space="preserve"> REF _Ref472433177 \h </w:instrText>
-      </w:r>
-      <w:r>
-        <w:fldChar w:fldCharType="separate"/>
-      </w:r>
-      <w:r>
-        <w:t xml:space="preserve">Figure </w:t>
-      </w:r>
-      <w:r>
-        <w:rPr>
-          <w:noProof/>
-        </w:rPr>
-        <w:t>7</w:t>
-      </w:r>
-      <w:r>
-        <w:fldChar w:fldCharType="end"/>
-      </w:r>
-      <w:r>
-        <w:t xml:space="preserve"> </w:t>
-      </w:r>
-      <w:r>
-        <w:t xml:space="preserve">shows raw vs. cumulative rainfall for a </w:t>
-      </w:r>
-      <w:r>
-        <w:t>6</w:t>
-      </w:r>
-      <w:r>
-        <w:t xml:space="preserve"> month moving window.</w:t>
+        <w:t xml:space="preserve">memorandum.  </w:t>
+      </w:r>
+      <w:r>
+        <w:t>Alternative analysis methods are possible using hydrologic modeling or advanced statistics, but are much more labor-intensive</w:t>
+      </w:r>
+      <w:r>
+        <w:rPr>
+          <w:rStyle w:val="FootnoteReference"/>
+        </w:rPr>
+        <w:footnoteReference w:id="3"/>
+      </w:r>
+      <w:r>
+        <w:t>.</w:t>
+      </w:r>
+    </w:p>
+    <w:p>
+      <w:r>
+        <w:t>Cumulative rainfall intensity was also calculated over multiple moving window periods</w:t>
+      </w:r>
+      <w:r>
+        <w:t xml:space="preserve"> and compared to Lake St. Clair water elevation data</w:t>
+      </w:r>
+      <w:r>
+        <w:t>.</w:t>
+      </w:r>
+    </w:p>
+    <w:p>
+      <w:pPr>
+        <w:pStyle w:val="Heading2"/>
+      </w:pPr>
+      <w:r>
+        <w:t>Comparing Precipitation to</w:t>
+      </w:r>
+      <w:r>
+        <w:t xml:space="preserve"> Lake Surface</w:t>
+      </w:r>
+      <w:r>
+        <w:t xml:space="preserve"> Elevation</w:t>
+      </w:r>
+    </w:p>
+    <w:p>
+      <w:r>
+        <w:t xml:space="preserve">A relationship was created between </w:t>
+      </w:r>
+      <w:r>
+        <w:t>the elevation of Lake St. Clair and three derived series from</w:t>
+      </w:r>
+      <w:r>
+        <w:t xml:space="preserve"> precipitation: 6</w:t>
+      </w:r>
+      <w:r>
+        <w:t>-month cumulative precipitation, 42-month</w:t>
+      </w:r>
+      <w:r>
+        <w:t xml:space="preserve"> cumulative precipitation, and 9</w:t>
+      </w:r>
+      <w:r>
+        <w:t>-year (</w:t>
+      </w:r>
+      <w:r>
+        <w:t>108</w:t>
+      </w:r>
+      <w:r>
+        <w:t>-month) cumulative precipitation intensity.</w:t>
+      </w:r>
+    </w:p>
+    <w:p>
+      <w:r>
+        <w:t>The best</w:t>
+      </w:r>
+      <w:r>
+        <w:t xml:space="preserve"> accumulation</w:t>
+      </w:r>
+      <w:r>
+        <w:t xml:space="preserve"> periods</w:t>
+      </w:r>
+      <w:r>
+        <w:t xml:space="preserve"> (moving windows)</w:t>
+      </w:r>
+      <w:r>
+        <w:t xml:space="preserve"> for </w:t>
+      </w:r>
+      <w:r>
+        <w:rPr>
+          <w:b/>
+        </w:rPr>
+        <w:t>c</w:t>
+      </w:r>
+      <w:r>
+        <w:rPr>
+          <w:b/>
+        </w:rPr>
+        <w:t>umulative precipitation</w:t>
+      </w:r>
+      <w:r>
+        <w:t xml:space="preserve"> were calculated</w:t>
+      </w:r>
+      <w:r>
+        <w:t xml:space="preserve"> by comparing the results of linear regressions against</w:t>
+      </w:r>
+      <w:r>
+        <w:t xml:space="preserve"> lake</w:t>
+      </w:r>
+      <w:r>
+        <w:t xml:space="preserve"> elevations for periods of 1 to 96 months.</w:t>
       </w:r>
     </w:p>
     <w:p>
@@ -2210,21 +2698,37 @@
         <w:pStyle w:val="Caption"/>
         <w:keepNext/>
       </w:pPr>
-      <w:bookmarkStart w:id="6" w:name="_Ref472433177"/>
+      <w:bookmarkStart w:id="6" w:name="_Ref472433663"/>
       <w:r>
         <w:t xml:space="preserve">Figure </w:t>
       </w:r>
-      <w:fldSimple w:instr=" SEQ Figure \* ARABIC ">
-        <w:r>
-          <w:rPr>
-            <w:noProof/>
-          </w:rPr>
-          <w:t>7</w:t>
-        </w:r>
-      </w:fldSimple>
+      <w:r>
+        <w:fldChar w:fldCharType="begin"/>
+      </w:r>
+      <w:r>
+        <w:instrText xml:space="preserve"> SEQ Figure \* ARABIC </w:instrText>
+      </w:r>
+      <w:r>
+        <w:fldChar w:fldCharType="separate"/>
+      </w:r>
+      <w:r>
+        <w:rPr>
+          <w:noProof/>
+        </w:rPr>
+        <w:t>8</w:t>
+      </w:r>
+      <w:r>
+        <w:rPr>
+          <w:noProof/>
+        </w:rPr>
+        <w:fldChar w:fldCharType="end"/>
+      </w:r>
       <w:bookmarkEnd w:id="6"/>
       <w:r>
-        <w:t>: Example Cumulative vs. Raw Precipitation</w:t>
+        <w:t xml:space="preserve">: </w:t>
+      </w:r>
+      <w:r>
+        <w:t>R Squared of Cumulative Precipitation Periods vs. Elevation</w:t>
       </w:r>
     </w:p>
     <w:p>
@@ -2233,10 +2737,10 @@
           <w:noProof/>
         </w:rPr>
         <w:drawing>
-          <wp:inline distT="0" distB="0" distL="0" distR="0" wp14:anchorId="12E03D39" wp14:editId="02CE67CE">
+          <wp:inline distT="0" distB="0" distL="0" distR="0" wp14:anchorId="3DB621F5" wp14:editId="3A72B61B">
             <wp:extent cx="5943600" cy="3396615"/>
             <wp:effectExtent l="0" t="0" r="0" b="0"/>
-            <wp:docPr id="5" name="Picture 5"/>
+            <wp:docPr id="14" name="Picture 14"/>
             <wp:cNvGraphicFramePr>
               <a:graphicFrameLocks xmlns:a="http://schemas.openxmlformats.org/drawingml/2006/main" noChangeAspect="1"/>
             </wp:cNvGraphicFramePr>
@@ -2244,7 +2748,7 @@
               <a:graphicData uri="http://schemas.openxmlformats.org/drawingml/2006/picture">
                 <pic:pic xmlns:pic="http://schemas.openxmlformats.org/drawingml/2006/picture">
                   <pic:nvPicPr>
-                    <pic:cNvPr id="5" name="elevation_correlation_precip_comparison.png"/>
+                    <pic:cNvPr id="14" name="elevation_correlation_single_r2.png"/>
                     <pic:cNvPicPr/>
                   </pic:nvPicPr>
                   <pic:blipFill>
@@ -2277,245 +2781,371 @@
     </w:p>
     <w:p>
       <w:r>
-        <w:t>Note that using a 6</w:t>
-      </w:r>
-      <w:r>
-        <w:t xml:space="preserve"> month</w:t>
-      </w:r>
-      <w:r>
-        <w:t xml:space="preserve"> precipitation accumulation</w:t>
-      </w:r>
-      <w:r>
-        <w:t xml:space="preserve"> window (or any multiple thereof) tends to magnify seasonal trends.  Using a 12-month window (or any multiple thereof) would tend to flatten seasonal trends instead.</w:t>
-      </w:r>
-    </w:p>
-    <w:p>
+        <w:t xml:space="preserve">Each point in </w:t>
+      </w:r>
+      <w:r>
+        <w:fldChar w:fldCharType="begin"/>
+      </w:r>
+      <w:r>
+        <w:instrText xml:space="preserve"> REF _Ref472433663 \h </w:instrText>
+      </w:r>
+      <w:r>
+        <w:fldChar w:fldCharType="separate"/>
+      </w:r>
+      <w:r>
+        <w:t xml:space="preserve">Figure </w:t>
+      </w:r>
+      <w:r>
+        <w:rPr>
+          <w:noProof/>
+        </w:rPr>
+        <w:t>8</w:t>
+      </w:r>
+      <w:r>
+        <w:fldChar w:fldCharType="end"/>
+      </w:r>
+      <w:r>
+        <w:t xml:space="preserve"> represents the number of preceding months included in the cumulative precipitation on the x axis, with the correlation between cumulative precipitation and Lake St. Clair elevations on the y axis</w:t>
+      </w:r>
+      <w:r>
+        <w:t>.  This correlation is measured as the R Squared, or R</w:t>
+      </w:r>
+      <w:r>
+        <w:rPr>
+          <w:vertAlign w:val="superscript"/>
+        </w:rPr>
+        <w:t>2</w:t>
+      </w:r>
+      <w:r>
+        <w:t xml:space="preserve"> (a standard statistical method for measuring goodness-of-fit)</w:t>
+      </w:r>
+      <w:r>
+        <w:t xml:space="preserve"> of a linear regression between the two series</w:t>
+      </w:r>
+      <w:r>
+        <w:t xml:space="preserve">, with each dot </w:t>
+      </w:r>
+      <w:r>
+        <w:t>corresponding to</w:t>
+      </w:r>
+      <w:r>
+        <w:t xml:space="preserve"> a different regression</w:t>
+      </w:r>
+      <w:r>
+        <w:t>.</w:t>
+      </w:r>
+    </w:p>
+    <w:p>
+      <w:r>
+        <w:t>The figure</w:t>
+      </w:r>
+      <w:r>
+        <w:t xml:space="preserve"> </w:t>
+      </w:r>
+      <w:r>
+        <w:t xml:space="preserve">shows that there are two trends working in concert on the correlation between precipitation and elevation.  The first is an annual cycle.  As the total number of months of cumulative precipitation </w:t>
+      </w:r>
+      <w:r>
+        <w:lastRenderedPageBreak/>
+        <w:t>approaches a multiple of</w:t>
+      </w:r>
+      <w:r>
+        <w:t xml:space="preserve"> 12 plus</w:t>
+      </w:r>
+      <w:r>
+        <w:t xml:space="preserve"> or minus</w:t>
+      </w:r>
+      <w:r>
+        <w:t xml:space="preserve"> 6</w:t>
+      </w:r>
+      <w:r>
+        <w:t xml:space="preserve"> (e.g., 6, 18, 30</w:t>
+      </w:r>
+      <w:r>
+        <w:t>,</w:t>
+      </w:r>
+      <w:r>
+        <w:t xml:space="preserve"> or</w:t>
+      </w:r>
+      <w:r>
+        <w:t xml:space="preserve"> 42</w:t>
+      </w:r>
+      <w:r>
+        <w:t xml:space="preserve"> months</w:t>
+      </w:r>
+      <w:r>
+        <w:t>)</w:t>
+      </w:r>
+      <w:r>
+        <w:t>, the R</w:t>
+      </w:r>
+      <w:r>
+        <w:rPr>
+          <w:vertAlign w:val="superscript"/>
+        </w:rPr>
+        <w:t>2</w:t>
+      </w:r>
+      <w:r>
+        <w:t xml:space="preserve"> increases.</w:t>
+      </w:r>
+      <w:r>
+        <w:t xml:space="preserve"> </w:t>
+      </w:r>
+      <w:r>
+        <w:t xml:space="preserve"> A</w:t>
+      </w:r>
+      <w:r>
+        <w:t>s the total number of months approaches a multiple of 11 or 12, the R</w:t>
+      </w:r>
+      <w:r>
+        <w:rPr>
+          <w:vertAlign w:val="superscript"/>
+        </w:rPr>
+        <w:t>2</w:t>
+      </w:r>
+      <w:r>
+        <w:t xml:space="preserve"> decreases.  This is an indication that cumulative rainfall that amplifies seasonal trends (see</w:t>
+      </w:r>
+      <w:r>
+        <w:t xml:space="preserve"> </w:t>
+      </w:r>
+      <w:r>
+        <w:fldChar w:fldCharType="begin"/>
+      </w:r>
+      <w:r>
+        <w:instrText xml:space="preserve"> REF _Ref472433177 \h </w:instrText>
+      </w:r>
+      <w:r>
+        <w:fldChar w:fldCharType="separate"/>
+      </w:r>
+      <w:r>
+        <w:t xml:space="preserve">Figure </w:t>
+      </w:r>
+      <w:r>
+        <w:rPr>
+          <w:noProof/>
+        </w:rPr>
+        <w:t>7</w:t>
+      </w:r>
+      <w:r>
+        <w:fldChar w:fldCharType="end"/>
+      </w:r>
+      <w:r>
+        <w:t>) is more directly related to lake elevation than cumulative rainfall that smooths over</w:t>
+      </w:r>
+      <w:r>
+        <w:t xml:space="preserve"> seasonal trends.  In other words, annual precipitation cycles </w:t>
+      </w:r>
+      <w:r>
+        <w:t>roughly match</w:t>
+      </w:r>
+      <w:r>
+        <w:t xml:space="preserve"> annual lake elevation cycles.</w:t>
+      </w:r>
+    </w:p>
+    <w:p>
+      <w:r>
+        <w:t xml:space="preserve">The second trend in </w:t>
+      </w:r>
+      <w:r>
+        <w:fldChar w:fldCharType="begin"/>
+      </w:r>
+      <w:r>
+        <w:instrText xml:space="preserve"> REF _Ref472433663 \h </w:instrText>
+      </w:r>
+      <w:r>
+        <w:fldChar w:fldCharType="separate"/>
+      </w:r>
+      <w:r>
+        <w:t xml:space="preserve">Figure </w:t>
+      </w:r>
+      <w:r>
+        <w:rPr>
+          <w:noProof/>
+        </w:rPr>
+        <w:t>8</w:t>
+      </w:r>
+      <w:r>
+        <w:fldChar w:fldCharType="end"/>
+      </w:r>
+      <w:r>
+        <w:t xml:space="preserve"> is </w:t>
+      </w:r>
+      <w:r>
+        <w:t>a gradual rise then</w:t>
+      </w:r>
+      <w:r>
+        <w:t xml:space="preserve"> gradual</w:t>
+      </w:r>
+      <w:r>
+        <w:t xml:space="preserve"> fall</w:t>
+      </w:r>
+      <w:r>
+        <w:t xml:space="preserve"> in the R</w:t>
+      </w:r>
+      <w:r>
+        <w:rPr>
+          <w:vertAlign w:val="superscript"/>
+        </w:rPr>
+        <w:t>2</w:t>
+      </w:r>
+      <w:r>
+        <w:t xml:space="preserve"> value</w:t>
+      </w:r>
+      <w:r>
+        <w:t xml:space="preserve"> over the entire series, from 1 to 96.  The highest R</w:t>
+      </w:r>
+      <w:r>
+        <w:rPr>
+          <w:vertAlign w:val="superscript"/>
+        </w:rPr>
+        <w:t>2</w:t>
+      </w:r>
+      <w:r>
+        <w:t xml:space="preserve"> values are at 29, 30, 41, and 42 months – three or four years plus 5 or 6 months.  </w:t>
+      </w:r>
+      <w:r>
+        <w:t xml:space="preserve">The best possible relationship with lake elevations, </w:t>
+      </w:r>
+      <w:r>
+        <w:t>which</w:t>
+      </w:r>
+      <w:r>
+        <w:t xml:space="preserve"> accounts for </w:t>
+      </w:r>
+      <w:r>
+        <w:t>both seasonal variations and long-term trends, is cumulative rainfall over one of those four</w:t>
+      </w:r>
+      <w:r>
+        <w:t xml:space="preserve"> accumulation</w:t>
+      </w:r>
+      <w:r>
+        <w:t xml:space="preserve"> windows.</w:t>
+      </w:r>
+    </w:p>
+    <w:p>
+      <w:r>
+        <w:t>The best R</w:t>
+      </w:r>
+      <w:r>
+        <w:rPr>
+          <w:vertAlign w:val="superscript"/>
+        </w:rPr>
+        <w:t>2</w:t>
+      </w:r>
+      <w:r>
+        <w:t xml:space="preserve"> value in Fi</w:t>
+      </w:r>
+      <w:r>
+        <w:t>gure 8 is approximately 0.35, meaning</w:t>
+      </w:r>
+      <w:r>
+        <w:t xml:space="preserve"> 35% of the variation in lake elevation </w:t>
+      </w:r>
+      <w:r>
+        <w:t xml:space="preserve">is </w:t>
+      </w:r>
+      <w:r>
+        <w:t>explained by cumulative rainfall.</w:t>
+      </w:r>
+    </w:p>
+    <w:p>
+      <w:r>
+        <w:t>N</w:t>
+      </w:r>
+      <w:r>
+        <w:t xml:space="preserve">early the same </w:t>
+      </w:r>
+      <w:r>
+        <w:t>procedure</w:t>
+      </w:r>
+      <w:r>
+        <w:t xml:space="preserve"> was performed by looking at many possible values of total months of </w:t>
+      </w:r>
       <w:r>
         <w:rPr>
           <w:b/>
-          <w:i/>
-        </w:rPr>
-        <w:t>Precipitation intensity</w:t>
-      </w:r>
-      <w:r>
-        <w:t xml:space="preserve"> is a measure of how precipitation is distributed over time. </w:t>
-      </w:r>
-      <w:r>
-        <w:t xml:space="preserve"> U</w:t>
-      </w:r>
-      <w:r>
-        <w:t>sing precipitation intensity</w:t>
-      </w:r>
-      <w:r>
-        <w:t xml:space="preserve"> in concert with cumulative precipitation</w:t>
-      </w:r>
-      <w:r>
-        <w:t xml:space="preserve"> as part of the statistical analysis significa</w:t>
-      </w:r>
-      <w:r>
-        <w:t>ntly improved the correlation between</w:t>
-      </w:r>
-      <w:r>
-        <w:t xml:space="preserve"> lake levels</w:t>
-      </w:r>
-      <w:r>
-        <w:t xml:space="preserve"> and precipitation</w:t>
-      </w:r>
-      <w:r>
-        <w:t xml:space="preserve">, and offers a possible simple method for identifying causal relationships. </w:t>
+        </w:rPr>
+        <w:t>cumulative precipitation intensity</w:t>
+      </w:r>
+      <w:r>
+        <w:t>.</w:t>
+      </w:r>
+      <w:r>
+        <w:t xml:space="preserve">  For </w:t>
+      </w:r>
+      <w:r>
+        <w:t>this procedure, the 42-month</w:t>
+      </w:r>
+      <w:r>
+        <w:t xml:space="preserve"> cumulative precipitation series</w:t>
       </w:r>
       <w:r>
         <w:t xml:space="preserve"> </w:t>
       </w:r>
-    </w:p>
-    <w:p>
-      <w:r>
-        <w:t>Two months might have the same total volume of precipitation</w:t>
-      </w:r>
-      <w:r>
-        <w:t>,</w:t>
-      </w:r>
-      <w:r>
-        <w:t xml:space="preserve"> but differing intensities</w:t>
-      </w:r>
-      <w:r>
-        <w:t>.  For example, precipitation intensity might be low</w:t>
-      </w:r>
-      <w:r>
-        <w:t xml:space="preserve"> if precipitation in </w:t>
-      </w:r>
-      <w:r>
-        <w:t>a</w:t>
-      </w:r>
-      <w:r>
-        <w:t xml:space="preserve"> month is spread across multiple</w:t>
-      </w:r>
-      <w:r>
-        <w:t xml:space="preserve"> days or</w:t>
-      </w:r>
-      <w:r>
-        <w:t xml:space="preserve"> weeks</w:t>
-      </w:r>
-      <w:r>
-        <w:t>,</w:t>
-      </w:r>
-      <w:r>
-        <w:t xml:space="preserve"> while precipitation</w:t>
-      </w:r>
-      <w:r>
-        <w:t xml:space="preserve"> intensity will be high if all precipitation</w:t>
-      </w:r>
-      <w:r>
-        <w:t xml:space="preserve"> occurs during a single day.</w:t>
-      </w:r>
-      <w:r>
-        <w:t xml:space="preserve">  </w:t>
-      </w:r>
-    </w:p>
-    <w:p>
-      <w:r>
-        <w:t xml:space="preserve">For this analysis, </w:t>
-      </w:r>
-      <w:r>
-        <w:t xml:space="preserve">precipitation </w:t>
-      </w:r>
-      <w:r>
-        <w:t>intensity was calculated for each month by dividing the maximum rainfall in the month by the sum of rainfall in th</w:t>
-      </w:r>
-      <w:r>
-        <w:t>at</w:t>
-      </w:r>
-      <w:r>
-        <w:t xml:space="preserve"> month.  The resulting series was a </w:t>
-      </w:r>
-      <w:r>
-        <w:t>dimensionless</w:t>
-      </w:r>
-      <w:r>
-        <w:t xml:space="preserve"> m</w:t>
-      </w:r>
-      <w:r>
-        <w:t>easure where higher values mean</w:t>
-      </w:r>
-      <w:r>
-        <w:t xml:space="preserve"> greater</w:t>
-      </w:r>
-      <w:r>
-        <w:t xml:space="preserve"> precipitation</w:t>
-      </w:r>
-      <w:r>
-        <w:t xml:space="preserve"> intensity.</w:t>
-      </w:r>
-      <w:r>
-        <w:t xml:space="preserve">  This measure is easily calculated using existing data, and as such is attractive for quick statistical analyses such as those employed in this </w:t>
-      </w:r>
-      <w:r>
-        <w:lastRenderedPageBreak/>
-        <w:t xml:space="preserve">memorandum.  </w:t>
-      </w:r>
-      <w:r>
-        <w:t>Alternative analysis methods are possible using hydrologic modeling or advanced statistics, but are much more labor-intensive</w:t>
-      </w:r>
-      <w:r>
-        <w:rPr>
-          <w:rStyle w:val="FootnoteReference"/>
-        </w:rPr>
-        <w:footnoteReference w:id="3"/>
-      </w:r>
-      <w:r>
-        <w:t>.</w:t>
-      </w:r>
-    </w:p>
-    <w:p>
-      <w:r>
-        <w:t>Cumulative rainfall intensity was also calculated over multiple moving window periods</w:t>
-      </w:r>
-      <w:r>
-        <w:t xml:space="preserve"> and compared to Lake St. Clair water elevation data</w:t>
-      </w:r>
-      <w:r>
-        <w:t>.</w:t>
-      </w:r>
-    </w:p>
-    <w:p>
-      <w:pPr>
-        <w:pStyle w:val="Heading2"/>
-      </w:pPr>
-      <w:r>
-        <w:t>Comparing Precipitation to</w:t>
-      </w:r>
-      <w:r>
-        <w:t xml:space="preserve"> Lake Surface</w:t>
-      </w:r>
-      <w:r>
-        <w:t xml:space="preserve"> Elevation</w:t>
-      </w:r>
-    </w:p>
-    <w:p>
-      <w:r>
-        <w:t xml:space="preserve">A relationship was created between </w:t>
-      </w:r>
-      <w:r>
-        <w:t>the elevation of Lake St. Clair and three derived series from</w:t>
-      </w:r>
-      <w:r>
-        <w:t xml:space="preserve"> precipitation: 6</w:t>
-      </w:r>
-      <w:r>
-        <w:t>-month cumulative precipitation, 42-month</w:t>
-      </w:r>
-      <w:r>
-        <w:t xml:space="preserve"> cumulative precipitation, and 9</w:t>
-      </w:r>
-      <w:r>
-        <w:t>-year (</w:t>
-      </w:r>
-      <w:r>
-        <w:t>108</w:t>
-      </w:r>
-      <w:r>
-        <w:t>-month) cumulative precipitation intensity.</w:t>
-      </w:r>
-    </w:p>
-    <w:p>
-      <w:r>
-        <w:t>The best</w:t>
-      </w:r>
-      <w:r>
-        <w:t xml:space="preserve"> accumulation</w:t>
-      </w:r>
-      <w:r>
-        <w:t xml:space="preserve"> periods</w:t>
-      </w:r>
-      <w:r>
-        <w:t xml:space="preserve"> (moving windows)</w:t>
-      </w:r>
-      <w:r>
-        <w:t xml:space="preserve"> for </w:t>
-      </w:r>
-      <w:r>
-        <w:rPr>
-          <w:b/>
-        </w:rPr>
-        <w:t>c</w:t>
-      </w:r>
-      <w:r>
-        <w:rPr>
-          <w:b/>
-        </w:rPr>
-        <w:t>umulative precipitation</w:t>
-      </w:r>
-      <w:r>
-        <w:t xml:space="preserve"> were calculated</w:t>
-      </w:r>
-      <w:r>
-        <w:t xml:space="preserve"> by comparing the results of linear regressions against</w:t>
-      </w:r>
-      <w:r>
-        <w:t xml:space="preserve"> lake</w:t>
-      </w:r>
-      <w:r>
-        <w:t xml:space="preserve"> elevations for periods of 1 to 96 months.</w:t>
+      <w:r>
+        <w:t xml:space="preserve">was </w:t>
+      </w:r>
+      <w:r>
+        <w:t xml:space="preserve">used as </w:t>
+      </w:r>
+      <w:r>
+        <w:t xml:space="preserve">one </w:t>
+      </w:r>
+      <w:r>
+        <w:t xml:space="preserve">of the </w:t>
+      </w:r>
+      <w:r>
+        <w:t>two</w:t>
+      </w:r>
+      <w:r>
+        <w:t xml:space="preserve"> terms in the linear regression.</w:t>
+      </w:r>
+      <w:r>
+        <w:t xml:space="preserve">  In R code:</w:t>
+      </w:r>
+    </w:p>
+    <w:p>
+      <w:pPr>
+        <w:pStyle w:val="Code"/>
+        <w:jc w:val="center"/>
+      </w:pPr>
+      <w:proofErr w:type="gramStart"/>
+      <w:r>
+        <w:t>regr</w:t>
+      </w:r>
+      <w:r>
+        <w:t>ession</w:t>
+      </w:r>
+      <w:proofErr w:type="gramEnd"/>
+      <w:r>
+        <w:t xml:space="preserve"> = lm(elevation ~</w:t>
+      </w:r>
+      <w:r>
+        <w:t xml:space="preserve"> + 42_month_cumulative + </w:t>
+      </w:r>
+      <w:proofErr w:type="spellStart"/>
+      <w:r>
+        <w:t>X_month_intensity</w:t>
+      </w:r>
+      <w:proofErr w:type="spellEnd"/>
+      <w:r>
+        <w:t>)</w:t>
+      </w:r>
+    </w:p>
+    <w:p>
+      <w:pPr>
+        <w:pStyle w:val="Code"/>
+      </w:pPr>
+    </w:p>
+    <w:p>
+      <w:proofErr w:type="gramStart"/>
+      <w:r>
+        <w:t>where</w:t>
+      </w:r>
+      <w:proofErr w:type="gramEnd"/>
+      <w:r>
+        <w:t xml:space="preserve"> X is a value from 48 to 156.</w:t>
       </w:r>
     </w:p>
     <w:p>
@@ -2523,24 +3153,37 @@
         <w:pStyle w:val="Caption"/>
         <w:keepNext/>
       </w:pPr>
-      <w:bookmarkStart w:id="7" w:name="_Ref472433663"/>
+      <w:bookmarkStart w:id="7" w:name="_Ref472495255"/>
       <w:r>
         <w:t xml:space="preserve">Figure </w:t>
       </w:r>
-      <w:fldSimple w:instr=" SEQ Figure \* ARABIC ">
-        <w:r>
-          <w:rPr>
-            <w:noProof/>
-          </w:rPr>
-          <w:t>8</w:t>
-        </w:r>
-      </w:fldSimple>
+      <w:r>
+        <w:fldChar w:fldCharType="begin"/>
+      </w:r>
+      <w:r>
+        <w:instrText xml:space="preserve"> SEQ Figure \* ARABIC </w:instrText>
+      </w:r>
+      <w:r>
+        <w:fldChar w:fldCharType="separate"/>
+      </w:r>
+      <w:r>
+        <w:rPr>
+          <w:noProof/>
+        </w:rPr>
+        <w:t>9</w:t>
+      </w:r>
+      <w:r>
+        <w:rPr>
+          <w:noProof/>
+        </w:rPr>
+        <w:fldChar w:fldCharType="end"/>
+      </w:r>
       <w:bookmarkEnd w:id="7"/>
       <w:r>
         <w:t xml:space="preserve">: </w:t>
       </w:r>
       <w:r>
-        <w:t>R Squared of Cumulative Precipitation Periods vs. Elevation</w:t>
+        <w:t>R Squared of Cumulative Precipitation Intensity Periods vs. Elevation</w:t>
       </w:r>
     </w:p>
     <w:p>
@@ -2549,10 +3192,10 @@
           <w:noProof/>
         </w:rPr>
         <w:drawing>
-          <wp:inline distT="0" distB="0" distL="0" distR="0" wp14:anchorId="3DB621F5" wp14:editId="3A72B61B">
-            <wp:extent cx="5943600" cy="3396615"/>
+          <wp:inline distT="0" distB="0" distL="0" distR="0" wp14:anchorId="12DDF3D1" wp14:editId="65B1CBCD">
+            <wp:extent cx="5943600" cy="3396342"/>
             <wp:effectExtent l="0" t="0" r="0" b="0"/>
-            <wp:docPr id="14" name="Picture 14"/>
+            <wp:docPr id="9" name="Picture 9"/>
             <wp:cNvGraphicFramePr>
               <a:graphicFrameLocks xmlns:a="http://schemas.openxmlformats.org/drawingml/2006/main" noChangeAspect="1"/>
             </wp:cNvGraphicFramePr>
@@ -2560,11 +3203,407 @@
               <a:graphicData uri="http://schemas.openxmlformats.org/drawingml/2006/picture">
                 <pic:pic xmlns:pic="http://schemas.openxmlformats.org/drawingml/2006/picture">
                   <pic:nvPicPr>
-                    <pic:cNvPr id="14" name="elevation_correlation_single_r2.png"/>
+                    <pic:cNvPr id="9" name="elevation_correlation_intensity_r2.png"/>
                     <pic:cNvPicPr/>
                   </pic:nvPicPr>
                   <pic:blipFill>
                     <a:blip r:embed="rId17" cstate="print">
+                      <a:extLst>
+                        <a:ext uri="{28A0092B-C50C-407E-A947-70E740481C1C}">
+                          <a14:useLocalDpi xmlns:a14="http://schemas.microsoft.com/office/drawing/2010/main" val="0"/>
+                        </a:ext>
+                      </a:extLst>
+                    </a:blip>
+                    <a:stretch>
+                      <a:fillRect/>
+                    </a:stretch>
+                  </pic:blipFill>
+                  <pic:spPr>
+                    <a:xfrm>
+                      <a:off x="0" y="0"/>
+                      <a:ext cx="5943600" cy="3396342"/>
+                    </a:xfrm>
+                    <a:prstGeom prst="rect">
+                      <a:avLst/>
+                    </a:prstGeom>
+                  </pic:spPr>
+                </pic:pic>
+              </a:graphicData>
+            </a:graphic>
+          </wp:inline>
+        </w:drawing>
+      </w:r>
+    </w:p>
+    <w:p>
+      <w:r>
+        <w:fldChar w:fldCharType="begin"/>
+      </w:r>
+      <w:r>
+        <w:instrText xml:space="preserve"> REF _Ref472495255 \h </w:instrText>
+      </w:r>
+      <w:r>
+        <w:fldChar w:fldCharType="separate"/>
+      </w:r>
+      <w:r>
+        <w:t xml:space="preserve">Figure </w:t>
+      </w:r>
+      <w:r>
+        <w:rPr>
+          <w:noProof/>
+        </w:rPr>
+        <w:t>9</w:t>
+      </w:r>
+      <w:r>
+        <w:fldChar w:fldCharType="end"/>
+      </w:r>
+      <w:r>
+        <w:t xml:space="preserve"> </w:t>
+      </w:r>
+      <w:r>
+        <w:t xml:space="preserve">shows </w:t>
+      </w:r>
+      <w:r>
+        <w:t xml:space="preserve">an annual cycle, much like </w:t>
+      </w:r>
+      <w:r>
+        <w:fldChar w:fldCharType="begin"/>
+      </w:r>
+      <w:r>
+        <w:instrText xml:space="preserve"> REF _Ref472433663 \h </w:instrText>
+      </w:r>
+      <w:r>
+        <w:fldChar w:fldCharType="separate"/>
+      </w:r>
+      <w:r>
+        <w:t xml:space="preserve">Figure </w:t>
+      </w:r>
+      <w:r>
+        <w:rPr>
+          <w:noProof/>
+        </w:rPr>
+        <w:t>8</w:t>
+      </w:r>
+      <w:r>
+        <w:fldChar w:fldCharType="end"/>
+      </w:r>
+      <w:r>
+        <w:t>.  One key diffe</w:t>
+      </w:r>
+      <w:r>
+        <w:t>rence is that the cycles peak around</w:t>
+      </w:r>
+      <w:r>
+        <w:t xml:space="preserve"> multiples of 12 (60, </w:t>
+      </w:r>
+      <w:r>
+        <w:t>120</w:t>
+      </w:r>
+      <w:r>
+        <w:t>, etc.), rather than multiples of 12 + 6</w:t>
+      </w:r>
+      <w:r>
+        <w:t xml:space="preserve"> as they do in </w:t>
+      </w:r>
+      <w:r>
+        <w:fldChar w:fldCharType="begin"/>
+      </w:r>
+      <w:r>
+        <w:instrText xml:space="preserve"> REF _Ref472433663 \h </w:instrText>
+      </w:r>
+      <w:r>
+        <w:fldChar w:fldCharType="separate"/>
+      </w:r>
+      <w:r>
+        <w:t xml:space="preserve">Figure </w:t>
+      </w:r>
+      <w:r>
+        <w:rPr>
+          <w:noProof/>
+        </w:rPr>
+        <w:t>8</w:t>
+      </w:r>
+      <w:r>
+        <w:fldChar w:fldCharType="end"/>
+      </w:r>
+      <w:r>
+        <w:t xml:space="preserve">.  </w:t>
+      </w:r>
+      <w:r>
+        <w:t xml:space="preserve">Because </w:t>
+      </w:r>
+      <w:r>
+        <w:t>accumulations that are multiples of years tend to flatten out seasonal cycles, this indicates that seasonal variations in precipitation intensity do not correlate well with seasonal variations in lake elevation.</w:t>
+      </w:r>
+    </w:p>
+    <w:p>
+      <w:r>
+        <w:lastRenderedPageBreak/>
+        <w:t xml:space="preserve">Also like </w:t>
+      </w:r>
+      <w:r>
+        <w:fldChar w:fldCharType="begin"/>
+      </w:r>
+      <w:r>
+        <w:instrText xml:space="preserve"> REF _Ref472433663 \h </w:instrText>
+      </w:r>
+      <w:r>
+        <w:fldChar w:fldCharType="separate"/>
+      </w:r>
+      <w:r>
+        <w:t xml:space="preserve">Figure </w:t>
+      </w:r>
+      <w:r>
+        <w:rPr>
+          <w:noProof/>
+        </w:rPr>
+        <w:t>8</w:t>
+      </w:r>
+      <w:r>
+        <w:fldChar w:fldCharType="end"/>
+      </w:r>
+      <w:r>
+        <w:t xml:space="preserve">, </w:t>
+      </w:r>
+      <w:r>
+        <w:fldChar w:fldCharType="begin"/>
+      </w:r>
+      <w:r>
+        <w:instrText xml:space="preserve"> REF _Ref472495255 \h </w:instrText>
+      </w:r>
+      <w:r>
+        <w:fldChar w:fldCharType="separate"/>
+      </w:r>
+      <w:r>
+        <w:t xml:space="preserve">Figure </w:t>
+      </w:r>
+      <w:r>
+        <w:rPr>
+          <w:noProof/>
+        </w:rPr>
+        <w:t>9</w:t>
+      </w:r>
+      <w:r>
+        <w:fldChar w:fldCharType="end"/>
+      </w:r>
+      <w:r>
+        <w:t xml:space="preserve"> has a second trend across the entire graph of increasing to a peak a</w:t>
+      </w:r>
+      <w:r>
+        <w:t>round 108 months (9 years), and plateauing after that</w:t>
+      </w:r>
+      <w:r>
+        <w:t>.</w:t>
+      </w:r>
+      <w:r>
+        <w:t xml:space="preserve">  This </w:t>
+      </w:r>
+      <w:r>
+        <w:t>is an important finding:</w:t>
+      </w:r>
+    </w:p>
+    <w:p>
+      <w:pPr>
+        <w:pStyle w:val="ListParagraph"/>
+        <w:numPr>
+          <w:ilvl w:val="0"/>
+          <w:numId w:val="14"/>
+        </w:numPr>
+      </w:pPr>
+      <w:r>
+        <w:t>N</w:t>
+      </w:r>
+      <w:r>
+        <w:t>ine full years</w:t>
+      </w:r>
+      <w:r>
+        <w:t xml:space="preserve"> (108 months)</w:t>
+      </w:r>
+      <w:r>
+        <w:t xml:space="preserve"> of cum</w:t>
+      </w:r>
+      <w:r>
+        <w:t>ulative rainfall intensity help</w:t>
+      </w:r>
+      <w:r>
+        <w:t xml:space="preserve"> explain a significant amount of the variation in long-term changes to lake elevations. </w:t>
+      </w:r>
+    </w:p>
+    <w:p>
+      <w:r>
+        <w:t>With the</w:t>
+      </w:r>
+      <w:r>
+        <w:t xml:space="preserve"> cumulative rainfall and rainfall intensity values in the same model, the maximum R</w:t>
+      </w:r>
+      <w:r>
+        <w:rPr>
+          <w:vertAlign w:val="superscript"/>
+        </w:rPr>
+        <w:t>2</w:t>
+      </w:r>
+      <w:r>
+        <w:t xml:space="preserve"> value is approximately .</w:t>
+      </w:r>
+      <w:r>
+        <w:t>5</w:t>
+      </w:r>
+      <w:r>
+        <w:t>9</w:t>
+      </w:r>
+      <w:r>
+        <w:t xml:space="preserve">, or </w:t>
+      </w:r>
+      <w:r>
+        <w:t>5</w:t>
+      </w:r>
+      <w:r>
+        <w:t>9</w:t>
+      </w:r>
+      <w:r>
+        <w:t>% of the variation in lake elevation explained by the three variables.</w:t>
+      </w:r>
+    </w:p>
+    <w:p>
+      <w:pPr>
+        <w:pStyle w:val="Heading2"/>
+      </w:pPr>
+      <w:r>
+        <w:t>Final Analysis</w:t>
+      </w:r>
+    </w:p>
+    <w:p>
+      <w:r>
+        <w:t>About 59</w:t>
+      </w:r>
+      <w:r>
+        <w:t>% of the v</w:t>
+      </w:r>
+      <w:r>
+        <w:t xml:space="preserve">ariation in the elevation of Lake St. Clair </w:t>
+      </w:r>
+      <w:r>
+        <w:t xml:space="preserve">can be </w:t>
+      </w:r>
+      <w:r>
+        <w:t xml:space="preserve">explained by a linear regression with </w:t>
+      </w:r>
+      <w:r>
+        <w:t xml:space="preserve">6-month cumulative precipitation, </w:t>
+      </w:r>
+      <w:r>
+        <w:t>42-month cumulative precipitation</w:t>
+      </w:r>
+      <w:r>
+        <w:t xml:space="preserve"> values</w:t>
+      </w:r>
+      <w:r>
+        <w:t>,</w:t>
+      </w:r>
+      <w:r>
+        <w:t xml:space="preserve"> and 108-month cumulative precipitation intensity </w:t>
+      </w:r>
+      <w:r>
+        <w:t>values</w:t>
+      </w:r>
+      <w:r>
+        <w:t>.  In R code</w:t>
+      </w:r>
+      <w:r>
+        <w:t>:</w:t>
+      </w:r>
+    </w:p>
+    <w:p>
+      <w:pPr>
+        <w:pStyle w:val="Code"/>
+        <w:jc w:val="center"/>
+      </w:pPr>
+      <w:proofErr w:type="gramStart"/>
+      <w:r>
+        <w:t>regr</w:t>
+      </w:r>
+      <w:r>
+        <w:t>ession</w:t>
+      </w:r>
+      <w:proofErr w:type="gramEnd"/>
+      <w:r>
+        <w:t xml:space="preserve"> = lm(elevation ~</w:t>
+      </w:r>
+      <w:r>
+        <w:t xml:space="preserve"> 6_month_cumulative</w:t>
+      </w:r>
+      <w:r>
+        <w:t xml:space="preserve"> + 42_month_cumulative + 108_month_intensity)</w:t>
+      </w:r>
+    </w:p>
+    <w:p>
+      <w:pPr>
+        <w:pStyle w:val="Code"/>
+      </w:pPr>
+    </w:p>
+    <w:p>
+      <w:pPr>
+        <w:pStyle w:val="Caption"/>
+        <w:keepNext/>
+      </w:pPr>
+      <w:bookmarkStart w:id="8" w:name="_Ref472497632"/>
+      <w:r>
+        <w:t xml:space="preserve">Figure </w:t>
+      </w:r>
+      <w:r>
+        <w:fldChar w:fldCharType="begin"/>
+      </w:r>
+      <w:r>
+        <w:instrText xml:space="preserve"> SEQ Figu</w:instrText>
+      </w:r>
+      <w:r>
+        <w:instrText xml:space="preserve">re \* ARABIC </w:instrText>
+      </w:r>
+      <w:r>
+        <w:fldChar w:fldCharType="separate"/>
+      </w:r>
+      <w:r>
+        <w:rPr>
+          <w:noProof/>
+        </w:rPr>
+        <w:t>10</w:t>
+      </w:r>
+      <w:r>
+        <w:rPr>
+          <w:noProof/>
+        </w:rPr>
+        <w:fldChar w:fldCharType="end"/>
+      </w:r>
+      <w:bookmarkEnd w:id="8"/>
+      <w:r>
+        <w:t xml:space="preserve">: </w:t>
+      </w:r>
+      <w:r>
+        <w:t>Lake Elevations and Precipitation Factors</w:t>
+      </w:r>
+    </w:p>
+    <w:p>
+      <w:bookmarkStart w:id="9" w:name="_GoBack"/>
+      <w:r>
+        <w:rPr>
+          <w:noProof/>
+        </w:rPr>
+        <w:drawing>
+          <wp:inline distT="0" distB="0" distL="0" distR="0" wp14:anchorId="0511D6EE" wp14:editId="714E8017">
+            <wp:extent cx="5943600" cy="3396615"/>
+            <wp:effectExtent l="0" t="0" r="0" b="0"/>
+            <wp:docPr id="18" name="Picture 18"/>
+            <wp:cNvGraphicFramePr>
+              <a:graphicFrameLocks xmlns:a="http://schemas.openxmlformats.org/drawingml/2006/main" noChangeAspect="1"/>
+            </wp:cNvGraphicFramePr>
+            <a:graphic xmlns:a="http://schemas.openxmlformats.org/drawingml/2006/main">
+              <a:graphicData uri="http://schemas.openxmlformats.org/drawingml/2006/picture">
+                <pic:pic xmlns:pic="http://schemas.openxmlformats.org/drawingml/2006/picture">
+                  <pic:nvPicPr>
+                    <pic:cNvPr id="18" name="elevation_correlation_best_fit.png"/>
+                    <pic:cNvPicPr/>
+                  </pic:nvPicPr>
+                  <pic:blipFill>
+                    <a:blip r:embed="rId11" cstate="print">
                       <a:extLst>
                         <a:ext uri="{28A0092B-C50C-407E-A947-70E740481C1C}">
                           <a14:useLocalDpi xmlns:a14="http://schemas.microsoft.com/office/drawing/2010/main" val="0"/>
@@ -2590,827 +3629,7 @@
           </wp:inline>
         </w:drawing>
       </w:r>
-    </w:p>
-    <w:p>
-      <w:r>
-        <w:t xml:space="preserve">Each point in </w:t>
-      </w:r>
-      <w:r>
-        <w:fldChar w:fldCharType="begin"/>
-      </w:r>
-      <w:r>
-        <w:instrText xml:space="preserve"> REF _Ref472433663 \h </w:instrText>
-      </w:r>
-      <w:r>
-        <w:fldChar w:fldCharType="separate"/>
-      </w:r>
-      <w:r>
-        <w:t xml:space="preserve">Figure </w:t>
-      </w:r>
-      <w:r>
-        <w:rPr>
-          <w:noProof/>
-        </w:rPr>
-        <w:t>8</w:t>
-      </w:r>
-      <w:r>
-        <w:fldChar w:fldCharType="end"/>
-      </w:r>
-      <w:r>
-        <w:t xml:space="preserve"> represents the number of preceding months included in the cumulative precipitation on the x axis, with the correlation between cumulative precipitation and Lake St. Clair elevations on the y axis</w:t>
-      </w:r>
-      <w:r>
-        <w:t>.  This correlation is measured as the R Squared, or R</w:t>
-      </w:r>
-      <w:r>
-        <w:rPr>
-          <w:vertAlign w:val="superscript"/>
-        </w:rPr>
-        <w:t>2</w:t>
-      </w:r>
-      <w:r>
-        <w:t xml:space="preserve"> (a standard statistical method for measuring goodness-of-fit)</w:t>
-      </w:r>
-      <w:r>
-        <w:t xml:space="preserve"> of a linear regression between the two series</w:t>
-      </w:r>
-      <w:r>
-        <w:t xml:space="preserve">, with each dot </w:t>
-      </w:r>
-      <w:r>
-        <w:t>corresponding to</w:t>
-      </w:r>
-      <w:r>
-        <w:t xml:space="preserve"> a different regression</w:t>
-      </w:r>
-      <w:r>
-        <w:t>.</w:t>
-      </w:r>
-    </w:p>
-    <w:p>
-      <w:r>
-        <w:t>The figure</w:t>
-      </w:r>
-      <w:r>
-        <w:t xml:space="preserve"> </w:t>
-      </w:r>
-      <w:r>
-        <w:t xml:space="preserve">shows that there are two trends working in concert on the correlation between precipitation and elevation.  The first is an annual cycle.  As the total number of months of cumulative precipitation </w:t>
-      </w:r>
-      <w:r>
-        <w:lastRenderedPageBreak/>
-        <w:t>approaches a multiple of</w:t>
-      </w:r>
-      <w:r>
-        <w:t xml:space="preserve"> 12 plus</w:t>
-      </w:r>
-      <w:r>
-        <w:t xml:space="preserve"> or minus</w:t>
-      </w:r>
-      <w:r>
-        <w:t xml:space="preserve"> 6</w:t>
-      </w:r>
-      <w:r>
-        <w:t xml:space="preserve"> (e.g., 6, 18, 30</w:t>
-      </w:r>
-      <w:r>
-        <w:t>,</w:t>
-      </w:r>
-      <w:r>
-        <w:t xml:space="preserve"> or</w:t>
-      </w:r>
-      <w:r>
-        <w:t xml:space="preserve"> 42</w:t>
-      </w:r>
-      <w:r>
-        <w:t xml:space="preserve"> months</w:t>
-      </w:r>
-      <w:r>
-        <w:t>)</w:t>
-      </w:r>
-      <w:r>
-        <w:t>, the R</w:t>
-      </w:r>
-      <w:r>
-        <w:rPr>
-          <w:vertAlign w:val="superscript"/>
-        </w:rPr>
-        <w:t>2</w:t>
-      </w:r>
-      <w:r>
-        <w:t xml:space="preserve"> increases.</w:t>
-      </w:r>
-      <w:r>
-        <w:t xml:space="preserve"> </w:t>
-      </w:r>
-      <w:r>
-        <w:t xml:space="preserve"> A</w:t>
-      </w:r>
-      <w:r>
-        <w:t>s the total number of months approaches a multiple of 11 or 12, the R</w:t>
-      </w:r>
-      <w:r>
-        <w:rPr>
-          <w:vertAlign w:val="superscript"/>
-        </w:rPr>
-        <w:t>2</w:t>
-      </w:r>
-      <w:r>
-        <w:t xml:space="preserve"> decreases.  This is an indication that cumulative rainfall that amplifies seasonal trends (see</w:t>
-      </w:r>
-      <w:r>
-        <w:t xml:space="preserve"> </w:t>
-      </w:r>
-      <w:r>
-        <w:fldChar w:fldCharType="begin"/>
-      </w:r>
-      <w:r>
-        <w:instrText xml:space="preserve"> REF _Ref472433177 \h </w:instrText>
-      </w:r>
-      <w:r>
-        <w:fldChar w:fldCharType="separate"/>
-      </w:r>
-      <w:r>
-        <w:t xml:space="preserve">Figure </w:t>
-      </w:r>
-      <w:r>
-        <w:rPr>
-          <w:noProof/>
-        </w:rPr>
-        <w:t>7</w:t>
-      </w:r>
-      <w:r>
-        <w:fldChar w:fldCharType="end"/>
-      </w:r>
-      <w:r>
-        <w:t>) is more directly related to lake elevation than cumulative rainfall that smooths over</w:t>
-      </w:r>
-      <w:r>
-        <w:t xml:space="preserve"> seasonal trends.  In other words, annual precipitation cycles </w:t>
-      </w:r>
-      <w:r>
-        <w:t>roughly match</w:t>
-      </w:r>
-      <w:r>
-        <w:t xml:space="preserve"> annual lake elevation cycles.</w:t>
-      </w:r>
-    </w:p>
-    <w:p>
-      <w:r>
-        <w:t xml:space="preserve">The second trend in </w:t>
-      </w:r>
-      <w:r>
-        <w:fldChar w:fldCharType="begin"/>
-      </w:r>
-      <w:r>
-        <w:instrText xml:space="preserve"> REF _Ref472433663 \h </w:instrText>
-      </w:r>
-      <w:r>
-        <w:fldChar w:fldCharType="separate"/>
-      </w:r>
-      <w:r>
-        <w:t xml:space="preserve">Figure </w:t>
-      </w:r>
-      <w:r>
-        <w:rPr>
-          <w:noProof/>
-        </w:rPr>
-        <w:t>8</w:t>
-      </w:r>
-      <w:r>
-        <w:fldChar w:fldCharType="end"/>
-      </w:r>
-      <w:r>
-        <w:t xml:space="preserve"> is </w:t>
-      </w:r>
-      <w:r>
-        <w:t>a gradual rise then</w:t>
-      </w:r>
-      <w:r>
-        <w:t xml:space="preserve"> gradual</w:t>
-      </w:r>
-      <w:r>
-        <w:t xml:space="preserve"> fall</w:t>
-      </w:r>
-      <w:r>
-        <w:t xml:space="preserve"> in the R</w:t>
-      </w:r>
-      <w:r>
-        <w:rPr>
-          <w:vertAlign w:val="superscript"/>
-        </w:rPr>
-        <w:t>2</w:t>
-      </w:r>
-      <w:r>
-        <w:t xml:space="preserve"> value</w:t>
-      </w:r>
-      <w:r>
-        <w:t xml:space="preserve"> over the entire series, from 1 to 96.  The highest R</w:t>
-      </w:r>
-      <w:r>
-        <w:rPr>
-          <w:vertAlign w:val="superscript"/>
-        </w:rPr>
-        <w:t>2</w:t>
-      </w:r>
-      <w:r>
-        <w:t xml:space="preserve"> values are at 29, 30, 41, and 42 months – three or four years plus 5 or 6 months.  </w:t>
-      </w:r>
-      <w:r>
-        <w:t xml:space="preserve">The best possible relationship with lake elevations, </w:t>
-      </w:r>
-      <w:r>
-        <w:t>which</w:t>
-      </w:r>
-      <w:r>
-        <w:t xml:space="preserve"> accounts for </w:t>
-      </w:r>
-      <w:r>
-        <w:t>both seasonal variations and long-term trends, is cumulative rainfall over one of those four</w:t>
-      </w:r>
-      <w:r>
-        <w:t xml:space="preserve"> accumulation</w:t>
-      </w:r>
-      <w:r>
-        <w:t xml:space="preserve"> windows.</w:t>
-      </w:r>
-    </w:p>
-    <w:p>
-      <w:r>
-        <w:t>The best R</w:t>
-      </w:r>
-      <w:r>
-        <w:rPr>
-          <w:vertAlign w:val="superscript"/>
-        </w:rPr>
-        <w:t>2</w:t>
-      </w:r>
-      <w:r>
-        <w:t xml:space="preserve"> value in Fi</w:t>
-      </w:r>
-      <w:r>
-        <w:t>gure 8 is approximately 0.35, meaning</w:t>
-      </w:r>
-      <w:r>
-        <w:t xml:space="preserve"> 35% of the variation in lake elevation </w:t>
-      </w:r>
-      <w:r>
-        <w:t xml:space="preserve">is </w:t>
-      </w:r>
-      <w:r>
-        <w:t>explained by cumulative rainfall.</w:t>
-      </w:r>
-    </w:p>
-    <w:p>
-      <w:r>
-        <w:t>N</w:t>
-      </w:r>
-      <w:r>
-        <w:t xml:space="preserve">early the same </w:t>
-      </w:r>
-      <w:r>
-        <w:t>procedure</w:t>
-      </w:r>
-      <w:r>
-        <w:t xml:space="preserve"> was performed by looking at many possible values of total months of </w:t>
-      </w:r>
-      <w:r>
-        <w:rPr>
-          <w:b/>
-        </w:rPr>
-        <w:t>cumulative precipitation intensity</w:t>
-      </w:r>
-      <w:r>
-        <w:t>.</w:t>
-      </w:r>
-      <w:r>
-        <w:t xml:space="preserve">  For </w:t>
-      </w:r>
-      <w:r>
-        <w:t>this procedure, the 42-month</w:t>
-      </w:r>
-      <w:r>
-        <w:t xml:space="preserve"> cumulative precipitation series</w:t>
-      </w:r>
-      <w:r>
-        <w:t xml:space="preserve"> </w:t>
-      </w:r>
-      <w:r>
-        <w:t xml:space="preserve">was </w:t>
-      </w:r>
-      <w:r>
-        <w:t xml:space="preserve">used as </w:t>
-      </w:r>
-      <w:r>
-        <w:t xml:space="preserve">one </w:t>
-      </w:r>
-      <w:r>
-        <w:t xml:space="preserve">of the </w:t>
-      </w:r>
-      <w:r>
-        <w:t>two</w:t>
-      </w:r>
-      <w:r>
-        <w:t xml:space="preserve"> terms in the linear regression.</w:t>
-      </w:r>
-      <w:r>
-        <w:t xml:space="preserve">  In R code:</w:t>
-      </w:r>
-    </w:p>
-    <w:p>
-      <w:pPr>
-        <w:pStyle w:val="Code"/>
-        <w:jc w:val="center"/>
-      </w:pPr>
-      <w:proofErr w:type="gramStart"/>
-      <w:r>
-        <w:t>regr</w:t>
-      </w:r>
-      <w:r>
-        <w:t>ession</w:t>
-      </w:r>
-      <w:proofErr w:type="gramEnd"/>
-      <w:r>
-        <w:t xml:space="preserve"> = lm(elevation ~</w:t>
-      </w:r>
-      <w:r>
-        <w:t xml:space="preserve"> + 42_month_cumulative + </w:t>
-      </w:r>
-      <w:proofErr w:type="spellStart"/>
-      <w:r>
-        <w:t>X_month_intensity</w:t>
-      </w:r>
-      <w:proofErr w:type="spellEnd"/>
-      <w:r>
-        <w:t>)</w:t>
-      </w:r>
-    </w:p>
-    <w:p>
-      <w:pPr>
-        <w:pStyle w:val="Code"/>
-      </w:pPr>
-    </w:p>
-    <w:p>
-      <w:proofErr w:type="gramStart"/>
-      <w:r>
-        <w:t>where</w:t>
-      </w:r>
-      <w:proofErr w:type="gramEnd"/>
-      <w:r>
-        <w:t xml:space="preserve"> X is a value from 48 to 156.</w:t>
-      </w:r>
-    </w:p>
-    <w:p>
-      <w:pPr>
-        <w:pStyle w:val="Caption"/>
-        <w:keepNext/>
-      </w:pPr>
-      <w:bookmarkStart w:id="8" w:name="_Ref472495255"/>
-      <w:r>
-        <w:t xml:space="preserve">Figure </w:t>
-      </w:r>
-      <w:fldSimple w:instr=" SEQ Figure \* ARABIC ">
-        <w:r>
-          <w:rPr>
-            <w:noProof/>
-          </w:rPr>
-          <w:t>9</w:t>
-        </w:r>
-      </w:fldSimple>
-      <w:bookmarkEnd w:id="8"/>
-      <w:r>
-        <w:t xml:space="preserve">: </w:t>
-      </w:r>
-      <w:r>
-        <w:t>R Squared of Cumulative Precipitation Intensity Periods vs. Elevation</w:t>
-      </w:r>
-    </w:p>
-    <w:p>
-      <w:r>
-        <w:rPr>
-          <w:noProof/>
-        </w:rPr>
-        <w:drawing>
-          <wp:inline distT="0" distB="0" distL="0" distR="0" wp14:anchorId="12DDF3D1" wp14:editId="65B1CBCD">
-            <wp:extent cx="5943600" cy="3396342"/>
-            <wp:effectExtent l="0" t="0" r="0" b="0"/>
-            <wp:docPr id="9" name="Picture 9"/>
-            <wp:cNvGraphicFramePr>
-              <a:graphicFrameLocks xmlns:a="http://schemas.openxmlformats.org/drawingml/2006/main" noChangeAspect="1"/>
-            </wp:cNvGraphicFramePr>
-            <a:graphic xmlns:a="http://schemas.openxmlformats.org/drawingml/2006/main">
-              <a:graphicData uri="http://schemas.openxmlformats.org/drawingml/2006/picture">
-                <pic:pic xmlns:pic="http://schemas.openxmlformats.org/drawingml/2006/picture">
-                  <pic:nvPicPr>
-                    <pic:cNvPr id="9" name="elevation_correlation_intensity_r2.png"/>
-                    <pic:cNvPicPr/>
-                  </pic:nvPicPr>
-                  <pic:blipFill>
-                    <a:blip r:embed="rId18" cstate="print">
-                      <a:extLst>
-                        <a:ext uri="{28A0092B-C50C-407E-A947-70E740481C1C}">
-                          <a14:useLocalDpi xmlns:a14="http://schemas.microsoft.com/office/drawing/2010/main" val="0"/>
-                        </a:ext>
-                      </a:extLst>
-                    </a:blip>
-                    <a:stretch>
-                      <a:fillRect/>
-                    </a:stretch>
-                  </pic:blipFill>
-                  <pic:spPr>
-                    <a:xfrm>
-                      <a:off x="0" y="0"/>
-                      <a:ext cx="5943600" cy="3396342"/>
-                    </a:xfrm>
-                    <a:prstGeom prst="rect">
-                      <a:avLst/>
-                    </a:prstGeom>
-                  </pic:spPr>
-                </pic:pic>
-              </a:graphicData>
-            </a:graphic>
-          </wp:inline>
-        </w:drawing>
-      </w:r>
-    </w:p>
-    <w:p>
-      <w:r>
-        <w:fldChar w:fldCharType="begin"/>
-      </w:r>
-      <w:r>
-        <w:instrText xml:space="preserve"> REF _Ref472495255 \h </w:instrText>
-      </w:r>
-      <w:r>
-        <w:fldChar w:fldCharType="separate"/>
-      </w:r>
-      <w:r>
-        <w:t xml:space="preserve">Figure </w:t>
-      </w:r>
-      <w:r>
-        <w:rPr>
-          <w:noProof/>
-        </w:rPr>
-        <w:t>9</w:t>
-      </w:r>
-      <w:r>
-        <w:fldChar w:fldCharType="end"/>
-      </w:r>
-      <w:r>
-        <w:t xml:space="preserve"> </w:t>
-      </w:r>
-      <w:r>
-        <w:t xml:space="preserve">shows </w:t>
-      </w:r>
-      <w:r>
-        <w:t xml:space="preserve">an annual cycle, much like </w:t>
-      </w:r>
-      <w:r>
-        <w:fldChar w:fldCharType="begin"/>
-      </w:r>
-      <w:r>
-        <w:instrText xml:space="preserve"> REF _Ref472433663 \h </w:instrText>
-      </w:r>
-      <w:r>
-        <w:fldChar w:fldCharType="separate"/>
-      </w:r>
-      <w:r>
-        <w:t xml:space="preserve">Figure </w:t>
-      </w:r>
-      <w:r>
-        <w:rPr>
-          <w:noProof/>
-        </w:rPr>
-        <w:t>8</w:t>
-      </w:r>
-      <w:r>
-        <w:fldChar w:fldCharType="end"/>
-      </w:r>
-      <w:r>
-        <w:t>.  One key diffe</w:t>
-      </w:r>
-      <w:r>
-        <w:t>rence is that the cycles peak around</w:t>
-      </w:r>
-      <w:r>
-        <w:t xml:space="preserve"> multiples of 12 (60, </w:t>
-      </w:r>
-      <w:r>
-        <w:t>120</w:t>
-      </w:r>
-      <w:r>
-        <w:t>, etc.), rather than multiples of 12 + 6</w:t>
-      </w:r>
-      <w:r>
-        <w:t xml:space="preserve"> as they do in </w:t>
-      </w:r>
-      <w:r>
-        <w:fldChar w:fldCharType="begin"/>
-      </w:r>
-      <w:r>
-        <w:instrText xml:space="preserve"> REF _Ref472433663 \h </w:instrText>
-      </w:r>
-      <w:r>
-        <w:fldChar w:fldCharType="separate"/>
-      </w:r>
-      <w:r>
-        <w:t xml:space="preserve">Figure </w:t>
-      </w:r>
-      <w:r>
-        <w:rPr>
-          <w:noProof/>
-        </w:rPr>
-        <w:t>8</w:t>
-      </w:r>
-      <w:r>
-        <w:fldChar w:fldCharType="end"/>
-      </w:r>
-      <w:r>
-        <w:t xml:space="preserve">.  </w:t>
-      </w:r>
-      <w:r>
-        <w:t xml:space="preserve">Because </w:t>
-      </w:r>
-      <w:r>
-        <w:t>accumulations that are multiples of years tend to flatten out seasonal cycles, this indicates that seasonal variations in precipitation intensity do not correlate well with seasonal variations in lake elevation.</w:t>
-      </w:r>
-    </w:p>
-    <w:p>
-      <w:r>
-        <w:lastRenderedPageBreak/>
-        <w:t xml:space="preserve">Also like </w:t>
-      </w:r>
-      <w:r>
-        <w:fldChar w:fldCharType="begin"/>
-      </w:r>
-      <w:r>
-        <w:instrText xml:space="preserve"> REF _Ref472433663 \h </w:instrText>
-      </w:r>
-      <w:r>
-        <w:fldChar w:fldCharType="separate"/>
-      </w:r>
-      <w:r>
-        <w:t xml:space="preserve">Figure </w:t>
-      </w:r>
-      <w:r>
-        <w:rPr>
-          <w:noProof/>
-        </w:rPr>
-        <w:t>8</w:t>
-      </w:r>
-      <w:r>
-        <w:fldChar w:fldCharType="end"/>
-      </w:r>
-      <w:r>
-        <w:t xml:space="preserve">, </w:t>
-      </w:r>
-      <w:r>
-        <w:fldChar w:fldCharType="begin"/>
-      </w:r>
-      <w:r>
-        <w:instrText xml:space="preserve"> REF _Ref472495255 \h </w:instrText>
-      </w:r>
-      <w:r>
-        <w:fldChar w:fldCharType="separate"/>
-      </w:r>
-      <w:r>
-        <w:t xml:space="preserve">Figure </w:t>
-      </w:r>
-      <w:r>
-        <w:rPr>
-          <w:noProof/>
-        </w:rPr>
-        <w:t>9</w:t>
-      </w:r>
-      <w:r>
-        <w:fldChar w:fldCharType="end"/>
-      </w:r>
-      <w:r>
-        <w:t xml:space="preserve"> has a second trend across the entire graph of increasing to a peak a</w:t>
-      </w:r>
-      <w:r>
-        <w:t>round 108 months (9 years), and plateauing after that</w:t>
-      </w:r>
-      <w:r>
-        <w:t>.</w:t>
-      </w:r>
-      <w:r>
-        <w:t xml:space="preserve">  This </w:t>
-      </w:r>
-      <w:r>
-        <w:t>is an important finding:</w:t>
-      </w:r>
-    </w:p>
-    <w:p>
-      <w:pPr>
-        <w:pStyle w:val="ListParagraph"/>
-        <w:numPr>
-          <w:ilvl w:val="0"/>
-          <w:numId w:val="14"/>
-        </w:numPr>
-      </w:pPr>
-      <w:r>
-        <w:t>N</w:t>
-      </w:r>
-      <w:r>
-        <w:t>ine full years</w:t>
-      </w:r>
-      <w:r>
-        <w:t xml:space="preserve"> (108 months)</w:t>
-      </w:r>
-      <w:r>
-        <w:t xml:space="preserve"> of cum</w:t>
-      </w:r>
-      <w:r>
-        <w:t>ulative rainfall intensity help</w:t>
-      </w:r>
-      <w:r>
-        <w:t xml:space="preserve"> explain a significant amount of the variation in long-term changes to lake elevations. </w:t>
-      </w:r>
-    </w:p>
-    <w:p>
-      <w:r>
-        <w:t>With the</w:t>
-      </w:r>
-      <w:r>
-        <w:t xml:space="preserve"> cumulative rainfall and rainfall intensity values in the same model, the maximum R</w:t>
-      </w:r>
-      <w:r>
-        <w:rPr>
-          <w:vertAlign w:val="superscript"/>
-        </w:rPr>
-        <w:t>2</w:t>
-      </w:r>
-      <w:r>
-        <w:t xml:space="preserve"> value is approximately .</w:t>
-      </w:r>
-      <w:r>
-        <w:t>5</w:t>
-      </w:r>
-      <w:r>
-        <w:t>9</w:t>
-      </w:r>
-      <w:r>
-        <w:t xml:space="preserve">, or </w:t>
-      </w:r>
-      <w:r>
-        <w:t>5</w:t>
-      </w:r>
-      <w:r>
-        <w:t>9</w:t>
-      </w:r>
-      <w:r>
-        <w:t>% of the variation in lake elevation explained by the three variables.</w:t>
-      </w:r>
-    </w:p>
-    <w:p>
-      <w:pPr>
-        <w:pStyle w:val="Heading2"/>
-      </w:pPr>
-      <w:r>
-        <w:t>Final Analysis</w:t>
-      </w:r>
-    </w:p>
-    <w:p>
-      <w:r>
-        <w:t>About 59</w:t>
-      </w:r>
-      <w:r>
-        <w:t>% of the v</w:t>
-      </w:r>
-      <w:r>
-        <w:t xml:space="preserve">ariation in the elevation of Lake St. Clair </w:t>
-      </w:r>
-      <w:r>
-        <w:t xml:space="preserve">can be </w:t>
-      </w:r>
-      <w:r>
-        <w:t xml:space="preserve">explained by a linear regression with </w:t>
-      </w:r>
-      <w:r>
-        <w:t xml:space="preserve">6-month cumulative precipitation, </w:t>
-      </w:r>
-      <w:r>
-        <w:t>42-month cumulative precipitation</w:t>
-      </w:r>
-      <w:r>
-        <w:t xml:space="preserve"> values</w:t>
-      </w:r>
-      <w:r>
-        <w:t>,</w:t>
-      </w:r>
-      <w:r>
-        <w:t xml:space="preserve"> and 108-month cumulative precipitation intensity </w:t>
-      </w:r>
-      <w:r>
-        <w:t>values</w:t>
-      </w:r>
-      <w:r>
-        <w:t>.  In R code</w:t>
-      </w:r>
-      <w:r>
-        <w:t>:</w:t>
-      </w:r>
-    </w:p>
-    <w:p>
-      <w:pPr>
-        <w:pStyle w:val="Code"/>
-        <w:jc w:val="center"/>
-      </w:pPr>
-      <w:proofErr w:type="gramStart"/>
-      <w:r>
-        <w:t>regr</w:t>
-      </w:r>
-      <w:r>
-        <w:t>ession</w:t>
-      </w:r>
-      <w:proofErr w:type="gramEnd"/>
-      <w:r>
-        <w:t xml:space="preserve"> = lm(elevation ~</w:t>
-      </w:r>
-      <w:r>
-        <w:t xml:space="preserve"> 6_month_cumulative</w:t>
-      </w:r>
-      <w:r>
-        <w:t xml:space="preserve"> + 42_month_cumulative + 108_month_intensity)</w:t>
-      </w:r>
-    </w:p>
-    <w:p>
-      <w:pPr>
-        <w:pStyle w:val="Code"/>
-      </w:pPr>
-    </w:p>
-    <w:p>
-      <w:pPr>
-        <w:pStyle w:val="Caption"/>
-        <w:keepNext/>
-      </w:pPr>
-      <w:bookmarkStart w:id="9" w:name="_Ref472497632"/>
-      <w:r>
-        <w:t xml:space="preserve">Figure </w:t>
-      </w:r>
-      <w:fldSimple w:instr=" SEQ Figure \* ARABIC ">
-        <w:r>
-          <w:rPr>
-            <w:noProof/>
-          </w:rPr>
-          <w:t>10</w:t>
-        </w:r>
-      </w:fldSimple>
       <w:bookmarkEnd w:id="9"/>
-      <w:r>
-        <w:t xml:space="preserve">: </w:t>
-      </w:r>
-      <w:r>
-        <w:t>Lake Elevations and Precipitation Factors</w:t>
-      </w:r>
-    </w:p>
-    <w:p>
-      <w:r>
-        <w:rPr>
-          <w:noProof/>
-        </w:rPr>
-        <w:drawing>
-          <wp:inline distT="0" distB="0" distL="0" distR="0" wp14:anchorId="7110F23D" wp14:editId="6FC6DC1C">
-            <wp:extent cx="5943600" cy="3396615"/>
-            <wp:effectExtent l="0" t="0" r="0" b="0"/>
-            <wp:docPr id="4" name="Picture 4"/>
-            <wp:cNvGraphicFramePr>
-              <a:graphicFrameLocks xmlns:a="http://schemas.openxmlformats.org/drawingml/2006/main" noChangeAspect="1"/>
-            </wp:cNvGraphicFramePr>
-            <a:graphic xmlns:a="http://schemas.openxmlformats.org/drawingml/2006/main">
-              <a:graphicData uri="http://schemas.openxmlformats.org/drawingml/2006/picture">
-                <pic:pic xmlns:pic="http://schemas.openxmlformats.org/drawingml/2006/picture">
-                  <pic:nvPicPr>
-                    <pic:cNvPr id="4" name="elevation_correlation_best_fit.png"/>
-                    <pic:cNvPicPr/>
-                  </pic:nvPicPr>
-                  <pic:blipFill>
-                    <a:blip r:embed="rId19" cstate="print">
-                      <a:extLst>
-                        <a:ext uri="{28A0092B-C50C-407E-A947-70E740481C1C}">
-                          <a14:useLocalDpi xmlns:a14="http://schemas.microsoft.com/office/drawing/2010/main" val="0"/>
-                        </a:ext>
-                      </a:extLst>
-                    </a:blip>
-                    <a:stretch>
-                      <a:fillRect/>
-                    </a:stretch>
-                  </pic:blipFill>
-                  <pic:spPr>
-                    <a:xfrm>
-                      <a:off x="0" y="0"/>
-                      <a:ext cx="5943600" cy="3396615"/>
-                    </a:xfrm>
-                    <a:prstGeom prst="rect">
-                      <a:avLst/>
-                    </a:prstGeom>
-                  </pic:spPr>
-                </pic:pic>
-              </a:graphicData>
-            </a:graphic>
-          </wp:inline>
-        </w:drawing>
-      </w:r>
     </w:p>
     <w:p>
       <w:r>
@@ -3841,8 +4060,8 @@
       </w:sdtContent>
     </w:sdt>
     <w:sectPr>
-      <w:headerReference w:type="default" r:id="rId20"/>
-      <w:footerReference w:type="default" r:id="rId21"/>
+      <w:headerReference w:type="default" r:id="rId18"/>
+      <w:footerReference w:type="default" r:id="rId19"/>
       <w:pgSz w:w="12240" w:h="15840"/>
       <w:pgMar w:top="1440" w:right="1440" w:bottom="1440" w:left="1440" w:header="720" w:footer="720" w:gutter="0"/>
       <w:cols w:space="720"/>
@@ -3920,7 +4139,7 @@
       <w:rPr>
         <w:noProof/>
       </w:rPr>
-      <w:t>6</w:t>
+      <w:t>13</w:t>
     </w:r>
     <w:r>
       <w:rPr>
@@ -7031,7 +7250,7 @@
 </file>
 
 <file path=customXml/itemProps1.xml><?xml version="1.0" encoding="utf-8"?>
-<ds:datastoreItem xmlns:ds="http://schemas.openxmlformats.org/officeDocument/2006/customXml" ds:itemID="{9EBE7AF4-11AB-4F49-882A-D908A36CFAC9}">
+<ds:datastoreItem xmlns:ds="http://schemas.openxmlformats.org/officeDocument/2006/customXml" ds:itemID="{73F98F88-1783-4EBA-A3D8-A74EEFD414DC}">
   <ds:schemaRefs>
     <ds:schemaRef ds:uri="http://schemas.openxmlformats.org/officeDocument/2006/bibliography"/>
   </ds:schemaRefs>

</xml_diff>

<commit_message>
New work on Eaton Creek added.  Drafted an early version of a companion technical paper; may wish to combine with original.
</commit_message>
<xml_diff>
--- a/docs/Thurston County Water Resources Technical Memorandum #7.docx
+++ b/docs/Thurston County Water Resources Technical Memorandum #7.docx
@@ -221,15 +221,7 @@
         <w:t>There is no surface water outflow from the lake. The lake is in a topographically low area, and is comparatively d</w:t>
       </w:r>
       <w:r>
-        <w:t xml:space="preserve">eep. Lake </w:t>
-      </w:r>
-      <w:proofErr w:type="gramStart"/>
-      <w:r>
-        <w:t>bathymetry</w:t>
-      </w:r>
-      <w:proofErr w:type="gramEnd"/>
-      <w:r>
-        <w:t xml:space="preserve"> indicates that the deepest</w:t>
+        <w:t>eep. Lake bathymetry indicates that the deepest</w:t>
       </w:r>
       <w:r>
         <w:t xml:space="preserve"> lake bottom elevation </w:t>
@@ -470,16 +462,8 @@
         <w:rPr>
           <w:b/>
         </w:rPr>
-        <w:t xml:space="preserve"> </w:t>
-      </w:r>
-      <w:proofErr w:type="gramStart"/>
-      <w:r>
-        <w:rPr>
-          <w:b/>
-        </w:rPr>
-        <w:t>lake</w:t>
-      </w:r>
-      <w:proofErr w:type="gramEnd"/>
+        <w:t xml:space="preserve"> lake</w:t>
+      </w:r>
       <w:r>
         <w:rPr>
           <w:b/>
@@ -506,27 +490,14 @@
         <w:lastRenderedPageBreak/>
         <w:t xml:space="preserve">Figure </w:t>
       </w:r>
-      <w:r>
-        <w:fldChar w:fldCharType="begin"/>
-      </w:r>
-      <w:r>
-        <w:instrText xml:space="preserve"> SEQ Figure \* ARABIC </w:instrText>
-      </w:r>
-      <w:r>
-        <w:fldChar w:fldCharType="separate"/>
-      </w:r>
-      <w:r>
-        <w:rPr>
-          <w:noProof/>
-        </w:rPr>
-        <w:t>1</w:t>
-      </w:r>
-      <w:r>
-        <w:rPr>
-          <w:noProof/>
-        </w:rPr>
-        <w:fldChar w:fldCharType="end"/>
-      </w:r>
+      <w:fldSimple w:instr=" SEQ Figure \* ARABIC ">
+        <w:r>
+          <w:rPr>
+            <w:noProof/>
+          </w:rPr>
+          <w:t>1</w:t>
+        </w:r>
+      </w:fldSimple>
       <w:bookmarkEnd w:id="0"/>
       <w:r>
         <w:t>: Water Elevation Decomposition</w:t>
@@ -875,27 +846,14 @@
       <w:r>
         <w:t xml:space="preserve">Figure </w:t>
       </w:r>
-      <w:r>
-        <w:fldChar w:fldCharType="begin"/>
-      </w:r>
-      <w:r>
-        <w:instrText xml:space="preserve"> SEQ Figure \* ARABIC </w:instrText>
-      </w:r>
-      <w:r>
-        <w:fldChar w:fldCharType="separate"/>
-      </w:r>
-      <w:r>
-        <w:rPr>
-          <w:noProof/>
-        </w:rPr>
-        <w:t>2</w:t>
-      </w:r>
-      <w:r>
-        <w:rPr>
-          <w:noProof/>
-        </w:rPr>
-        <w:fldChar w:fldCharType="end"/>
-      </w:r>
+      <w:fldSimple w:instr=" SEQ Figure \* ARABIC ">
+        <w:r>
+          <w:rPr>
+            <w:noProof/>
+          </w:rPr>
+          <w:t>2</w:t>
+        </w:r>
+      </w:fldSimple>
       <w:bookmarkEnd w:id="1"/>
       <w:r>
         <w:t>: Water Elevation Correlation with Precipitation</w:t>
@@ -1021,13 +979,8 @@
       <w:r>
         <w:t>(</w:t>
       </w:r>
-      <w:proofErr w:type="spellStart"/>
-      <w:r>
-        <w:t>RStudio</w:t>
-      </w:r>
-      <w:proofErr w:type="spellEnd"/>
-      <w:r>
-        <w:t xml:space="preserve"> 1.0.44</w:t>
+      <w:r>
+        <w:t>RStudio 1.0.44</w:t>
       </w:r>
       <w:r>
         <w:t>,</w:t>
@@ -1041,110 +994,82 @@
       <w:r>
         <w:t xml:space="preserve"> </w:t>
       </w:r>
-      <w:proofErr w:type="spellStart"/>
-      <w:r>
-        <w:t>dplyr</w:t>
-      </w:r>
-      <w:proofErr w:type="spellEnd"/>
-      <w:r>
-        <w:t>, ggplot2,</w:t>
+      <w:r>
+        <w:t>dplyr, ggplot2,</w:t>
+      </w:r>
+      <w:r>
+        <w:t xml:space="preserve"> lubridate,</w:t>
       </w:r>
       <w:r>
         <w:t xml:space="preserve"> </w:t>
       </w:r>
-      <w:proofErr w:type="spellStart"/>
-      <w:r>
-        <w:t>lubridate</w:t>
-      </w:r>
-      <w:proofErr w:type="spellEnd"/>
-      <w:r>
-        <w:t>,</w:t>
+      <w:r>
+        <w:t>readr,</w:t>
+      </w:r>
+      <w:r>
+        <w:t xml:space="preserve"> stlplus,</w:t>
       </w:r>
       <w:r>
         <w:t xml:space="preserve"> </w:t>
       </w:r>
-      <w:proofErr w:type="spellStart"/>
-      <w:r>
-        <w:t>readr</w:t>
-      </w:r>
-      <w:proofErr w:type="spellEnd"/>
-      <w:r>
-        <w:t>,</w:t>
+      <w:r>
+        <w:t>zoo</w:t>
+      </w:r>
+      <w:r>
+        <w:t>);</w:t>
+      </w:r>
+      <w:r>
+        <w:t xml:space="preserve"> QGIS 2.14</w:t>
+      </w:r>
+      <w:r>
+        <w:t>;</w:t>
+      </w:r>
+      <w:r>
+        <w:t xml:space="preserve"> Excel 2013;</w:t>
+      </w:r>
+      <w:r>
+        <w:t xml:space="preserve"> and Notepad++ 7.1</w:t>
+      </w:r>
+      <w:r>
+        <w:t>.</w:t>
+      </w:r>
+    </w:p>
+    <w:p>
+      <w:pPr>
+        <w:pStyle w:val="Heading2"/>
+      </w:pPr>
+      <w:r>
+        <w:t>Data</w:t>
+      </w:r>
+    </w:p>
+    <w:p>
+      <w:r>
+        <w:t>Daily precipitation data were acquired from NOAA for the Olympia Airport site</w:t>
+      </w:r>
+      <w:r>
+        <w:t xml:space="preserve"> extending back to 1955</w:t>
+      </w:r>
+      <w:r>
+        <w:t xml:space="preserve">.  Daily precipitation data for the </w:t>
+      </w:r>
+      <w:r>
+        <w:t>Eaton</w:t>
+      </w:r>
+      <w:r>
+        <w:t xml:space="preserve"> monitoring site from 2004-2016 were available in the Thurston County monitoring archive.  Data from the PEA1 monitoring site (</w:t>
+      </w:r>
+      <w:r>
+        <w:t>the same site as Eaton, also known as</w:t>
+      </w:r>
+      <w:r>
+        <w:t xml:space="preserve"> 10u) from 1992-2000 were also availabl</w:t>
+      </w:r>
+      <w:r>
+        <w:t>e from Thurston County archives</w:t>
       </w:r>
       <w:r>
         <w:t xml:space="preserve"> </w:t>
       </w:r>
-      <w:proofErr w:type="spellStart"/>
-      <w:r>
-        <w:t>stlplus</w:t>
-      </w:r>
-      <w:proofErr w:type="spellEnd"/>
-      <w:r>
-        <w:t>,</w:t>
-      </w:r>
-      <w:r>
-        <w:t xml:space="preserve"> </w:t>
-      </w:r>
-      <w:proofErr w:type="gramStart"/>
-      <w:r>
-        <w:t>zoo</w:t>
-      </w:r>
-      <w:proofErr w:type="gramEnd"/>
-      <w:r>
-        <w:t>);</w:t>
-      </w:r>
-      <w:r>
-        <w:t xml:space="preserve"> QGIS 2.14</w:t>
-      </w:r>
-      <w:r>
-        <w:t>;</w:t>
-      </w:r>
-      <w:r>
-        <w:t xml:space="preserve"> Excel 2013;</w:t>
-      </w:r>
-      <w:r>
-        <w:t xml:space="preserve"> and Notepad++ 7.1</w:t>
-      </w:r>
-      <w:r>
-        <w:t>.</w:t>
-      </w:r>
-    </w:p>
-    <w:p>
-      <w:pPr>
-        <w:pStyle w:val="Heading2"/>
-      </w:pPr>
-      <w:r>
-        <w:t>Data</w:t>
-      </w:r>
-    </w:p>
-    <w:p>
-      <w:r>
-        <w:t>Daily precipitation data were acquired from NOAA for the Olympia Airport site</w:t>
-      </w:r>
-      <w:r>
-        <w:t xml:space="preserve"> extending back to 1955</w:t>
-      </w:r>
-      <w:r>
-        <w:t xml:space="preserve">.  Daily precipitation data for the </w:t>
-      </w:r>
-      <w:r>
-        <w:t>Eaton</w:t>
-      </w:r>
-      <w:r>
-        <w:t xml:space="preserve"> monitoring site from 2004-2016 were available in the Thurston County monitoring archive.  Data from the PEA1 monitoring site (</w:t>
-      </w:r>
-      <w:r>
-        <w:t>the same site as Eaton, also known as</w:t>
-      </w:r>
-      <w:r>
-        <w:t xml:space="preserve"> 10u) from 1992-2000 were also availabl</w:t>
-      </w:r>
-      <w:r>
-        <w:t>e from Thurston County archives</w:t>
-      </w:r>
-      <w:r>
-        <w:t xml:space="preserve"> </w:t>
-      </w:r>
       <w:r>
         <w:t xml:space="preserve">(see </w:t>
       </w:r>
@@ -1171,15 +1096,7 @@
         <w:t xml:space="preserve">recipitation values are total inches per month (sum of all rainfall in a month). </w:t>
       </w:r>
       <w:r>
-        <w:t xml:space="preserve"> Precipitation intensity values are a </w:t>
-      </w:r>
-      <w:proofErr w:type="spellStart"/>
-      <w:r>
-        <w:t>unitless</w:t>
-      </w:r>
-      <w:proofErr w:type="spellEnd"/>
-      <w:r>
-        <w:t xml:space="preserve"> measure of maximum daily precipitation in a month divided by the sum of monthly precipitation.</w:t>
+        <w:t xml:space="preserve"> Precipitation intensity values are a unitless measure of maximum daily precipitation in a month divided by the sum of monthly precipitation.</w:t>
       </w:r>
       <w:r>
         <w:t xml:space="preserve"> Elevation values are monthly averages; prior to 2008 these are averages of minima and maxima; after 2008 these are averages of daily values.</w:t>
@@ -1426,27 +1343,14 @@
         <w:lastRenderedPageBreak/>
         <w:t xml:space="preserve">Figure </w:t>
       </w:r>
-      <w:r>
-        <w:fldChar w:fldCharType="begin"/>
-      </w:r>
-      <w:r>
-        <w:instrText xml:space="preserve"> SEQ Figure \* ARABIC </w:instrText>
-      </w:r>
-      <w:r>
-        <w:fldChar w:fldCharType="separate"/>
-      </w:r>
-      <w:r>
-        <w:rPr>
-          <w:noProof/>
-        </w:rPr>
-        <w:t>3</w:t>
-      </w:r>
-      <w:r>
-        <w:rPr>
-          <w:noProof/>
-        </w:rPr>
-        <w:fldChar w:fldCharType="end"/>
-      </w:r>
+      <w:fldSimple w:instr=" SEQ Figure \* ARABIC ">
+        <w:r>
+          <w:rPr>
+            <w:noProof/>
+          </w:rPr>
+          <w:t>3</w:t>
+        </w:r>
+      </w:fldSimple>
       <w:r>
         <w:t>: Eaton (10u) Precipitation</w:t>
       </w:r>
@@ -1593,27 +1497,14 @@
         <w:lastRenderedPageBreak/>
         <w:t xml:space="preserve">Figure </w:t>
       </w:r>
-      <w:r>
-        <w:fldChar w:fldCharType="begin"/>
-      </w:r>
-      <w:r>
-        <w:instrText xml:space="preserve"> SEQ Figure \* ARABIC </w:instrText>
-      </w:r>
-      <w:r>
-        <w:fldChar w:fldCharType="separate"/>
-      </w:r>
-      <w:r>
-        <w:rPr>
-          <w:noProof/>
-        </w:rPr>
-        <w:t>4</w:t>
-      </w:r>
-      <w:r>
-        <w:rPr>
-          <w:noProof/>
-        </w:rPr>
-        <w:fldChar w:fldCharType="end"/>
-      </w:r>
+      <w:fldSimple w:instr=" SEQ Figure \* ARABIC ">
+        <w:r>
+          <w:rPr>
+            <w:noProof/>
+          </w:rPr>
+          <w:t>4</w:t>
+        </w:r>
+      </w:fldSimple>
       <w:bookmarkEnd w:id="2"/>
       <w:r>
         <w:t xml:space="preserve">: </w:t>
@@ -1727,27 +1618,14 @@
         <w:lastRenderedPageBreak/>
         <w:t xml:space="preserve">Figure </w:t>
       </w:r>
-      <w:r>
-        <w:fldChar w:fldCharType="begin"/>
-      </w:r>
-      <w:r>
-        <w:instrText xml:space="preserve"> SEQ Figure \* ARABIC </w:instrText>
-      </w:r>
-      <w:r>
-        <w:fldChar w:fldCharType="separate"/>
-      </w:r>
-      <w:r>
-        <w:rPr>
-          <w:noProof/>
-        </w:rPr>
-        <w:t>5</w:t>
-      </w:r>
-      <w:r>
-        <w:rPr>
-          <w:noProof/>
-        </w:rPr>
-        <w:fldChar w:fldCharType="end"/>
-      </w:r>
+      <w:fldSimple w:instr=" SEQ Figure \* ARABIC ">
+        <w:r>
+          <w:rPr>
+            <w:noProof/>
+          </w:rPr>
+          <w:t>5</w:t>
+        </w:r>
+      </w:fldSimple>
       <w:bookmarkEnd w:id="3"/>
       <w:r>
         <w:t xml:space="preserve">: </w:t>
@@ -1988,27 +1866,14 @@
         <w:lastRenderedPageBreak/>
         <w:t xml:space="preserve">Figure </w:t>
       </w:r>
-      <w:r>
-        <w:fldChar w:fldCharType="begin"/>
-      </w:r>
-      <w:r>
-        <w:instrText xml:space="preserve"> SEQ Figure \* ARABIC </w:instrText>
-      </w:r>
-      <w:r>
-        <w:fldChar w:fldCharType="separate"/>
-      </w:r>
-      <w:r>
-        <w:rPr>
-          <w:noProof/>
-        </w:rPr>
-        <w:t>6</w:t>
-      </w:r>
-      <w:r>
-        <w:rPr>
-          <w:noProof/>
-        </w:rPr>
-        <w:fldChar w:fldCharType="end"/>
-      </w:r>
+      <w:fldSimple w:instr=" SEQ Figure \* ARABIC ">
+        <w:r>
+          <w:rPr>
+            <w:noProof/>
+          </w:rPr>
+          <w:t>6</w:t>
+        </w:r>
+      </w:fldSimple>
       <w:bookmarkEnd w:id="4"/>
       <w:r>
         <w:t xml:space="preserve">: </w:t>
@@ -2376,27 +2241,14 @@
       <w:r>
         <w:t xml:space="preserve">Figure </w:t>
       </w:r>
-      <w:r>
-        <w:fldChar w:fldCharType="begin"/>
-      </w:r>
-      <w:r>
-        <w:instrText xml:space="preserve"> SEQ Figure \* ARABIC </w:instrText>
-      </w:r>
-      <w:r>
-        <w:fldChar w:fldCharType="separate"/>
-      </w:r>
-      <w:r>
-        <w:rPr>
-          <w:noProof/>
-        </w:rPr>
-        <w:t>7</w:t>
-      </w:r>
-      <w:r>
-        <w:rPr>
-          <w:noProof/>
-        </w:rPr>
-        <w:fldChar w:fldCharType="end"/>
-      </w:r>
+      <w:fldSimple w:instr=" SEQ Figure \* ARABIC ">
+        <w:r>
+          <w:rPr>
+            <w:noProof/>
+          </w:rPr>
+          <w:t>7</w:t>
+        </w:r>
+      </w:fldSimple>
       <w:bookmarkEnd w:id="5"/>
       <w:r>
         <w:t>: Example Cumulative vs. Raw Precipitation</w:t>
@@ -2555,7 +2407,18 @@
         <w:t xml:space="preserve">precipitation </w:t>
       </w:r>
       <w:r>
-        <w:t>intensity was calculated for each month by dividing the maximum rainfall in the month by the sum of rainfall in th</w:t>
+        <w:t>intensity was calculated for each month by dividing the maximum</w:t>
+      </w:r>
+      <w:r>
+        <w:t xml:space="preserve"> </w:t>
+      </w:r>
+      <w:bookmarkStart w:id="6" w:name="_GoBack"/>
+      <w:bookmarkEnd w:id="6"/>
+      <w:r>
+        <w:t>daily</w:t>
+      </w:r>
+      <w:r>
+        <w:t xml:space="preserve"> rainfall in the month by the sum of rainfall in th</w:t>
       </w:r>
       <w:r>
         <w:t>at</w:t>
@@ -2698,32 +2561,19 @@
         <w:pStyle w:val="Caption"/>
         <w:keepNext/>
       </w:pPr>
-      <w:bookmarkStart w:id="6" w:name="_Ref472433663"/>
+      <w:bookmarkStart w:id="7" w:name="_Ref472433663"/>
       <w:r>
         <w:t xml:space="preserve">Figure </w:t>
       </w:r>
-      <w:r>
-        <w:fldChar w:fldCharType="begin"/>
-      </w:r>
-      <w:r>
-        <w:instrText xml:space="preserve"> SEQ Figure \* ARABIC </w:instrText>
-      </w:r>
-      <w:r>
-        <w:fldChar w:fldCharType="separate"/>
-      </w:r>
-      <w:r>
-        <w:rPr>
-          <w:noProof/>
-        </w:rPr>
-        <w:t>8</w:t>
-      </w:r>
-      <w:r>
-        <w:rPr>
-          <w:noProof/>
-        </w:rPr>
-        <w:fldChar w:fldCharType="end"/>
-      </w:r>
-      <w:bookmarkEnd w:id="6"/>
+      <w:fldSimple w:instr=" SEQ Figure \* ARABIC ">
+        <w:r>
+          <w:rPr>
+            <w:noProof/>
+          </w:rPr>
+          <w:t>8</w:t>
+        </w:r>
+      </w:fldSimple>
+      <w:bookmarkEnd w:id="7"/>
       <w:r>
         <w:t xml:space="preserve">: </w:t>
       </w:r>
@@ -3110,25 +2960,15 @@
         <w:pStyle w:val="Code"/>
         <w:jc w:val="center"/>
       </w:pPr>
-      <w:proofErr w:type="gramStart"/>
       <w:r>
         <w:t>regr</w:t>
       </w:r>
       <w:r>
-        <w:t>ession</w:t>
-      </w:r>
-      <w:proofErr w:type="gramEnd"/>
-      <w:r>
-        <w:t xml:space="preserve"> = lm(elevation ~</w:t>
-      </w:r>
-      <w:r>
-        <w:t xml:space="preserve"> + 42_month_cumulative + </w:t>
-      </w:r>
-      <w:proofErr w:type="spellStart"/>
-      <w:r>
-        <w:t>X_month_intensity</w:t>
-      </w:r>
-      <w:proofErr w:type="spellEnd"/>
+        <w:t>ession = lm(elevation ~</w:t>
+      </w:r>
+      <w:r>
+        <w:t xml:space="preserve"> + 42_month_cumulative + X_month_intensity</w:t>
+      </w:r>
       <w:r>
         <w:t>)</w:t>
       </w:r>
@@ -3139,13 +2979,8 @@
       </w:pPr>
     </w:p>
     <w:p>
-      <w:proofErr w:type="gramStart"/>
-      <w:r>
-        <w:t>where</w:t>
-      </w:r>
-      <w:proofErr w:type="gramEnd"/>
-      <w:r>
-        <w:t xml:space="preserve"> X is a value from 48 to 156.</w:t>
+      <w:r>
+        <w:t>where X is a value from 48 to 156.</w:t>
       </w:r>
     </w:p>
     <w:p>
@@ -3153,32 +2988,19 @@
         <w:pStyle w:val="Caption"/>
         <w:keepNext/>
       </w:pPr>
-      <w:bookmarkStart w:id="7" w:name="_Ref472495255"/>
+      <w:bookmarkStart w:id="8" w:name="_Ref472495255"/>
       <w:r>
         <w:t xml:space="preserve">Figure </w:t>
       </w:r>
-      <w:r>
-        <w:fldChar w:fldCharType="begin"/>
-      </w:r>
-      <w:r>
-        <w:instrText xml:space="preserve"> SEQ Figure \* ARABIC </w:instrText>
-      </w:r>
-      <w:r>
-        <w:fldChar w:fldCharType="separate"/>
-      </w:r>
-      <w:r>
-        <w:rPr>
-          <w:noProof/>
-        </w:rPr>
-        <w:t>9</w:t>
-      </w:r>
-      <w:r>
-        <w:rPr>
-          <w:noProof/>
-        </w:rPr>
-        <w:fldChar w:fldCharType="end"/>
-      </w:r>
-      <w:bookmarkEnd w:id="7"/>
+      <w:fldSimple w:instr=" SEQ Figure \* ARABIC ">
+        <w:r>
+          <w:rPr>
+            <w:noProof/>
+          </w:rPr>
+          <w:t>9</w:t>
+        </w:r>
+      </w:fldSimple>
+      <w:bookmarkEnd w:id="8"/>
       <w:r>
         <w:t xml:space="preserve">: </w:t>
       </w:r>
@@ -3517,16 +3339,11 @@
         <w:pStyle w:val="Code"/>
         <w:jc w:val="center"/>
       </w:pPr>
-      <w:proofErr w:type="gramStart"/>
       <w:r>
         <w:t>regr</w:t>
       </w:r>
       <w:r>
-        <w:t>ession</w:t>
-      </w:r>
-      <w:proofErr w:type="gramEnd"/>
-      <w:r>
-        <w:t xml:space="preserve"> = lm(elevation ~</w:t>
+        <w:t>ession = lm(elevation ~</w:t>
       </w:r>
       <w:r>
         <w:t xml:space="preserve"> 6_month_cumulative</w:t>
@@ -3545,35 +3362,19 @@
         <w:pStyle w:val="Caption"/>
         <w:keepNext/>
       </w:pPr>
-      <w:bookmarkStart w:id="8" w:name="_Ref472497632"/>
+      <w:bookmarkStart w:id="9" w:name="_Ref472497632"/>
       <w:r>
         <w:t xml:space="preserve">Figure </w:t>
       </w:r>
-      <w:r>
-        <w:fldChar w:fldCharType="begin"/>
-      </w:r>
-      <w:r>
-        <w:instrText xml:space="preserve"> SEQ Figu</w:instrText>
-      </w:r>
-      <w:r>
-        <w:instrText xml:space="preserve">re \* ARABIC </w:instrText>
-      </w:r>
-      <w:r>
-        <w:fldChar w:fldCharType="separate"/>
-      </w:r>
-      <w:r>
-        <w:rPr>
-          <w:noProof/>
-        </w:rPr>
-        <w:t>10</w:t>
-      </w:r>
-      <w:r>
-        <w:rPr>
-          <w:noProof/>
-        </w:rPr>
-        <w:fldChar w:fldCharType="end"/>
-      </w:r>
-      <w:bookmarkEnd w:id="8"/>
+      <w:fldSimple w:instr=" SEQ Figure \* ARABIC ">
+        <w:r>
+          <w:rPr>
+            <w:noProof/>
+          </w:rPr>
+          <w:t>10</w:t>
+        </w:r>
+      </w:fldSimple>
+      <w:bookmarkEnd w:id="9"/>
       <w:r>
         <w:t xml:space="preserve">: </w:t>
       </w:r>
@@ -3582,7 +3383,6 @@
       </w:r>
     </w:p>
     <w:p>
-      <w:bookmarkStart w:id="9" w:name="_GoBack"/>
       <w:r>
         <w:rPr>
           <w:noProof/>
@@ -3629,7 +3429,6 @@
           </wp:inline>
         </w:drawing>
       </w:r>
-      <w:bookmarkEnd w:id="9"/>
     </w:p>
     <w:p>
       <w:r>
@@ -4139,7 +3938,7 @@
       <w:rPr>
         <w:noProof/>
       </w:rPr>
-      <w:t>13</w:t>
+      <w:t>14</w:t>
     </w:r>
     <w:r>
       <w:rPr>
@@ -7250,7 +7049,7 @@
 </file>
 
 <file path=customXml/itemProps1.xml><?xml version="1.0" encoding="utf-8"?>
-<ds:datastoreItem xmlns:ds="http://schemas.openxmlformats.org/officeDocument/2006/customXml" ds:itemID="{73F98F88-1783-4EBA-A3D8-A74EEFD414DC}">
+<ds:datastoreItem xmlns:ds="http://schemas.openxmlformats.org/officeDocument/2006/customXml" ds:itemID="{2A7E8539-D2D3-4246-A45E-4103E6C48712}">
   <ds:schemaRefs>
     <ds:schemaRef ds:uri="http://schemas.openxmlformats.org/officeDocument/2006/bibliography"/>
   </ds:schemaRefs>

</xml_diff>